<commit_message>
UD-SRS and SRS-traceability doc added
</commit_message>
<xml_diff>
--- a/Technical_Documentation/Requirements/System requirement specification/UD-SRS.docx
+++ b/Technical_Documentation/Requirements/System requirement specification/UD-SRS.docx
@@ -134,7 +134,7 @@
           <w:color w:val="666666"/>
           <w:lang w:val="en-US" w:eastAsia="da-DK"/>
         </w:rPr>
-        <w:br/>
+        <w:t>07-04-2021</w:t>
       </w:r>
       <w:r>
         <w:rPr>
@@ -142,7 +142,7 @@
           <w:color w:val="666666"/>
           <w:lang w:val="en-US" w:eastAsia="da-DK"/>
         </w:rPr>
-        <w:t xml:space="preserve"> REVISION NUMBER</w:t>
+        <w:br/>
       </w:r>
       <w:r>
         <w:rPr>
@@ -150,7 +150,23 @@
           <w:color w:val="666666"/>
           <w:lang w:val="en-US" w:eastAsia="da-DK"/>
         </w:rPr>
+        <w:t xml:space="preserve"> REVISION NUMBER</w:t>
+      </w:r>
+      <w:r>
+        <w:rPr>
+          <w:rFonts w:ascii="Arial" w:eastAsia="Times New Roman" w:hAnsi="Arial" w:cs="Arial"/>
+          <w:color w:val="666666"/>
+          <w:lang w:val="en-US" w:eastAsia="da-DK"/>
+        </w:rPr>
         <w:t xml:space="preserve">: </w:t>
+      </w:r>
+      <w:r>
+        <w:rPr>
+          <w:rFonts w:ascii="Arial" w:eastAsia="Times New Roman" w:hAnsi="Arial" w:cs="Arial"/>
+          <w:color w:val="666666"/>
+          <w:lang w:val="en-US" w:eastAsia="da-DK"/>
+        </w:rPr>
+        <w:t xml:space="preserve">1.0 </w:t>
       </w:r>
     </w:p>
     <w:p>
@@ -190,39 +206,7 @@
           <w:color w:val="666666"/>
           <w:lang w:eastAsia="da-DK"/>
         </w:rPr>
-        <w:t>Sigrid Stang</w:t>
-      </w:r>
-      <w:r>
-        <w:rPr>
-          <w:rFonts w:ascii="Arial" w:eastAsia="Times New Roman" w:hAnsi="Arial" w:cs="Arial"/>
-          <w:color w:val="666666"/>
-          <w:lang w:eastAsia="da-DK"/>
-        </w:rPr>
-        <w:t>,</w:t>
-      </w:r>
-      <w:r>
-        <w:rPr>
-          <w:rFonts w:ascii="Arial" w:eastAsia="Times New Roman" w:hAnsi="Arial" w:cs="Arial"/>
-          <w:color w:val="666666"/>
-          <w:lang w:eastAsia="da-DK"/>
-        </w:rPr>
-        <w:t xml:space="preserve"> Sofie Bjørn</w:t>
-      </w:r>
-      <w:r>
-        <w:rPr>
-          <w:rFonts w:ascii="Arial" w:eastAsia="Times New Roman" w:hAnsi="Arial" w:cs="Arial"/>
-          <w:color w:val="666666"/>
-          <w:lang w:eastAsia="da-DK"/>
-        </w:rPr>
-        <w:t xml:space="preserve">, </w:t>
-      </w:r>
-      <w:r>
-        <w:rPr>
-          <w:rFonts w:ascii="Arial" w:eastAsia="Times New Roman" w:hAnsi="Arial" w:cs="Arial"/>
-          <w:color w:val="666666"/>
-          <w:lang w:eastAsia="da-DK"/>
-        </w:rPr>
-        <w:t>Emma Elbo &amp; Amalie Koch</w:t>
+        <w:t>Sofie Bjørn &amp; Amalie Koch</w:t>
       </w:r>
       <w:r>
         <w:rPr>
@@ -261,17 +245,23 @@
           <w:color w:val="666666"/>
           <w:lang w:eastAsia="da-DK"/>
         </w:rPr>
-        <w:t>Sigrid Stang, Sofie Bjørn, Emma Elbo &amp; Amalie Koch</w:t>
-      </w:r>
-      <w:r>
-        <w:rPr>
-          <w:rFonts w:ascii="Arial" w:eastAsia="Times New Roman" w:hAnsi="Arial" w:cs="Arial"/>
-          <w:i/>
-          <w:iCs/>
+        <w:t>Sigrid Stang</w:t>
+      </w:r>
+      <w:r>
+        <w:rPr>
+          <w:rFonts w:ascii="Arial" w:eastAsia="Times New Roman" w:hAnsi="Arial" w:cs="Arial"/>
           <w:color w:val="666666"/>
           <w:lang w:eastAsia="da-DK"/>
         </w:rPr>
-        <w:t xml:space="preserve">  </w:t>
+        <w:t xml:space="preserve"> &amp; </w:t>
+      </w:r>
+      <w:r>
+        <w:rPr>
+          <w:rFonts w:ascii="Arial" w:eastAsia="Times New Roman" w:hAnsi="Arial" w:cs="Arial"/>
+          <w:color w:val="666666"/>
+          <w:lang w:eastAsia="da-DK"/>
+        </w:rPr>
+        <w:t xml:space="preserve">Emma Elbo </w:t>
       </w:r>
     </w:p>
     <w:p>
@@ -348,7 +338,49 @@
           <w:color w:val="000000" w:themeColor="text1"/>
           <w:lang w:val="en-US" w:eastAsia="da-DK"/>
         </w:rPr>
-        <w:t xml:space="preserve"> for the UDecide information system. </w:t>
+        <w:t xml:space="preserve"> </w:t>
+      </w:r>
+      <w:r>
+        <w:rPr>
+          <w:rFonts w:ascii="Arial" w:eastAsia="Times New Roman" w:hAnsi="Arial" w:cs="Arial"/>
+          <w:color w:val="000000" w:themeColor="text1"/>
+          <w:lang w:val="en-US" w:eastAsia="da-DK"/>
+        </w:rPr>
+        <w:t xml:space="preserve">(SRS) </w:t>
+      </w:r>
+      <w:r>
+        <w:rPr>
+          <w:rFonts w:ascii="Arial" w:eastAsia="Times New Roman" w:hAnsi="Arial" w:cs="Arial"/>
+          <w:color w:val="000000" w:themeColor="text1"/>
+          <w:lang w:val="en-US" w:eastAsia="da-DK"/>
+        </w:rPr>
+        <w:t xml:space="preserve">for the </w:t>
+      </w:r>
+      <w:proofErr w:type="spellStart"/>
+      <w:r>
+        <w:rPr>
+          <w:rFonts w:ascii="Arial" w:eastAsia="Times New Roman" w:hAnsi="Arial" w:cs="Arial"/>
+          <w:color w:val="000000" w:themeColor="text1"/>
+          <w:lang w:val="en-US" w:eastAsia="da-DK"/>
+        </w:rPr>
+        <w:t>UDecide</w:t>
+      </w:r>
+      <w:proofErr w:type="spellEnd"/>
+      <w:r>
+        <w:rPr>
+          <w:rFonts w:ascii="Arial" w:eastAsia="Times New Roman" w:hAnsi="Arial" w:cs="Arial"/>
+          <w:color w:val="000000" w:themeColor="text1"/>
+          <w:lang w:val="en-US" w:eastAsia="da-DK"/>
+        </w:rPr>
+        <w:t xml:space="preserve"> information system. </w:t>
+      </w:r>
+      <w:r>
+        <w:rPr>
+          <w:rFonts w:ascii="Arial" w:eastAsia="Times New Roman" w:hAnsi="Arial" w:cs="Arial"/>
+          <w:color w:val="000000" w:themeColor="text1"/>
+          <w:lang w:val="en-US" w:eastAsia="da-DK"/>
+        </w:rPr>
+        <w:t xml:space="preserve">A document with traceability between SRS, customer requirement specification and risk management can be seen in document: UD-SRS-traceability. </w:t>
       </w:r>
     </w:p>
     <w:p>
@@ -382,6 +414,41 @@
           <w:lang w:eastAsia="da-DK"/>
         </w:rPr>
         <w:t xml:space="preserve">REFERENCES: </w:t>
+      </w:r>
+    </w:p>
+    <w:p>
+      <w:pPr>
+        <w:rPr>
+          <w:rFonts w:ascii="Arial" w:eastAsia="Times New Roman" w:hAnsi="Arial" w:cs="Arial"/>
+          <w:color w:val="000000"/>
+          <w:lang w:eastAsia="da-DK"/>
+        </w:rPr>
+      </w:pPr>
+      <w:r>
+        <w:rPr>
+          <w:rFonts w:ascii="Arial" w:eastAsia="Times New Roman" w:hAnsi="Arial" w:cs="Arial"/>
+          <w:color w:val="000000"/>
+          <w:lang w:eastAsia="da-DK"/>
+        </w:rPr>
+        <w:t>UD-SRS-</w:t>
+      </w:r>
+      <w:proofErr w:type="spellStart"/>
+      <w:r>
+        <w:rPr>
+          <w:rFonts w:ascii="Arial" w:eastAsia="Times New Roman" w:hAnsi="Arial" w:cs="Arial"/>
+          <w:color w:val="000000"/>
+          <w:lang w:eastAsia="da-DK"/>
+        </w:rPr>
+        <w:t>traceability</w:t>
+      </w:r>
+      <w:proofErr w:type="spellEnd"/>
+      <w:r>
+        <w:rPr>
+          <w:rFonts w:ascii="Arial" w:eastAsia="Times New Roman" w:hAnsi="Arial" w:cs="Arial"/>
+          <w:color w:val="000000"/>
+          <w:lang w:eastAsia="da-DK"/>
+        </w:rPr>
+        <w:t xml:space="preserve"> </w:t>
       </w:r>
     </w:p>
     <w:p>
@@ -429,8 +496,8 @@
         <w:tblLook w:val="04A0" w:firstRow="1" w:lastRow="0" w:firstColumn="1" w:lastColumn="0" w:noHBand="0" w:noVBand="1"/>
       </w:tblPr>
       <w:tblGrid>
-        <w:gridCol w:w="1117"/>
-        <w:gridCol w:w="2050"/>
+        <w:gridCol w:w="1118"/>
+        <w:gridCol w:w="2049"/>
         <w:gridCol w:w="1412"/>
         <w:gridCol w:w="4882"/>
       </w:tblGrid>
@@ -682,6 +749,14 @@
                 <w:lang w:eastAsia="da-DK"/>
               </w:rPr>
             </w:pPr>
+            <w:r>
+              <w:rPr>
+                <w:rFonts w:ascii="Arial" w:eastAsia="Times New Roman" w:hAnsi="Arial" w:cs="Arial"/>
+                <w:color w:val="000000" w:themeColor="text1"/>
+                <w:lang w:eastAsia="da-DK"/>
+              </w:rPr>
+              <w:t>1.0</w:t>
+            </w:r>
           </w:p>
         </w:tc>
         <w:tc>
@@ -709,6 +784,24 @@
                 <w:lang w:eastAsia="da-DK"/>
               </w:rPr>
             </w:pPr>
+            <w:r>
+              <w:rPr>
+                <w:rFonts w:ascii="Arial" w:eastAsia="Times New Roman" w:hAnsi="Arial" w:cs="Arial"/>
+                <w:color w:val="000000" w:themeColor="text1"/>
+                <w:lang w:eastAsia="da-DK"/>
+              </w:rPr>
+              <w:t>Sofie Bjørn &amp; Amalie Koch</w:t>
+            </w:r>
+            <w:r>
+              <w:rPr>
+                <w:rFonts w:ascii="Arial" w:eastAsia="Times New Roman" w:hAnsi="Arial" w:cs="Arial"/>
+                <w:i/>
+                <w:iCs/>
+                <w:color w:val="000000" w:themeColor="text1"/>
+                <w:lang w:eastAsia="da-DK"/>
+              </w:rPr>
+              <w:t xml:space="preserve">  </w:t>
+            </w:r>
           </w:p>
         </w:tc>
         <w:tc>
@@ -736,6 +829,14 @@
                 <w:lang w:eastAsia="da-DK"/>
               </w:rPr>
             </w:pPr>
+            <w:r>
+              <w:rPr>
+                <w:rFonts w:ascii="Arial" w:eastAsia="Times New Roman" w:hAnsi="Arial" w:cs="Arial"/>
+                <w:color w:val="000000" w:themeColor="text1"/>
+                <w:lang w:eastAsia="da-DK"/>
+              </w:rPr>
+              <w:t>07-04-2021</w:t>
+            </w:r>
           </w:p>
         </w:tc>
         <w:tc>
@@ -760,9 +861,59 @@
               <w:rPr>
                 <w:rFonts w:ascii="Arial" w:eastAsia="Times New Roman" w:hAnsi="Arial" w:cs="Arial"/>
                 <w:color w:val="000000" w:themeColor="text1"/>
-                <w:lang w:eastAsia="da-DK"/>
-              </w:rPr>
-            </w:pPr>
+                <w:lang w:val="en-US" w:eastAsia="da-DK"/>
+              </w:rPr>
+            </w:pPr>
+            <w:r>
+              <w:rPr>
+                <w:rFonts w:ascii="Arial" w:eastAsia="Times New Roman" w:hAnsi="Arial" w:cs="Arial"/>
+                <w:color w:val="000000" w:themeColor="text1"/>
+                <w:lang w:val="en-US" w:eastAsia="da-DK"/>
+              </w:rPr>
+              <w:t xml:space="preserve">First version of </w:t>
+            </w:r>
+            <w:r>
+              <w:rPr>
+                <w:rFonts w:ascii="Arial" w:eastAsia="Times New Roman" w:hAnsi="Arial" w:cs="Arial"/>
+                <w:color w:val="000000" w:themeColor="text1"/>
+                <w:lang w:val="en-US" w:eastAsia="da-DK"/>
+              </w:rPr>
+              <w:t xml:space="preserve">the </w:t>
+            </w:r>
+            <w:r>
+              <w:rPr>
+                <w:rFonts w:ascii="Arial" w:eastAsia="Times New Roman" w:hAnsi="Arial" w:cs="Arial"/>
+                <w:color w:val="000000" w:themeColor="text1"/>
+                <w:lang w:val="en-US" w:eastAsia="da-DK"/>
+              </w:rPr>
+              <w:t>system re</w:t>
+            </w:r>
+            <w:r>
+              <w:rPr>
+                <w:rFonts w:ascii="Arial" w:eastAsia="Times New Roman" w:hAnsi="Arial" w:cs="Arial"/>
+                <w:color w:val="000000" w:themeColor="text1"/>
+                <w:lang w:val="en-US" w:eastAsia="da-DK"/>
+              </w:rPr>
+              <w:t xml:space="preserve">quirement specification for the </w:t>
+            </w:r>
+            <w:proofErr w:type="spellStart"/>
+            <w:r>
+              <w:rPr>
+                <w:rFonts w:ascii="Arial" w:eastAsia="Times New Roman" w:hAnsi="Arial" w:cs="Arial"/>
+                <w:color w:val="000000" w:themeColor="text1"/>
+                <w:lang w:val="en-US" w:eastAsia="da-DK"/>
+              </w:rPr>
+              <w:t>UDecide</w:t>
+            </w:r>
+            <w:proofErr w:type="spellEnd"/>
+            <w:r>
+              <w:rPr>
+                <w:rFonts w:ascii="Arial" w:eastAsia="Times New Roman" w:hAnsi="Arial" w:cs="Arial"/>
+                <w:color w:val="000000" w:themeColor="text1"/>
+                <w:lang w:val="en-US" w:eastAsia="da-DK"/>
+              </w:rPr>
+              <w:t xml:space="preserve"> system. </w:t>
+            </w:r>
           </w:p>
         </w:tc>
       </w:tr>
@@ -793,7 +944,7 @@
                 <w:color w:val="000000" w:themeColor="text1"/>
                 <w:sz w:val="22"/>
                 <w:szCs w:val="22"/>
-                <w:lang w:eastAsia="da-DK"/>
+                <w:lang w:val="en-US" w:eastAsia="da-DK"/>
               </w:rPr>
             </w:pPr>
           </w:p>
@@ -823,7 +974,7 @@
                 <w:color w:val="000000" w:themeColor="text1"/>
                 <w:sz w:val="22"/>
                 <w:szCs w:val="22"/>
-                <w:lang w:eastAsia="da-DK"/>
+                <w:lang w:val="en-US" w:eastAsia="da-DK"/>
               </w:rPr>
             </w:pPr>
           </w:p>
@@ -849,7 +1000,7 @@
               <w:rPr>
                 <w:rFonts w:ascii="Arial" w:eastAsia="Times New Roman" w:hAnsi="Arial" w:cs="Arial"/>
                 <w:color w:val="000000" w:themeColor="text1"/>
-                <w:lang w:eastAsia="da-DK"/>
+                <w:lang w:val="en-US" w:eastAsia="da-DK"/>
               </w:rPr>
             </w:pPr>
           </w:p>
@@ -1297,6 +1448,7 @@
                 <w:iCs/>
                 <w:lang w:val="en-US"/>
               </w:rPr>
+              <w:lastRenderedPageBreak/>
               <w:t>Independent reviewer:</w:t>
             </w:r>
           </w:p>
@@ -1337,6 +1489,2014 @@
         </w:rPr>
         <w:br w:type="page"/>
       </w:r>
+    </w:p>
+    <w:tbl>
+      <w:tblPr>
+        <w:tblW w:w="5700" w:type="dxa"/>
+        <w:tblCellMar>
+          <w:left w:w="70" w:type="dxa"/>
+          <w:right w:w="70" w:type="dxa"/>
+        </w:tblCellMar>
+        <w:tblLook w:val="04A0" w:firstRow="1" w:lastRow="0" w:firstColumn="1" w:lastColumn="0" w:noHBand="0" w:noVBand="1"/>
+      </w:tblPr>
+      <w:tblGrid>
+        <w:gridCol w:w="1300"/>
+        <w:gridCol w:w="4400"/>
+      </w:tblGrid>
+      <w:tr>
+        <w:trPr>
+          <w:trHeight w:val="680"/>
+        </w:trPr>
+        <w:tc>
+          <w:tcPr>
+            <w:tcW w:w="1300" w:type="dxa"/>
+            <w:tcBorders>
+              <w:top w:val="single" w:sz="4" w:space="0" w:color="auto"/>
+              <w:left w:val="single" w:sz="4" w:space="0" w:color="auto"/>
+              <w:bottom w:val="single" w:sz="4" w:space="0" w:color="auto"/>
+              <w:right w:val="single" w:sz="4" w:space="0" w:color="auto"/>
+            </w:tcBorders>
+            <w:shd w:val="clear" w:color="000000" w:fill="8EA9DB"/>
+            <w:noWrap/>
+            <w:vAlign w:val="bottom"/>
+            <w:hideMark/>
+          </w:tcPr>
+          <w:p>
+            <w:pPr>
+              <w:rPr>
+                <w:rFonts w:ascii="Calibri" w:eastAsia="Times New Roman" w:hAnsi="Calibri" w:cs="Calibri"/>
+                <w:b/>
+                <w:bCs/>
+                <w:color w:val="000000"/>
+                <w:lang w:eastAsia="da-DK"/>
+              </w:rPr>
+            </w:pPr>
+            <w:r>
+              <w:rPr>
+                <w:rFonts w:ascii="Calibri" w:eastAsia="Times New Roman" w:hAnsi="Calibri" w:cs="Calibri"/>
+                <w:b/>
+                <w:bCs/>
+                <w:color w:val="000000"/>
+                <w:lang w:eastAsia="da-DK"/>
+              </w:rPr>
+              <w:lastRenderedPageBreak/>
+              <w:t xml:space="preserve">SRS ID </w:t>
+            </w:r>
+          </w:p>
+        </w:tc>
+        <w:tc>
+          <w:tcPr>
+            <w:tcW w:w="4400" w:type="dxa"/>
+            <w:tcBorders>
+              <w:top w:val="single" w:sz="4" w:space="0" w:color="auto"/>
+              <w:left w:val="nil"/>
+              <w:bottom w:val="single" w:sz="4" w:space="0" w:color="auto"/>
+              <w:right w:val="single" w:sz="4" w:space="0" w:color="auto"/>
+            </w:tcBorders>
+            <w:shd w:val="clear" w:color="000000" w:fill="8EA9DB"/>
+            <w:noWrap/>
+            <w:vAlign w:val="bottom"/>
+            <w:hideMark/>
+          </w:tcPr>
+          <w:p>
+            <w:pPr>
+              <w:rPr>
+                <w:rFonts w:ascii="Calibri" w:eastAsia="Times New Roman" w:hAnsi="Calibri" w:cs="Calibri"/>
+                <w:b/>
+                <w:bCs/>
+                <w:color w:val="000000"/>
+                <w:lang w:eastAsia="da-DK"/>
+              </w:rPr>
+            </w:pPr>
+            <w:proofErr w:type="spellStart"/>
+            <w:r>
+              <w:rPr>
+                <w:rFonts w:ascii="Calibri" w:eastAsia="Times New Roman" w:hAnsi="Calibri" w:cs="Calibri"/>
+                <w:b/>
+                <w:bCs/>
+                <w:color w:val="000000"/>
+                <w:lang w:eastAsia="da-DK"/>
+              </w:rPr>
+              <w:t>Requirement</w:t>
+            </w:r>
+            <w:proofErr w:type="spellEnd"/>
+            <w:r>
+              <w:rPr>
+                <w:rFonts w:ascii="Calibri" w:eastAsia="Times New Roman" w:hAnsi="Calibri" w:cs="Calibri"/>
+                <w:b/>
+                <w:bCs/>
+                <w:color w:val="000000"/>
+                <w:lang w:eastAsia="da-DK"/>
+              </w:rPr>
+              <w:t xml:space="preserve"> </w:t>
+            </w:r>
+          </w:p>
+        </w:tc>
+      </w:tr>
+      <w:tr>
+        <w:trPr>
+          <w:trHeight w:val="1020"/>
+        </w:trPr>
+        <w:tc>
+          <w:tcPr>
+            <w:tcW w:w="1300" w:type="dxa"/>
+            <w:tcBorders>
+              <w:top w:val="nil"/>
+              <w:left w:val="single" w:sz="4" w:space="0" w:color="auto"/>
+              <w:bottom w:val="single" w:sz="4" w:space="0" w:color="auto"/>
+              <w:right w:val="single" w:sz="4" w:space="0" w:color="auto"/>
+            </w:tcBorders>
+            <w:shd w:val="clear" w:color="000000" w:fill="D9E1F2"/>
+            <w:noWrap/>
+            <w:hideMark/>
+          </w:tcPr>
+          <w:p>
+            <w:pPr>
+              <w:rPr>
+                <w:rFonts w:ascii="Calibri" w:eastAsia="Times New Roman" w:hAnsi="Calibri" w:cs="Calibri"/>
+                <w:color w:val="000000"/>
+                <w:lang w:eastAsia="da-DK"/>
+              </w:rPr>
+            </w:pPr>
+            <w:r>
+              <w:rPr>
+                <w:rFonts w:ascii="Calibri" w:eastAsia="Times New Roman" w:hAnsi="Calibri" w:cs="Calibri"/>
+                <w:color w:val="000000"/>
+                <w:lang w:eastAsia="da-DK"/>
+              </w:rPr>
+              <w:t>UD-SRS-01</w:t>
+            </w:r>
+          </w:p>
+        </w:tc>
+        <w:tc>
+          <w:tcPr>
+            <w:tcW w:w="4400" w:type="dxa"/>
+            <w:tcBorders>
+              <w:top w:val="nil"/>
+              <w:left w:val="nil"/>
+              <w:bottom w:val="nil"/>
+              <w:right w:val="single" w:sz="4" w:space="0" w:color="auto"/>
+            </w:tcBorders>
+            <w:shd w:val="clear" w:color="000000" w:fill="D9E1F2"/>
+            <w:hideMark/>
+          </w:tcPr>
+          <w:p>
+            <w:pPr>
+              <w:rPr>
+                <w:rFonts w:ascii="Calibri" w:eastAsia="Times New Roman" w:hAnsi="Calibri" w:cs="Calibri"/>
+                <w:color w:val="000000"/>
+                <w:lang w:val="en-US" w:eastAsia="da-DK"/>
+              </w:rPr>
+            </w:pPr>
+            <w:r>
+              <w:rPr>
+                <w:rFonts w:ascii="Calibri" w:eastAsia="Times New Roman" w:hAnsi="Calibri" w:cs="Calibri"/>
+                <w:color w:val="000000"/>
+                <w:lang w:val="en-US" w:eastAsia="da-DK"/>
+              </w:rPr>
+              <w:t xml:space="preserve">The interface shall recommend and visualize at least three treatment strategies for the specialist </w:t>
+            </w:r>
+          </w:p>
+        </w:tc>
+      </w:tr>
+      <w:tr>
+        <w:trPr>
+          <w:trHeight w:val="1020"/>
+        </w:trPr>
+        <w:tc>
+          <w:tcPr>
+            <w:tcW w:w="1300" w:type="dxa"/>
+            <w:tcBorders>
+              <w:top w:val="nil"/>
+              <w:left w:val="single" w:sz="4" w:space="0" w:color="auto"/>
+              <w:bottom w:val="single" w:sz="4" w:space="0" w:color="auto"/>
+              <w:right w:val="single" w:sz="4" w:space="0" w:color="auto"/>
+            </w:tcBorders>
+            <w:shd w:val="clear" w:color="000000" w:fill="D9E1F2"/>
+            <w:noWrap/>
+            <w:hideMark/>
+          </w:tcPr>
+          <w:p>
+            <w:pPr>
+              <w:rPr>
+                <w:rFonts w:ascii="Calibri" w:eastAsia="Times New Roman" w:hAnsi="Calibri" w:cs="Calibri"/>
+                <w:color w:val="000000"/>
+                <w:lang w:eastAsia="da-DK"/>
+              </w:rPr>
+            </w:pPr>
+            <w:r>
+              <w:rPr>
+                <w:rFonts w:ascii="Calibri" w:eastAsia="Times New Roman" w:hAnsi="Calibri" w:cs="Calibri"/>
+                <w:color w:val="000000"/>
+                <w:lang w:eastAsia="da-DK"/>
+              </w:rPr>
+              <w:t>UD-SRS-02</w:t>
+            </w:r>
+          </w:p>
+        </w:tc>
+        <w:tc>
+          <w:tcPr>
+            <w:tcW w:w="4400" w:type="dxa"/>
+            <w:tcBorders>
+              <w:top w:val="single" w:sz="4" w:space="0" w:color="auto"/>
+              <w:left w:val="nil"/>
+              <w:bottom w:val="single" w:sz="4" w:space="0" w:color="auto"/>
+              <w:right w:val="single" w:sz="4" w:space="0" w:color="auto"/>
+            </w:tcBorders>
+            <w:shd w:val="clear" w:color="000000" w:fill="D9E1F2"/>
+            <w:hideMark/>
+          </w:tcPr>
+          <w:p>
+            <w:pPr>
+              <w:rPr>
+                <w:rFonts w:ascii="Calibri" w:eastAsia="Times New Roman" w:hAnsi="Calibri" w:cs="Calibri"/>
+                <w:color w:val="000000"/>
+                <w:lang w:val="en-US" w:eastAsia="da-DK"/>
+              </w:rPr>
+            </w:pPr>
+            <w:r>
+              <w:rPr>
+                <w:rFonts w:ascii="Calibri" w:eastAsia="Times New Roman" w:hAnsi="Calibri" w:cs="Calibri"/>
+                <w:color w:val="000000"/>
+                <w:lang w:val="en-US" w:eastAsia="da-DK"/>
+              </w:rPr>
+              <w:t>The interface shall rank the recommended</w:t>
+            </w:r>
+            <w:r>
+              <w:rPr>
+                <w:rFonts w:ascii="Calibri" w:eastAsia="Times New Roman" w:hAnsi="Calibri" w:cs="Calibri"/>
+                <w:color w:val="000000"/>
+                <w:lang w:val="en-US" w:eastAsia="da-DK"/>
+              </w:rPr>
+              <w:br/>
+              <w:t xml:space="preserve"> treatment strategies from best expected effect</w:t>
+            </w:r>
+          </w:p>
+        </w:tc>
+      </w:tr>
+      <w:tr>
+        <w:trPr>
+          <w:trHeight w:val="1700"/>
+        </w:trPr>
+        <w:tc>
+          <w:tcPr>
+            <w:tcW w:w="1300" w:type="dxa"/>
+            <w:tcBorders>
+              <w:top w:val="nil"/>
+              <w:left w:val="single" w:sz="4" w:space="0" w:color="auto"/>
+              <w:bottom w:val="single" w:sz="4" w:space="0" w:color="auto"/>
+              <w:right w:val="single" w:sz="4" w:space="0" w:color="auto"/>
+            </w:tcBorders>
+            <w:shd w:val="clear" w:color="000000" w:fill="D9E1F2"/>
+            <w:noWrap/>
+            <w:hideMark/>
+          </w:tcPr>
+          <w:p>
+            <w:pPr>
+              <w:rPr>
+                <w:rFonts w:ascii="Calibri" w:eastAsia="Times New Roman" w:hAnsi="Calibri" w:cs="Calibri"/>
+                <w:color w:val="000000"/>
+                <w:lang w:eastAsia="da-DK"/>
+              </w:rPr>
+            </w:pPr>
+            <w:r>
+              <w:rPr>
+                <w:rFonts w:ascii="Calibri" w:eastAsia="Times New Roman" w:hAnsi="Calibri" w:cs="Calibri"/>
+                <w:color w:val="000000"/>
+                <w:lang w:eastAsia="da-DK"/>
+              </w:rPr>
+              <w:t>UD-SRS-03</w:t>
+            </w:r>
+          </w:p>
+        </w:tc>
+        <w:tc>
+          <w:tcPr>
+            <w:tcW w:w="4400" w:type="dxa"/>
+            <w:tcBorders>
+              <w:top w:val="nil"/>
+              <w:left w:val="nil"/>
+              <w:bottom w:val="single" w:sz="4" w:space="0" w:color="auto"/>
+              <w:right w:val="single" w:sz="4" w:space="0" w:color="auto"/>
+            </w:tcBorders>
+            <w:shd w:val="clear" w:color="000000" w:fill="D9E1F2"/>
+            <w:hideMark/>
+          </w:tcPr>
+          <w:p>
+            <w:pPr>
+              <w:rPr>
+                <w:rFonts w:ascii="Calibri" w:eastAsia="Times New Roman" w:hAnsi="Calibri" w:cs="Calibri"/>
+                <w:color w:val="000000"/>
+                <w:lang w:val="en-US" w:eastAsia="da-DK"/>
+              </w:rPr>
+            </w:pPr>
+            <w:r>
+              <w:rPr>
+                <w:rFonts w:ascii="Calibri" w:eastAsia="Times New Roman" w:hAnsi="Calibri" w:cs="Calibri"/>
+                <w:color w:val="000000"/>
+                <w:lang w:val="en-US" w:eastAsia="da-DK"/>
+              </w:rPr>
+              <w:t xml:space="preserve">The interface shall convey practical information about the treatment to the specialist. The practical information shall include a </w:t>
+            </w:r>
+            <w:proofErr w:type="spellStart"/>
+            <w:r>
+              <w:rPr>
+                <w:rFonts w:ascii="Calibri" w:eastAsia="Times New Roman" w:hAnsi="Calibri" w:cs="Calibri"/>
+                <w:color w:val="000000"/>
+                <w:lang w:val="en-US" w:eastAsia="da-DK"/>
+              </w:rPr>
+              <w:t>describtion</w:t>
+            </w:r>
+            <w:proofErr w:type="spellEnd"/>
+            <w:r>
+              <w:rPr>
+                <w:rFonts w:ascii="Calibri" w:eastAsia="Times New Roman" w:hAnsi="Calibri" w:cs="Calibri"/>
+                <w:color w:val="000000"/>
+                <w:lang w:val="en-US" w:eastAsia="da-DK"/>
+              </w:rPr>
+              <w:t xml:space="preserve"> of the electrode </w:t>
+            </w:r>
+            <w:proofErr w:type="gramStart"/>
+            <w:r>
+              <w:rPr>
+                <w:rFonts w:ascii="Calibri" w:eastAsia="Times New Roman" w:hAnsi="Calibri" w:cs="Calibri"/>
+                <w:color w:val="000000"/>
+                <w:lang w:val="en-US" w:eastAsia="da-DK"/>
+              </w:rPr>
+              <w:t>and  typical</w:t>
+            </w:r>
+            <w:proofErr w:type="gramEnd"/>
+            <w:r>
+              <w:rPr>
+                <w:rFonts w:ascii="Calibri" w:eastAsia="Times New Roman" w:hAnsi="Calibri" w:cs="Calibri"/>
+                <w:color w:val="000000"/>
+                <w:lang w:val="en-US" w:eastAsia="da-DK"/>
+              </w:rPr>
+              <w:t xml:space="preserve"> usage.</w:t>
+            </w:r>
+          </w:p>
+        </w:tc>
+      </w:tr>
+      <w:tr>
+        <w:trPr>
+          <w:trHeight w:val="1360"/>
+        </w:trPr>
+        <w:tc>
+          <w:tcPr>
+            <w:tcW w:w="1300" w:type="dxa"/>
+            <w:tcBorders>
+              <w:top w:val="nil"/>
+              <w:left w:val="single" w:sz="4" w:space="0" w:color="auto"/>
+              <w:bottom w:val="single" w:sz="4" w:space="0" w:color="auto"/>
+              <w:right w:val="single" w:sz="4" w:space="0" w:color="auto"/>
+            </w:tcBorders>
+            <w:shd w:val="clear" w:color="000000" w:fill="D9E1F2"/>
+            <w:noWrap/>
+            <w:hideMark/>
+          </w:tcPr>
+          <w:p>
+            <w:pPr>
+              <w:rPr>
+                <w:rFonts w:ascii="Calibri" w:eastAsia="Times New Roman" w:hAnsi="Calibri" w:cs="Calibri"/>
+                <w:color w:val="000000"/>
+                <w:lang w:eastAsia="da-DK"/>
+              </w:rPr>
+            </w:pPr>
+            <w:r>
+              <w:rPr>
+                <w:rFonts w:ascii="Calibri" w:eastAsia="Times New Roman" w:hAnsi="Calibri" w:cs="Calibri"/>
+                <w:color w:val="000000"/>
+                <w:lang w:eastAsia="da-DK"/>
+              </w:rPr>
+              <w:t>UD-SRS-04</w:t>
+            </w:r>
+          </w:p>
+        </w:tc>
+        <w:tc>
+          <w:tcPr>
+            <w:tcW w:w="4400" w:type="dxa"/>
+            <w:tcBorders>
+              <w:top w:val="nil"/>
+              <w:left w:val="nil"/>
+              <w:bottom w:val="nil"/>
+              <w:right w:val="single" w:sz="4" w:space="0" w:color="auto"/>
+            </w:tcBorders>
+            <w:shd w:val="clear" w:color="000000" w:fill="D9E1F2"/>
+            <w:hideMark/>
+          </w:tcPr>
+          <w:p>
+            <w:pPr>
+              <w:rPr>
+                <w:rFonts w:ascii="Calibri" w:eastAsia="Times New Roman" w:hAnsi="Calibri" w:cs="Calibri"/>
+                <w:color w:val="000000"/>
+                <w:lang w:val="en-US" w:eastAsia="da-DK"/>
+              </w:rPr>
+            </w:pPr>
+            <w:r>
+              <w:rPr>
+                <w:rFonts w:ascii="Calibri" w:eastAsia="Times New Roman" w:hAnsi="Calibri" w:cs="Calibri"/>
+                <w:color w:val="000000"/>
+                <w:lang w:val="en-US" w:eastAsia="da-DK"/>
+              </w:rPr>
+              <w:t xml:space="preserve">The predetermined parameters defined by </w:t>
+            </w:r>
+            <w:proofErr w:type="spellStart"/>
+            <w:r>
+              <w:rPr>
+                <w:rFonts w:ascii="Calibri" w:eastAsia="Times New Roman" w:hAnsi="Calibri" w:cs="Calibri"/>
+                <w:color w:val="000000"/>
+                <w:lang w:val="en-US" w:eastAsia="da-DK"/>
+              </w:rPr>
+              <w:t>InnoCon</w:t>
+            </w:r>
+            <w:proofErr w:type="spellEnd"/>
+            <w:r>
+              <w:rPr>
+                <w:rFonts w:ascii="Calibri" w:eastAsia="Times New Roman" w:hAnsi="Calibri" w:cs="Calibri"/>
+                <w:color w:val="000000"/>
+                <w:lang w:val="en-US" w:eastAsia="da-DK"/>
+              </w:rPr>
+              <w:t xml:space="preserve"> Medical shall be implemented in the algorithm and outputted on the interface. </w:t>
+            </w:r>
+          </w:p>
+        </w:tc>
+      </w:tr>
+      <w:tr>
+        <w:trPr>
+          <w:trHeight w:val="1020"/>
+        </w:trPr>
+        <w:tc>
+          <w:tcPr>
+            <w:tcW w:w="1300" w:type="dxa"/>
+            <w:tcBorders>
+              <w:top w:val="nil"/>
+              <w:left w:val="single" w:sz="4" w:space="0" w:color="auto"/>
+              <w:bottom w:val="single" w:sz="4" w:space="0" w:color="auto"/>
+              <w:right w:val="single" w:sz="4" w:space="0" w:color="auto"/>
+            </w:tcBorders>
+            <w:shd w:val="clear" w:color="000000" w:fill="D9E1F2"/>
+            <w:noWrap/>
+            <w:hideMark/>
+          </w:tcPr>
+          <w:p>
+            <w:pPr>
+              <w:rPr>
+                <w:rFonts w:ascii="Calibri" w:eastAsia="Times New Roman" w:hAnsi="Calibri" w:cs="Calibri"/>
+                <w:color w:val="000000"/>
+                <w:lang w:eastAsia="da-DK"/>
+              </w:rPr>
+            </w:pPr>
+            <w:r>
+              <w:rPr>
+                <w:rFonts w:ascii="Calibri" w:eastAsia="Times New Roman" w:hAnsi="Calibri" w:cs="Calibri"/>
+                <w:color w:val="000000"/>
+                <w:lang w:eastAsia="da-DK"/>
+              </w:rPr>
+              <w:t>UD-SRS-05</w:t>
+            </w:r>
+          </w:p>
+        </w:tc>
+        <w:tc>
+          <w:tcPr>
+            <w:tcW w:w="4400" w:type="dxa"/>
+            <w:tcBorders>
+              <w:top w:val="single" w:sz="4" w:space="0" w:color="auto"/>
+              <w:left w:val="nil"/>
+              <w:bottom w:val="single" w:sz="4" w:space="0" w:color="auto"/>
+              <w:right w:val="single" w:sz="4" w:space="0" w:color="auto"/>
+            </w:tcBorders>
+            <w:shd w:val="clear" w:color="000000" w:fill="D9E1F2"/>
+            <w:hideMark/>
+          </w:tcPr>
+          <w:p>
+            <w:pPr>
+              <w:rPr>
+                <w:rFonts w:ascii="Calibri" w:eastAsia="Times New Roman" w:hAnsi="Calibri" w:cs="Calibri"/>
+                <w:color w:val="000000"/>
+                <w:lang w:val="en-US" w:eastAsia="da-DK"/>
+              </w:rPr>
+            </w:pPr>
+            <w:r>
+              <w:rPr>
+                <w:rFonts w:ascii="Calibri" w:eastAsia="Times New Roman" w:hAnsi="Calibri" w:cs="Calibri"/>
+                <w:color w:val="000000"/>
+                <w:lang w:val="en-US" w:eastAsia="da-DK"/>
+              </w:rPr>
+              <w:t xml:space="preserve">The </w:t>
+            </w:r>
+            <w:proofErr w:type="spellStart"/>
+            <w:r>
+              <w:rPr>
+                <w:rFonts w:ascii="Calibri" w:eastAsia="Times New Roman" w:hAnsi="Calibri" w:cs="Calibri"/>
+                <w:color w:val="000000"/>
+                <w:lang w:val="en-US" w:eastAsia="da-DK"/>
+              </w:rPr>
+              <w:t>Udecide</w:t>
+            </w:r>
+            <w:proofErr w:type="spellEnd"/>
+            <w:r>
+              <w:rPr>
+                <w:rFonts w:ascii="Calibri" w:eastAsia="Times New Roman" w:hAnsi="Calibri" w:cs="Calibri"/>
+                <w:color w:val="000000"/>
+                <w:lang w:val="en-US" w:eastAsia="da-DK"/>
+              </w:rPr>
+              <w:t xml:space="preserve"> system shall consist of three user interfaces: Login, </w:t>
+            </w:r>
+            <w:proofErr w:type="gramStart"/>
+            <w:r>
+              <w:rPr>
+                <w:rFonts w:ascii="Calibri" w:eastAsia="Times New Roman" w:hAnsi="Calibri" w:cs="Calibri"/>
+                <w:color w:val="000000"/>
+                <w:lang w:val="en-US" w:eastAsia="da-DK"/>
+              </w:rPr>
+              <w:t>Choose</w:t>
+            </w:r>
+            <w:proofErr w:type="gramEnd"/>
+            <w:r>
+              <w:rPr>
+                <w:rFonts w:ascii="Calibri" w:eastAsia="Times New Roman" w:hAnsi="Calibri" w:cs="Calibri"/>
+                <w:color w:val="000000"/>
+                <w:lang w:val="en-US" w:eastAsia="da-DK"/>
+              </w:rPr>
+              <w:t xml:space="preserve"> patient and Estimate effectiveness score </w:t>
+            </w:r>
+          </w:p>
+        </w:tc>
+      </w:tr>
+      <w:tr>
+        <w:trPr>
+          <w:trHeight w:val="1700"/>
+        </w:trPr>
+        <w:tc>
+          <w:tcPr>
+            <w:tcW w:w="1300" w:type="dxa"/>
+            <w:tcBorders>
+              <w:top w:val="nil"/>
+              <w:left w:val="single" w:sz="4" w:space="0" w:color="auto"/>
+              <w:bottom w:val="single" w:sz="4" w:space="0" w:color="auto"/>
+              <w:right w:val="single" w:sz="4" w:space="0" w:color="auto"/>
+            </w:tcBorders>
+            <w:shd w:val="clear" w:color="000000" w:fill="D9E1F2"/>
+            <w:noWrap/>
+            <w:hideMark/>
+          </w:tcPr>
+          <w:p>
+            <w:pPr>
+              <w:rPr>
+                <w:rFonts w:ascii="Calibri" w:eastAsia="Times New Roman" w:hAnsi="Calibri" w:cs="Calibri"/>
+                <w:color w:val="000000"/>
+                <w:lang w:eastAsia="da-DK"/>
+              </w:rPr>
+            </w:pPr>
+            <w:r>
+              <w:rPr>
+                <w:rFonts w:ascii="Calibri" w:eastAsia="Times New Roman" w:hAnsi="Calibri" w:cs="Calibri"/>
+                <w:color w:val="000000"/>
+                <w:lang w:eastAsia="da-DK"/>
+              </w:rPr>
+              <w:t>UD-SRS-06</w:t>
+            </w:r>
+          </w:p>
+        </w:tc>
+        <w:tc>
+          <w:tcPr>
+            <w:tcW w:w="4400" w:type="dxa"/>
+            <w:tcBorders>
+              <w:top w:val="nil"/>
+              <w:left w:val="nil"/>
+              <w:bottom w:val="nil"/>
+              <w:right w:val="single" w:sz="4" w:space="0" w:color="auto"/>
+            </w:tcBorders>
+            <w:shd w:val="clear" w:color="000000" w:fill="D9E1F2"/>
+            <w:hideMark/>
+          </w:tcPr>
+          <w:p>
+            <w:pPr>
+              <w:rPr>
+                <w:rFonts w:ascii="Calibri" w:eastAsia="Times New Roman" w:hAnsi="Calibri" w:cs="Calibri"/>
+                <w:color w:val="000000"/>
+                <w:lang w:val="en-US" w:eastAsia="da-DK"/>
+              </w:rPr>
+            </w:pPr>
+            <w:r>
+              <w:rPr>
+                <w:rFonts w:ascii="Calibri" w:eastAsia="Times New Roman" w:hAnsi="Calibri" w:cs="Calibri"/>
+                <w:color w:val="000000"/>
+                <w:lang w:val="en-US" w:eastAsia="da-DK"/>
+              </w:rPr>
+              <w:t xml:space="preserve">User interface "Estimate effectiveness score" shall contain information about stimulation paradigm, parameters and effectiveness score to give the specialist the opportunity to get a quick overview. </w:t>
+            </w:r>
+          </w:p>
+        </w:tc>
+      </w:tr>
+      <w:tr>
+        <w:trPr>
+          <w:trHeight w:val="1020"/>
+        </w:trPr>
+        <w:tc>
+          <w:tcPr>
+            <w:tcW w:w="1300" w:type="dxa"/>
+            <w:tcBorders>
+              <w:top w:val="nil"/>
+              <w:left w:val="single" w:sz="4" w:space="0" w:color="auto"/>
+              <w:bottom w:val="single" w:sz="4" w:space="0" w:color="auto"/>
+              <w:right w:val="single" w:sz="4" w:space="0" w:color="auto"/>
+            </w:tcBorders>
+            <w:shd w:val="clear" w:color="000000" w:fill="D9E1F2"/>
+            <w:noWrap/>
+            <w:hideMark/>
+          </w:tcPr>
+          <w:p>
+            <w:pPr>
+              <w:rPr>
+                <w:rFonts w:ascii="Calibri" w:eastAsia="Times New Roman" w:hAnsi="Calibri" w:cs="Calibri"/>
+                <w:color w:val="000000"/>
+                <w:lang w:eastAsia="da-DK"/>
+              </w:rPr>
+            </w:pPr>
+            <w:r>
+              <w:rPr>
+                <w:rFonts w:ascii="Calibri" w:eastAsia="Times New Roman" w:hAnsi="Calibri" w:cs="Calibri"/>
+                <w:color w:val="000000"/>
+                <w:lang w:eastAsia="da-DK"/>
+              </w:rPr>
+              <w:t>UD-SRS-07</w:t>
+            </w:r>
+          </w:p>
+        </w:tc>
+        <w:tc>
+          <w:tcPr>
+            <w:tcW w:w="4400" w:type="dxa"/>
+            <w:tcBorders>
+              <w:top w:val="single" w:sz="4" w:space="0" w:color="auto"/>
+              <w:left w:val="nil"/>
+              <w:bottom w:val="single" w:sz="4" w:space="0" w:color="auto"/>
+              <w:right w:val="single" w:sz="4" w:space="0" w:color="auto"/>
+            </w:tcBorders>
+            <w:shd w:val="clear" w:color="000000" w:fill="D9E1F2"/>
+            <w:hideMark/>
+          </w:tcPr>
+          <w:p>
+            <w:pPr>
+              <w:rPr>
+                <w:rFonts w:ascii="Calibri" w:eastAsia="Times New Roman" w:hAnsi="Calibri" w:cs="Calibri"/>
+                <w:color w:val="000000"/>
+                <w:lang w:val="en-US" w:eastAsia="da-DK"/>
+              </w:rPr>
+            </w:pPr>
+            <w:r>
+              <w:rPr>
+                <w:rFonts w:ascii="Calibri" w:eastAsia="Times New Roman" w:hAnsi="Calibri" w:cs="Calibri"/>
+                <w:color w:val="000000"/>
+                <w:lang w:val="en-US" w:eastAsia="da-DK"/>
+              </w:rPr>
+              <w:t xml:space="preserve">The output shall be visualized for the specialist in a list of the recommended treatment strategies </w:t>
+            </w:r>
+          </w:p>
+        </w:tc>
+      </w:tr>
+      <w:tr>
+        <w:trPr>
+          <w:trHeight w:val="680"/>
+        </w:trPr>
+        <w:tc>
+          <w:tcPr>
+            <w:tcW w:w="1300" w:type="dxa"/>
+            <w:tcBorders>
+              <w:top w:val="nil"/>
+              <w:left w:val="single" w:sz="4" w:space="0" w:color="auto"/>
+              <w:bottom w:val="single" w:sz="4" w:space="0" w:color="auto"/>
+              <w:right w:val="single" w:sz="4" w:space="0" w:color="auto"/>
+            </w:tcBorders>
+            <w:shd w:val="clear" w:color="000000" w:fill="D9E1F2"/>
+            <w:noWrap/>
+            <w:hideMark/>
+          </w:tcPr>
+          <w:p>
+            <w:pPr>
+              <w:rPr>
+                <w:rFonts w:ascii="Calibri" w:eastAsia="Times New Roman" w:hAnsi="Calibri" w:cs="Calibri"/>
+                <w:color w:val="000000"/>
+                <w:lang w:eastAsia="da-DK"/>
+              </w:rPr>
+            </w:pPr>
+            <w:r>
+              <w:rPr>
+                <w:rFonts w:ascii="Calibri" w:eastAsia="Times New Roman" w:hAnsi="Calibri" w:cs="Calibri"/>
+                <w:color w:val="000000"/>
+                <w:lang w:eastAsia="da-DK"/>
+              </w:rPr>
+              <w:t>UD-SRS-08</w:t>
+            </w:r>
+          </w:p>
+        </w:tc>
+        <w:tc>
+          <w:tcPr>
+            <w:tcW w:w="4400" w:type="dxa"/>
+            <w:tcBorders>
+              <w:top w:val="nil"/>
+              <w:left w:val="nil"/>
+              <w:bottom w:val="single" w:sz="4" w:space="0" w:color="auto"/>
+              <w:right w:val="single" w:sz="4" w:space="0" w:color="auto"/>
+            </w:tcBorders>
+            <w:shd w:val="clear" w:color="000000" w:fill="D9E1F2"/>
+            <w:hideMark/>
+          </w:tcPr>
+          <w:p>
+            <w:pPr>
+              <w:rPr>
+                <w:rFonts w:ascii="Calibri" w:eastAsia="Times New Roman" w:hAnsi="Calibri" w:cs="Calibri"/>
+                <w:color w:val="000000"/>
+                <w:lang w:val="en-US" w:eastAsia="da-DK"/>
+              </w:rPr>
+            </w:pPr>
+            <w:r>
+              <w:rPr>
+                <w:rFonts w:ascii="Calibri" w:eastAsia="Times New Roman" w:hAnsi="Calibri" w:cs="Calibri"/>
+                <w:color w:val="000000"/>
+                <w:lang w:val="en-US" w:eastAsia="da-DK"/>
+              </w:rPr>
+              <w:t>The output shall be conveyed through graphs and graphical illustrations</w:t>
+            </w:r>
+          </w:p>
+        </w:tc>
+      </w:tr>
+      <w:tr>
+        <w:trPr>
+          <w:trHeight w:val="680"/>
+        </w:trPr>
+        <w:tc>
+          <w:tcPr>
+            <w:tcW w:w="1300" w:type="dxa"/>
+            <w:tcBorders>
+              <w:top w:val="nil"/>
+              <w:left w:val="single" w:sz="4" w:space="0" w:color="auto"/>
+              <w:bottom w:val="single" w:sz="4" w:space="0" w:color="auto"/>
+              <w:right w:val="single" w:sz="4" w:space="0" w:color="auto"/>
+            </w:tcBorders>
+            <w:shd w:val="clear" w:color="000000" w:fill="D9E1F2"/>
+            <w:noWrap/>
+            <w:hideMark/>
+          </w:tcPr>
+          <w:p>
+            <w:pPr>
+              <w:rPr>
+                <w:rFonts w:ascii="Calibri" w:eastAsia="Times New Roman" w:hAnsi="Calibri" w:cs="Calibri"/>
+                <w:color w:val="000000"/>
+                <w:lang w:eastAsia="da-DK"/>
+              </w:rPr>
+            </w:pPr>
+            <w:r>
+              <w:rPr>
+                <w:rFonts w:ascii="Calibri" w:eastAsia="Times New Roman" w:hAnsi="Calibri" w:cs="Calibri"/>
+                <w:color w:val="000000"/>
+                <w:lang w:eastAsia="da-DK"/>
+              </w:rPr>
+              <w:t>UD-SRS-09</w:t>
+            </w:r>
+          </w:p>
+        </w:tc>
+        <w:tc>
+          <w:tcPr>
+            <w:tcW w:w="4400" w:type="dxa"/>
+            <w:tcBorders>
+              <w:top w:val="nil"/>
+              <w:left w:val="nil"/>
+              <w:bottom w:val="nil"/>
+              <w:right w:val="single" w:sz="4" w:space="0" w:color="auto"/>
+            </w:tcBorders>
+            <w:shd w:val="clear" w:color="000000" w:fill="D9E1F2"/>
+            <w:hideMark/>
+          </w:tcPr>
+          <w:p>
+            <w:pPr>
+              <w:rPr>
+                <w:rFonts w:ascii="Calibri" w:eastAsia="Times New Roman" w:hAnsi="Calibri" w:cs="Calibri"/>
+                <w:color w:val="000000"/>
+                <w:lang w:val="en-US" w:eastAsia="da-DK"/>
+              </w:rPr>
+            </w:pPr>
+            <w:r>
+              <w:rPr>
+                <w:rFonts w:ascii="Calibri" w:eastAsia="Times New Roman" w:hAnsi="Calibri" w:cs="Calibri"/>
+                <w:color w:val="000000"/>
+                <w:lang w:val="en-US" w:eastAsia="da-DK"/>
+              </w:rPr>
+              <w:t xml:space="preserve">The information from the output shall be conveyed in medical terms </w:t>
+            </w:r>
+          </w:p>
+        </w:tc>
+      </w:tr>
+      <w:tr>
+        <w:trPr>
+          <w:trHeight w:val="680"/>
+        </w:trPr>
+        <w:tc>
+          <w:tcPr>
+            <w:tcW w:w="1300" w:type="dxa"/>
+            <w:tcBorders>
+              <w:top w:val="nil"/>
+              <w:left w:val="single" w:sz="4" w:space="0" w:color="auto"/>
+              <w:bottom w:val="single" w:sz="4" w:space="0" w:color="auto"/>
+              <w:right w:val="single" w:sz="4" w:space="0" w:color="auto"/>
+            </w:tcBorders>
+            <w:shd w:val="clear" w:color="000000" w:fill="D9E1F2"/>
+            <w:noWrap/>
+            <w:hideMark/>
+          </w:tcPr>
+          <w:p>
+            <w:pPr>
+              <w:rPr>
+                <w:rFonts w:ascii="Calibri" w:eastAsia="Times New Roman" w:hAnsi="Calibri" w:cs="Calibri"/>
+                <w:color w:val="000000"/>
+                <w:lang w:eastAsia="da-DK"/>
+              </w:rPr>
+            </w:pPr>
+            <w:r>
+              <w:rPr>
+                <w:rFonts w:ascii="Calibri" w:eastAsia="Times New Roman" w:hAnsi="Calibri" w:cs="Calibri"/>
+                <w:color w:val="000000"/>
+                <w:lang w:eastAsia="da-DK"/>
+              </w:rPr>
+              <w:t>UD-SRS-10</w:t>
+            </w:r>
+          </w:p>
+        </w:tc>
+        <w:tc>
+          <w:tcPr>
+            <w:tcW w:w="4400" w:type="dxa"/>
+            <w:tcBorders>
+              <w:top w:val="single" w:sz="4" w:space="0" w:color="auto"/>
+              <w:left w:val="nil"/>
+              <w:bottom w:val="single" w:sz="4" w:space="0" w:color="auto"/>
+              <w:right w:val="single" w:sz="4" w:space="0" w:color="auto"/>
+            </w:tcBorders>
+            <w:shd w:val="clear" w:color="000000" w:fill="D9E1F2"/>
+            <w:hideMark/>
+          </w:tcPr>
+          <w:p>
+            <w:pPr>
+              <w:rPr>
+                <w:rFonts w:ascii="Calibri" w:eastAsia="Times New Roman" w:hAnsi="Calibri" w:cs="Calibri"/>
+                <w:color w:val="000000"/>
+                <w:lang w:val="en-US" w:eastAsia="da-DK"/>
+              </w:rPr>
+            </w:pPr>
+            <w:r>
+              <w:rPr>
+                <w:rFonts w:ascii="Calibri" w:eastAsia="Times New Roman" w:hAnsi="Calibri" w:cs="Calibri"/>
+                <w:color w:val="000000"/>
+                <w:lang w:val="en-US" w:eastAsia="da-DK"/>
+              </w:rPr>
+              <w:t xml:space="preserve">The treatment strategy with the best expected effect shall be highlighted </w:t>
+            </w:r>
+          </w:p>
+        </w:tc>
+      </w:tr>
+      <w:tr>
+        <w:trPr>
+          <w:trHeight w:val="680"/>
+        </w:trPr>
+        <w:tc>
+          <w:tcPr>
+            <w:tcW w:w="1300" w:type="dxa"/>
+            <w:tcBorders>
+              <w:top w:val="nil"/>
+              <w:left w:val="single" w:sz="4" w:space="0" w:color="auto"/>
+              <w:bottom w:val="single" w:sz="4" w:space="0" w:color="auto"/>
+              <w:right w:val="single" w:sz="4" w:space="0" w:color="auto"/>
+            </w:tcBorders>
+            <w:shd w:val="clear" w:color="000000" w:fill="D9E1F2"/>
+            <w:noWrap/>
+            <w:hideMark/>
+          </w:tcPr>
+          <w:p>
+            <w:pPr>
+              <w:rPr>
+                <w:rFonts w:ascii="Calibri" w:eastAsia="Times New Roman" w:hAnsi="Calibri" w:cs="Calibri"/>
+                <w:color w:val="000000"/>
+                <w:lang w:eastAsia="da-DK"/>
+              </w:rPr>
+            </w:pPr>
+            <w:r>
+              <w:rPr>
+                <w:rFonts w:ascii="Calibri" w:eastAsia="Times New Roman" w:hAnsi="Calibri" w:cs="Calibri"/>
+                <w:color w:val="000000"/>
+                <w:lang w:eastAsia="da-DK"/>
+              </w:rPr>
+              <w:t>UD-SRS-11</w:t>
+            </w:r>
+          </w:p>
+        </w:tc>
+        <w:tc>
+          <w:tcPr>
+            <w:tcW w:w="4400" w:type="dxa"/>
+            <w:tcBorders>
+              <w:top w:val="nil"/>
+              <w:left w:val="nil"/>
+              <w:bottom w:val="nil"/>
+              <w:right w:val="single" w:sz="4" w:space="0" w:color="auto"/>
+            </w:tcBorders>
+            <w:shd w:val="clear" w:color="000000" w:fill="D9E1F2"/>
+            <w:hideMark/>
+          </w:tcPr>
+          <w:p>
+            <w:pPr>
+              <w:rPr>
+                <w:rFonts w:ascii="Calibri" w:eastAsia="Times New Roman" w:hAnsi="Calibri" w:cs="Calibri"/>
+                <w:color w:val="000000"/>
+                <w:lang w:val="en-US" w:eastAsia="da-DK"/>
+              </w:rPr>
+            </w:pPr>
+            <w:r>
+              <w:rPr>
+                <w:rFonts w:ascii="Calibri" w:eastAsia="Times New Roman" w:hAnsi="Calibri" w:cs="Calibri"/>
+                <w:color w:val="000000"/>
+                <w:lang w:val="en-US" w:eastAsia="da-DK"/>
+              </w:rPr>
+              <w:t xml:space="preserve">The </w:t>
+            </w:r>
+            <w:proofErr w:type="spellStart"/>
+            <w:r>
+              <w:rPr>
+                <w:rFonts w:ascii="Calibri" w:eastAsia="Times New Roman" w:hAnsi="Calibri" w:cs="Calibri"/>
+                <w:color w:val="000000"/>
+                <w:lang w:val="en-US" w:eastAsia="da-DK"/>
+              </w:rPr>
+              <w:t>Udecide</w:t>
+            </w:r>
+            <w:proofErr w:type="spellEnd"/>
+            <w:r>
+              <w:rPr>
+                <w:rFonts w:ascii="Calibri" w:eastAsia="Times New Roman" w:hAnsi="Calibri" w:cs="Calibri"/>
+                <w:color w:val="000000"/>
+                <w:lang w:val="en-US" w:eastAsia="da-DK"/>
+              </w:rPr>
+              <w:t xml:space="preserve"> system shall be compatible with a computer </w:t>
+            </w:r>
+          </w:p>
+        </w:tc>
+      </w:tr>
+      <w:tr>
+        <w:trPr>
+          <w:trHeight w:val="680"/>
+        </w:trPr>
+        <w:tc>
+          <w:tcPr>
+            <w:tcW w:w="1300" w:type="dxa"/>
+            <w:tcBorders>
+              <w:top w:val="nil"/>
+              <w:left w:val="single" w:sz="4" w:space="0" w:color="auto"/>
+              <w:bottom w:val="single" w:sz="4" w:space="0" w:color="auto"/>
+              <w:right w:val="single" w:sz="4" w:space="0" w:color="auto"/>
+            </w:tcBorders>
+            <w:shd w:val="clear" w:color="000000" w:fill="D9E1F2"/>
+            <w:noWrap/>
+            <w:hideMark/>
+          </w:tcPr>
+          <w:p>
+            <w:pPr>
+              <w:rPr>
+                <w:rFonts w:ascii="Calibri" w:eastAsia="Times New Roman" w:hAnsi="Calibri" w:cs="Calibri"/>
+                <w:color w:val="000000"/>
+                <w:lang w:eastAsia="da-DK"/>
+              </w:rPr>
+            </w:pPr>
+            <w:r>
+              <w:rPr>
+                <w:rFonts w:ascii="Calibri" w:eastAsia="Times New Roman" w:hAnsi="Calibri" w:cs="Calibri"/>
+                <w:color w:val="000000"/>
+                <w:lang w:eastAsia="da-DK"/>
+              </w:rPr>
+              <w:t>UD-SRS-12</w:t>
+            </w:r>
+          </w:p>
+        </w:tc>
+        <w:tc>
+          <w:tcPr>
+            <w:tcW w:w="4400" w:type="dxa"/>
+            <w:tcBorders>
+              <w:top w:val="single" w:sz="4" w:space="0" w:color="auto"/>
+              <w:left w:val="nil"/>
+              <w:bottom w:val="single" w:sz="4" w:space="0" w:color="auto"/>
+              <w:right w:val="single" w:sz="4" w:space="0" w:color="auto"/>
+            </w:tcBorders>
+            <w:shd w:val="clear" w:color="000000" w:fill="D9E1F2"/>
+            <w:hideMark/>
+          </w:tcPr>
+          <w:p>
+            <w:pPr>
+              <w:rPr>
+                <w:rFonts w:ascii="Calibri" w:eastAsia="Times New Roman" w:hAnsi="Calibri" w:cs="Calibri"/>
+                <w:color w:val="000000"/>
+                <w:lang w:val="en-US" w:eastAsia="da-DK"/>
+              </w:rPr>
+            </w:pPr>
+            <w:r>
+              <w:rPr>
+                <w:rFonts w:ascii="Calibri" w:eastAsia="Times New Roman" w:hAnsi="Calibri" w:cs="Calibri"/>
+                <w:color w:val="000000"/>
+                <w:lang w:val="en-US" w:eastAsia="da-DK"/>
+              </w:rPr>
+              <w:t xml:space="preserve">The software shall be programmed in a platform independent language </w:t>
+            </w:r>
+          </w:p>
+        </w:tc>
+      </w:tr>
+      <w:tr>
+        <w:trPr>
+          <w:trHeight w:val="1700"/>
+        </w:trPr>
+        <w:tc>
+          <w:tcPr>
+            <w:tcW w:w="1300" w:type="dxa"/>
+            <w:tcBorders>
+              <w:top w:val="nil"/>
+              <w:left w:val="single" w:sz="4" w:space="0" w:color="auto"/>
+              <w:bottom w:val="single" w:sz="4" w:space="0" w:color="auto"/>
+              <w:right w:val="single" w:sz="4" w:space="0" w:color="auto"/>
+            </w:tcBorders>
+            <w:shd w:val="clear" w:color="000000" w:fill="D9E1F2"/>
+            <w:noWrap/>
+            <w:hideMark/>
+          </w:tcPr>
+          <w:p>
+            <w:pPr>
+              <w:rPr>
+                <w:rFonts w:ascii="Calibri" w:eastAsia="Times New Roman" w:hAnsi="Calibri" w:cs="Calibri"/>
+                <w:color w:val="000000"/>
+                <w:lang w:eastAsia="da-DK"/>
+              </w:rPr>
+            </w:pPr>
+            <w:r>
+              <w:rPr>
+                <w:rFonts w:ascii="Calibri" w:eastAsia="Times New Roman" w:hAnsi="Calibri" w:cs="Calibri"/>
+                <w:color w:val="000000"/>
+                <w:lang w:eastAsia="da-DK"/>
+              </w:rPr>
+              <w:lastRenderedPageBreak/>
+              <w:t>UD-SRS-13</w:t>
+            </w:r>
+          </w:p>
+        </w:tc>
+        <w:tc>
+          <w:tcPr>
+            <w:tcW w:w="4400" w:type="dxa"/>
+            <w:tcBorders>
+              <w:top w:val="nil"/>
+              <w:left w:val="nil"/>
+              <w:bottom w:val="nil"/>
+              <w:right w:val="single" w:sz="4" w:space="0" w:color="auto"/>
+            </w:tcBorders>
+            <w:shd w:val="clear" w:color="000000" w:fill="D9E1F2"/>
+            <w:hideMark/>
+          </w:tcPr>
+          <w:p>
+            <w:pPr>
+              <w:rPr>
+                <w:rFonts w:ascii="Calibri" w:eastAsia="Times New Roman" w:hAnsi="Calibri" w:cs="Calibri"/>
+                <w:color w:val="000000"/>
+                <w:lang w:val="en-US" w:eastAsia="da-DK"/>
+              </w:rPr>
+            </w:pPr>
+            <w:r>
+              <w:rPr>
+                <w:rFonts w:ascii="Calibri" w:eastAsia="Times New Roman" w:hAnsi="Calibri" w:cs="Calibri"/>
+                <w:color w:val="000000"/>
+                <w:lang w:val="en-US" w:eastAsia="da-DK"/>
+              </w:rPr>
+              <w:t xml:space="preserve">The system shall be able to take inputs to the algorithm entered by the specialist. Those inputs shall </w:t>
+            </w:r>
+            <w:proofErr w:type="gramStart"/>
+            <w:r>
+              <w:rPr>
+                <w:rFonts w:ascii="Calibri" w:eastAsia="Times New Roman" w:hAnsi="Calibri" w:cs="Calibri"/>
+                <w:color w:val="000000"/>
+                <w:lang w:val="en-US" w:eastAsia="da-DK"/>
+              </w:rPr>
+              <w:t>be:</w:t>
+            </w:r>
+            <w:proofErr w:type="gramEnd"/>
+            <w:r>
+              <w:rPr>
+                <w:rFonts w:ascii="Calibri" w:eastAsia="Times New Roman" w:hAnsi="Calibri" w:cs="Calibri"/>
+                <w:color w:val="000000"/>
+                <w:lang w:val="en-US" w:eastAsia="da-DK"/>
+              </w:rPr>
+              <w:t xml:space="preserve"> sex, age, OAB symptoms and data collected from specific OAB-test in clinical practice  </w:t>
+            </w:r>
+          </w:p>
+        </w:tc>
+      </w:tr>
+      <w:tr>
+        <w:trPr>
+          <w:trHeight w:val="1020"/>
+        </w:trPr>
+        <w:tc>
+          <w:tcPr>
+            <w:tcW w:w="1300" w:type="dxa"/>
+            <w:tcBorders>
+              <w:top w:val="nil"/>
+              <w:left w:val="single" w:sz="4" w:space="0" w:color="auto"/>
+              <w:bottom w:val="single" w:sz="4" w:space="0" w:color="auto"/>
+              <w:right w:val="single" w:sz="4" w:space="0" w:color="auto"/>
+            </w:tcBorders>
+            <w:shd w:val="clear" w:color="000000" w:fill="D9E1F2"/>
+            <w:noWrap/>
+            <w:hideMark/>
+          </w:tcPr>
+          <w:p>
+            <w:pPr>
+              <w:rPr>
+                <w:rFonts w:ascii="Calibri" w:eastAsia="Times New Roman" w:hAnsi="Calibri" w:cs="Calibri"/>
+                <w:color w:val="000000"/>
+                <w:lang w:eastAsia="da-DK"/>
+              </w:rPr>
+            </w:pPr>
+            <w:r>
+              <w:rPr>
+                <w:rFonts w:ascii="Calibri" w:eastAsia="Times New Roman" w:hAnsi="Calibri" w:cs="Calibri"/>
+                <w:color w:val="000000"/>
+                <w:lang w:eastAsia="da-DK"/>
+              </w:rPr>
+              <w:t>UD-SRS-14</w:t>
+            </w:r>
+          </w:p>
+        </w:tc>
+        <w:tc>
+          <w:tcPr>
+            <w:tcW w:w="4400" w:type="dxa"/>
+            <w:tcBorders>
+              <w:top w:val="single" w:sz="4" w:space="0" w:color="auto"/>
+              <w:left w:val="nil"/>
+              <w:bottom w:val="single" w:sz="4" w:space="0" w:color="auto"/>
+              <w:right w:val="single" w:sz="4" w:space="0" w:color="auto"/>
+            </w:tcBorders>
+            <w:shd w:val="clear" w:color="000000" w:fill="D9E1F2"/>
+            <w:hideMark/>
+          </w:tcPr>
+          <w:p>
+            <w:pPr>
+              <w:rPr>
+                <w:rFonts w:ascii="Calibri" w:eastAsia="Times New Roman" w:hAnsi="Calibri" w:cs="Calibri"/>
+                <w:color w:val="000000"/>
+                <w:lang w:val="en-US" w:eastAsia="da-DK"/>
+              </w:rPr>
+            </w:pPr>
+            <w:r>
+              <w:rPr>
+                <w:rFonts w:ascii="Calibri" w:eastAsia="Times New Roman" w:hAnsi="Calibri" w:cs="Calibri"/>
+                <w:color w:val="000000"/>
+                <w:lang w:val="en-US" w:eastAsia="da-DK"/>
+              </w:rPr>
+              <w:t xml:space="preserve">The output of the system shall represent pros and cons for each recommended treatment strategy </w:t>
+            </w:r>
+          </w:p>
+        </w:tc>
+      </w:tr>
+      <w:tr>
+        <w:trPr>
+          <w:trHeight w:val="680"/>
+        </w:trPr>
+        <w:tc>
+          <w:tcPr>
+            <w:tcW w:w="1300" w:type="dxa"/>
+            <w:tcBorders>
+              <w:top w:val="nil"/>
+              <w:left w:val="single" w:sz="4" w:space="0" w:color="auto"/>
+              <w:bottom w:val="single" w:sz="4" w:space="0" w:color="auto"/>
+              <w:right w:val="single" w:sz="4" w:space="0" w:color="auto"/>
+            </w:tcBorders>
+            <w:shd w:val="clear" w:color="000000" w:fill="D9E1F2"/>
+            <w:noWrap/>
+            <w:hideMark/>
+          </w:tcPr>
+          <w:p>
+            <w:pPr>
+              <w:rPr>
+                <w:rFonts w:ascii="Calibri" w:eastAsia="Times New Roman" w:hAnsi="Calibri" w:cs="Calibri"/>
+                <w:color w:val="000000"/>
+                <w:lang w:eastAsia="da-DK"/>
+              </w:rPr>
+            </w:pPr>
+            <w:r>
+              <w:rPr>
+                <w:rFonts w:ascii="Calibri" w:eastAsia="Times New Roman" w:hAnsi="Calibri" w:cs="Calibri"/>
+                <w:color w:val="000000"/>
+                <w:lang w:eastAsia="da-DK"/>
+              </w:rPr>
+              <w:t>UD-SRS-15</w:t>
+            </w:r>
+          </w:p>
+        </w:tc>
+        <w:tc>
+          <w:tcPr>
+            <w:tcW w:w="4400" w:type="dxa"/>
+            <w:tcBorders>
+              <w:top w:val="nil"/>
+              <w:left w:val="nil"/>
+              <w:bottom w:val="nil"/>
+              <w:right w:val="single" w:sz="4" w:space="0" w:color="auto"/>
+            </w:tcBorders>
+            <w:shd w:val="clear" w:color="000000" w:fill="D9E1F2"/>
+            <w:hideMark/>
+          </w:tcPr>
+          <w:p>
+            <w:pPr>
+              <w:rPr>
+                <w:rFonts w:ascii="Calibri" w:eastAsia="Times New Roman" w:hAnsi="Calibri" w:cs="Calibri"/>
+                <w:color w:val="000000"/>
+                <w:lang w:val="en-US" w:eastAsia="da-DK"/>
+              </w:rPr>
+            </w:pPr>
+            <w:r>
+              <w:rPr>
+                <w:rFonts w:ascii="Calibri" w:eastAsia="Times New Roman" w:hAnsi="Calibri" w:cs="Calibri"/>
+                <w:color w:val="000000"/>
+                <w:lang w:val="en-US" w:eastAsia="da-DK"/>
+              </w:rPr>
+              <w:t xml:space="preserve">The output of the system shall be graphically represented </w:t>
+            </w:r>
+          </w:p>
+        </w:tc>
+      </w:tr>
+      <w:tr>
+        <w:trPr>
+          <w:trHeight w:val="1020"/>
+        </w:trPr>
+        <w:tc>
+          <w:tcPr>
+            <w:tcW w:w="1300" w:type="dxa"/>
+            <w:tcBorders>
+              <w:top w:val="nil"/>
+              <w:left w:val="single" w:sz="4" w:space="0" w:color="auto"/>
+              <w:bottom w:val="single" w:sz="4" w:space="0" w:color="auto"/>
+              <w:right w:val="single" w:sz="4" w:space="0" w:color="auto"/>
+            </w:tcBorders>
+            <w:shd w:val="clear" w:color="000000" w:fill="D9E1F2"/>
+            <w:noWrap/>
+            <w:hideMark/>
+          </w:tcPr>
+          <w:p>
+            <w:pPr>
+              <w:rPr>
+                <w:rFonts w:ascii="Calibri" w:eastAsia="Times New Roman" w:hAnsi="Calibri" w:cs="Calibri"/>
+                <w:color w:val="000000"/>
+                <w:lang w:eastAsia="da-DK"/>
+              </w:rPr>
+            </w:pPr>
+            <w:r>
+              <w:rPr>
+                <w:rFonts w:ascii="Calibri" w:eastAsia="Times New Roman" w:hAnsi="Calibri" w:cs="Calibri"/>
+                <w:color w:val="000000"/>
+                <w:lang w:eastAsia="da-DK"/>
+              </w:rPr>
+              <w:t>UD-SRS-16</w:t>
+            </w:r>
+          </w:p>
+        </w:tc>
+        <w:tc>
+          <w:tcPr>
+            <w:tcW w:w="4400" w:type="dxa"/>
+            <w:tcBorders>
+              <w:top w:val="single" w:sz="4" w:space="0" w:color="auto"/>
+              <w:left w:val="nil"/>
+              <w:bottom w:val="single" w:sz="4" w:space="0" w:color="auto"/>
+              <w:right w:val="single" w:sz="4" w:space="0" w:color="auto"/>
+            </w:tcBorders>
+            <w:shd w:val="clear" w:color="000000" w:fill="D9E1F2"/>
+            <w:hideMark/>
+          </w:tcPr>
+          <w:p>
+            <w:pPr>
+              <w:rPr>
+                <w:rFonts w:ascii="Calibri" w:eastAsia="Times New Roman" w:hAnsi="Calibri" w:cs="Calibri"/>
+                <w:color w:val="000000"/>
+                <w:lang w:val="en-US" w:eastAsia="da-DK"/>
+              </w:rPr>
+            </w:pPr>
+            <w:r>
+              <w:rPr>
+                <w:rFonts w:ascii="Calibri" w:eastAsia="Times New Roman" w:hAnsi="Calibri" w:cs="Calibri"/>
+                <w:color w:val="000000"/>
+                <w:lang w:val="en-US" w:eastAsia="da-DK"/>
+              </w:rPr>
+              <w:t xml:space="preserve">The </w:t>
+            </w:r>
+            <w:proofErr w:type="spellStart"/>
+            <w:r>
+              <w:rPr>
+                <w:rFonts w:ascii="Calibri" w:eastAsia="Times New Roman" w:hAnsi="Calibri" w:cs="Calibri"/>
+                <w:color w:val="000000"/>
+                <w:lang w:val="en-US" w:eastAsia="da-DK"/>
+              </w:rPr>
+              <w:t>Udecide</w:t>
+            </w:r>
+            <w:proofErr w:type="spellEnd"/>
+            <w:r>
+              <w:rPr>
+                <w:rFonts w:ascii="Calibri" w:eastAsia="Times New Roman" w:hAnsi="Calibri" w:cs="Calibri"/>
+                <w:color w:val="000000"/>
+                <w:lang w:val="en-US" w:eastAsia="da-DK"/>
+              </w:rPr>
+              <w:t xml:space="preserve"> system shall inform the specialist, which impact the treatment will have for the patient's every day. </w:t>
+            </w:r>
+          </w:p>
+        </w:tc>
+      </w:tr>
+      <w:tr>
+        <w:trPr>
+          <w:trHeight w:val="2040"/>
+        </w:trPr>
+        <w:tc>
+          <w:tcPr>
+            <w:tcW w:w="1300" w:type="dxa"/>
+            <w:tcBorders>
+              <w:top w:val="nil"/>
+              <w:left w:val="single" w:sz="4" w:space="0" w:color="auto"/>
+              <w:bottom w:val="single" w:sz="4" w:space="0" w:color="auto"/>
+              <w:right w:val="single" w:sz="4" w:space="0" w:color="auto"/>
+            </w:tcBorders>
+            <w:shd w:val="clear" w:color="000000" w:fill="D9E1F2"/>
+            <w:noWrap/>
+            <w:hideMark/>
+          </w:tcPr>
+          <w:p>
+            <w:pPr>
+              <w:rPr>
+                <w:rFonts w:ascii="Calibri" w:eastAsia="Times New Roman" w:hAnsi="Calibri" w:cs="Calibri"/>
+                <w:color w:val="000000"/>
+                <w:lang w:eastAsia="da-DK"/>
+              </w:rPr>
+            </w:pPr>
+            <w:r>
+              <w:rPr>
+                <w:rFonts w:ascii="Calibri" w:eastAsia="Times New Roman" w:hAnsi="Calibri" w:cs="Calibri"/>
+                <w:color w:val="000000"/>
+                <w:lang w:eastAsia="da-DK"/>
+              </w:rPr>
+              <w:t>UD-SRS-17</w:t>
+            </w:r>
+          </w:p>
+        </w:tc>
+        <w:tc>
+          <w:tcPr>
+            <w:tcW w:w="4400" w:type="dxa"/>
+            <w:tcBorders>
+              <w:top w:val="nil"/>
+              <w:left w:val="nil"/>
+              <w:bottom w:val="nil"/>
+              <w:right w:val="single" w:sz="4" w:space="0" w:color="auto"/>
+            </w:tcBorders>
+            <w:shd w:val="clear" w:color="000000" w:fill="D9E1F2"/>
+            <w:hideMark/>
+          </w:tcPr>
+          <w:p>
+            <w:pPr>
+              <w:rPr>
+                <w:rFonts w:ascii="Calibri" w:eastAsia="Times New Roman" w:hAnsi="Calibri" w:cs="Calibri"/>
+                <w:color w:val="000000"/>
+                <w:lang w:eastAsia="da-DK"/>
+              </w:rPr>
+            </w:pPr>
+            <w:r>
+              <w:rPr>
+                <w:rFonts w:ascii="Calibri" w:eastAsia="Times New Roman" w:hAnsi="Calibri" w:cs="Calibri"/>
+                <w:color w:val="000000"/>
+                <w:lang w:val="en-US" w:eastAsia="da-DK"/>
+              </w:rPr>
+              <w:t xml:space="preserve">The recommended treatment strategies shall contain specific stimulation paradigm, specific stimulation parameters and an attached effectiveness score. </w:t>
+            </w:r>
+            <w:r>
+              <w:rPr>
+                <w:rFonts w:ascii="Calibri" w:eastAsia="Times New Roman" w:hAnsi="Calibri" w:cs="Calibri"/>
+                <w:color w:val="000000"/>
+                <w:lang w:eastAsia="da-DK"/>
+              </w:rPr>
+              <w:t xml:space="preserve">The </w:t>
+            </w:r>
+            <w:proofErr w:type="spellStart"/>
+            <w:r>
+              <w:rPr>
+                <w:rFonts w:ascii="Calibri" w:eastAsia="Times New Roman" w:hAnsi="Calibri" w:cs="Calibri"/>
+                <w:color w:val="000000"/>
+                <w:lang w:eastAsia="da-DK"/>
+              </w:rPr>
+              <w:t>effectiveness</w:t>
+            </w:r>
+            <w:proofErr w:type="spellEnd"/>
+            <w:r>
+              <w:rPr>
+                <w:rFonts w:ascii="Calibri" w:eastAsia="Times New Roman" w:hAnsi="Calibri" w:cs="Calibri"/>
+                <w:color w:val="000000"/>
+                <w:lang w:eastAsia="da-DK"/>
+              </w:rPr>
+              <w:t xml:space="preserve"> score </w:t>
+            </w:r>
+            <w:proofErr w:type="spellStart"/>
+            <w:r>
+              <w:rPr>
+                <w:rFonts w:ascii="Calibri" w:eastAsia="Times New Roman" w:hAnsi="Calibri" w:cs="Calibri"/>
+                <w:color w:val="000000"/>
+                <w:lang w:eastAsia="da-DK"/>
+              </w:rPr>
+              <w:t>shall</w:t>
+            </w:r>
+            <w:proofErr w:type="spellEnd"/>
+            <w:r>
+              <w:rPr>
+                <w:rFonts w:ascii="Calibri" w:eastAsia="Times New Roman" w:hAnsi="Calibri" w:cs="Calibri"/>
+                <w:color w:val="000000"/>
+                <w:lang w:eastAsia="da-DK"/>
+              </w:rPr>
+              <w:t xml:space="preserve"> </w:t>
+            </w:r>
+            <w:proofErr w:type="spellStart"/>
+            <w:r>
+              <w:rPr>
+                <w:rFonts w:ascii="Calibri" w:eastAsia="Times New Roman" w:hAnsi="Calibri" w:cs="Calibri"/>
+                <w:color w:val="000000"/>
+                <w:lang w:eastAsia="da-DK"/>
+              </w:rPr>
+              <w:t>be</w:t>
+            </w:r>
+            <w:proofErr w:type="spellEnd"/>
+            <w:r>
+              <w:rPr>
+                <w:rFonts w:ascii="Calibri" w:eastAsia="Times New Roman" w:hAnsi="Calibri" w:cs="Calibri"/>
+                <w:color w:val="000000"/>
+                <w:lang w:eastAsia="da-DK"/>
+              </w:rPr>
+              <w:t xml:space="preserve"> </w:t>
+            </w:r>
+            <w:proofErr w:type="spellStart"/>
+            <w:r>
+              <w:rPr>
+                <w:rFonts w:ascii="Calibri" w:eastAsia="Times New Roman" w:hAnsi="Calibri" w:cs="Calibri"/>
+                <w:color w:val="000000"/>
+                <w:lang w:eastAsia="da-DK"/>
+              </w:rPr>
+              <w:t>represented</w:t>
+            </w:r>
+            <w:proofErr w:type="spellEnd"/>
+            <w:r>
+              <w:rPr>
+                <w:rFonts w:ascii="Calibri" w:eastAsia="Times New Roman" w:hAnsi="Calibri" w:cs="Calibri"/>
+                <w:color w:val="000000"/>
+                <w:lang w:eastAsia="da-DK"/>
+              </w:rPr>
+              <w:t xml:space="preserve"> as a </w:t>
+            </w:r>
+            <w:proofErr w:type="spellStart"/>
+            <w:r>
+              <w:rPr>
+                <w:rFonts w:ascii="Calibri" w:eastAsia="Times New Roman" w:hAnsi="Calibri" w:cs="Calibri"/>
+                <w:color w:val="000000"/>
+                <w:lang w:eastAsia="da-DK"/>
+              </w:rPr>
+              <w:t>percentage</w:t>
+            </w:r>
+            <w:proofErr w:type="spellEnd"/>
+            <w:r>
+              <w:rPr>
+                <w:rFonts w:ascii="Calibri" w:eastAsia="Times New Roman" w:hAnsi="Calibri" w:cs="Calibri"/>
+                <w:color w:val="000000"/>
+                <w:lang w:eastAsia="da-DK"/>
+              </w:rPr>
+              <w:t xml:space="preserve">.  </w:t>
+            </w:r>
+          </w:p>
+        </w:tc>
+      </w:tr>
+      <w:tr>
+        <w:trPr>
+          <w:trHeight w:val="3400"/>
+        </w:trPr>
+        <w:tc>
+          <w:tcPr>
+            <w:tcW w:w="1300" w:type="dxa"/>
+            <w:tcBorders>
+              <w:top w:val="nil"/>
+              <w:left w:val="single" w:sz="4" w:space="0" w:color="auto"/>
+              <w:bottom w:val="single" w:sz="4" w:space="0" w:color="auto"/>
+              <w:right w:val="single" w:sz="4" w:space="0" w:color="auto"/>
+            </w:tcBorders>
+            <w:shd w:val="clear" w:color="000000" w:fill="D9E1F2"/>
+            <w:noWrap/>
+            <w:hideMark/>
+          </w:tcPr>
+          <w:p>
+            <w:pPr>
+              <w:rPr>
+                <w:rFonts w:ascii="Calibri" w:eastAsia="Times New Roman" w:hAnsi="Calibri" w:cs="Calibri"/>
+                <w:color w:val="000000"/>
+                <w:lang w:eastAsia="da-DK"/>
+              </w:rPr>
+            </w:pPr>
+            <w:r>
+              <w:rPr>
+                <w:rFonts w:ascii="Calibri" w:eastAsia="Times New Roman" w:hAnsi="Calibri" w:cs="Calibri"/>
+                <w:color w:val="000000"/>
+                <w:lang w:eastAsia="da-DK"/>
+              </w:rPr>
+              <w:t>UD-SRS-18</w:t>
+            </w:r>
+          </w:p>
+        </w:tc>
+        <w:tc>
+          <w:tcPr>
+            <w:tcW w:w="4400" w:type="dxa"/>
+            <w:tcBorders>
+              <w:top w:val="single" w:sz="4" w:space="0" w:color="auto"/>
+              <w:left w:val="nil"/>
+              <w:bottom w:val="single" w:sz="4" w:space="0" w:color="auto"/>
+              <w:right w:val="single" w:sz="4" w:space="0" w:color="auto"/>
+            </w:tcBorders>
+            <w:shd w:val="clear" w:color="000000" w:fill="D9E1F2"/>
+            <w:hideMark/>
+          </w:tcPr>
+          <w:p>
+            <w:pPr>
+              <w:rPr>
+                <w:rFonts w:ascii="Calibri" w:eastAsia="Times New Roman" w:hAnsi="Calibri" w:cs="Calibri"/>
+                <w:color w:val="000000"/>
+                <w:lang w:val="en-US" w:eastAsia="da-DK"/>
+              </w:rPr>
+            </w:pPr>
+            <w:r>
+              <w:rPr>
+                <w:rFonts w:ascii="Calibri" w:eastAsia="Times New Roman" w:hAnsi="Calibri" w:cs="Calibri"/>
+                <w:color w:val="000000"/>
+                <w:lang w:val="en-US" w:eastAsia="da-DK"/>
+              </w:rPr>
+              <w:t xml:space="preserve">Stimulation paradigm recommended in the output from the </w:t>
+            </w:r>
+            <w:proofErr w:type="spellStart"/>
+            <w:r>
+              <w:rPr>
+                <w:rFonts w:ascii="Calibri" w:eastAsia="Times New Roman" w:hAnsi="Calibri" w:cs="Calibri"/>
+                <w:color w:val="000000"/>
+                <w:lang w:val="en-US" w:eastAsia="da-DK"/>
+              </w:rPr>
+              <w:t>Udecide</w:t>
+            </w:r>
+            <w:proofErr w:type="spellEnd"/>
+            <w:r>
+              <w:rPr>
+                <w:rFonts w:ascii="Calibri" w:eastAsia="Times New Roman" w:hAnsi="Calibri" w:cs="Calibri"/>
+                <w:color w:val="000000"/>
+                <w:lang w:val="en-US" w:eastAsia="da-DK"/>
+              </w:rPr>
+              <w:t xml:space="preserve"> system shall be either: "Urge", "Time Limited" or "Constant".  The output of stimulation parameter: "Intensity limit" shall be divided into 5 levels (level 1 = low, level 5 = high) and the output of stimulation parameter "Session time" shall be either: "60 second", "15 minutes", "30 minutes", "4 hours" or "constant". </w:t>
+            </w:r>
+          </w:p>
+        </w:tc>
+      </w:tr>
+      <w:tr>
+        <w:trPr>
+          <w:trHeight w:val="1700"/>
+        </w:trPr>
+        <w:tc>
+          <w:tcPr>
+            <w:tcW w:w="1300" w:type="dxa"/>
+            <w:tcBorders>
+              <w:top w:val="nil"/>
+              <w:left w:val="single" w:sz="4" w:space="0" w:color="auto"/>
+              <w:bottom w:val="single" w:sz="4" w:space="0" w:color="auto"/>
+              <w:right w:val="single" w:sz="4" w:space="0" w:color="auto"/>
+            </w:tcBorders>
+            <w:shd w:val="clear" w:color="000000" w:fill="D9E1F2"/>
+            <w:noWrap/>
+            <w:hideMark/>
+          </w:tcPr>
+          <w:p>
+            <w:pPr>
+              <w:rPr>
+                <w:rFonts w:ascii="Calibri" w:eastAsia="Times New Roman" w:hAnsi="Calibri" w:cs="Calibri"/>
+                <w:color w:val="000000"/>
+                <w:lang w:eastAsia="da-DK"/>
+              </w:rPr>
+            </w:pPr>
+            <w:r>
+              <w:rPr>
+                <w:rFonts w:ascii="Calibri" w:eastAsia="Times New Roman" w:hAnsi="Calibri" w:cs="Calibri"/>
+                <w:color w:val="000000"/>
+                <w:lang w:eastAsia="da-DK"/>
+              </w:rPr>
+              <w:t>UD-SRS-19</w:t>
+            </w:r>
+          </w:p>
+        </w:tc>
+        <w:tc>
+          <w:tcPr>
+            <w:tcW w:w="4400" w:type="dxa"/>
+            <w:tcBorders>
+              <w:top w:val="nil"/>
+              <w:left w:val="nil"/>
+              <w:bottom w:val="single" w:sz="4" w:space="0" w:color="auto"/>
+              <w:right w:val="single" w:sz="4" w:space="0" w:color="auto"/>
+            </w:tcBorders>
+            <w:shd w:val="clear" w:color="000000" w:fill="D9E1F2"/>
+            <w:hideMark/>
+          </w:tcPr>
+          <w:p>
+            <w:pPr>
+              <w:rPr>
+                <w:rFonts w:ascii="Calibri" w:eastAsia="Times New Roman" w:hAnsi="Calibri" w:cs="Calibri"/>
+                <w:color w:val="000000"/>
+                <w:lang w:val="en-US" w:eastAsia="da-DK"/>
+              </w:rPr>
+            </w:pPr>
+            <w:r>
+              <w:rPr>
+                <w:rFonts w:ascii="Calibri" w:eastAsia="Times New Roman" w:hAnsi="Calibri" w:cs="Calibri"/>
+                <w:color w:val="000000"/>
+                <w:lang w:val="en-US" w:eastAsia="da-DK"/>
+              </w:rPr>
+              <w:t xml:space="preserve">The </w:t>
+            </w:r>
+            <w:proofErr w:type="spellStart"/>
+            <w:r>
+              <w:rPr>
+                <w:rFonts w:ascii="Calibri" w:eastAsia="Times New Roman" w:hAnsi="Calibri" w:cs="Calibri"/>
+                <w:color w:val="000000"/>
+                <w:lang w:val="en-US" w:eastAsia="da-DK"/>
+              </w:rPr>
+              <w:t>Udecide</w:t>
+            </w:r>
+            <w:proofErr w:type="spellEnd"/>
+            <w:r>
+              <w:rPr>
+                <w:rFonts w:ascii="Calibri" w:eastAsia="Times New Roman" w:hAnsi="Calibri" w:cs="Calibri"/>
+                <w:color w:val="000000"/>
+                <w:lang w:val="en-US" w:eastAsia="da-DK"/>
+              </w:rPr>
+              <w:t xml:space="preserve"> system shall be connected to a database.  </w:t>
+            </w:r>
+          </w:p>
+        </w:tc>
+      </w:tr>
+      <w:tr>
+        <w:trPr>
+          <w:trHeight w:val="680"/>
+        </w:trPr>
+        <w:tc>
+          <w:tcPr>
+            <w:tcW w:w="1300" w:type="dxa"/>
+            <w:tcBorders>
+              <w:top w:val="nil"/>
+              <w:left w:val="single" w:sz="4" w:space="0" w:color="auto"/>
+              <w:bottom w:val="single" w:sz="4" w:space="0" w:color="auto"/>
+              <w:right w:val="single" w:sz="4" w:space="0" w:color="auto"/>
+            </w:tcBorders>
+            <w:shd w:val="clear" w:color="000000" w:fill="D9E1F2"/>
+            <w:noWrap/>
+            <w:hideMark/>
+          </w:tcPr>
+          <w:p>
+            <w:pPr>
+              <w:rPr>
+                <w:rFonts w:ascii="Calibri" w:eastAsia="Times New Roman" w:hAnsi="Calibri" w:cs="Calibri"/>
+                <w:color w:val="000000"/>
+                <w:lang w:eastAsia="da-DK"/>
+              </w:rPr>
+            </w:pPr>
+            <w:r>
+              <w:rPr>
+                <w:rFonts w:ascii="Calibri" w:eastAsia="Times New Roman" w:hAnsi="Calibri" w:cs="Calibri"/>
+                <w:color w:val="000000"/>
+                <w:lang w:eastAsia="da-DK"/>
+              </w:rPr>
+              <w:t>UD-SRS-20</w:t>
+            </w:r>
+          </w:p>
+        </w:tc>
+        <w:tc>
+          <w:tcPr>
+            <w:tcW w:w="4400" w:type="dxa"/>
+            <w:tcBorders>
+              <w:top w:val="nil"/>
+              <w:left w:val="nil"/>
+              <w:bottom w:val="single" w:sz="4" w:space="0" w:color="auto"/>
+              <w:right w:val="single" w:sz="4" w:space="0" w:color="auto"/>
+            </w:tcBorders>
+            <w:shd w:val="clear" w:color="000000" w:fill="D9E1F2"/>
+            <w:hideMark/>
+          </w:tcPr>
+          <w:p>
+            <w:pPr>
+              <w:rPr>
+                <w:rFonts w:ascii="Calibri" w:eastAsia="Times New Roman" w:hAnsi="Calibri" w:cs="Calibri"/>
+                <w:color w:val="000000"/>
+                <w:lang w:val="en-US" w:eastAsia="da-DK"/>
+              </w:rPr>
+            </w:pPr>
+            <w:r>
+              <w:rPr>
+                <w:rFonts w:ascii="Calibri" w:eastAsia="Times New Roman" w:hAnsi="Calibri" w:cs="Calibri"/>
+                <w:color w:val="000000"/>
+                <w:lang w:val="en-US" w:eastAsia="da-DK"/>
+              </w:rPr>
+              <w:t xml:space="preserve">Patient </w:t>
+            </w:r>
+            <w:proofErr w:type="spellStart"/>
+            <w:r>
+              <w:rPr>
+                <w:rFonts w:ascii="Calibri" w:eastAsia="Times New Roman" w:hAnsi="Calibri" w:cs="Calibri"/>
+                <w:color w:val="000000"/>
+                <w:lang w:val="en-US" w:eastAsia="da-DK"/>
+              </w:rPr>
+              <w:t>preferencenses</w:t>
+            </w:r>
+            <w:proofErr w:type="spellEnd"/>
+            <w:r>
+              <w:rPr>
+                <w:rFonts w:ascii="Calibri" w:eastAsia="Times New Roman" w:hAnsi="Calibri" w:cs="Calibri"/>
+                <w:color w:val="000000"/>
+                <w:lang w:val="en-US" w:eastAsia="da-DK"/>
+              </w:rPr>
+              <w:t xml:space="preserve"> shall be an opportunity to input through check </w:t>
+            </w:r>
+            <w:proofErr w:type="gramStart"/>
+            <w:r>
+              <w:rPr>
+                <w:rFonts w:ascii="Calibri" w:eastAsia="Times New Roman" w:hAnsi="Calibri" w:cs="Calibri"/>
+                <w:color w:val="000000"/>
+                <w:lang w:val="en-US" w:eastAsia="da-DK"/>
+              </w:rPr>
+              <w:t>boxes .</w:t>
+            </w:r>
+            <w:proofErr w:type="gramEnd"/>
+            <w:r>
+              <w:rPr>
+                <w:rFonts w:ascii="Calibri" w:eastAsia="Times New Roman" w:hAnsi="Calibri" w:cs="Calibri"/>
+                <w:color w:val="000000"/>
+                <w:lang w:val="en-US" w:eastAsia="da-DK"/>
+              </w:rPr>
+              <w:t xml:space="preserve"> </w:t>
+            </w:r>
+          </w:p>
+        </w:tc>
+      </w:tr>
+      <w:tr>
+        <w:trPr>
+          <w:trHeight w:val="1700"/>
+        </w:trPr>
+        <w:tc>
+          <w:tcPr>
+            <w:tcW w:w="1300" w:type="dxa"/>
+            <w:tcBorders>
+              <w:top w:val="nil"/>
+              <w:left w:val="single" w:sz="4" w:space="0" w:color="auto"/>
+              <w:bottom w:val="single" w:sz="4" w:space="0" w:color="auto"/>
+              <w:right w:val="single" w:sz="4" w:space="0" w:color="auto"/>
+            </w:tcBorders>
+            <w:shd w:val="clear" w:color="000000" w:fill="D9E1F2"/>
+            <w:noWrap/>
+            <w:hideMark/>
+          </w:tcPr>
+          <w:p>
+            <w:pPr>
+              <w:rPr>
+                <w:rFonts w:ascii="Calibri" w:eastAsia="Times New Roman" w:hAnsi="Calibri" w:cs="Calibri"/>
+                <w:color w:val="000000"/>
+                <w:lang w:eastAsia="da-DK"/>
+              </w:rPr>
+            </w:pPr>
+            <w:r>
+              <w:rPr>
+                <w:rFonts w:ascii="Calibri" w:eastAsia="Times New Roman" w:hAnsi="Calibri" w:cs="Calibri"/>
+                <w:color w:val="000000"/>
+                <w:lang w:eastAsia="da-DK"/>
+              </w:rPr>
+              <w:lastRenderedPageBreak/>
+              <w:t>UD-SRS-21</w:t>
+            </w:r>
+          </w:p>
+        </w:tc>
+        <w:tc>
+          <w:tcPr>
+            <w:tcW w:w="4400" w:type="dxa"/>
+            <w:tcBorders>
+              <w:top w:val="nil"/>
+              <w:left w:val="nil"/>
+              <w:bottom w:val="single" w:sz="4" w:space="0" w:color="auto"/>
+              <w:right w:val="single" w:sz="4" w:space="0" w:color="auto"/>
+            </w:tcBorders>
+            <w:shd w:val="clear" w:color="000000" w:fill="D9E1F2"/>
+            <w:hideMark/>
+          </w:tcPr>
+          <w:p>
+            <w:pPr>
+              <w:rPr>
+                <w:rFonts w:ascii="Calibri" w:eastAsia="Times New Roman" w:hAnsi="Calibri" w:cs="Calibri"/>
+                <w:color w:val="000000"/>
+                <w:lang w:val="en-US" w:eastAsia="da-DK"/>
+              </w:rPr>
+            </w:pPr>
+            <w:r>
+              <w:rPr>
+                <w:rFonts w:ascii="Calibri" w:eastAsia="Times New Roman" w:hAnsi="Calibri" w:cs="Calibri"/>
+                <w:color w:val="000000"/>
+                <w:lang w:val="en-US" w:eastAsia="da-DK"/>
+              </w:rPr>
+              <w:t xml:space="preserve">The recommended treatment with the least time of stimulation pr. day shall be highlighted on the interface. Time of stimulation pr. day is calculated based on stored data in the database.  </w:t>
+            </w:r>
+          </w:p>
+        </w:tc>
+      </w:tr>
+      <w:tr>
+        <w:trPr>
+          <w:trHeight w:val="1700"/>
+        </w:trPr>
+        <w:tc>
+          <w:tcPr>
+            <w:tcW w:w="1300" w:type="dxa"/>
+            <w:tcBorders>
+              <w:top w:val="nil"/>
+              <w:left w:val="single" w:sz="4" w:space="0" w:color="auto"/>
+              <w:bottom w:val="single" w:sz="4" w:space="0" w:color="auto"/>
+              <w:right w:val="single" w:sz="4" w:space="0" w:color="auto"/>
+            </w:tcBorders>
+            <w:shd w:val="clear" w:color="000000" w:fill="D9E1F2"/>
+            <w:noWrap/>
+            <w:hideMark/>
+          </w:tcPr>
+          <w:p>
+            <w:pPr>
+              <w:rPr>
+                <w:rFonts w:ascii="Calibri" w:eastAsia="Times New Roman" w:hAnsi="Calibri" w:cs="Calibri"/>
+                <w:color w:val="000000"/>
+                <w:lang w:eastAsia="da-DK"/>
+              </w:rPr>
+            </w:pPr>
+            <w:r>
+              <w:rPr>
+                <w:rFonts w:ascii="Calibri" w:eastAsia="Times New Roman" w:hAnsi="Calibri" w:cs="Calibri"/>
+                <w:color w:val="000000"/>
+                <w:lang w:eastAsia="da-DK"/>
+              </w:rPr>
+              <w:t>UD-SRS-22</w:t>
+            </w:r>
+          </w:p>
+        </w:tc>
+        <w:tc>
+          <w:tcPr>
+            <w:tcW w:w="4400" w:type="dxa"/>
+            <w:tcBorders>
+              <w:top w:val="nil"/>
+              <w:left w:val="nil"/>
+              <w:bottom w:val="single" w:sz="4" w:space="0" w:color="auto"/>
+              <w:right w:val="single" w:sz="4" w:space="0" w:color="auto"/>
+            </w:tcBorders>
+            <w:shd w:val="clear" w:color="000000" w:fill="D9E1F2"/>
+            <w:hideMark/>
+          </w:tcPr>
+          <w:p>
+            <w:pPr>
+              <w:rPr>
+                <w:rFonts w:ascii="Calibri" w:eastAsia="Times New Roman" w:hAnsi="Calibri" w:cs="Calibri"/>
+                <w:color w:val="000000"/>
+                <w:lang w:val="en-US" w:eastAsia="da-DK"/>
+              </w:rPr>
+            </w:pPr>
+            <w:r>
+              <w:rPr>
+                <w:rFonts w:ascii="Calibri" w:eastAsia="Times New Roman" w:hAnsi="Calibri" w:cs="Calibri"/>
+                <w:color w:val="000000"/>
+                <w:lang w:val="en-US" w:eastAsia="da-DK"/>
+              </w:rPr>
+              <w:t xml:space="preserve">The "Choose patient" interface shall include input fields for creating a new patient profile. Those field shall be: "CPR", "Name" and "Sex".  The patient profile shall be stored in the database. </w:t>
+            </w:r>
+          </w:p>
+        </w:tc>
+      </w:tr>
+      <w:tr>
+        <w:trPr>
+          <w:trHeight w:val="1360"/>
+        </w:trPr>
+        <w:tc>
+          <w:tcPr>
+            <w:tcW w:w="1300" w:type="dxa"/>
+            <w:tcBorders>
+              <w:top w:val="nil"/>
+              <w:left w:val="single" w:sz="4" w:space="0" w:color="auto"/>
+              <w:bottom w:val="single" w:sz="4" w:space="0" w:color="auto"/>
+              <w:right w:val="single" w:sz="4" w:space="0" w:color="auto"/>
+            </w:tcBorders>
+            <w:shd w:val="clear" w:color="000000" w:fill="D9E1F2"/>
+            <w:noWrap/>
+            <w:hideMark/>
+          </w:tcPr>
+          <w:p>
+            <w:pPr>
+              <w:rPr>
+                <w:rFonts w:ascii="Calibri" w:eastAsia="Times New Roman" w:hAnsi="Calibri" w:cs="Calibri"/>
+                <w:color w:val="000000"/>
+                <w:lang w:eastAsia="da-DK"/>
+              </w:rPr>
+            </w:pPr>
+            <w:r>
+              <w:rPr>
+                <w:rFonts w:ascii="Calibri" w:eastAsia="Times New Roman" w:hAnsi="Calibri" w:cs="Calibri"/>
+                <w:color w:val="000000"/>
+                <w:lang w:eastAsia="da-DK"/>
+              </w:rPr>
+              <w:t>UD-SRS-23</w:t>
+            </w:r>
+          </w:p>
+        </w:tc>
+        <w:tc>
+          <w:tcPr>
+            <w:tcW w:w="4400" w:type="dxa"/>
+            <w:tcBorders>
+              <w:top w:val="nil"/>
+              <w:left w:val="nil"/>
+              <w:bottom w:val="single" w:sz="4" w:space="0" w:color="auto"/>
+              <w:right w:val="single" w:sz="4" w:space="0" w:color="auto"/>
+            </w:tcBorders>
+            <w:shd w:val="clear" w:color="000000" w:fill="D9E1F2"/>
+            <w:hideMark/>
+          </w:tcPr>
+          <w:p>
+            <w:pPr>
+              <w:rPr>
+                <w:rFonts w:ascii="Calibri" w:eastAsia="Times New Roman" w:hAnsi="Calibri" w:cs="Calibri"/>
+                <w:color w:val="000000"/>
+                <w:lang w:val="en-US" w:eastAsia="da-DK"/>
+              </w:rPr>
+            </w:pPr>
+            <w:r>
+              <w:rPr>
+                <w:rFonts w:ascii="Calibri" w:eastAsia="Times New Roman" w:hAnsi="Calibri" w:cs="Calibri"/>
+                <w:color w:val="000000"/>
+                <w:lang w:val="en-US" w:eastAsia="da-DK"/>
+              </w:rPr>
+              <w:t xml:space="preserve">The "Login" interface shall consist of a "Username" and "Password" to enter the </w:t>
+            </w:r>
+            <w:proofErr w:type="spellStart"/>
+            <w:r>
+              <w:rPr>
+                <w:rFonts w:ascii="Calibri" w:eastAsia="Times New Roman" w:hAnsi="Calibri" w:cs="Calibri"/>
+                <w:color w:val="000000"/>
+                <w:lang w:val="en-US" w:eastAsia="da-DK"/>
+              </w:rPr>
+              <w:t>Udecide</w:t>
+            </w:r>
+            <w:proofErr w:type="spellEnd"/>
+            <w:r>
+              <w:rPr>
+                <w:rFonts w:ascii="Calibri" w:eastAsia="Times New Roman" w:hAnsi="Calibri" w:cs="Calibri"/>
+                <w:color w:val="000000"/>
+                <w:lang w:val="en-US" w:eastAsia="da-DK"/>
+              </w:rPr>
+              <w:t xml:space="preserve"> system, to secure protection against </w:t>
+            </w:r>
+            <w:proofErr w:type="spellStart"/>
+            <w:r>
+              <w:rPr>
+                <w:rFonts w:ascii="Calibri" w:eastAsia="Times New Roman" w:hAnsi="Calibri" w:cs="Calibri"/>
+                <w:color w:val="000000"/>
+                <w:lang w:val="en-US" w:eastAsia="da-DK"/>
+              </w:rPr>
+              <w:t>unauthorised</w:t>
+            </w:r>
+            <w:proofErr w:type="spellEnd"/>
+            <w:r>
+              <w:rPr>
+                <w:rFonts w:ascii="Calibri" w:eastAsia="Times New Roman" w:hAnsi="Calibri" w:cs="Calibri"/>
+                <w:color w:val="000000"/>
+                <w:lang w:val="en-US" w:eastAsia="da-DK"/>
+              </w:rPr>
+              <w:t xml:space="preserve"> </w:t>
+            </w:r>
+            <w:proofErr w:type="spellStart"/>
+            <w:r>
+              <w:rPr>
+                <w:rFonts w:ascii="Calibri" w:eastAsia="Times New Roman" w:hAnsi="Calibri" w:cs="Calibri"/>
+                <w:color w:val="000000"/>
+                <w:lang w:val="en-US" w:eastAsia="da-DK"/>
+              </w:rPr>
+              <w:t>acces</w:t>
+            </w:r>
+            <w:proofErr w:type="spellEnd"/>
+            <w:r>
+              <w:rPr>
+                <w:rFonts w:ascii="Calibri" w:eastAsia="Times New Roman" w:hAnsi="Calibri" w:cs="Calibri"/>
+                <w:color w:val="000000"/>
+                <w:lang w:val="en-US" w:eastAsia="da-DK"/>
+              </w:rPr>
+              <w:t xml:space="preserve">.  </w:t>
+            </w:r>
+          </w:p>
+        </w:tc>
+      </w:tr>
+    </w:tbl>
+    <w:p>
+      <w:pPr>
+        <w:rPr>
+          <w:lang w:val="en-US"/>
+        </w:rPr>
+      </w:pPr>
     </w:p>
     <w:sectPr>
       <w:headerReference w:type="default" r:id="rId6"/>
@@ -1383,6 +3543,11 @@
         <w:docPartUnique/>
       </w:docPartObj>
     </w:sdtPr>
+    <w:sdtEndPr>
+      <w:rPr>
+        <w:rStyle w:val="Sidetal"/>
+      </w:rPr>
+    </w:sdtEndPr>
     <w:sdtContent>
       <w:p>
         <w:pPr>
@@ -1435,6 +3600,11 @@
         <w:docPartUnique/>
       </w:docPartObj>
     </w:sdtPr>
+    <w:sdtEndPr>
+      <w:rPr>
+        <w:rStyle w:val="Sidetal"/>
+      </w:rPr>
+    </w:sdtEndPr>
     <w:sdtContent>
       <w:p>
         <w:pPr>

</xml_diff>

<commit_message>
Update in SRS documents
</commit_message>
<xml_diff>
--- a/Technical_Documentation/Requirements/System requirement specification/UD-SRS.docx
+++ b/Technical_Documentation/Requirements/System requirement specification/UD-SRS.docx
@@ -187,7 +187,7 @@
         <w:rPr>
           <w:rFonts w:ascii="Arial" w:eastAsia="Times New Roman" w:hAnsi="Arial" w:cs="Arial"/>
           <w:color w:val="000000"/>
-          <w:lang w:eastAsia="da-DK"/>
+          <w:lang w:val="en-US" w:eastAsia="da-DK"/>
         </w:rPr>
       </w:pPr>
       <w:r>
@@ -196,7 +196,7 @@
           <w:i/>
           <w:iCs/>
           <w:color w:val="666666"/>
-          <w:lang w:eastAsia="da-DK"/>
+          <w:lang w:val="en-US" w:eastAsia="da-DK"/>
         </w:rPr>
         <w:t xml:space="preserve">AUTHOR: </w:t>
       </w:r>
@@ -204,9 +204,27 @@
         <w:rPr>
           <w:rFonts w:ascii="Arial" w:eastAsia="Times New Roman" w:hAnsi="Arial" w:cs="Arial"/>
           <w:color w:val="666666"/>
-          <w:lang w:eastAsia="da-DK"/>
-        </w:rPr>
-        <w:t>Sofie Bjørn &amp; Amalie Koch</w:t>
+          <w:lang w:val="en-US" w:eastAsia="da-DK"/>
+        </w:rPr>
+        <w:t xml:space="preserve">Sofie </w:t>
+      </w:r>
+      <w:proofErr w:type="spellStart"/>
+      <w:r>
+        <w:rPr>
+          <w:rFonts w:ascii="Arial" w:eastAsia="Times New Roman" w:hAnsi="Arial" w:cs="Arial"/>
+          <w:color w:val="666666"/>
+          <w:lang w:val="en-US" w:eastAsia="da-DK"/>
+        </w:rPr>
+        <w:t>Bjørn</w:t>
+      </w:r>
+      <w:proofErr w:type="spellEnd"/>
+      <w:r>
+        <w:rPr>
+          <w:rFonts w:ascii="Arial" w:eastAsia="Times New Roman" w:hAnsi="Arial" w:cs="Arial"/>
+          <w:color w:val="666666"/>
+          <w:lang w:val="en-US" w:eastAsia="da-DK"/>
+        </w:rPr>
+        <w:t xml:space="preserve"> &amp; Amalie Koch</w:t>
       </w:r>
       <w:r>
         <w:rPr>
@@ -214,7 +232,7 @@
           <w:i/>
           <w:iCs/>
           <w:color w:val="666666"/>
-          <w:lang w:eastAsia="da-DK"/>
+          <w:lang w:val="en-US" w:eastAsia="da-DK"/>
         </w:rPr>
         <w:t xml:space="preserve">  </w:t>
       </w:r>
@@ -226,7 +244,7 @@
         <w:rPr>
           <w:rFonts w:ascii="Arial" w:eastAsia="Times New Roman" w:hAnsi="Arial" w:cs="Arial"/>
           <w:color w:val="000000"/>
-          <w:lang w:eastAsia="da-DK"/>
+          <w:lang w:val="en-US" w:eastAsia="da-DK"/>
         </w:rPr>
       </w:pPr>
       <w:r>
@@ -235,7 +253,7 @@
           <w:i/>
           <w:iCs/>
           <w:color w:val="666666"/>
-          <w:lang w:eastAsia="da-DK"/>
+          <w:lang w:val="en-US" w:eastAsia="da-DK"/>
         </w:rPr>
         <w:t xml:space="preserve">REVIEWER: </w:t>
       </w:r>
@@ -243,15 +261,25 @@
         <w:rPr>
           <w:rFonts w:ascii="Arial" w:eastAsia="Times New Roman" w:hAnsi="Arial" w:cs="Arial"/>
           <w:color w:val="666666"/>
-          <w:lang w:eastAsia="da-DK"/>
-        </w:rPr>
-        <w:t>Sigrid Stang</w:t>
-      </w:r>
+          <w:lang w:val="en-US" w:eastAsia="da-DK"/>
+        </w:rPr>
+        <w:t xml:space="preserve">Sigrid </w:t>
+      </w:r>
+      <w:proofErr w:type="spellStart"/>
       <w:r>
         <w:rPr>
           <w:rFonts w:ascii="Arial" w:eastAsia="Times New Roman" w:hAnsi="Arial" w:cs="Arial"/>
           <w:color w:val="666666"/>
-          <w:lang w:eastAsia="da-DK"/>
+          <w:lang w:val="en-US" w:eastAsia="da-DK"/>
+        </w:rPr>
+        <w:t>Stang</w:t>
+      </w:r>
+      <w:proofErr w:type="spellEnd"/>
+      <w:r>
+        <w:rPr>
+          <w:rFonts w:ascii="Arial" w:eastAsia="Times New Roman" w:hAnsi="Arial" w:cs="Arial"/>
+          <w:color w:val="666666"/>
+          <w:lang w:val="en-US" w:eastAsia="da-DK"/>
         </w:rPr>
         <w:t xml:space="preserve"> &amp; </w:t>
       </w:r>
@@ -259,9 +287,27 @@
         <w:rPr>
           <w:rFonts w:ascii="Arial" w:eastAsia="Times New Roman" w:hAnsi="Arial" w:cs="Arial"/>
           <w:color w:val="666666"/>
-          <w:lang w:eastAsia="da-DK"/>
-        </w:rPr>
-        <w:t xml:space="preserve">Emma Elbo </w:t>
+          <w:lang w:val="en-US" w:eastAsia="da-DK"/>
+        </w:rPr>
+        <w:t xml:space="preserve">Emma </w:t>
+      </w:r>
+      <w:proofErr w:type="spellStart"/>
+      <w:r>
+        <w:rPr>
+          <w:rFonts w:ascii="Arial" w:eastAsia="Times New Roman" w:hAnsi="Arial" w:cs="Arial"/>
+          <w:color w:val="666666"/>
+          <w:lang w:val="en-US" w:eastAsia="da-DK"/>
+        </w:rPr>
+        <w:t>Elbo</w:t>
+      </w:r>
+      <w:proofErr w:type="spellEnd"/>
+      <w:r>
+        <w:rPr>
+          <w:rFonts w:ascii="Arial" w:eastAsia="Times New Roman" w:hAnsi="Arial" w:cs="Arial"/>
+          <w:color w:val="666666"/>
+          <w:lang w:val="en-US" w:eastAsia="da-DK"/>
+        </w:rPr>
+        <w:t xml:space="preserve"> </w:t>
       </w:r>
     </w:p>
     <w:p>
@@ -271,7 +317,7 @@
         <w:rPr>
           <w:rFonts w:ascii="Arial" w:eastAsia="Times New Roman" w:hAnsi="Arial" w:cs="Arial"/>
           <w:color w:val="000000"/>
-          <w:lang w:eastAsia="da-DK"/>
+          <w:lang w:val="en-US" w:eastAsia="da-DK"/>
         </w:rPr>
       </w:pPr>
     </w:p>
@@ -280,7 +326,7 @@
         <w:rPr>
           <w:rFonts w:ascii="Arial" w:eastAsia="Times New Roman" w:hAnsi="Arial" w:cs="Arial"/>
           <w:color w:val="000000"/>
-          <w:lang w:eastAsia="da-DK"/>
+          <w:lang w:val="en-US" w:eastAsia="da-DK"/>
         </w:rPr>
       </w:pPr>
     </w:p>
@@ -404,14 +450,14 @@
         <w:rPr>
           <w:rFonts w:ascii="Arial" w:eastAsia="Times New Roman" w:hAnsi="Arial" w:cs="Arial"/>
           <w:color w:val="000000"/>
-          <w:lang w:eastAsia="da-DK"/>
+          <w:lang w:val="en-US" w:eastAsia="da-DK"/>
         </w:rPr>
       </w:pPr>
       <w:r>
         <w:rPr>
           <w:rFonts w:ascii="Arial" w:eastAsia="Times New Roman" w:hAnsi="Arial" w:cs="Arial"/>
           <w:color w:val="000000"/>
-          <w:lang w:eastAsia="da-DK"/>
+          <w:lang w:val="en-US" w:eastAsia="da-DK"/>
         </w:rPr>
         <w:t xml:space="preserve">REFERENCES: </w:t>
       </w:r>
@@ -421,48 +467,30 @@
         <w:rPr>
           <w:rFonts w:ascii="Arial" w:eastAsia="Times New Roman" w:hAnsi="Arial" w:cs="Arial"/>
           <w:color w:val="000000"/>
-          <w:lang w:eastAsia="da-DK"/>
+          <w:lang w:val="en-US" w:eastAsia="da-DK"/>
         </w:rPr>
       </w:pPr>
       <w:r>
         <w:rPr>
           <w:rFonts w:ascii="Arial" w:eastAsia="Times New Roman" w:hAnsi="Arial" w:cs="Arial"/>
           <w:color w:val="000000"/>
-          <w:lang w:eastAsia="da-DK"/>
-        </w:rPr>
-        <w:t>UD-SRS-</w:t>
-      </w:r>
-      <w:proofErr w:type="spellStart"/>
-      <w:r>
-        <w:rPr>
-          <w:rFonts w:ascii="Arial" w:eastAsia="Times New Roman" w:hAnsi="Arial" w:cs="Arial"/>
-          <w:color w:val="000000"/>
-          <w:lang w:eastAsia="da-DK"/>
-        </w:rPr>
-        <w:t>traceability</w:t>
-      </w:r>
-      <w:proofErr w:type="spellEnd"/>
-      <w:r>
-        <w:rPr>
-          <w:rFonts w:ascii="Arial" w:eastAsia="Times New Roman" w:hAnsi="Arial" w:cs="Arial"/>
-          <w:color w:val="000000"/>
-          <w:lang w:eastAsia="da-DK"/>
-        </w:rPr>
-        <w:t xml:space="preserve"> </w:t>
+          <w:lang w:val="en-US" w:eastAsia="da-DK"/>
+        </w:rPr>
+        <w:t xml:space="preserve">UD-SRS-traceability </w:t>
       </w:r>
     </w:p>
     <w:p>
       <w:pPr>
         <w:rPr>
           <w:rFonts w:ascii="Arial" w:eastAsia="Times New Roman" w:hAnsi="Arial" w:cs="Arial"/>
-          <w:lang w:eastAsia="da-DK"/>
+          <w:lang w:val="en-US" w:eastAsia="da-DK"/>
         </w:rPr>
       </w:pPr>
       <w:r>
         <w:rPr>
           <w:rFonts w:ascii="Arial" w:eastAsia="Times New Roman" w:hAnsi="Arial" w:cs="Arial"/>
           <w:color w:val="000000"/>
-          <w:lang w:eastAsia="da-DK"/>
+          <w:lang w:val="en-US" w:eastAsia="da-DK"/>
         </w:rPr>
         <w:br/>
       </w:r>
@@ -472,14 +500,14 @@
         <w:rPr>
           <w:rFonts w:ascii="Arial" w:eastAsia="Times New Roman" w:hAnsi="Arial" w:cs="Arial"/>
           <w:color w:val="000000"/>
-          <w:lang w:eastAsia="da-DK"/>
+          <w:lang w:val="en-US" w:eastAsia="da-DK"/>
         </w:rPr>
       </w:pPr>
       <w:r>
         <w:rPr>
           <w:rFonts w:ascii="Arial" w:eastAsia="Times New Roman" w:hAnsi="Arial" w:cs="Arial"/>
           <w:color w:val="000000"/>
-          <w:lang w:eastAsia="da-DK"/>
+          <w:lang w:val="en-US" w:eastAsia="da-DK"/>
         </w:rPr>
         <w:t>REVISION HISTORY:</w:t>
       </w:r>
@@ -1492,7 +1520,7 @@
     </w:p>
     <w:tbl>
       <w:tblPr>
-        <w:tblW w:w="5700" w:type="dxa"/>
+        <w:tblW w:w="9776" w:type="dxa"/>
         <w:tblCellMar>
           <w:left w:w="70" w:type="dxa"/>
           <w:right w:w="70" w:type="dxa"/>
@@ -1501,7 +1529,7 @@
       </w:tblPr>
       <w:tblGrid>
         <w:gridCol w:w="1300"/>
-        <w:gridCol w:w="4400"/>
+        <w:gridCol w:w="8476"/>
       </w:tblGrid>
       <w:tr>
         <w:trPr>
@@ -1546,7 +1574,7 @@
         </w:tc>
         <w:tc>
           <w:tcPr>
-            <w:tcW w:w="4400" w:type="dxa"/>
+            <w:tcW w:w="8476" w:type="dxa"/>
             <w:tcBorders>
               <w:top w:val="single" w:sz="4" w:space="0" w:color="auto"/>
               <w:left w:val="nil"/>
@@ -1577,7 +1605,7 @@
                 <w:color w:val="000000"/>
                 <w:lang w:eastAsia="da-DK"/>
               </w:rPr>
-              <w:t>Requirement</w:t>
+              <w:t>Functional</w:t>
             </w:r>
             <w:proofErr w:type="spellEnd"/>
             <w:r>
@@ -1590,12 +1618,44 @@
               </w:rPr>
               <w:t xml:space="preserve"> </w:t>
             </w:r>
+            <w:proofErr w:type="spellStart"/>
+            <w:r>
+              <w:rPr>
+                <w:rFonts w:ascii="Calibri" w:eastAsia="Times New Roman" w:hAnsi="Calibri" w:cs="Calibri"/>
+                <w:b/>
+                <w:bCs/>
+                <w:color w:val="000000"/>
+                <w:lang w:eastAsia="da-DK"/>
+              </w:rPr>
+              <w:t>r</w:t>
+            </w:r>
+            <w:r>
+              <w:rPr>
+                <w:rFonts w:ascii="Calibri" w:eastAsia="Times New Roman" w:hAnsi="Calibri" w:cs="Calibri"/>
+                <w:b/>
+                <w:bCs/>
+                <w:color w:val="000000"/>
+                <w:lang w:eastAsia="da-DK"/>
+              </w:rPr>
+              <w:t>equirement</w:t>
+            </w:r>
+            <w:r>
+              <w:rPr>
+                <w:rFonts w:ascii="Calibri" w:eastAsia="Times New Roman" w:hAnsi="Calibri" w:cs="Calibri"/>
+                <w:b/>
+                <w:bCs/>
+                <w:color w:val="000000"/>
+                <w:lang w:eastAsia="da-DK"/>
+              </w:rPr>
+              <w:t>s</w:t>
+            </w:r>
+            <w:proofErr w:type="spellEnd"/>
           </w:p>
         </w:tc>
       </w:tr>
       <w:tr>
         <w:trPr>
-          <w:trHeight w:val="1020"/>
+          <w:trHeight w:val="714"/>
         </w:trPr>
         <w:tc>
           <w:tcPr>
@@ -1630,7 +1690,7 @@
         </w:tc>
         <w:tc>
           <w:tcPr>
-            <w:tcW w:w="4400" w:type="dxa"/>
+            <w:tcW w:w="8476" w:type="dxa"/>
             <w:tcBorders>
               <w:top w:val="nil"/>
               <w:left w:val="nil"/>
@@ -1661,7 +1721,7 @@
       </w:tr>
       <w:tr>
         <w:trPr>
-          <w:trHeight w:val="1020"/>
+          <w:trHeight w:val="696"/>
         </w:trPr>
         <w:tc>
           <w:tcPr>
@@ -1696,7 +1756,7 @@
         </w:tc>
         <w:tc>
           <w:tcPr>
-            <w:tcW w:w="4400" w:type="dxa"/>
+            <w:tcW w:w="8476" w:type="dxa"/>
             <w:tcBorders>
               <w:top w:val="single" w:sz="4" w:space="0" w:color="auto"/>
               <w:left w:val="nil"/>
@@ -1728,15 +1788,22 @@
                 <w:color w:val="000000"/>
                 <w:lang w:val="en-US" w:eastAsia="da-DK"/>
               </w:rPr>
-              <w:br/>
-              <w:t xml:space="preserve"> treatment strategies from best expected effect</w:t>
+              <w:t xml:space="preserve"> </w:t>
+            </w:r>
+            <w:r>
+              <w:rPr>
+                <w:rFonts w:ascii="Calibri" w:eastAsia="Times New Roman" w:hAnsi="Calibri" w:cs="Calibri"/>
+                <w:color w:val="000000"/>
+                <w:lang w:val="en-US" w:eastAsia="da-DK"/>
+              </w:rPr>
+              <w:t>treatment strategies from best expected effect</w:t>
             </w:r>
           </w:p>
         </w:tc>
       </w:tr>
       <w:tr>
         <w:trPr>
-          <w:trHeight w:val="1700"/>
+          <w:trHeight w:val="974"/>
         </w:trPr>
         <w:tc>
           <w:tcPr>
@@ -1771,7 +1838,7 @@
         </w:tc>
         <w:tc>
           <w:tcPr>
-            <w:tcW w:w="4400" w:type="dxa"/>
+            <w:tcW w:w="8476" w:type="dxa"/>
             <w:tcBorders>
               <w:top w:val="nil"/>
               <w:left w:val="nil"/>
@@ -1797,16 +1864,14 @@
               </w:rPr>
               <w:t xml:space="preserve">The interface shall convey practical information about the treatment to the specialist. The practical information shall include a </w:t>
             </w:r>
-            <w:proofErr w:type="spellStart"/>
-            <w:r>
-              <w:rPr>
-                <w:rFonts w:ascii="Calibri" w:eastAsia="Times New Roman" w:hAnsi="Calibri" w:cs="Calibri"/>
-                <w:color w:val="000000"/>
-                <w:lang w:val="en-US" w:eastAsia="da-DK"/>
-              </w:rPr>
-              <w:t>describtion</w:t>
-            </w:r>
-            <w:proofErr w:type="spellEnd"/>
+            <w:r>
+              <w:rPr>
+                <w:rFonts w:ascii="Calibri" w:eastAsia="Times New Roman" w:hAnsi="Calibri" w:cs="Calibri"/>
+                <w:color w:val="000000"/>
+                <w:lang w:val="en-US" w:eastAsia="da-DK"/>
+              </w:rPr>
+              <w:t>description</w:t>
+            </w:r>
             <w:r>
               <w:rPr>
                 <w:rFonts w:ascii="Calibri" w:eastAsia="Times New Roman" w:hAnsi="Calibri" w:cs="Calibri"/>
@@ -1815,16 +1880,14 @@
               </w:rPr>
               <w:t xml:space="preserve"> of the electrode </w:t>
             </w:r>
-            <w:proofErr w:type="gramStart"/>
-            <w:r>
-              <w:rPr>
-                <w:rFonts w:ascii="Calibri" w:eastAsia="Times New Roman" w:hAnsi="Calibri" w:cs="Calibri"/>
-                <w:color w:val="000000"/>
-                <w:lang w:val="en-US" w:eastAsia="da-DK"/>
-              </w:rPr>
-              <w:t>and  typical</w:t>
-            </w:r>
-            <w:proofErr w:type="gramEnd"/>
+            <w:r>
+              <w:rPr>
+                <w:rFonts w:ascii="Calibri" w:eastAsia="Times New Roman" w:hAnsi="Calibri" w:cs="Calibri"/>
+                <w:color w:val="000000"/>
+                <w:lang w:val="en-US" w:eastAsia="da-DK"/>
+              </w:rPr>
+              <w:t>and typical</w:t>
+            </w:r>
             <w:r>
               <w:rPr>
                 <w:rFonts w:ascii="Calibri" w:eastAsia="Times New Roman" w:hAnsi="Calibri" w:cs="Calibri"/>
@@ -1838,7 +1901,7 @@
       </w:tr>
       <w:tr>
         <w:trPr>
-          <w:trHeight w:val="1360"/>
+          <w:trHeight w:val="705"/>
         </w:trPr>
         <w:tc>
           <w:tcPr>
@@ -1873,7 +1936,7 @@
         </w:tc>
         <w:tc>
           <w:tcPr>
-            <w:tcW w:w="4400" w:type="dxa"/>
+            <w:tcW w:w="8476" w:type="dxa"/>
             <w:tcBorders>
               <w:top w:val="nil"/>
               <w:left w:val="nil"/>
@@ -1922,7 +1985,7 @@
       </w:tr>
       <w:tr>
         <w:trPr>
-          <w:trHeight w:val="1020"/>
+          <w:trHeight w:val="715"/>
         </w:trPr>
         <w:tc>
           <w:tcPr>
@@ -1957,7 +2020,7 @@
         </w:tc>
         <w:tc>
           <w:tcPr>
-            <w:tcW w:w="4400" w:type="dxa"/>
+            <w:tcW w:w="8476" w:type="dxa"/>
             <w:tcBorders>
               <w:top w:val="single" w:sz="4" w:space="0" w:color="auto"/>
               <w:left w:val="nil"/>
@@ -1990,7 +2053,23 @@
                 <w:color w:val="000000"/>
                 <w:lang w:val="en-US" w:eastAsia="da-DK"/>
               </w:rPr>
-              <w:t>Udecide</w:t>
+              <w:t>U</w:t>
+            </w:r>
+            <w:r>
+              <w:rPr>
+                <w:rFonts w:ascii="Calibri" w:eastAsia="Times New Roman" w:hAnsi="Calibri" w:cs="Calibri"/>
+                <w:color w:val="000000"/>
+                <w:lang w:val="en-US" w:eastAsia="da-DK"/>
+              </w:rPr>
+              <w:t>D</w:t>
+            </w:r>
+            <w:r>
+              <w:rPr>
+                <w:rFonts w:ascii="Calibri" w:eastAsia="Times New Roman" w:hAnsi="Calibri" w:cs="Calibri"/>
+                <w:color w:val="000000"/>
+                <w:lang w:val="en-US" w:eastAsia="da-DK"/>
+              </w:rPr>
+              <w:t>ecide</w:t>
             </w:r>
             <w:proofErr w:type="spellEnd"/>
             <w:r>
@@ -2024,7 +2103,7 @@
       </w:tr>
       <w:tr>
         <w:trPr>
-          <w:trHeight w:val="1700"/>
+          <w:trHeight w:val="1109"/>
         </w:trPr>
         <w:tc>
           <w:tcPr>
@@ -2059,7 +2138,7 @@
         </w:tc>
         <w:tc>
           <w:tcPr>
-            <w:tcW w:w="4400" w:type="dxa"/>
+            <w:tcW w:w="8476" w:type="dxa"/>
             <w:tcBorders>
               <w:top w:val="nil"/>
               <w:left w:val="nil"/>
@@ -2090,7 +2169,7 @@
       </w:tr>
       <w:tr>
         <w:trPr>
-          <w:trHeight w:val="1020"/>
+          <w:trHeight w:val="699"/>
         </w:trPr>
         <w:tc>
           <w:tcPr>
@@ -2125,7 +2204,7 @@
         </w:tc>
         <w:tc>
           <w:tcPr>
-            <w:tcW w:w="4400" w:type="dxa"/>
+            <w:tcW w:w="8476" w:type="dxa"/>
             <w:tcBorders>
               <w:top w:val="single" w:sz="4" w:space="0" w:color="auto"/>
               <w:left w:val="nil"/>
@@ -2150,6 +2229,871 @@
                 <w:lang w:val="en-US" w:eastAsia="da-DK"/>
               </w:rPr>
               <w:t xml:space="preserve">The output shall be visualized for the specialist in a list of the recommended treatment strategies </w:t>
+            </w:r>
+          </w:p>
+        </w:tc>
+      </w:tr>
+      <w:tr>
+        <w:trPr>
+          <w:trHeight w:val="553"/>
+        </w:trPr>
+        <w:tc>
+          <w:tcPr>
+            <w:tcW w:w="1300" w:type="dxa"/>
+            <w:tcBorders>
+              <w:top w:val="nil"/>
+              <w:left w:val="single" w:sz="4" w:space="0" w:color="auto"/>
+              <w:bottom w:val="single" w:sz="4" w:space="0" w:color="auto"/>
+              <w:right w:val="single" w:sz="4" w:space="0" w:color="auto"/>
+            </w:tcBorders>
+            <w:shd w:val="clear" w:color="000000" w:fill="D9E1F2"/>
+            <w:noWrap/>
+            <w:hideMark/>
+          </w:tcPr>
+          <w:p>
+            <w:pPr>
+              <w:rPr>
+                <w:rFonts w:ascii="Calibri" w:eastAsia="Times New Roman" w:hAnsi="Calibri" w:cs="Calibri"/>
+                <w:color w:val="000000"/>
+                <w:lang w:eastAsia="da-DK"/>
+              </w:rPr>
+            </w:pPr>
+            <w:r>
+              <w:rPr>
+                <w:rFonts w:ascii="Calibri" w:eastAsia="Times New Roman" w:hAnsi="Calibri" w:cs="Calibri"/>
+                <w:color w:val="000000"/>
+                <w:lang w:eastAsia="da-DK"/>
+              </w:rPr>
+              <w:t>UD-SRS-08</w:t>
+            </w:r>
+          </w:p>
+        </w:tc>
+        <w:tc>
+          <w:tcPr>
+            <w:tcW w:w="8476" w:type="dxa"/>
+            <w:tcBorders>
+              <w:top w:val="nil"/>
+              <w:left w:val="nil"/>
+              <w:bottom w:val="single" w:sz="4" w:space="0" w:color="auto"/>
+              <w:right w:val="single" w:sz="4" w:space="0" w:color="auto"/>
+            </w:tcBorders>
+            <w:shd w:val="clear" w:color="000000" w:fill="D9E1F2"/>
+            <w:hideMark/>
+          </w:tcPr>
+          <w:p>
+            <w:pPr>
+              <w:rPr>
+                <w:rFonts w:ascii="Calibri" w:eastAsia="Times New Roman" w:hAnsi="Calibri" w:cs="Calibri"/>
+                <w:color w:val="000000"/>
+                <w:lang w:val="en-US" w:eastAsia="da-DK"/>
+              </w:rPr>
+            </w:pPr>
+            <w:r>
+              <w:rPr>
+                <w:rFonts w:ascii="Calibri" w:eastAsia="Times New Roman" w:hAnsi="Calibri" w:cs="Calibri"/>
+                <w:color w:val="000000"/>
+                <w:lang w:val="en-US" w:eastAsia="da-DK"/>
+              </w:rPr>
+              <w:t>The output shall be conveyed through graphs and graphical illustrations</w:t>
+            </w:r>
+          </w:p>
+        </w:tc>
+      </w:tr>
+      <w:tr>
+        <w:trPr>
+          <w:trHeight w:val="561"/>
+        </w:trPr>
+        <w:tc>
+          <w:tcPr>
+            <w:tcW w:w="1300" w:type="dxa"/>
+            <w:tcBorders>
+              <w:top w:val="nil"/>
+              <w:left w:val="single" w:sz="4" w:space="0" w:color="auto"/>
+              <w:bottom w:val="single" w:sz="4" w:space="0" w:color="auto"/>
+              <w:right w:val="single" w:sz="4" w:space="0" w:color="auto"/>
+            </w:tcBorders>
+            <w:shd w:val="clear" w:color="000000" w:fill="D9E1F2"/>
+            <w:noWrap/>
+            <w:hideMark/>
+          </w:tcPr>
+          <w:p>
+            <w:pPr>
+              <w:rPr>
+                <w:rFonts w:ascii="Calibri" w:eastAsia="Times New Roman" w:hAnsi="Calibri" w:cs="Calibri"/>
+                <w:color w:val="000000"/>
+                <w:lang w:eastAsia="da-DK"/>
+              </w:rPr>
+            </w:pPr>
+            <w:r>
+              <w:rPr>
+                <w:rFonts w:ascii="Calibri" w:eastAsia="Times New Roman" w:hAnsi="Calibri" w:cs="Calibri"/>
+                <w:color w:val="000000"/>
+                <w:lang w:eastAsia="da-DK"/>
+              </w:rPr>
+              <w:t>UD-SRS-09</w:t>
+            </w:r>
+          </w:p>
+        </w:tc>
+        <w:tc>
+          <w:tcPr>
+            <w:tcW w:w="8476" w:type="dxa"/>
+            <w:tcBorders>
+              <w:top w:val="nil"/>
+              <w:left w:val="nil"/>
+              <w:bottom w:val="nil"/>
+              <w:right w:val="single" w:sz="4" w:space="0" w:color="auto"/>
+            </w:tcBorders>
+            <w:shd w:val="clear" w:color="000000" w:fill="D9E1F2"/>
+            <w:hideMark/>
+          </w:tcPr>
+          <w:p>
+            <w:pPr>
+              <w:rPr>
+                <w:rFonts w:ascii="Calibri" w:eastAsia="Times New Roman" w:hAnsi="Calibri" w:cs="Calibri"/>
+                <w:color w:val="000000"/>
+                <w:lang w:val="en-US" w:eastAsia="da-DK"/>
+              </w:rPr>
+            </w:pPr>
+            <w:r>
+              <w:rPr>
+                <w:rFonts w:ascii="Calibri" w:eastAsia="Times New Roman" w:hAnsi="Calibri" w:cs="Calibri"/>
+                <w:color w:val="000000"/>
+                <w:lang w:val="en-US" w:eastAsia="da-DK"/>
+              </w:rPr>
+              <w:t xml:space="preserve">The information from the output shall be conveyed in medical terms </w:t>
+            </w:r>
+          </w:p>
+        </w:tc>
+      </w:tr>
+      <w:tr>
+        <w:trPr>
+          <w:trHeight w:val="555"/>
+        </w:trPr>
+        <w:tc>
+          <w:tcPr>
+            <w:tcW w:w="1300" w:type="dxa"/>
+            <w:tcBorders>
+              <w:top w:val="nil"/>
+              <w:left w:val="single" w:sz="4" w:space="0" w:color="auto"/>
+              <w:bottom w:val="single" w:sz="4" w:space="0" w:color="auto"/>
+              <w:right w:val="single" w:sz="4" w:space="0" w:color="auto"/>
+            </w:tcBorders>
+            <w:shd w:val="clear" w:color="000000" w:fill="D9E1F2"/>
+            <w:noWrap/>
+            <w:hideMark/>
+          </w:tcPr>
+          <w:p>
+            <w:pPr>
+              <w:rPr>
+                <w:rFonts w:ascii="Calibri" w:eastAsia="Times New Roman" w:hAnsi="Calibri" w:cs="Calibri"/>
+                <w:color w:val="000000"/>
+                <w:lang w:eastAsia="da-DK"/>
+              </w:rPr>
+            </w:pPr>
+            <w:r>
+              <w:rPr>
+                <w:rFonts w:ascii="Calibri" w:eastAsia="Times New Roman" w:hAnsi="Calibri" w:cs="Calibri"/>
+                <w:color w:val="000000"/>
+                <w:lang w:eastAsia="da-DK"/>
+              </w:rPr>
+              <w:t>UD-SRS-10</w:t>
+            </w:r>
+          </w:p>
+        </w:tc>
+        <w:tc>
+          <w:tcPr>
+            <w:tcW w:w="8476" w:type="dxa"/>
+            <w:tcBorders>
+              <w:top w:val="single" w:sz="4" w:space="0" w:color="auto"/>
+              <w:left w:val="nil"/>
+              <w:bottom w:val="single" w:sz="4" w:space="0" w:color="auto"/>
+              <w:right w:val="single" w:sz="4" w:space="0" w:color="auto"/>
+            </w:tcBorders>
+            <w:shd w:val="clear" w:color="000000" w:fill="D9E1F2"/>
+            <w:hideMark/>
+          </w:tcPr>
+          <w:p>
+            <w:pPr>
+              <w:rPr>
+                <w:rFonts w:ascii="Calibri" w:eastAsia="Times New Roman" w:hAnsi="Calibri" w:cs="Calibri"/>
+                <w:color w:val="000000"/>
+                <w:lang w:val="en-US" w:eastAsia="da-DK"/>
+              </w:rPr>
+            </w:pPr>
+            <w:r>
+              <w:rPr>
+                <w:rFonts w:ascii="Calibri" w:eastAsia="Times New Roman" w:hAnsi="Calibri" w:cs="Calibri"/>
+                <w:color w:val="000000"/>
+                <w:lang w:val="en-US" w:eastAsia="da-DK"/>
+              </w:rPr>
+              <w:t xml:space="preserve">The treatment strategy with the best expected effect shall be highlighted </w:t>
+            </w:r>
+          </w:p>
+        </w:tc>
+      </w:tr>
+      <w:tr>
+        <w:trPr>
+          <w:trHeight w:val="988"/>
+        </w:trPr>
+        <w:tc>
+          <w:tcPr>
+            <w:tcW w:w="1300" w:type="dxa"/>
+            <w:tcBorders>
+              <w:top w:val="nil"/>
+              <w:left w:val="single" w:sz="4" w:space="0" w:color="auto"/>
+              <w:bottom w:val="single" w:sz="4" w:space="0" w:color="auto"/>
+              <w:right w:val="single" w:sz="4" w:space="0" w:color="auto"/>
+            </w:tcBorders>
+            <w:shd w:val="clear" w:color="000000" w:fill="D9E1F2"/>
+            <w:noWrap/>
+            <w:hideMark/>
+          </w:tcPr>
+          <w:p>
+            <w:pPr>
+              <w:rPr>
+                <w:rFonts w:ascii="Calibri" w:eastAsia="Times New Roman" w:hAnsi="Calibri" w:cs="Calibri"/>
+                <w:color w:val="000000"/>
+                <w:lang w:eastAsia="da-DK"/>
+              </w:rPr>
+            </w:pPr>
+            <w:r>
+              <w:rPr>
+                <w:rFonts w:ascii="Calibri" w:eastAsia="Times New Roman" w:hAnsi="Calibri" w:cs="Calibri"/>
+                <w:color w:val="000000"/>
+                <w:lang w:eastAsia="da-DK"/>
+              </w:rPr>
+              <w:t>UD-SRS-13</w:t>
+            </w:r>
+          </w:p>
+        </w:tc>
+        <w:tc>
+          <w:tcPr>
+            <w:tcW w:w="8476" w:type="dxa"/>
+            <w:tcBorders>
+              <w:top w:val="nil"/>
+              <w:left w:val="nil"/>
+              <w:bottom w:val="nil"/>
+              <w:right w:val="single" w:sz="4" w:space="0" w:color="auto"/>
+            </w:tcBorders>
+            <w:shd w:val="clear" w:color="000000" w:fill="D9E1F2"/>
+            <w:hideMark/>
+          </w:tcPr>
+          <w:p>
+            <w:pPr>
+              <w:rPr>
+                <w:rFonts w:ascii="Calibri" w:eastAsia="Times New Roman" w:hAnsi="Calibri" w:cs="Calibri"/>
+                <w:color w:val="000000"/>
+                <w:lang w:val="en-US" w:eastAsia="da-DK"/>
+              </w:rPr>
+            </w:pPr>
+            <w:r>
+              <w:rPr>
+                <w:rFonts w:ascii="Calibri" w:eastAsia="Times New Roman" w:hAnsi="Calibri" w:cs="Calibri"/>
+                <w:color w:val="000000"/>
+                <w:lang w:val="en-US" w:eastAsia="da-DK"/>
+              </w:rPr>
+              <w:t xml:space="preserve">The system shall be able to take inputs to the algorithm entered by the specialist. Those inputs shall </w:t>
+            </w:r>
+            <w:proofErr w:type="gramStart"/>
+            <w:r>
+              <w:rPr>
+                <w:rFonts w:ascii="Calibri" w:eastAsia="Times New Roman" w:hAnsi="Calibri" w:cs="Calibri"/>
+                <w:color w:val="000000"/>
+                <w:lang w:val="en-US" w:eastAsia="da-DK"/>
+              </w:rPr>
+              <w:t>be:</w:t>
+            </w:r>
+            <w:proofErr w:type="gramEnd"/>
+            <w:r>
+              <w:rPr>
+                <w:rFonts w:ascii="Calibri" w:eastAsia="Times New Roman" w:hAnsi="Calibri" w:cs="Calibri"/>
+                <w:color w:val="000000"/>
+                <w:lang w:val="en-US" w:eastAsia="da-DK"/>
+              </w:rPr>
+              <w:t xml:space="preserve"> sex, age, OAB symptoms and data collected from specific OAB-test in clinical practice  </w:t>
+            </w:r>
+          </w:p>
+        </w:tc>
+      </w:tr>
+      <w:tr>
+        <w:trPr>
+          <w:trHeight w:val="704"/>
+        </w:trPr>
+        <w:tc>
+          <w:tcPr>
+            <w:tcW w:w="1300" w:type="dxa"/>
+            <w:tcBorders>
+              <w:top w:val="nil"/>
+              <w:left w:val="single" w:sz="4" w:space="0" w:color="auto"/>
+              <w:bottom w:val="single" w:sz="4" w:space="0" w:color="auto"/>
+              <w:right w:val="single" w:sz="4" w:space="0" w:color="auto"/>
+            </w:tcBorders>
+            <w:shd w:val="clear" w:color="000000" w:fill="D9E1F2"/>
+            <w:noWrap/>
+            <w:hideMark/>
+          </w:tcPr>
+          <w:p>
+            <w:pPr>
+              <w:rPr>
+                <w:rFonts w:ascii="Calibri" w:eastAsia="Times New Roman" w:hAnsi="Calibri" w:cs="Calibri"/>
+                <w:color w:val="000000"/>
+                <w:lang w:eastAsia="da-DK"/>
+              </w:rPr>
+            </w:pPr>
+            <w:r>
+              <w:rPr>
+                <w:rFonts w:ascii="Calibri" w:eastAsia="Times New Roman" w:hAnsi="Calibri" w:cs="Calibri"/>
+                <w:color w:val="000000"/>
+                <w:lang w:eastAsia="da-DK"/>
+              </w:rPr>
+              <w:t>UD-SRS-14</w:t>
+            </w:r>
+          </w:p>
+        </w:tc>
+        <w:tc>
+          <w:tcPr>
+            <w:tcW w:w="8476" w:type="dxa"/>
+            <w:tcBorders>
+              <w:top w:val="single" w:sz="4" w:space="0" w:color="auto"/>
+              <w:left w:val="nil"/>
+              <w:bottom w:val="single" w:sz="4" w:space="0" w:color="auto"/>
+              <w:right w:val="single" w:sz="4" w:space="0" w:color="auto"/>
+            </w:tcBorders>
+            <w:shd w:val="clear" w:color="000000" w:fill="D9E1F2"/>
+            <w:hideMark/>
+          </w:tcPr>
+          <w:p>
+            <w:pPr>
+              <w:rPr>
+                <w:rFonts w:ascii="Calibri" w:eastAsia="Times New Roman" w:hAnsi="Calibri" w:cs="Calibri"/>
+                <w:color w:val="000000"/>
+                <w:lang w:val="en-US" w:eastAsia="da-DK"/>
+              </w:rPr>
+            </w:pPr>
+            <w:r>
+              <w:rPr>
+                <w:rFonts w:ascii="Calibri" w:eastAsia="Times New Roman" w:hAnsi="Calibri" w:cs="Calibri"/>
+                <w:color w:val="000000"/>
+                <w:lang w:val="en-US" w:eastAsia="da-DK"/>
+              </w:rPr>
+              <w:t xml:space="preserve">The output of the system shall represent pros and cons for each recommended treatment strategy </w:t>
+            </w:r>
+          </w:p>
+        </w:tc>
+      </w:tr>
+      <w:tr>
+        <w:trPr>
+          <w:trHeight w:val="545"/>
+        </w:trPr>
+        <w:tc>
+          <w:tcPr>
+            <w:tcW w:w="1300" w:type="dxa"/>
+            <w:tcBorders>
+              <w:top w:val="nil"/>
+              <w:left w:val="single" w:sz="4" w:space="0" w:color="auto"/>
+              <w:bottom w:val="single" w:sz="4" w:space="0" w:color="auto"/>
+              <w:right w:val="single" w:sz="4" w:space="0" w:color="auto"/>
+            </w:tcBorders>
+            <w:shd w:val="clear" w:color="000000" w:fill="D9E1F2"/>
+            <w:noWrap/>
+            <w:hideMark/>
+          </w:tcPr>
+          <w:p>
+            <w:pPr>
+              <w:rPr>
+                <w:rFonts w:ascii="Calibri" w:eastAsia="Times New Roman" w:hAnsi="Calibri" w:cs="Calibri"/>
+                <w:color w:val="000000"/>
+                <w:lang w:eastAsia="da-DK"/>
+              </w:rPr>
+            </w:pPr>
+          </w:p>
+        </w:tc>
+        <w:tc>
+          <w:tcPr>
+            <w:tcW w:w="8476" w:type="dxa"/>
+            <w:tcBorders>
+              <w:top w:val="nil"/>
+              <w:left w:val="nil"/>
+              <w:bottom w:val="nil"/>
+              <w:right w:val="single" w:sz="4" w:space="0" w:color="auto"/>
+            </w:tcBorders>
+            <w:shd w:val="clear" w:color="000000" w:fill="D9E1F2"/>
+            <w:hideMark/>
+          </w:tcPr>
+          <w:p>
+            <w:pPr>
+              <w:rPr>
+                <w:rFonts w:ascii="Calibri" w:eastAsia="Times New Roman" w:hAnsi="Calibri" w:cs="Calibri"/>
+                <w:color w:val="000000"/>
+                <w:lang w:val="en-US" w:eastAsia="da-DK"/>
+              </w:rPr>
+            </w:pPr>
+          </w:p>
+        </w:tc>
+      </w:tr>
+      <w:tr>
+        <w:trPr>
+          <w:trHeight w:val="837"/>
+        </w:trPr>
+        <w:tc>
+          <w:tcPr>
+            <w:tcW w:w="1300" w:type="dxa"/>
+            <w:tcBorders>
+              <w:top w:val="nil"/>
+              <w:left w:val="single" w:sz="4" w:space="0" w:color="auto"/>
+              <w:bottom w:val="single" w:sz="4" w:space="0" w:color="auto"/>
+              <w:right w:val="single" w:sz="4" w:space="0" w:color="auto"/>
+            </w:tcBorders>
+            <w:shd w:val="clear" w:color="000000" w:fill="D9E1F2"/>
+            <w:noWrap/>
+            <w:hideMark/>
+          </w:tcPr>
+          <w:p>
+            <w:pPr>
+              <w:rPr>
+                <w:rFonts w:ascii="Calibri" w:eastAsia="Times New Roman" w:hAnsi="Calibri" w:cs="Calibri"/>
+                <w:color w:val="000000"/>
+                <w:lang w:eastAsia="da-DK"/>
+              </w:rPr>
+            </w:pPr>
+            <w:r>
+              <w:rPr>
+                <w:rFonts w:ascii="Calibri" w:eastAsia="Times New Roman" w:hAnsi="Calibri" w:cs="Calibri"/>
+                <w:color w:val="000000"/>
+                <w:lang w:eastAsia="da-DK"/>
+              </w:rPr>
+              <w:t>UD-SRS-16</w:t>
+            </w:r>
+          </w:p>
+        </w:tc>
+        <w:tc>
+          <w:tcPr>
+            <w:tcW w:w="8476" w:type="dxa"/>
+            <w:tcBorders>
+              <w:top w:val="single" w:sz="4" w:space="0" w:color="auto"/>
+              <w:left w:val="nil"/>
+              <w:bottom w:val="single" w:sz="4" w:space="0" w:color="auto"/>
+              <w:right w:val="single" w:sz="4" w:space="0" w:color="auto"/>
+            </w:tcBorders>
+            <w:shd w:val="clear" w:color="000000" w:fill="D9E1F2"/>
+            <w:hideMark/>
+          </w:tcPr>
+          <w:p>
+            <w:pPr>
+              <w:rPr>
+                <w:rFonts w:ascii="Calibri" w:eastAsia="Times New Roman" w:hAnsi="Calibri" w:cs="Calibri"/>
+                <w:color w:val="000000"/>
+                <w:lang w:val="en-US" w:eastAsia="da-DK"/>
+              </w:rPr>
+            </w:pPr>
+            <w:r>
+              <w:rPr>
+                <w:rFonts w:ascii="Calibri" w:eastAsia="Times New Roman" w:hAnsi="Calibri" w:cs="Calibri"/>
+                <w:color w:val="000000"/>
+                <w:lang w:val="en-US" w:eastAsia="da-DK"/>
+              </w:rPr>
+              <w:t xml:space="preserve">The </w:t>
+            </w:r>
+            <w:proofErr w:type="spellStart"/>
+            <w:r>
+              <w:rPr>
+                <w:rFonts w:ascii="Calibri" w:eastAsia="Times New Roman" w:hAnsi="Calibri" w:cs="Calibri"/>
+                <w:color w:val="000000"/>
+                <w:lang w:val="en-US" w:eastAsia="da-DK"/>
+              </w:rPr>
+              <w:t>U</w:t>
+            </w:r>
+            <w:r>
+              <w:rPr>
+                <w:rFonts w:ascii="Calibri" w:eastAsia="Times New Roman" w:hAnsi="Calibri" w:cs="Calibri"/>
+                <w:color w:val="000000"/>
+                <w:lang w:val="en-US" w:eastAsia="da-DK"/>
+              </w:rPr>
+              <w:t>D</w:t>
+            </w:r>
+            <w:r>
+              <w:rPr>
+                <w:rFonts w:ascii="Calibri" w:eastAsia="Times New Roman" w:hAnsi="Calibri" w:cs="Calibri"/>
+                <w:color w:val="000000"/>
+                <w:lang w:val="en-US" w:eastAsia="da-DK"/>
+              </w:rPr>
+              <w:t>ecide</w:t>
+            </w:r>
+            <w:proofErr w:type="spellEnd"/>
+            <w:r>
+              <w:rPr>
+                <w:rFonts w:ascii="Calibri" w:eastAsia="Times New Roman" w:hAnsi="Calibri" w:cs="Calibri"/>
+                <w:color w:val="000000"/>
+                <w:lang w:val="en-US" w:eastAsia="da-DK"/>
+              </w:rPr>
+              <w:t xml:space="preserve"> system shall inform the specialist, which impact the treatment will have for the patient's every day. </w:t>
+            </w:r>
+          </w:p>
+        </w:tc>
+      </w:tr>
+      <w:tr>
+        <w:trPr>
+          <w:trHeight w:val="99"/>
+        </w:trPr>
+        <w:tc>
+          <w:tcPr>
+            <w:tcW w:w="1300" w:type="dxa"/>
+            <w:tcBorders>
+              <w:top w:val="single" w:sz="4" w:space="0" w:color="auto"/>
+              <w:left w:val="single" w:sz="4" w:space="0" w:color="auto"/>
+              <w:bottom w:val="single" w:sz="4" w:space="0" w:color="auto"/>
+              <w:right w:val="single" w:sz="4" w:space="0" w:color="auto"/>
+            </w:tcBorders>
+            <w:shd w:val="clear" w:color="000000" w:fill="D9E1F2"/>
+            <w:noWrap/>
+            <w:hideMark/>
+          </w:tcPr>
+          <w:p>
+            <w:pPr>
+              <w:rPr>
+                <w:rFonts w:ascii="Calibri" w:eastAsia="Times New Roman" w:hAnsi="Calibri" w:cs="Calibri"/>
+                <w:color w:val="000000"/>
+                <w:lang w:eastAsia="da-DK"/>
+              </w:rPr>
+            </w:pPr>
+            <w:r>
+              <w:rPr>
+                <w:rFonts w:ascii="Calibri" w:eastAsia="Times New Roman" w:hAnsi="Calibri" w:cs="Calibri"/>
+                <w:color w:val="000000"/>
+                <w:lang w:eastAsia="da-DK"/>
+              </w:rPr>
+              <w:t>UD-SRS-17</w:t>
+            </w:r>
+          </w:p>
+        </w:tc>
+        <w:tc>
+          <w:tcPr>
+            <w:tcW w:w="8476" w:type="dxa"/>
+            <w:tcBorders>
+              <w:top w:val="single" w:sz="4" w:space="0" w:color="auto"/>
+              <w:left w:val="nil"/>
+              <w:bottom w:val="single" w:sz="4" w:space="0" w:color="auto"/>
+              <w:right w:val="single" w:sz="4" w:space="0" w:color="auto"/>
+            </w:tcBorders>
+            <w:shd w:val="clear" w:color="000000" w:fill="D9E1F2"/>
+            <w:hideMark/>
+          </w:tcPr>
+          <w:p>
+            <w:pPr>
+              <w:rPr>
+                <w:rFonts w:ascii="Calibri" w:eastAsia="Times New Roman" w:hAnsi="Calibri" w:cs="Calibri"/>
+                <w:color w:val="000000"/>
+                <w:lang w:eastAsia="da-DK"/>
+              </w:rPr>
+            </w:pPr>
+            <w:r>
+              <w:rPr>
+                <w:rFonts w:ascii="Calibri" w:eastAsia="Times New Roman" w:hAnsi="Calibri" w:cs="Calibri"/>
+                <w:color w:val="000000"/>
+                <w:lang w:val="en-US" w:eastAsia="da-DK"/>
+              </w:rPr>
+              <w:t xml:space="preserve">The recommended treatment strategies shall contain specific stimulation paradigm, specific stimulation parameters and an attached effectiveness score. </w:t>
+            </w:r>
+            <w:r>
+              <w:rPr>
+                <w:rFonts w:ascii="Calibri" w:eastAsia="Times New Roman" w:hAnsi="Calibri" w:cs="Calibri"/>
+                <w:color w:val="000000"/>
+                <w:lang w:eastAsia="da-DK"/>
+              </w:rPr>
+              <w:t xml:space="preserve">The </w:t>
+            </w:r>
+            <w:proofErr w:type="spellStart"/>
+            <w:r>
+              <w:rPr>
+                <w:rFonts w:ascii="Calibri" w:eastAsia="Times New Roman" w:hAnsi="Calibri" w:cs="Calibri"/>
+                <w:color w:val="000000"/>
+                <w:lang w:eastAsia="da-DK"/>
+              </w:rPr>
+              <w:t>effectiveness</w:t>
+            </w:r>
+            <w:proofErr w:type="spellEnd"/>
+            <w:r>
+              <w:rPr>
+                <w:rFonts w:ascii="Calibri" w:eastAsia="Times New Roman" w:hAnsi="Calibri" w:cs="Calibri"/>
+                <w:color w:val="000000"/>
+                <w:lang w:eastAsia="da-DK"/>
+              </w:rPr>
+              <w:t xml:space="preserve"> score </w:t>
+            </w:r>
+            <w:proofErr w:type="spellStart"/>
+            <w:r>
+              <w:rPr>
+                <w:rFonts w:ascii="Calibri" w:eastAsia="Times New Roman" w:hAnsi="Calibri" w:cs="Calibri"/>
+                <w:color w:val="000000"/>
+                <w:lang w:eastAsia="da-DK"/>
+              </w:rPr>
+              <w:t>shall</w:t>
+            </w:r>
+            <w:proofErr w:type="spellEnd"/>
+            <w:r>
+              <w:rPr>
+                <w:rFonts w:ascii="Calibri" w:eastAsia="Times New Roman" w:hAnsi="Calibri" w:cs="Calibri"/>
+                <w:color w:val="000000"/>
+                <w:lang w:eastAsia="da-DK"/>
+              </w:rPr>
+              <w:t xml:space="preserve"> </w:t>
+            </w:r>
+            <w:proofErr w:type="spellStart"/>
+            <w:r>
+              <w:rPr>
+                <w:rFonts w:ascii="Calibri" w:eastAsia="Times New Roman" w:hAnsi="Calibri" w:cs="Calibri"/>
+                <w:color w:val="000000"/>
+                <w:lang w:eastAsia="da-DK"/>
+              </w:rPr>
+              <w:t>be</w:t>
+            </w:r>
+            <w:proofErr w:type="spellEnd"/>
+            <w:r>
+              <w:rPr>
+                <w:rFonts w:ascii="Calibri" w:eastAsia="Times New Roman" w:hAnsi="Calibri" w:cs="Calibri"/>
+                <w:color w:val="000000"/>
+                <w:lang w:eastAsia="da-DK"/>
+              </w:rPr>
+              <w:t xml:space="preserve"> </w:t>
+            </w:r>
+            <w:proofErr w:type="spellStart"/>
+            <w:r>
+              <w:rPr>
+                <w:rFonts w:ascii="Calibri" w:eastAsia="Times New Roman" w:hAnsi="Calibri" w:cs="Calibri"/>
+                <w:color w:val="000000"/>
+                <w:lang w:eastAsia="da-DK"/>
+              </w:rPr>
+              <w:t>represented</w:t>
+            </w:r>
+            <w:proofErr w:type="spellEnd"/>
+            <w:r>
+              <w:rPr>
+                <w:rFonts w:ascii="Calibri" w:eastAsia="Times New Roman" w:hAnsi="Calibri" w:cs="Calibri"/>
+                <w:color w:val="000000"/>
+                <w:lang w:eastAsia="da-DK"/>
+              </w:rPr>
+              <w:t xml:space="preserve"> as a </w:t>
+            </w:r>
+            <w:proofErr w:type="spellStart"/>
+            <w:r>
+              <w:rPr>
+                <w:rFonts w:ascii="Calibri" w:eastAsia="Times New Roman" w:hAnsi="Calibri" w:cs="Calibri"/>
+                <w:color w:val="000000"/>
+                <w:lang w:eastAsia="da-DK"/>
+              </w:rPr>
+              <w:t>percentage</w:t>
+            </w:r>
+            <w:proofErr w:type="spellEnd"/>
+            <w:r>
+              <w:rPr>
+                <w:rFonts w:ascii="Calibri" w:eastAsia="Times New Roman" w:hAnsi="Calibri" w:cs="Calibri"/>
+                <w:color w:val="000000"/>
+                <w:lang w:eastAsia="da-DK"/>
+              </w:rPr>
+              <w:t xml:space="preserve">.  </w:t>
+            </w:r>
+          </w:p>
+          <w:p>
+            <w:pPr>
+              <w:rPr>
+                <w:rFonts w:ascii="Calibri" w:eastAsia="Times New Roman" w:hAnsi="Calibri" w:cs="Calibri"/>
+                <w:color w:val="000000"/>
+                <w:lang w:eastAsia="da-DK"/>
+              </w:rPr>
+            </w:pPr>
+          </w:p>
+          <w:p>
+            <w:pPr>
+              <w:rPr>
+                <w:rFonts w:ascii="Calibri" w:eastAsia="Times New Roman" w:hAnsi="Calibri" w:cs="Calibri"/>
+                <w:color w:val="000000"/>
+                <w:lang w:eastAsia="da-DK"/>
+              </w:rPr>
+            </w:pPr>
+          </w:p>
+        </w:tc>
+      </w:tr>
+      <w:tr>
+        <w:trPr>
+          <w:trHeight w:val="1683"/>
+        </w:trPr>
+        <w:tc>
+          <w:tcPr>
+            <w:tcW w:w="1300" w:type="dxa"/>
+            <w:tcBorders>
+              <w:top w:val="single" w:sz="4" w:space="0" w:color="auto"/>
+              <w:left w:val="single" w:sz="4" w:space="0" w:color="auto"/>
+              <w:bottom w:val="single" w:sz="4" w:space="0" w:color="auto"/>
+              <w:right w:val="single" w:sz="4" w:space="0" w:color="auto"/>
+            </w:tcBorders>
+            <w:shd w:val="clear" w:color="000000" w:fill="D9E1F2"/>
+            <w:noWrap/>
+            <w:hideMark/>
+          </w:tcPr>
+          <w:p>
+            <w:pPr>
+              <w:rPr>
+                <w:rFonts w:ascii="Calibri" w:eastAsia="Times New Roman" w:hAnsi="Calibri" w:cs="Calibri"/>
+                <w:color w:val="000000"/>
+                <w:lang w:eastAsia="da-DK"/>
+              </w:rPr>
+            </w:pPr>
+            <w:r>
+              <w:rPr>
+                <w:rFonts w:ascii="Calibri" w:eastAsia="Times New Roman" w:hAnsi="Calibri" w:cs="Calibri"/>
+                <w:color w:val="000000"/>
+                <w:lang w:eastAsia="da-DK"/>
+              </w:rPr>
+              <w:lastRenderedPageBreak/>
+              <w:t>UD-SRS-18</w:t>
+            </w:r>
+          </w:p>
+        </w:tc>
+        <w:tc>
+          <w:tcPr>
+            <w:tcW w:w="8476" w:type="dxa"/>
+            <w:tcBorders>
+              <w:top w:val="single" w:sz="4" w:space="0" w:color="auto"/>
+              <w:left w:val="nil"/>
+              <w:bottom w:val="single" w:sz="4" w:space="0" w:color="auto"/>
+              <w:right w:val="single" w:sz="4" w:space="0" w:color="auto"/>
+            </w:tcBorders>
+            <w:shd w:val="clear" w:color="000000" w:fill="D9E1F2"/>
+            <w:hideMark/>
+          </w:tcPr>
+          <w:p>
+            <w:pPr>
+              <w:rPr>
+                <w:rFonts w:ascii="Calibri" w:eastAsia="Times New Roman" w:hAnsi="Calibri" w:cs="Calibri"/>
+                <w:color w:val="000000"/>
+                <w:lang w:val="en-US" w:eastAsia="da-DK"/>
+              </w:rPr>
+            </w:pPr>
+            <w:r>
+              <w:rPr>
+                <w:rFonts w:ascii="Calibri" w:eastAsia="Times New Roman" w:hAnsi="Calibri" w:cs="Calibri"/>
+                <w:color w:val="000000"/>
+                <w:lang w:val="en-US" w:eastAsia="da-DK"/>
+              </w:rPr>
+              <w:t xml:space="preserve">Stimulation paradigm recommended in the output from the </w:t>
+            </w:r>
+            <w:proofErr w:type="spellStart"/>
+            <w:r>
+              <w:rPr>
+                <w:rFonts w:ascii="Calibri" w:eastAsia="Times New Roman" w:hAnsi="Calibri" w:cs="Calibri"/>
+                <w:color w:val="000000"/>
+                <w:lang w:val="en-US" w:eastAsia="da-DK"/>
+              </w:rPr>
+              <w:t>Udecide</w:t>
+            </w:r>
+            <w:proofErr w:type="spellEnd"/>
+            <w:r>
+              <w:rPr>
+                <w:rFonts w:ascii="Calibri" w:eastAsia="Times New Roman" w:hAnsi="Calibri" w:cs="Calibri"/>
+                <w:color w:val="000000"/>
+                <w:lang w:val="en-US" w:eastAsia="da-DK"/>
+              </w:rPr>
+              <w:t xml:space="preserve"> system shall be either: "Urge", "Time Limited" or "Constant".  The output of stimulation parameter: "Intensity limit" shall be divided into 5 levels (level 1 = low, level 5 = high) and the output of stimulation parameter "Session time" shall be either: "60 second", "15 minutes", "30 minutes", "4 hours" or "constant". </w:t>
+            </w:r>
+          </w:p>
+        </w:tc>
+      </w:tr>
+      <w:tr>
+        <w:trPr>
+          <w:trHeight w:val="571"/>
+        </w:trPr>
+        <w:tc>
+          <w:tcPr>
+            <w:tcW w:w="1300" w:type="dxa"/>
+            <w:tcBorders>
+              <w:top w:val="nil"/>
+              <w:left w:val="single" w:sz="4" w:space="0" w:color="auto"/>
+              <w:bottom w:val="single" w:sz="4" w:space="0" w:color="auto"/>
+              <w:right w:val="single" w:sz="4" w:space="0" w:color="auto"/>
+            </w:tcBorders>
+            <w:shd w:val="clear" w:color="000000" w:fill="D9E1F2"/>
+            <w:noWrap/>
+            <w:hideMark/>
+          </w:tcPr>
+          <w:p>
+            <w:pPr>
+              <w:rPr>
+                <w:rFonts w:ascii="Calibri" w:eastAsia="Times New Roman" w:hAnsi="Calibri" w:cs="Calibri"/>
+                <w:color w:val="000000"/>
+                <w:lang w:eastAsia="da-DK"/>
+              </w:rPr>
+            </w:pPr>
+            <w:r>
+              <w:rPr>
+                <w:rFonts w:ascii="Calibri" w:eastAsia="Times New Roman" w:hAnsi="Calibri" w:cs="Calibri"/>
+                <w:color w:val="000000"/>
+                <w:lang w:eastAsia="da-DK"/>
+              </w:rPr>
+              <w:t>UD-SRS-19</w:t>
+            </w:r>
+          </w:p>
+        </w:tc>
+        <w:tc>
+          <w:tcPr>
+            <w:tcW w:w="8476" w:type="dxa"/>
+            <w:tcBorders>
+              <w:top w:val="nil"/>
+              <w:left w:val="nil"/>
+              <w:bottom w:val="single" w:sz="4" w:space="0" w:color="auto"/>
+              <w:right w:val="single" w:sz="4" w:space="0" w:color="auto"/>
+            </w:tcBorders>
+            <w:shd w:val="clear" w:color="000000" w:fill="D9E1F2"/>
+            <w:hideMark/>
+          </w:tcPr>
+          <w:p>
+            <w:pPr>
+              <w:rPr>
+                <w:rFonts w:ascii="Calibri" w:eastAsia="Times New Roman" w:hAnsi="Calibri" w:cs="Calibri"/>
+                <w:color w:val="000000"/>
+                <w:lang w:val="en-US" w:eastAsia="da-DK"/>
+              </w:rPr>
+            </w:pPr>
+            <w:r>
+              <w:rPr>
+                <w:rFonts w:ascii="Calibri" w:eastAsia="Times New Roman" w:hAnsi="Calibri" w:cs="Calibri"/>
+                <w:color w:val="000000"/>
+                <w:lang w:val="en-US" w:eastAsia="da-DK"/>
+              </w:rPr>
+              <w:t xml:space="preserve">The </w:t>
+            </w:r>
+            <w:proofErr w:type="spellStart"/>
+            <w:r>
+              <w:rPr>
+                <w:rFonts w:ascii="Calibri" w:eastAsia="Times New Roman" w:hAnsi="Calibri" w:cs="Calibri"/>
+                <w:color w:val="000000"/>
+                <w:lang w:val="en-US" w:eastAsia="da-DK"/>
+              </w:rPr>
+              <w:t>U</w:t>
+            </w:r>
+            <w:r>
+              <w:rPr>
+                <w:rFonts w:ascii="Calibri" w:eastAsia="Times New Roman" w:hAnsi="Calibri" w:cs="Calibri"/>
+                <w:color w:val="000000"/>
+                <w:lang w:val="en-US" w:eastAsia="da-DK"/>
+              </w:rPr>
+              <w:t>D</w:t>
+            </w:r>
+            <w:r>
+              <w:rPr>
+                <w:rFonts w:ascii="Calibri" w:eastAsia="Times New Roman" w:hAnsi="Calibri" w:cs="Calibri"/>
+                <w:color w:val="000000"/>
+                <w:lang w:val="en-US" w:eastAsia="da-DK"/>
+              </w:rPr>
+              <w:t>ecide</w:t>
+            </w:r>
+            <w:proofErr w:type="spellEnd"/>
+            <w:r>
+              <w:rPr>
+                <w:rFonts w:ascii="Calibri" w:eastAsia="Times New Roman" w:hAnsi="Calibri" w:cs="Calibri"/>
+                <w:color w:val="000000"/>
+                <w:lang w:val="en-US" w:eastAsia="da-DK"/>
+              </w:rPr>
+              <w:t xml:space="preserve"> system shall be connected to a database.  </w:t>
             </w:r>
           </w:p>
         </w:tc>
@@ -2185,13 +3129,13 @@
                 <w:color w:val="000000"/>
                 <w:lang w:eastAsia="da-DK"/>
               </w:rPr>
-              <w:t>UD-SRS-08</w:t>
-            </w:r>
-          </w:p>
-        </w:tc>
-        <w:tc>
-          <w:tcPr>
-            <w:tcW w:w="4400" w:type="dxa"/>
+              <w:t>UD-SRS-20</w:t>
+            </w:r>
+          </w:p>
+        </w:tc>
+        <w:tc>
+          <w:tcPr>
+            <w:tcW w:w="8476" w:type="dxa"/>
             <w:tcBorders>
               <w:top w:val="nil"/>
               <w:left w:val="nil"/>
@@ -2215,8 +3159,454 @@
                 <w:color w:val="000000"/>
                 <w:lang w:val="en-US" w:eastAsia="da-DK"/>
               </w:rPr>
-              <w:t>The output shall be conveyed through graphs and graphical illustrations</w:t>
-            </w:r>
+              <w:t xml:space="preserve">Patient </w:t>
+            </w:r>
+            <w:r>
+              <w:rPr>
+                <w:rFonts w:ascii="Calibri" w:eastAsia="Times New Roman" w:hAnsi="Calibri" w:cs="Calibri"/>
+                <w:color w:val="000000"/>
+                <w:lang w:val="en-US" w:eastAsia="da-DK"/>
+              </w:rPr>
+              <w:t>preferences</w:t>
+            </w:r>
+            <w:r>
+              <w:rPr>
+                <w:rFonts w:ascii="Calibri" w:eastAsia="Times New Roman" w:hAnsi="Calibri" w:cs="Calibri"/>
+                <w:color w:val="000000"/>
+                <w:lang w:val="en-US" w:eastAsia="da-DK"/>
+              </w:rPr>
+              <w:t xml:space="preserve"> shall be an opportunity to input through check boxes. </w:t>
+            </w:r>
+          </w:p>
+        </w:tc>
+      </w:tr>
+      <w:tr>
+        <w:trPr>
+          <w:trHeight w:val="1128"/>
+        </w:trPr>
+        <w:tc>
+          <w:tcPr>
+            <w:tcW w:w="1300" w:type="dxa"/>
+            <w:tcBorders>
+              <w:top w:val="nil"/>
+              <w:left w:val="single" w:sz="4" w:space="0" w:color="auto"/>
+              <w:bottom w:val="single" w:sz="4" w:space="0" w:color="auto"/>
+              <w:right w:val="single" w:sz="4" w:space="0" w:color="auto"/>
+            </w:tcBorders>
+            <w:shd w:val="clear" w:color="000000" w:fill="D9E1F2"/>
+            <w:noWrap/>
+            <w:hideMark/>
+          </w:tcPr>
+          <w:p>
+            <w:pPr>
+              <w:rPr>
+                <w:rFonts w:ascii="Calibri" w:eastAsia="Times New Roman" w:hAnsi="Calibri" w:cs="Calibri"/>
+                <w:color w:val="000000"/>
+                <w:lang w:eastAsia="da-DK"/>
+              </w:rPr>
+            </w:pPr>
+            <w:r>
+              <w:rPr>
+                <w:rFonts w:ascii="Calibri" w:eastAsia="Times New Roman" w:hAnsi="Calibri" w:cs="Calibri"/>
+                <w:color w:val="000000"/>
+                <w:lang w:eastAsia="da-DK"/>
+              </w:rPr>
+              <w:t>UD-SRS-21</w:t>
+            </w:r>
+          </w:p>
+        </w:tc>
+        <w:tc>
+          <w:tcPr>
+            <w:tcW w:w="8476" w:type="dxa"/>
+            <w:tcBorders>
+              <w:top w:val="nil"/>
+              <w:left w:val="nil"/>
+              <w:bottom w:val="single" w:sz="4" w:space="0" w:color="auto"/>
+              <w:right w:val="single" w:sz="4" w:space="0" w:color="auto"/>
+            </w:tcBorders>
+            <w:shd w:val="clear" w:color="000000" w:fill="D9E1F2"/>
+            <w:hideMark/>
+          </w:tcPr>
+          <w:p>
+            <w:pPr>
+              <w:rPr>
+                <w:rFonts w:ascii="Calibri" w:eastAsia="Times New Roman" w:hAnsi="Calibri" w:cs="Calibri"/>
+                <w:color w:val="000000"/>
+                <w:lang w:val="en-US" w:eastAsia="da-DK"/>
+              </w:rPr>
+            </w:pPr>
+            <w:r>
+              <w:rPr>
+                <w:rFonts w:ascii="Calibri" w:eastAsia="Times New Roman" w:hAnsi="Calibri" w:cs="Calibri"/>
+                <w:color w:val="000000"/>
+                <w:lang w:val="en-US" w:eastAsia="da-DK"/>
+              </w:rPr>
+              <w:t xml:space="preserve">The recommended treatment with the least time of stimulation pr. day shall be highlighted on the interface. Time of stimulation pr. day is calculated based on stored data in the database.  </w:t>
+            </w:r>
+          </w:p>
+        </w:tc>
+      </w:tr>
+      <w:tr>
+        <w:trPr>
+          <w:trHeight w:val="1130"/>
+        </w:trPr>
+        <w:tc>
+          <w:tcPr>
+            <w:tcW w:w="1300" w:type="dxa"/>
+            <w:tcBorders>
+              <w:top w:val="nil"/>
+              <w:left w:val="single" w:sz="4" w:space="0" w:color="auto"/>
+              <w:bottom w:val="single" w:sz="4" w:space="0" w:color="auto"/>
+              <w:right w:val="single" w:sz="4" w:space="0" w:color="auto"/>
+            </w:tcBorders>
+            <w:shd w:val="clear" w:color="000000" w:fill="D9E1F2"/>
+            <w:noWrap/>
+            <w:hideMark/>
+          </w:tcPr>
+          <w:p>
+            <w:pPr>
+              <w:rPr>
+                <w:rFonts w:ascii="Calibri" w:eastAsia="Times New Roman" w:hAnsi="Calibri" w:cs="Calibri"/>
+                <w:color w:val="000000"/>
+                <w:lang w:eastAsia="da-DK"/>
+              </w:rPr>
+            </w:pPr>
+            <w:r>
+              <w:rPr>
+                <w:rFonts w:ascii="Calibri" w:eastAsia="Times New Roman" w:hAnsi="Calibri" w:cs="Calibri"/>
+                <w:color w:val="000000"/>
+                <w:lang w:eastAsia="da-DK"/>
+              </w:rPr>
+              <w:t>UD-SRS-22</w:t>
+            </w:r>
+          </w:p>
+        </w:tc>
+        <w:tc>
+          <w:tcPr>
+            <w:tcW w:w="8476" w:type="dxa"/>
+            <w:tcBorders>
+              <w:top w:val="nil"/>
+              <w:left w:val="nil"/>
+              <w:bottom w:val="single" w:sz="4" w:space="0" w:color="auto"/>
+              <w:right w:val="single" w:sz="4" w:space="0" w:color="auto"/>
+            </w:tcBorders>
+            <w:shd w:val="clear" w:color="000000" w:fill="D9E1F2"/>
+            <w:hideMark/>
+          </w:tcPr>
+          <w:p>
+            <w:pPr>
+              <w:rPr>
+                <w:rFonts w:ascii="Calibri" w:eastAsia="Times New Roman" w:hAnsi="Calibri" w:cs="Calibri"/>
+                <w:color w:val="000000"/>
+                <w:lang w:val="en-US" w:eastAsia="da-DK"/>
+              </w:rPr>
+            </w:pPr>
+            <w:r>
+              <w:rPr>
+                <w:rFonts w:ascii="Calibri" w:eastAsia="Times New Roman" w:hAnsi="Calibri" w:cs="Calibri"/>
+                <w:color w:val="000000"/>
+                <w:lang w:val="en-US" w:eastAsia="da-DK"/>
+              </w:rPr>
+              <w:t xml:space="preserve">The "Choose patient" interface shall include input fields for creating a new patient profile. Those field shall be: "CPR", "Name" and "Sex".  The patient profile shall be stored in the database. </w:t>
+            </w:r>
+          </w:p>
+        </w:tc>
+      </w:tr>
+      <w:tr>
+        <w:trPr>
+          <w:trHeight w:val="977"/>
+        </w:trPr>
+        <w:tc>
+          <w:tcPr>
+            <w:tcW w:w="1300" w:type="dxa"/>
+            <w:tcBorders>
+              <w:top w:val="nil"/>
+              <w:left w:val="single" w:sz="4" w:space="0" w:color="auto"/>
+              <w:bottom w:val="single" w:sz="4" w:space="0" w:color="auto"/>
+              <w:right w:val="single" w:sz="4" w:space="0" w:color="auto"/>
+            </w:tcBorders>
+            <w:shd w:val="clear" w:color="000000" w:fill="D9E1F2"/>
+            <w:noWrap/>
+            <w:hideMark/>
+          </w:tcPr>
+          <w:p>
+            <w:pPr>
+              <w:rPr>
+                <w:rFonts w:ascii="Calibri" w:eastAsia="Times New Roman" w:hAnsi="Calibri" w:cs="Calibri"/>
+                <w:color w:val="000000"/>
+                <w:lang w:eastAsia="da-DK"/>
+              </w:rPr>
+            </w:pPr>
+            <w:r>
+              <w:rPr>
+                <w:rFonts w:ascii="Calibri" w:eastAsia="Times New Roman" w:hAnsi="Calibri" w:cs="Calibri"/>
+                <w:color w:val="000000"/>
+                <w:lang w:eastAsia="da-DK"/>
+              </w:rPr>
+              <w:t>UD-SRS-23</w:t>
+            </w:r>
+          </w:p>
+        </w:tc>
+        <w:tc>
+          <w:tcPr>
+            <w:tcW w:w="8476" w:type="dxa"/>
+            <w:tcBorders>
+              <w:top w:val="nil"/>
+              <w:left w:val="nil"/>
+              <w:bottom w:val="single" w:sz="4" w:space="0" w:color="auto"/>
+              <w:right w:val="single" w:sz="4" w:space="0" w:color="auto"/>
+            </w:tcBorders>
+            <w:shd w:val="clear" w:color="000000" w:fill="D9E1F2"/>
+            <w:hideMark/>
+          </w:tcPr>
+          <w:p>
+            <w:pPr>
+              <w:rPr>
+                <w:rFonts w:ascii="Calibri" w:eastAsia="Times New Roman" w:hAnsi="Calibri" w:cs="Calibri"/>
+                <w:color w:val="000000"/>
+                <w:lang w:val="en-US" w:eastAsia="da-DK"/>
+              </w:rPr>
+            </w:pPr>
+            <w:r>
+              <w:rPr>
+                <w:rFonts w:ascii="Calibri" w:eastAsia="Times New Roman" w:hAnsi="Calibri" w:cs="Calibri"/>
+                <w:color w:val="000000"/>
+                <w:lang w:val="en-US" w:eastAsia="da-DK"/>
+              </w:rPr>
+              <w:t xml:space="preserve">The "Login" interface shall consist of a "Username" and "Password" to enter the </w:t>
+            </w:r>
+            <w:proofErr w:type="spellStart"/>
+            <w:r>
+              <w:rPr>
+                <w:rFonts w:ascii="Calibri" w:eastAsia="Times New Roman" w:hAnsi="Calibri" w:cs="Calibri"/>
+                <w:color w:val="000000"/>
+                <w:lang w:val="en-US" w:eastAsia="da-DK"/>
+              </w:rPr>
+              <w:t>U</w:t>
+            </w:r>
+            <w:r>
+              <w:rPr>
+                <w:rFonts w:ascii="Calibri" w:eastAsia="Times New Roman" w:hAnsi="Calibri" w:cs="Calibri"/>
+                <w:color w:val="000000"/>
+                <w:lang w:val="en-US" w:eastAsia="da-DK"/>
+              </w:rPr>
+              <w:t>D</w:t>
+            </w:r>
+            <w:r>
+              <w:rPr>
+                <w:rFonts w:ascii="Calibri" w:eastAsia="Times New Roman" w:hAnsi="Calibri" w:cs="Calibri"/>
+                <w:color w:val="000000"/>
+                <w:lang w:val="en-US" w:eastAsia="da-DK"/>
+              </w:rPr>
+              <w:t>ecide</w:t>
+            </w:r>
+            <w:proofErr w:type="spellEnd"/>
+            <w:r>
+              <w:rPr>
+                <w:rFonts w:ascii="Calibri" w:eastAsia="Times New Roman" w:hAnsi="Calibri" w:cs="Calibri"/>
+                <w:color w:val="000000"/>
+                <w:lang w:val="en-US" w:eastAsia="da-DK"/>
+              </w:rPr>
+              <w:t xml:space="preserve"> system, to secure protection against </w:t>
+            </w:r>
+            <w:proofErr w:type="spellStart"/>
+            <w:r>
+              <w:rPr>
+                <w:rFonts w:ascii="Calibri" w:eastAsia="Times New Roman" w:hAnsi="Calibri" w:cs="Calibri"/>
+                <w:color w:val="000000"/>
+                <w:lang w:val="en-US" w:eastAsia="da-DK"/>
+              </w:rPr>
+              <w:t>unauthorised</w:t>
+            </w:r>
+            <w:proofErr w:type="spellEnd"/>
+            <w:r>
+              <w:rPr>
+                <w:rFonts w:ascii="Calibri" w:eastAsia="Times New Roman" w:hAnsi="Calibri" w:cs="Calibri"/>
+                <w:color w:val="000000"/>
+                <w:lang w:val="en-US" w:eastAsia="da-DK"/>
+              </w:rPr>
+              <w:t xml:space="preserve"> </w:t>
+            </w:r>
+            <w:proofErr w:type="spellStart"/>
+            <w:r>
+              <w:rPr>
+                <w:rFonts w:ascii="Calibri" w:eastAsia="Times New Roman" w:hAnsi="Calibri" w:cs="Calibri"/>
+                <w:color w:val="000000"/>
+                <w:lang w:val="en-US" w:eastAsia="da-DK"/>
+              </w:rPr>
+              <w:t>acces</w:t>
+            </w:r>
+            <w:proofErr w:type="spellEnd"/>
+            <w:r>
+              <w:rPr>
+                <w:rFonts w:ascii="Calibri" w:eastAsia="Times New Roman" w:hAnsi="Calibri" w:cs="Calibri"/>
+                <w:color w:val="000000"/>
+                <w:lang w:val="en-US" w:eastAsia="da-DK"/>
+              </w:rPr>
+              <w:t xml:space="preserve">.  </w:t>
+            </w:r>
+          </w:p>
+        </w:tc>
+      </w:tr>
+    </w:tbl>
+    <w:p>
+      <w:pPr>
+        <w:rPr>
+          <w:lang w:val="en-US"/>
+        </w:rPr>
+      </w:pPr>
+    </w:p>
+    <w:tbl>
+      <w:tblPr>
+        <w:tblW w:w="9776" w:type="dxa"/>
+        <w:tblCellMar>
+          <w:left w:w="70" w:type="dxa"/>
+          <w:right w:w="70" w:type="dxa"/>
+        </w:tblCellMar>
+        <w:tblLook w:val="04A0" w:firstRow="1" w:lastRow="0" w:firstColumn="1" w:lastColumn="0" w:noHBand="0" w:noVBand="1"/>
+      </w:tblPr>
+      <w:tblGrid>
+        <w:gridCol w:w="1300"/>
+        <w:gridCol w:w="8476"/>
+      </w:tblGrid>
+      <w:tr>
+        <w:trPr>
+          <w:trHeight w:val="680"/>
+        </w:trPr>
+        <w:tc>
+          <w:tcPr>
+            <w:tcW w:w="1300" w:type="dxa"/>
+            <w:tcBorders>
+              <w:top w:val="single" w:sz="4" w:space="0" w:color="auto"/>
+              <w:left w:val="single" w:sz="4" w:space="0" w:color="auto"/>
+              <w:bottom w:val="single" w:sz="4" w:space="0" w:color="auto"/>
+              <w:right w:val="single" w:sz="4" w:space="0" w:color="auto"/>
+            </w:tcBorders>
+            <w:shd w:val="clear" w:color="000000" w:fill="8EA9DB"/>
+            <w:noWrap/>
+            <w:vAlign w:val="bottom"/>
+            <w:hideMark/>
+          </w:tcPr>
+          <w:p>
+            <w:pPr>
+              <w:rPr>
+                <w:rFonts w:ascii="Calibri" w:eastAsia="Times New Roman" w:hAnsi="Calibri" w:cs="Calibri"/>
+                <w:b/>
+                <w:bCs/>
+                <w:color w:val="000000"/>
+                <w:lang w:eastAsia="da-DK"/>
+              </w:rPr>
+            </w:pPr>
+            <w:r>
+              <w:rPr>
+                <w:rFonts w:ascii="Calibri" w:eastAsia="Times New Roman" w:hAnsi="Calibri" w:cs="Calibri"/>
+                <w:b/>
+                <w:bCs/>
+                <w:color w:val="000000"/>
+                <w:lang w:eastAsia="da-DK"/>
+              </w:rPr>
+              <w:t xml:space="preserve">SRS ID </w:t>
+            </w:r>
+          </w:p>
+        </w:tc>
+        <w:tc>
+          <w:tcPr>
+            <w:tcW w:w="8476" w:type="dxa"/>
+            <w:tcBorders>
+              <w:top w:val="single" w:sz="4" w:space="0" w:color="auto"/>
+              <w:left w:val="nil"/>
+              <w:bottom w:val="single" w:sz="4" w:space="0" w:color="auto"/>
+              <w:right w:val="single" w:sz="4" w:space="0" w:color="auto"/>
+            </w:tcBorders>
+            <w:shd w:val="clear" w:color="000000" w:fill="8EA9DB"/>
+            <w:noWrap/>
+            <w:vAlign w:val="bottom"/>
+            <w:hideMark/>
+          </w:tcPr>
+          <w:p>
+            <w:pPr>
+              <w:rPr>
+                <w:rFonts w:ascii="Calibri" w:eastAsia="Times New Roman" w:hAnsi="Calibri" w:cs="Calibri"/>
+                <w:b/>
+                <w:bCs/>
+                <w:color w:val="000000"/>
+                <w:lang w:eastAsia="da-DK"/>
+              </w:rPr>
+            </w:pPr>
+            <w:r>
+              <w:rPr>
+                <w:rFonts w:ascii="Calibri" w:eastAsia="Times New Roman" w:hAnsi="Calibri" w:cs="Calibri"/>
+                <w:b/>
+                <w:bCs/>
+                <w:color w:val="000000"/>
+                <w:lang w:eastAsia="da-DK"/>
+              </w:rPr>
+              <w:t>Non-</w:t>
+            </w:r>
+            <w:proofErr w:type="spellStart"/>
+            <w:r>
+              <w:rPr>
+                <w:rFonts w:ascii="Calibri" w:eastAsia="Times New Roman" w:hAnsi="Calibri" w:cs="Calibri"/>
+                <w:b/>
+                <w:bCs/>
+                <w:color w:val="000000"/>
+                <w:lang w:eastAsia="da-DK"/>
+              </w:rPr>
+              <w:t>f</w:t>
+            </w:r>
+            <w:r>
+              <w:rPr>
+                <w:rFonts w:ascii="Calibri" w:eastAsia="Times New Roman" w:hAnsi="Calibri" w:cs="Calibri"/>
+                <w:b/>
+                <w:bCs/>
+                <w:color w:val="000000"/>
+                <w:lang w:eastAsia="da-DK"/>
+              </w:rPr>
+              <w:t>unctional</w:t>
+            </w:r>
+            <w:proofErr w:type="spellEnd"/>
+            <w:r>
+              <w:rPr>
+                <w:rFonts w:ascii="Calibri" w:eastAsia="Times New Roman" w:hAnsi="Calibri" w:cs="Calibri"/>
+                <w:b/>
+                <w:bCs/>
+                <w:color w:val="000000"/>
+                <w:lang w:eastAsia="da-DK"/>
+              </w:rPr>
+              <w:t xml:space="preserve"> </w:t>
+            </w:r>
+            <w:proofErr w:type="spellStart"/>
+            <w:r>
+              <w:rPr>
+                <w:rFonts w:ascii="Calibri" w:eastAsia="Times New Roman" w:hAnsi="Calibri" w:cs="Calibri"/>
+                <w:b/>
+                <w:bCs/>
+                <w:color w:val="000000"/>
+                <w:lang w:eastAsia="da-DK"/>
+              </w:rPr>
+              <w:t>r</w:t>
+            </w:r>
+            <w:r>
+              <w:rPr>
+                <w:rFonts w:ascii="Calibri" w:eastAsia="Times New Roman" w:hAnsi="Calibri" w:cs="Calibri"/>
+                <w:b/>
+                <w:bCs/>
+                <w:color w:val="000000"/>
+                <w:lang w:eastAsia="da-DK"/>
+              </w:rPr>
+              <w:t>equirement</w:t>
+            </w:r>
+            <w:r>
+              <w:rPr>
+                <w:rFonts w:ascii="Calibri" w:eastAsia="Times New Roman" w:hAnsi="Calibri" w:cs="Calibri"/>
+                <w:b/>
+                <w:bCs/>
+                <w:color w:val="000000"/>
+                <w:lang w:eastAsia="da-DK"/>
+              </w:rPr>
+              <w:t>s</w:t>
+            </w:r>
+            <w:proofErr w:type="spellEnd"/>
           </w:p>
         </w:tc>
       </w:tr>
@@ -2228,60 +3618,97 @@
           <w:tcPr>
             <w:tcW w:w="1300" w:type="dxa"/>
             <w:tcBorders>
-              <w:top w:val="nil"/>
+              <w:top w:val="single" w:sz="4" w:space="0" w:color="auto"/>
               <w:left w:val="single" w:sz="4" w:space="0" w:color="auto"/>
               <w:bottom w:val="single" w:sz="4" w:space="0" w:color="auto"/>
               <w:right w:val="single" w:sz="4" w:space="0" w:color="auto"/>
             </w:tcBorders>
-            <w:shd w:val="clear" w:color="000000" w:fill="D9E1F2"/>
+            <w:shd w:val="clear" w:color="auto" w:fill="D9E2F3" w:themeFill="accent1" w:themeFillTint="33"/>
             <w:noWrap/>
-            <w:hideMark/>
-          </w:tcPr>
-          <w:p>
-            <w:pPr>
-              <w:rPr>
-                <w:rFonts w:ascii="Calibri" w:eastAsia="Times New Roman" w:hAnsi="Calibri" w:cs="Calibri"/>
-                <w:color w:val="000000"/>
-                <w:lang w:eastAsia="da-DK"/>
-              </w:rPr>
-            </w:pPr>
-            <w:r>
-              <w:rPr>
-                <w:rFonts w:ascii="Calibri" w:eastAsia="Times New Roman" w:hAnsi="Calibri" w:cs="Calibri"/>
-                <w:color w:val="000000"/>
-                <w:lang w:eastAsia="da-DK"/>
-              </w:rPr>
-              <w:t>UD-SRS-09</w:t>
-            </w:r>
-          </w:p>
-        </w:tc>
-        <w:tc>
-          <w:tcPr>
-            <w:tcW w:w="4400" w:type="dxa"/>
-            <w:tcBorders>
-              <w:top w:val="nil"/>
+            <w:vAlign w:val="bottom"/>
+            <w:hideMark/>
+          </w:tcPr>
+          <w:p>
+            <w:pPr>
+              <w:rPr>
+                <w:rFonts w:ascii="Calibri" w:eastAsia="Times New Roman" w:hAnsi="Calibri" w:cs="Calibri"/>
+                <w:color w:val="000000"/>
+                <w:lang w:eastAsia="da-DK"/>
+              </w:rPr>
+            </w:pPr>
+            <w:r>
+              <w:rPr>
+                <w:rFonts w:ascii="Calibri" w:eastAsia="Times New Roman" w:hAnsi="Calibri" w:cs="Calibri"/>
+                <w:color w:val="000000"/>
+                <w:lang w:eastAsia="da-DK"/>
+              </w:rPr>
+              <w:t>UD-SRS-11</w:t>
+            </w:r>
+          </w:p>
+        </w:tc>
+        <w:tc>
+          <w:tcPr>
+            <w:tcW w:w="8476" w:type="dxa"/>
+            <w:tcBorders>
+              <w:top w:val="single" w:sz="4" w:space="0" w:color="auto"/>
               <w:left w:val="nil"/>
-              <w:bottom w:val="nil"/>
-              <w:right w:val="single" w:sz="4" w:space="0" w:color="auto"/>
-            </w:tcBorders>
-            <w:shd w:val="clear" w:color="000000" w:fill="D9E1F2"/>
-            <w:hideMark/>
-          </w:tcPr>
-          <w:p>
-            <w:pPr>
-              <w:rPr>
-                <w:rFonts w:ascii="Calibri" w:eastAsia="Times New Roman" w:hAnsi="Calibri" w:cs="Calibri"/>
-                <w:color w:val="000000"/>
-                <w:lang w:val="en-US" w:eastAsia="da-DK"/>
-              </w:rPr>
-            </w:pPr>
-            <w:r>
-              <w:rPr>
-                <w:rFonts w:ascii="Calibri" w:eastAsia="Times New Roman" w:hAnsi="Calibri" w:cs="Calibri"/>
-                <w:color w:val="000000"/>
-                <w:lang w:val="en-US" w:eastAsia="da-DK"/>
-              </w:rPr>
-              <w:t xml:space="preserve">The information from the output shall be conveyed in medical terms </w:t>
+              <w:bottom w:val="single" w:sz="4" w:space="0" w:color="auto"/>
+              <w:right w:val="single" w:sz="4" w:space="0" w:color="auto"/>
+            </w:tcBorders>
+            <w:shd w:val="clear" w:color="auto" w:fill="D9E2F3" w:themeFill="accent1" w:themeFillTint="33"/>
+            <w:noWrap/>
+            <w:vAlign w:val="bottom"/>
+            <w:hideMark/>
+          </w:tcPr>
+          <w:p>
+            <w:pPr>
+              <w:rPr>
+                <w:rFonts w:ascii="Calibri" w:eastAsia="Times New Roman" w:hAnsi="Calibri" w:cs="Calibri"/>
+                <w:color w:val="000000"/>
+                <w:lang w:val="en-US" w:eastAsia="da-DK"/>
+              </w:rPr>
+            </w:pPr>
+            <w:r>
+              <w:rPr>
+                <w:rFonts w:ascii="Calibri" w:eastAsia="Times New Roman" w:hAnsi="Calibri" w:cs="Calibri"/>
+                <w:color w:val="000000"/>
+                <w:lang w:val="en-US" w:eastAsia="da-DK"/>
+              </w:rPr>
+              <w:t xml:space="preserve">The </w:t>
+            </w:r>
+            <w:proofErr w:type="spellStart"/>
+            <w:r>
+              <w:rPr>
+                <w:rFonts w:ascii="Calibri" w:eastAsia="Times New Roman" w:hAnsi="Calibri" w:cs="Calibri"/>
+                <w:color w:val="000000"/>
+                <w:lang w:val="en-US" w:eastAsia="da-DK"/>
+              </w:rPr>
+              <w:t>U</w:t>
+            </w:r>
+            <w:r>
+              <w:rPr>
+                <w:rFonts w:ascii="Calibri" w:eastAsia="Times New Roman" w:hAnsi="Calibri" w:cs="Calibri"/>
+                <w:color w:val="000000"/>
+                <w:lang w:val="en-US" w:eastAsia="da-DK"/>
+              </w:rPr>
+              <w:t>D</w:t>
+            </w:r>
+            <w:r>
+              <w:rPr>
+                <w:rFonts w:ascii="Calibri" w:eastAsia="Times New Roman" w:hAnsi="Calibri" w:cs="Calibri"/>
+                <w:color w:val="000000"/>
+                <w:lang w:val="en-US" w:eastAsia="da-DK"/>
+              </w:rPr>
+              <w:t>ecide</w:t>
+            </w:r>
+            <w:proofErr w:type="spellEnd"/>
+            <w:r>
+              <w:rPr>
+                <w:rFonts w:ascii="Calibri" w:eastAsia="Times New Roman" w:hAnsi="Calibri" w:cs="Calibri"/>
+                <w:color w:val="000000"/>
+                <w:lang w:val="en-US" w:eastAsia="da-DK"/>
+              </w:rPr>
+              <w:t xml:space="preserve"> system shall be compatible with a computer </w:t>
             </w:r>
           </w:p>
         </w:tc>
@@ -2294,193 +3721,46 @@
           <w:tcPr>
             <w:tcW w:w="1300" w:type="dxa"/>
             <w:tcBorders>
-              <w:top w:val="nil"/>
+              <w:top w:val="single" w:sz="4" w:space="0" w:color="auto"/>
               <w:left w:val="single" w:sz="4" w:space="0" w:color="auto"/>
               <w:bottom w:val="single" w:sz="4" w:space="0" w:color="auto"/>
               <w:right w:val="single" w:sz="4" w:space="0" w:color="auto"/>
             </w:tcBorders>
-            <w:shd w:val="clear" w:color="000000" w:fill="D9E1F2"/>
+            <w:shd w:val="clear" w:color="auto" w:fill="D9E2F3" w:themeFill="accent1" w:themeFillTint="33"/>
             <w:noWrap/>
-            <w:hideMark/>
-          </w:tcPr>
-          <w:p>
-            <w:pPr>
-              <w:rPr>
-                <w:rFonts w:ascii="Calibri" w:eastAsia="Times New Roman" w:hAnsi="Calibri" w:cs="Calibri"/>
-                <w:color w:val="000000"/>
-                <w:lang w:eastAsia="da-DK"/>
-              </w:rPr>
-            </w:pPr>
-            <w:r>
-              <w:rPr>
-                <w:rFonts w:ascii="Calibri" w:eastAsia="Times New Roman" w:hAnsi="Calibri" w:cs="Calibri"/>
-                <w:color w:val="000000"/>
-                <w:lang w:eastAsia="da-DK"/>
-              </w:rPr>
-              <w:t>UD-SRS-10</w:t>
-            </w:r>
-          </w:p>
-        </w:tc>
-        <w:tc>
-          <w:tcPr>
-            <w:tcW w:w="4400" w:type="dxa"/>
+            <w:vAlign w:val="bottom"/>
+            <w:hideMark/>
+          </w:tcPr>
+          <w:p>
+            <w:pPr>
+              <w:rPr>
+                <w:rFonts w:ascii="Calibri" w:eastAsia="Times New Roman" w:hAnsi="Calibri" w:cs="Calibri"/>
+                <w:color w:val="000000"/>
+                <w:lang w:eastAsia="da-DK"/>
+              </w:rPr>
+            </w:pPr>
+            <w:r>
+              <w:rPr>
+                <w:rFonts w:ascii="Calibri" w:eastAsia="Times New Roman" w:hAnsi="Calibri" w:cs="Calibri"/>
+                <w:color w:val="000000"/>
+                <w:lang w:eastAsia="da-DK"/>
+              </w:rPr>
+              <w:t>UD-SRS-12</w:t>
+            </w:r>
+          </w:p>
+        </w:tc>
+        <w:tc>
+          <w:tcPr>
+            <w:tcW w:w="8476" w:type="dxa"/>
             <w:tcBorders>
               <w:top w:val="single" w:sz="4" w:space="0" w:color="auto"/>
               <w:left w:val="nil"/>
               <w:bottom w:val="single" w:sz="4" w:space="0" w:color="auto"/>
               <w:right w:val="single" w:sz="4" w:space="0" w:color="auto"/>
             </w:tcBorders>
-            <w:shd w:val="clear" w:color="000000" w:fill="D9E1F2"/>
-            <w:hideMark/>
-          </w:tcPr>
-          <w:p>
-            <w:pPr>
-              <w:rPr>
-                <w:rFonts w:ascii="Calibri" w:eastAsia="Times New Roman" w:hAnsi="Calibri" w:cs="Calibri"/>
-                <w:color w:val="000000"/>
-                <w:lang w:val="en-US" w:eastAsia="da-DK"/>
-              </w:rPr>
-            </w:pPr>
-            <w:r>
-              <w:rPr>
-                <w:rFonts w:ascii="Calibri" w:eastAsia="Times New Roman" w:hAnsi="Calibri" w:cs="Calibri"/>
-                <w:color w:val="000000"/>
-                <w:lang w:val="en-US" w:eastAsia="da-DK"/>
-              </w:rPr>
-              <w:t xml:space="preserve">The treatment strategy with the best expected effect shall be highlighted </w:t>
-            </w:r>
-          </w:p>
-        </w:tc>
-      </w:tr>
-      <w:tr>
-        <w:trPr>
-          <w:trHeight w:val="680"/>
-        </w:trPr>
-        <w:tc>
-          <w:tcPr>
-            <w:tcW w:w="1300" w:type="dxa"/>
-            <w:tcBorders>
-              <w:top w:val="nil"/>
-              <w:left w:val="single" w:sz="4" w:space="0" w:color="auto"/>
-              <w:bottom w:val="single" w:sz="4" w:space="0" w:color="auto"/>
-              <w:right w:val="single" w:sz="4" w:space="0" w:color="auto"/>
-            </w:tcBorders>
-            <w:shd w:val="clear" w:color="000000" w:fill="D9E1F2"/>
+            <w:shd w:val="clear" w:color="auto" w:fill="D9E2F3" w:themeFill="accent1" w:themeFillTint="33"/>
             <w:noWrap/>
-            <w:hideMark/>
-          </w:tcPr>
-          <w:p>
-            <w:pPr>
-              <w:rPr>
-                <w:rFonts w:ascii="Calibri" w:eastAsia="Times New Roman" w:hAnsi="Calibri" w:cs="Calibri"/>
-                <w:color w:val="000000"/>
-                <w:lang w:eastAsia="da-DK"/>
-              </w:rPr>
-            </w:pPr>
-            <w:r>
-              <w:rPr>
-                <w:rFonts w:ascii="Calibri" w:eastAsia="Times New Roman" w:hAnsi="Calibri" w:cs="Calibri"/>
-                <w:color w:val="000000"/>
-                <w:lang w:eastAsia="da-DK"/>
-              </w:rPr>
-              <w:t>UD-SRS-11</w:t>
-            </w:r>
-          </w:p>
-        </w:tc>
-        <w:tc>
-          <w:tcPr>
-            <w:tcW w:w="4400" w:type="dxa"/>
-            <w:tcBorders>
-              <w:top w:val="nil"/>
-              <w:left w:val="nil"/>
-              <w:bottom w:val="nil"/>
-              <w:right w:val="single" w:sz="4" w:space="0" w:color="auto"/>
-            </w:tcBorders>
-            <w:shd w:val="clear" w:color="000000" w:fill="D9E1F2"/>
-            <w:hideMark/>
-          </w:tcPr>
-          <w:p>
-            <w:pPr>
-              <w:rPr>
-                <w:rFonts w:ascii="Calibri" w:eastAsia="Times New Roman" w:hAnsi="Calibri" w:cs="Calibri"/>
-                <w:color w:val="000000"/>
-                <w:lang w:val="en-US" w:eastAsia="da-DK"/>
-              </w:rPr>
-            </w:pPr>
-            <w:r>
-              <w:rPr>
-                <w:rFonts w:ascii="Calibri" w:eastAsia="Times New Roman" w:hAnsi="Calibri" w:cs="Calibri"/>
-                <w:color w:val="000000"/>
-                <w:lang w:val="en-US" w:eastAsia="da-DK"/>
-              </w:rPr>
-              <w:t xml:space="preserve">The </w:t>
-            </w:r>
-            <w:proofErr w:type="spellStart"/>
-            <w:r>
-              <w:rPr>
-                <w:rFonts w:ascii="Calibri" w:eastAsia="Times New Roman" w:hAnsi="Calibri" w:cs="Calibri"/>
-                <w:color w:val="000000"/>
-                <w:lang w:val="en-US" w:eastAsia="da-DK"/>
-              </w:rPr>
-              <w:t>Udecide</w:t>
-            </w:r>
-            <w:proofErr w:type="spellEnd"/>
-            <w:r>
-              <w:rPr>
-                <w:rFonts w:ascii="Calibri" w:eastAsia="Times New Roman" w:hAnsi="Calibri" w:cs="Calibri"/>
-                <w:color w:val="000000"/>
-                <w:lang w:val="en-US" w:eastAsia="da-DK"/>
-              </w:rPr>
-              <w:t xml:space="preserve"> system shall be compatible with a computer </w:t>
-            </w:r>
-          </w:p>
-        </w:tc>
-      </w:tr>
-      <w:tr>
-        <w:trPr>
-          <w:trHeight w:val="680"/>
-        </w:trPr>
-        <w:tc>
-          <w:tcPr>
-            <w:tcW w:w="1300" w:type="dxa"/>
-            <w:tcBorders>
-              <w:top w:val="nil"/>
-              <w:left w:val="single" w:sz="4" w:space="0" w:color="auto"/>
-              <w:bottom w:val="single" w:sz="4" w:space="0" w:color="auto"/>
-              <w:right w:val="single" w:sz="4" w:space="0" w:color="auto"/>
-            </w:tcBorders>
-            <w:shd w:val="clear" w:color="000000" w:fill="D9E1F2"/>
-            <w:noWrap/>
-            <w:hideMark/>
-          </w:tcPr>
-          <w:p>
-            <w:pPr>
-              <w:rPr>
-                <w:rFonts w:ascii="Calibri" w:eastAsia="Times New Roman" w:hAnsi="Calibri" w:cs="Calibri"/>
-                <w:color w:val="000000"/>
-                <w:lang w:eastAsia="da-DK"/>
-              </w:rPr>
-            </w:pPr>
-            <w:r>
-              <w:rPr>
-                <w:rFonts w:ascii="Calibri" w:eastAsia="Times New Roman" w:hAnsi="Calibri" w:cs="Calibri"/>
-                <w:color w:val="000000"/>
-                <w:lang w:eastAsia="da-DK"/>
-              </w:rPr>
-              <w:t>UD-SRS-12</w:t>
-            </w:r>
-          </w:p>
-        </w:tc>
-        <w:tc>
-          <w:tcPr>
-            <w:tcW w:w="4400" w:type="dxa"/>
-            <w:tcBorders>
-              <w:top w:val="single" w:sz="4" w:space="0" w:color="auto"/>
-              <w:left w:val="nil"/>
-              <w:bottom w:val="single" w:sz="4" w:space="0" w:color="auto"/>
-              <w:right w:val="single" w:sz="4" w:space="0" w:color="auto"/>
-            </w:tcBorders>
-            <w:shd w:val="clear" w:color="000000" w:fill="D9E1F2"/>
+            <w:vAlign w:val="bottom"/>
             <w:hideMark/>
           </w:tcPr>
           <w:p>
@@ -2498,994 +3778,6 @@
                 <w:lang w:val="en-US" w:eastAsia="da-DK"/>
               </w:rPr>
               <w:t xml:space="preserve">The software shall be programmed in a platform independent language </w:t>
-            </w:r>
-          </w:p>
-        </w:tc>
-      </w:tr>
-      <w:tr>
-        <w:trPr>
-          <w:trHeight w:val="1700"/>
-        </w:trPr>
-        <w:tc>
-          <w:tcPr>
-            <w:tcW w:w="1300" w:type="dxa"/>
-            <w:tcBorders>
-              <w:top w:val="nil"/>
-              <w:left w:val="single" w:sz="4" w:space="0" w:color="auto"/>
-              <w:bottom w:val="single" w:sz="4" w:space="0" w:color="auto"/>
-              <w:right w:val="single" w:sz="4" w:space="0" w:color="auto"/>
-            </w:tcBorders>
-            <w:shd w:val="clear" w:color="000000" w:fill="D9E1F2"/>
-            <w:noWrap/>
-            <w:hideMark/>
-          </w:tcPr>
-          <w:p>
-            <w:pPr>
-              <w:rPr>
-                <w:rFonts w:ascii="Calibri" w:eastAsia="Times New Roman" w:hAnsi="Calibri" w:cs="Calibri"/>
-                <w:color w:val="000000"/>
-                <w:lang w:eastAsia="da-DK"/>
-              </w:rPr>
-            </w:pPr>
-            <w:r>
-              <w:rPr>
-                <w:rFonts w:ascii="Calibri" w:eastAsia="Times New Roman" w:hAnsi="Calibri" w:cs="Calibri"/>
-                <w:color w:val="000000"/>
-                <w:lang w:eastAsia="da-DK"/>
-              </w:rPr>
-              <w:lastRenderedPageBreak/>
-              <w:t>UD-SRS-13</w:t>
-            </w:r>
-          </w:p>
-        </w:tc>
-        <w:tc>
-          <w:tcPr>
-            <w:tcW w:w="4400" w:type="dxa"/>
-            <w:tcBorders>
-              <w:top w:val="nil"/>
-              <w:left w:val="nil"/>
-              <w:bottom w:val="nil"/>
-              <w:right w:val="single" w:sz="4" w:space="0" w:color="auto"/>
-            </w:tcBorders>
-            <w:shd w:val="clear" w:color="000000" w:fill="D9E1F2"/>
-            <w:hideMark/>
-          </w:tcPr>
-          <w:p>
-            <w:pPr>
-              <w:rPr>
-                <w:rFonts w:ascii="Calibri" w:eastAsia="Times New Roman" w:hAnsi="Calibri" w:cs="Calibri"/>
-                <w:color w:val="000000"/>
-                <w:lang w:val="en-US" w:eastAsia="da-DK"/>
-              </w:rPr>
-            </w:pPr>
-            <w:r>
-              <w:rPr>
-                <w:rFonts w:ascii="Calibri" w:eastAsia="Times New Roman" w:hAnsi="Calibri" w:cs="Calibri"/>
-                <w:color w:val="000000"/>
-                <w:lang w:val="en-US" w:eastAsia="da-DK"/>
-              </w:rPr>
-              <w:t xml:space="preserve">The system shall be able to take inputs to the algorithm entered by the specialist. Those inputs shall </w:t>
-            </w:r>
-            <w:proofErr w:type="gramStart"/>
-            <w:r>
-              <w:rPr>
-                <w:rFonts w:ascii="Calibri" w:eastAsia="Times New Roman" w:hAnsi="Calibri" w:cs="Calibri"/>
-                <w:color w:val="000000"/>
-                <w:lang w:val="en-US" w:eastAsia="da-DK"/>
-              </w:rPr>
-              <w:t>be:</w:t>
-            </w:r>
-            <w:proofErr w:type="gramEnd"/>
-            <w:r>
-              <w:rPr>
-                <w:rFonts w:ascii="Calibri" w:eastAsia="Times New Roman" w:hAnsi="Calibri" w:cs="Calibri"/>
-                <w:color w:val="000000"/>
-                <w:lang w:val="en-US" w:eastAsia="da-DK"/>
-              </w:rPr>
-              <w:t xml:space="preserve"> sex, age, OAB symptoms and data collected from specific OAB-test in clinical practice  </w:t>
-            </w:r>
-          </w:p>
-        </w:tc>
-      </w:tr>
-      <w:tr>
-        <w:trPr>
-          <w:trHeight w:val="1020"/>
-        </w:trPr>
-        <w:tc>
-          <w:tcPr>
-            <w:tcW w:w="1300" w:type="dxa"/>
-            <w:tcBorders>
-              <w:top w:val="nil"/>
-              <w:left w:val="single" w:sz="4" w:space="0" w:color="auto"/>
-              <w:bottom w:val="single" w:sz="4" w:space="0" w:color="auto"/>
-              <w:right w:val="single" w:sz="4" w:space="0" w:color="auto"/>
-            </w:tcBorders>
-            <w:shd w:val="clear" w:color="000000" w:fill="D9E1F2"/>
-            <w:noWrap/>
-            <w:hideMark/>
-          </w:tcPr>
-          <w:p>
-            <w:pPr>
-              <w:rPr>
-                <w:rFonts w:ascii="Calibri" w:eastAsia="Times New Roman" w:hAnsi="Calibri" w:cs="Calibri"/>
-                <w:color w:val="000000"/>
-                <w:lang w:eastAsia="da-DK"/>
-              </w:rPr>
-            </w:pPr>
-            <w:r>
-              <w:rPr>
-                <w:rFonts w:ascii="Calibri" w:eastAsia="Times New Roman" w:hAnsi="Calibri" w:cs="Calibri"/>
-                <w:color w:val="000000"/>
-                <w:lang w:eastAsia="da-DK"/>
-              </w:rPr>
-              <w:t>UD-SRS-14</w:t>
-            </w:r>
-          </w:p>
-        </w:tc>
-        <w:tc>
-          <w:tcPr>
-            <w:tcW w:w="4400" w:type="dxa"/>
-            <w:tcBorders>
-              <w:top w:val="single" w:sz="4" w:space="0" w:color="auto"/>
-              <w:left w:val="nil"/>
-              <w:bottom w:val="single" w:sz="4" w:space="0" w:color="auto"/>
-              <w:right w:val="single" w:sz="4" w:space="0" w:color="auto"/>
-            </w:tcBorders>
-            <w:shd w:val="clear" w:color="000000" w:fill="D9E1F2"/>
-            <w:hideMark/>
-          </w:tcPr>
-          <w:p>
-            <w:pPr>
-              <w:rPr>
-                <w:rFonts w:ascii="Calibri" w:eastAsia="Times New Roman" w:hAnsi="Calibri" w:cs="Calibri"/>
-                <w:color w:val="000000"/>
-                <w:lang w:val="en-US" w:eastAsia="da-DK"/>
-              </w:rPr>
-            </w:pPr>
-            <w:r>
-              <w:rPr>
-                <w:rFonts w:ascii="Calibri" w:eastAsia="Times New Roman" w:hAnsi="Calibri" w:cs="Calibri"/>
-                <w:color w:val="000000"/>
-                <w:lang w:val="en-US" w:eastAsia="da-DK"/>
-              </w:rPr>
-              <w:t xml:space="preserve">The output of the system shall represent pros and cons for each recommended treatment strategy </w:t>
-            </w:r>
-          </w:p>
-        </w:tc>
-      </w:tr>
-      <w:tr>
-        <w:trPr>
-          <w:trHeight w:val="680"/>
-        </w:trPr>
-        <w:tc>
-          <w:tcPr>
-            <w:tcW w:w="1300" w:type="dxa"/>
-            <w:tcBorders>
-              <w:top w:val="nil"/>
-              <w:left w:val="single" w:sz="4" w:space="0" w:color="auto"/>
-              <w:bottom w:val="single" w:sz="4" w:space="0" w:color="auto"/>
-              <w:right w:val="single" w:sz="4" w:space="0" w:color="auto"/>
-            </w:tcBorders>
-            <w:shd w:val="clear" w:color="000000" w:fill="D9E1F2"/>
-            <w:noWrap/>
-            <w:hideMark/>
-          </w:tcPr>
-          <w:p>
-            <w:pPr>
-              <w:rPr>
-                <w:rFonts w:ascii="Calibri" w:eastAsia="Times New Roman" w:hAnsi="Calibri" w:cs="Calibri"/>
-                <w:color w:val="000000"/>
-                <w:lang w:eastAsia="da-DK"/>
-              </w:rPr>
-            </w:pPr>
-            <w:r>
-              <w:rPr>
-                <w:rFonts w:ascii="Calibri" w:eastAsia="Times New Roman" w:hAnsi="Calibri" w:cs="Calibri"/>
-                <w:color w:val="000000"/>
-                <w:lang w:eastAsia="da-DK"/>
-              </w:rPr>
-              <w:t>UD-SRS-15</w:t>
-            </w:r>
-          </w:p>
-        </w:tc>
-        <w:tc>
-          <w:tcPr>
-            <w:tcW w:w="4400" w:type="dxa"/>
-            <w:tcBorders>
-              <w:top w:val="nil"/>
-              <w:left w:val="nil"/>
-              <w:bottom w:val="nil"/>
-              <w:right w:val="single" w:sz="4" w:space="0" w:color="auto"/>
-            </w:tcBorders>
-            <w:shd w:val="clear" w:color="000000" w:fill="D9E1F2"/>
-            <w:hideMark/>
-          </w:tcPr>
-          <w:p>
-            <w:pPr>
-              <w:rPr>
-                <w:rFonts w:ascii="Calibri" w:eastAsia="Times New Roman" w:hAnsi="Calibri" w:cs="Calibri"/>
-                <w:color w:val="000000"/>
-                <w:lang w:val="en-US" w:eastAsia="da-DK"/>
-              </w:rPr>
-            </w:pPr>
-            <w:r>
-              <w:rPr>
-                <w:rFonts w:ascii="Calibri" w:eastAsia="Times New Roman" w:hAnsi="Calibri" w:cs="Calibri"/>
-                <w:color w:val="000000"/>
-                <w:lang w:val="en-US" w:eastAsia="da-DK"/>
-              </w:rPr>
-              <w:t xml:space="preserve">The output of the system shall be graphically represented </w:t>
-            </w:r>
-          </w:p>
-        </w:tc>
-      </w:tr>
-      <w:tr>
-        <w:trPr>
-          <w:trHeight w:val="1020"/>
-        </w:trPr>
-        <w:tc>
-          <w:tcPr>
-            <w:tcW w:w="1300" w:type="dxa"/>
-            <w:tcBorders>
-              <w:top w:val="nil"/>
-              <w:left w:val="single" w:sz="4" w:space="0" w:color="auto"/>
-              <w:bottom w:val="single" w:sz="4" w:space="0" w:color="auto"/>
-              <w:right w:val="single" w:sz="4" w:space="0" w:color="auto"/>
-            </w:tcBorders>
-            <w:shd w:val="clear" w:color="000000" w:fill="D9E1F2"/>
-            <w:noWrap/>
-            <w:hideMark/>
-          </w:tcPr>
-          <w:p>
-            <w:pPr>
-              <w:rPr>
-                <w:rFonts w:ascii="Calibri" w:eastAsia="Times New Roman" w:hAnsi="Calibri" w:cs="Calibri"/>
-                <w:color w:val="000000"/>
-                <w:lang w:eastAsia="da-DK"/>
-              </w:rPr>
-            </w:pPr>
-            <w:r>
-              <w:rPr>
-                <w:rFonts w:ascii="Calibri" w:eastAsia="Times New Roman" w:hAnsi="Calibri" w:cs="Calibri"/>
-                <w:color w:val="000000"/>
-                <w:lang w:eastAsia="da-DK"/>
-              </w:rPr>
-              <w:t>UD-SRS-16</w:t>
-            </w:r>
-          </w:p>
-        </w:tc>
-        <w:tc>
-          <w:tcPr>
-            <w:tcW w:w="4400" w:type="dxa"/>
-            <w:tcBorders>
-              <w:top w:val="single" w:sz="4" w:space="0" w:color="auto"/>
-              <w:left w:val="nil"/>
-              <w:bottom w:val="single" w:sz="4" w:space="0" w:color="auto"/>
-              <w:right w:val="single" w:sz="4" w:space="0" w:color="auto"/>
-            </w:tcBorders>
-            <w:shd w:val="clear" w:color="000000" w:fill="D9E1F2"/>
-            <w:hideMark/>
-          </w:tcPr>
-          <w:p>
-            <w:pPr>
-              <w:rPr>
-                <w:rFonts w:ascii="Calibri" w:eastAsia="Times New Roman" w:hAnsi="Calibri" w:cs="Calibri"/>
-                <w:color w:val="000000"/>
-                <w:lang w:val="en-US" w:eastAsia="da-DK"/>
-              </w:rPr>
-            </w:pPr>
-            <w:r>
-              <w:rPr>
-                <w:rFonts w:ascii="Calibri" w:eastAsia="Times New Roman" w:hAnsi="Calibri" w:cs="Calibri"/>
-                <w:color w:val="000000"/>
-                <w:lang w:val="en-US" w:eastAsia="da-DK"/>
-              </w:rPr>
-              <w:t xml:space="preserve">The </w:t>
-            </w:r>
-            <w:proofErr w:type="spellStart"/>
-            <w:r>
-              <w:rPr>
-                <w:rFonts w:ascii="Calibri" w:eastAsia="Times New Roman" w:hAnsi="Calibri" w:cs="Calibri"/>
-                <w:color w:val="000000"/>
-                <w:lang w:val="en-US" w:eastAsia="da-DK"/>
-              </w:rPr>
-              <w:t>Udecide</w:t>
-            </w:r>
-            <w:proofErr w:type="spellEnd"/>
-            <w:r>
-              <w:rPr>
-                <w:rFonts w:ascii="Calibri" w:eastAsia="Times New Roman" w:hAnsi="Calibri" w:cs="Calibri"/>
-                <w:color w:val="000000"/>
-                <w:lang w:val="en-US" w:eastAsia="da-DK"/>
-              </w:rPr>
-              <w:t xml:space="preserve"> system shall inform the specialist, which impact the treatment will have for the patient's every day. </w:t>
-            </w:r>
-          </w:p>
-        </w:tc>
-      </w:tr>
-      <w:tr>
-        <w:trPr>
-          <w:trHeight w:val="2040"/>
-        </w:trPr>
-        <w:tc>
-          <w:tcPr>
-            <w:tcW w:w="1300" w:type="dxa"/>
-            <w:tcBorders>
-              <w:top w:val="nil"/>
-              <w:left w:val="single" w:sz="4" w:space="0" w:color="auto"/>
-              <w:bottom w:val="single" w:sz="4" w:space="0" w:color="auto"/>
-              <w:right w:val="single" w:sz="4" w:space="0" w:color="auto"/>
-            </w:tcBorders>
-            <w:shd w:val="clear" w:color="000000" w:fill="D9E1F2"/>
-            <w:noWrap/>
-            <w:hideMark/>
-          </w:tcPr>
-          <w:p>
-            <w:pPr>
-              <w:rPr>
-                <w:rFonts w:ascii="Calibri" w:eastAsia="Times New Roman" w:hAnsi="Calibri" w:cs="Calibri"/>
-                <w:color w:val="000000"/>
-                <w:lang w:eastAsia="da-DK"/>
-              </w:rPr>
-            </w:pPr>
-            <w:r>
-              <w:rPr>
-                <w:rFonts w:ascii="Calibri" w:eastAsia="Times New Roman" w:hAnsi="Calibri" w:cs="Calibri"/>
-                <w:color w:val="000000"/>
-                <w:lang w:eastAsia="da-DK"/>
-              </w:rPr>
-              <w:t>UD-SRS-17</w:t>
-            </w:r>
-          </w:p>
-        </w:tc>
-        <w:tc>
-          <w:tcPr>
-            <w:tcW w:w="4400" w:type="dxa"/>
-            <w:tcBorders>
-              <w:top w:val="nil"/>
-              <w:left w:val="nil"/>
-              <w:bottom w:val="nil"/>
-              <w:right w:val="single" w:sz="4" w:space="0" w:color="auto"/>
-            </w:tcBorders>
-            <w:shd w:val="clear" w:color="000000" w:fill="D9E1F2"/>
-            <w:hideMark/>
-          </w:tcPr>
-          <w:p>
-            <w:pPr>
-              <w:rPr>
-                <w:rFonts w:ascii="Calibri" w:eastAsia="Times New Roman" w:hAnsi="Calibri" w:cs="Calibri"/>
-                <w:color w:val="000000"/>
-                <w:lang w:eastAsia="da-DK"/>
-              </w:rPr>
-            </w:pPr>
-            <w:r>
-              <w:rPr>
-                <w:rFonts w:ascii="Calibri" w:eastAsia="Times New Roman" w:hAnsi="Calibri" w:cs="Calibri"/>
-                <w:color w:val="000000"/>
-                <w:lang w:val="en-US" w:eastAsia="da-DK"/>
-              </w:rPr>
-              <w:t xml:space="preserve">The recommended treatment strategies shall contain specific stimulation paradigm, specific stimulation parameters and an attached effectiveness score. </w:t>
-            </w:r>
-            <w:r>
-              <w:rPr>
-                <w:rFonts w:ascii="Calibri" w:eastAsia="Times New Roman" w:hAnsi="Calibri" w:cs="Calibri"/>
-                <w:color w:val="000000"/>
-                <w:lang w:eastAsia="da-DK"/>
-              </w:rPr>
-              <w:t xml:space="preserve">The </w:t>
-            </w:r>
-            <w:proofErr w:type="spellStart"/>
-            <w:r>
-              <w:rPr>
-                <w:rFonts w:ascii="Calibri" w:eastAsia="Times New Roman" w:hAnsi="Calibri" w:cs="Calibri"/>
-                <w:color w:val="000000"/>
-                <w:lang w:eastAsia="da-DK"/>
-              </w:rPr>
-              <w:t>effectiveness</w:t>
-            </w:r>
-            <w:proofErr w:type="spellEnd"/>
-            <w:r>
-              <w:rPr>
-                <w:rFonts w:ascii="Calibri" w:eastAsia="Times New Roman" w:hAnsi="Calibri" w:cs="Calibri"/>
-                <w:color w:val="000000"/>
-                <w:lang w:eastAsia="da-DK"/>
-              </w:rPr>
-              <w:t xml:space="preserve"> score </w:t>
-            </w:r>
-            <w:proofErr w:type="spellStart"/>
-            <w:r>
-              <w:rPr>
-                <w:rFonts w:ascii="Calibri" w:eastAsia="Times New Roman" w:hAnsi="Calibri" w:cs="Calibri"/>
-                <w:color w:val="000000"/>
-                <w:lang w:eastAsia="da-DK"/>
-              </w:rPr>
-              <w:t>shall</w:t>
-            </w:r>
-            <w:proofErr w:type="spellEnd"/>
-            <w:r>
-              <w:rPr>
-                <w:rFonts w:ascii="Calibri" w:eastAsia="Times New Roman" w:hAnsi="Calibri" w:cs="Calibri"/>
-                <w:color w:val="000000"/>
-                <w:lang w:eastAsia="da-DK"/>
-              </w:rPr>
-              <w:t xml:space="preserve"> </w:t>
-            </w:r>
-            <w:proofErr w:type="spellStart"/>
-            <w:r>
-              <w:rPr>
-                <w:rFonts w:ascii="Calibri" w:eastAsia="Times New Roman" w:hAnsi="Calibri" w:cs="Calibri"/>
-                <w:color w:val="000000"/>
-                <w:lang w:eastAsia="da-DK"/>
-              </w:rPr>
-              <w:t>be</w:t>
-            </w:r>
-            <w:proofErr w:type="spellEnd"/>
-            <w:r>
-              <w:rPr>
-                <w:rFonts w:ascii="Calibri" w:eastAsia="Times New Roman" w:hAnsi="Calibri" w:cs="Calibri"/>
-                <w:color w:val="000000"/>
-                <w:lang w:eastAsia="da-DK"/>
-              </w:rPr>
-              <w:t xml:space="preserve"> </w:t>
-            </w:r>
-            <w:proofErr w:type="spellStart"/>
-            <w:r>
-              <w:rPr>
-                <w:rFonts w:ascii="Calibri" w:eastAsia="Times New Roman" w:hAnsi="Calibri" w:cs="Calibri"/>
-                <w:color w:val="000000"/>
-                <w:lang w:eastAsia="da-DK"/>
-              </w:rPr>
-              <w:t>represented</w:t>
-            </w:r>
-            <w:proofErr w:type="spellEnd"/>
-            <w:r>
-              <w:rPr>
-                <w:rFonts w:ascii="Calibri" w:eastAsia="Times New Roman" w:hAnsi="Calibri" w:cs="Calibri"/>
-                <w:color w:val="000000"/>
-                <w:lang w:eastAsia="da-DK"/>
-              </w:rPr>
-              <w:t xml:space="preserve"> as a </w:t>
-            </w:r>
-            <w:proofErr w:type="spellStart"/>
-            <w:r>
-              <w:rPr>
-                <w:rFonts w:ascii="Calibri" w:eastAsia="Times New Roman" w:hAnsi="Calibri" w:cs="Calibri"/>
-                <w:color w:val="000000"/>
-                <w:lang w:eastAsia="da-DK"/>
-              </w:rPr>
-              <w:t>percentage</w:t>
-            </w:r>
-            <w:proofErr w:type="spellEnd"/>
-            <w:r>
-              <w:rPr>
-                <w:rFonts w:ascii="Calibri" w:eastAsia="Times New Roman" w:hAnsi="Calibri" w:cs="Calibri"/>
-                <w:color w:val="000000"/>
-                <w:lang w:eastAsia="da-DK"/>
-              </w:rPr>
-              <w:t xml:space="preserve">.  </w:t>
-            </w:r>
-          </w:p>
-        </w:tc>
-      </w:tr>
-      <w:tr>
-        <w:trPr>
-          <w:trHeight w:val="3400"/>
-        </w:trPr>
-        <w:tc>
-          <w:tcPr>
-            <w:tcW w:w="1300" w:type="dxa"/>
-            <w:tcBorders>
-              <w:top w:val="nil"/>
-              <w:left w:val="single" w:sz="4" w:space="0" w:color="auto"/>
-              <w:bottom w:val="single" w:sz="4" w:space="0" w:color="auto"/>
-              <w:right w:val="single" w:sz="4" w:space="0" w:color="auto"/>
-            </w:tcBorders>
-            <w:shd w:val="clear" w:color="000000" w:fill="D9E1F2"/>
-            <w:noWrap/>
-            <w:hideMark/>
-          </w:tcPr>
-          <w:p>
-            <w:pPr>
-              <w:rPr>
-                <w:rFonts w:ascii="Calibri" w:eastAsia="Times New Roman" w:hAnsi="Calibri" w:cs="Calibri"/>
-                <w:color w:val="000000"/>
-                <w:lang w:eastAsia="da-DK"/>
-              </w:rPr>
-            </w:pPr>
-            <w:r>
-              <w:rPr>
-                <w:rFonts w:ascii="Calibri" w:eastAsia="Times New Roman" w:hAnsi="Calibri" w:cs="Calibri"/>
-                <w:color w:val="000000"/>
-                <w:lang w:eastAsia="da-DK"/>
-              </w:rPr>
-              <w:t>UD-SRS-18</w:t>
-            </w:r>
-          </w:p>
-        </w:tc>
-        <w:tc>
-          <w:tcPr>
-            <w:tcW w:w="4400" w:type="dxa"/>
-            <w:tcBorders>
-              <w:top w:val="single" w:sz="4" w:space="0" w:color="auto"/>
-              <w:left w:val="nil"/>
-              <w:bottom w:val="single" w:sz="4" w:space="0" w:color="auto"/>
-              <w:right w:val="single" w:sz="4" w:space="0" w:color="auto"/>
-            </w:tcBorders>
-            <w:shd w:val="clear" w:color="000000" w:fill="D9E1F2"/>
-            <w:hideMark/>
-          </w:tcPr>
-          <w:p>
-            <w:pPr>
-              <w:rPr>
-                <w:rFonts w:ascii="Calibri" w:eastAsia="Times New Roman" w:hAnsi="Calibri" w:cs="Calibri"/>
-                <w:color w:val="000000"/>
-                <w:lang w:val="en-US" w:eastAsia="da-DK"/>
-              </w:rPr>
-            </w:pPr>
-            <w:r>
-              <w:rPr>
-                <w:rFonts w:ascii="Calibri" w:eastAsia="Times New Roman" w:hAnsi="Calibri" w:cs="Calibri"/>
-                <w:color w:val="000000"/>
-                <w:lang w:val="en-US" w:eastAsia="da-DK"/>
-              </w:rPr>
-              <w:t xml:space="preserve">Stimulation paradigm recommended in the output from the </w:t>
-            </w:r>
-            <w:proofErr w:type="spellStart"/>
-            <w:r>
-              <w:rPr>
-                <w:rFonts w:ascii="Calibri" w:eastAsia="Times New Roman" w:hAnsi="Calibri" w:cs="Calibri"/>
-                <w:color w:val="000000"/>
-                <w:lang w:val="en-US" w:eastAsia="da-DK"/>
-              </w:rPr>
-              <w:t>Udecide</w:t>
-            </w:r>
-            <w:proofErr w:type="spellEnd"/>
-            <w:r>
-              <w:rPr>
-                <w:rFonts w:ascii="Calibri" w:eastAsia="Times New Roman" w:hAnsi="Calibri" w:cs="Calibri"/>
-                <w:color w:val="000000"/>
-                <w:lang w:val="en-US" w:eastAsia="da-DK"/>
-              </w:rPr>
-              <w:t xml:space="preserve"> system shall be either: "Urge", "Time Limited" or "Constant".  The output of stimulation parameter: "Intensity limit" shall be divided into 5 levels (level 1 = low, level 5 = high) and the output of stimulation parameter "Session time" shall be either: "60 second", "15 minutes", "30 minutes", "4 hours" or "constant". </w:t>
-            </w:r>
-          </w:p>
-        </w:tc>
-      </w:tr>
-      <w:tr>
-        <w:trPr>
-          <w:trHeight w:val="1700"/>
-        </w:trPr>
-        <w:tc>
-          <w:tcPr>
-            <w:tcW w:w="1300" w:type="dxa"/>
-            <w:tcBorders>
-              <w:top w:val="nil"/>
-              <w:left w:val="single" w:sz="4" w:space="0" w:color="auto"/>
-              <w:bottom w:val="single" w:sz="4" w:space="0" w:color="auto"/>
-              <w:right w:val="single" w:sz="4" w:space="0" w:color="auto"/>
-            </w:tcBorders>
-            <w:shd w:val="clear" w:color="000000" w:fill="D9E1F2"/>
-            <w:noWrap/>
-            <w:hideMark/>
-          </w:tcPr>
-          <w:p>
-            <w:pPr>
-              <w:rPr>
-                <w:rFonts w:ascii="Calibri" w:eastAsia="Times New Roman" w:hAnsi="Calibri" w:cs="Calibri"/>
-                <w:color w:val="000000"/>
-                <w:lang w:eastAsia="da-DK"/>
-              </w:rPr>
-            </w:pPr>
-            <w:r>
-              <w:rPr>
-                <w:rFonts w:ascii="Calibri" w:eastAsia="Times New Roman" w:hAnsi="Calibri" w:cs="Calibri"/>
-                <w:color w:val="000000"/>
-                <w:lang w:eastAsia="da-DK"/>
-              </w:rPr>
-              <w:t>UD-SRS-19</w:t>
-            </w:r>
-          </w:p>
-        </w:tc>
-        <w:tc>
-          <w:tcPr>
-            <w:tcW w:w="4400" w:type="dxa"/>
-            <w:tcBorders>
-              <w:top w:val="nil"/>
-              <w:left w:val="nil"/>
-              <w:bottom w:val="single" w:sz="4" w:space="0" w:color="auto"/>
-              <w:right w:val="single" w:sz="4" w:space="0" w:color="auto"/>
-            </w:tcBorders>
-            <w:shd w:val="clear" w:color="000000" w:fill="D9E1F2"/>
-            <w:hideMark/>
-          </w:tcPr>
-          <w:p>
-            <w:pPr>
-              <w:rPr>
-                <w:rFonts w:ascii="Calibri" w:eastAsia="Times New Roman" w:hAnsi="Calibri" w:cs="Calibri"/>
-                <w:color w:val="000000"/>
-                <w:lang w:val="en-US" w:eastAsia="da-DK"/>
-              </w:rPr>
-            </w:pPr>
-            <w:r>
-              <w:rPr>
-                <w:rFonts w:ascii="Calibri" w:eastAsia="Times New Roman" w:hAnsi="Calibri" w:cs="Calibri"/>
-                <w:color w:val="000000"/>
-                <w:lang w:val="en-US" w:eastAsia="da-DK"/>
-              </w:rPr>
-              <w:t xml:space="preserve">The </w:t>
-            </w:r>
-            <w:proofErr w:type="spellStart"/>
-            <w:r>
-              <w:rPr>
-                <w:rFonts w:ascii="Calibri" w:eastAsia="Times New Roman" w:hAnsi="Calibri" w:cs="Calibri"/>
-                <w:color w:val="000000"/>
-                <w:lang w:val="en-US" w:eastAsia="da-DK"/>
-              </w:rPr>
-              <w:t>Udecide</w:t>
-            </w:r>
-            <w:proofErr w:type="spellEnd"/>
-            <w:r>
-              <w:rPr>
-                <w:rFonts w:ascii="Calibri" w:eastAsia="Times New Roman" w:hAnsi="Calibri" w:cs="Calibri"/>
-                <w:color w:val="000000"/>
-                <w:lang w:val="en-US" w:eastAsia="da-DK"/>
-              </w:rPr>
-              <w:t xml:space="preserve"> system shall be connected to a database.  </w:t>
-            </w:r>
-          </w:p>
-        </w:tc>
-      </w:tr>
-      <w:tr>
-        <w:trPr>
-          <w:trHeight w:val="680"/>
-        </w:trPr>
-        <w:tc>
-          <w:tcPr>
-            <w:tcW w:w="1300" w:type="dxa"/>
-            <w:tcBorders>
-              <w:top w:val="nil"/>
-              <w:left w:val="single" w:sz="4" w:space="0" w:color="auto"/>
-              <w:bottom w:val="single" w:sz="4" w:space="0" w:color="auto"/>
-              <w:right w:val="single" w:sz="4" w:space="0" w:color="auto"/>
-            </w:tcBorders>
-            <w:shd w:val="clear" w:color="000000" w:fill="D9E1F2"/>
-            <w:noWrap/>
-            <w:hideMark/>
-          </w:tcPr>
-          <w:p>
-            <w:pPr>
-              <w:rPr>
-                <w:rFonts w:ascii="Calibri" w:eastAsia="Times New Roman" w:hAnsi="Calibri" w:cs="Calibri"/>
-                <w:color w:val="000000"/>
-                <w:lang w:eastAsia="da-DK"/>
-              </w:rPr>
-            </w:pPr>
-            <w:r>
-              <w:rPr>
-                <w:rFonts w:ascii="Calibri" w:eastAsia="Times New Roman" w:hAnsi="Calibri" w:cs="Calibri"/>
-                <w:color w:val="000000"/>
-                <w:lang w:eastAsia="da-DK"/>
-              </w:rPr>
-              <w:t>UD-SRS-20</w:t>
-            </w:r>
-          </w:p>
-        </w:tc>
-        <w:tc>
-          <w:tcPr>
-            <w:tcW w:w="4400" w:type="dxa"/>
-            <w:tcBorders>
-              <w:top w:val="nil"/>
-              <w:left w:val="nil"/>
-              <w:bottom w:val="single" w:sz="4" w:space="0" w:color="auto"/>
-              <w:right w:val="single" w:sz="4" w:space="0" w:color="auto"/>
-            </w:tcBorders>
-            <w:shd w:val="clear" w:color="000000" w:fill="D9E1F2"/>
-            <w:hideMark/>
-          </w:tcPr>
-          <w:p>
-            <w:pPr>
-              <w:rPr>
-                <w:rFonts w:ascii="Calibri" w:eastAsia="Times New Roman" w:hAnsi="Calibri" w:cs="Calibri"/>
-                <w:color w:val="000000"/>
-                <w:lang w:val="en-US" w:eastAsia="da-DK"/>
-              </w:rPr>
-            </w:pPr>
-            <w:r>
-              <w:rPr>
-                <w:rFonts w:ascii="Calibri" w:eastAsia="Times New Roman" w:hAnsi="Calibri" w:cs="Calibri"/>
-                <w:color w:val="000000"/>
-                <w:lang w:val="en-US" w:eastAsia="da-DK"/>
-              </w:rPr>
-              <w:t xml:space="preserve">Patient </w:t>
-            </w:r>
-            <w:proofErr w:type="spellStart"/>
-            <w:r>
-              <w:rPr>
-                <w:rFonts w:ascii="Calibri" w:eastAsia="Times New Roman" w:hAnsi="Calibri" w:cs="Calibri"/>
-                <w:color w:val="000000"/>
-                <w:lang w:val="en-US" w:eastAsia="da-DK"/>
-              </w:rPr>
-              <w:t>preferencenses</w:t>
-            </w:r>
-            <w:proofErr w:type="spellEnd"/>
-            <w:r>
-              <w:rPr>
-                <w:rFonts w:ascii="Calibri" w:eastAsia="Times New Roman" w:hAnsi="Calibri" w:cs="Calibri"/>
-                <w:color w:val="000000"/>
-                <w:lang w:val="en-US" w:eastAsia="da-DK"/>
-              </w:rPr>
-              <w:t xml:space="preserve"> shall be an opportunity to input through check </w:t>
-            </w:r>
-            <w:proofErr w:type="gramStart"/>
-            <w:r>
-              <w:rPr>
-                <w:rFonts w:ascii="Calibri" w:eastAsia="Times New Roman" w:hAnsi="Calibri" w:cs="Calibri"/>
-                <w:color w:val="000000"/>
-                <w:lang w:val="en-US" w:eastAsia="da-DK"/>
-              </w:rPr>
-              <w:t>boxes .</w:t>
-            </w:r>
-            <w:proofErr w:type="gramEnd"/>
-            <w:r>
-              <w:rPr>
-                <w:rFonts w:ascii="Calibri" w:eastAsia="Times New Roman" w:hAnsi="Calibri" w:cs="Calibri"/>
-                <w:color w:val="000000"/>
-                <w:lang w:val="en-US" w:eastAsia="da-DK"/>
-              </w:rPr>
-              <w:t xml:space="preserve"> </w:t>
-            </w:r>
-          </w:p>
-        </w:tc>
-      </w:tr>
-      <w:tr>
-        <w:trPr>
-          <w:trHeight w:val="1700"/>
-        </w:trPr>
-        <w:tc>
-          <w:tcPr>
-            <w:tcW w:w="1300" w:type="dxa"/>
-            <w:tcBorders>
-              <w:top w:val="nil"/>
-              <w:left w:val="single" w:sz="4" w:space="0" w:color="auto"/>
-              <w:bottom w:val="single" w:sz="4" w:space="0" w:color="auto"/>
-              <w:right w:val="single" w:sz="4" w:space="0" w:color="auto"/>
-            </w:tcBorders>
-            <w:shd w:val="clear" w:color="000000" w:fill="D9E1F2"/>
-            <w:noWrap/>
-            <w:hideMark/>
-          </w:tcPr>
-          <w:p>
-            <w:pPr>
-              <w:rPr>
-                <w:rFonts w:ascii="Calibri" w:eastAsia="Times New Roman" w:hAnsi="Calibri" w:cs="Calibri"/>
-                <w:color w:val="000000"/>
-                <w:lang w:eastAsia="da-DK"/>
-              </w:rPr>
-            </w:pPr>
-            <w:r>
-              <w:rPr>
-                <w:rFonts w:ascii="Calibri" w:eastAsia="Times New Roman" w:hAnsi="Calibri" w:cs="Calibri"/>
-                <w:color w:val="000000"/>
-                <w:lang w:eastAsia="da-DK"/>
-              </w:rPr>
-              <w:lastRenderedPageBreak/>
-              <w:t>UD-SRS-21</w:t>
-            </w:r>
-          </w:p>
-        </w:tc>
-        <w:tc>
-          <w:tcPr>
-            <w:tcW w:w="4400" w:type="dxa"/>
-            <w:tcBorders>
-              <w:top w:val="nil"/>
-              <w:left w:val="nil"/>
-              <w:bottom w:val="single" w:sz="4" w:space="0" w:color="auto"/>
-              <w:right w:val="single" w:sz="4" w:space="0" w:color="auto"/>
-            </w:tcBorders>
-            <w:shd w:val="clear" w:color="000000" w:fill="D9E1F2"/>
-            <w:hideMark/>
-          </w:tcPr>
-          <w:p>
-            <w:pPr>
-              <w:rPr>
-                <w:rFonts w:ascii="Calibri" w:eastAsia="Times New Roman" w:hAnsi="Calibri" w:cs="Calibri"/>
-                <w:color w:val="000000"/>
-                <w:lang w:val="en-US" w:eastAsia="da-DK"/>
-              </w:rPr>
-            </w:pPr>
-            <w:r>
-              <w:rPr>
-                <w:rFonts w:ascii="Calibri" w:eastAsia="Times New Roman" w:hAnsi="Calibri" w:cs="Calibri"/>
-                <w:color w:val="000000"/>
-                <w:lang w:val="en-US" w:eastAsia="da-DK"/>
-              </w:rPr>
-              <w:t xml:space="preserve">The recommended treatment with the least time of stimulation pr. day shall be highlighted on the interface. Time of stimulation pr. day is calculated based on stored data in the database.  </w:t>
-            </w:r>
-          </w:p>
-        </w:tc>
-      </w:tr>
-      <w:tr>
-        <w:trPr>
-          <w:trHeight w:val="1700"/>
-        </w:trPr>
-        <w:tc>
-          <w:tcPr>
-            <w:tcW w:w="1300" w:type="dxa"/>
-            <w:tcBorders>
-              <w:top w:val="nil"/>
-              <w:left w:val="single" w:sz="4" w:space="0" w:color="auto"/>
-              <w:bottom w:val="single" w:sz="4" w:space="0" w:color="auto"/>
-              <w:right w:val="single" w:sz="4" w:space="0" w:color="auto"/>
-            </w:tcBorders>
-            <w:shd w:val="clear" w:color="000000" w:fill="D9E1F2"/>
-            <w:noWrap/>
-            <w:hideMark/>
-          </w:tcPr>
-          <w:p>
-            <w:pPr>
-              <w:rPr>
-                <w:rFonts w:ascii="Calibri" w:eastAsia="Times New Roman" w:hAnsi="Calibri" w:cs="Calibri"/>
-                <w:color w:val="000000"/>
-                <w:lang w:eastAsia="da-DK"/>
-              </w:rPr>
-            </w:pPr>
-            <w:r>
-              <w:rPr>
-                <w:rFonts w:ascii="Calibri" w:eastAsia="Times New Roman" w:hAnsi="Calibri" w:cs="Calibri"/>
-                <w:color w:val="000000"/>
-                <w:lang w:eastAsia="da-DK"/>
-              </w:rPr>
-              <w:t>UD-SRS-22</w:t>
-            </w:r>
-          </w:p>
-        </w:tc>
-        <w:tc>
-          <w:tcPr>
-            <w:tcW w:w="4400" w:type="dxa"/>
-            <w:tcBorders>
-              <w:top w:val="nil"/>
-              <w:left w:val="nil"/>
-              <w:bottom w:val="single" w:sz="4" w:space="0" w:color="auto"/>
-              <w:right w:val="single" w:sz="4" w:space="0" w:color="auto"/>
-            </w:tcBorders>
-            <w:shd w:val="clear" w:color="000000" w:fill="D9E1F2"/>
-            <w:hideMark/>
-          </w:tcPr>
-          <w:p>
-            <w:pPr>
-              <w:rPr>
-                <w:rFonts w:ascii="Calibri" w:eastAsia="Times New Roman" w:hAnsi="Calibri" w:cs="Calibri"/>
-                <w:color w:val="000000"/>
-                <w:lang w:val="en-US" w:eastAsia="da-DK"/>
-              </w:rPr>
-            </w:pPr>
-            <w:r>
-              <w:rPr>
-                <w:rFonts w:ascii="Calibri" w:eastAsia="Times New Roman" w:hAnsi="Calibri" w:cs="Calibri"/>
-                <w:color w:val="000000"/>
-                <w:lang w:val="en-US" w:eastAsia="da-DK"/>
-              </w:rPr>
-              <w:t xml:space="preserve">The "Choose patient" interface shall include input fields for creating a new patient profile. Those field shall be: "CPR", "Name" and "Sex".  The patient profile shall be stored in the database. </w:t>
-            </w:r>
-          </w:p>
-        </w:tc>
-      </w:tr>
-      <w:tr>
-        <w:trPr>
-          <w:trHeight w:val="1360"/>
-        </w:trPr>
-        <w:tc>
-          <w:tcPr>
-            <w:tcW w:w="1300" w:type="dxa"/>
-            <w:tcBorders>
-              <w:top w:val="nil"/>
-              <w:left w:val="single" w:sz="4" w:space="0" w:color="auto"/>
-              <w:bottom w:val="single" w:sz="4" w:space="0" w:color="auto"/>
-              <w:right w:val="single" w:sz="4" w:space="0" w:color="auto"/>
-            </w:tcBorders>
-            <w:shd w:val="clear" w:color="000000" w:fill="D9E1F2"/>
-            <w:noWrap/>
-            <w:hideMark/>
-          </w:tcPr>
-          <w:p>
-            <w:pPr>
-              <w:rPr>
-                <w:rFonts w:ascii="Calibri" w:eastAsia="Times New Roman" w:hAnsi="Calibri" w:cs="Calibri"/>
-                <w:color w:val="000000"/>
-                <w:lang w:eastAsia="da-DK"/>
-              </w:rPr>
-            </w:pPr>
-            <w:r>
-              <w:rPr>
-                <w:rFonts w:ascii="Calibri" w:eastAsia="Times New Roman" w:hAnsi="Calibri" w:cs="Calibri"/>
-                <w:color w:val="000000"/>
-                <w:lang w:eastAsia="da-DK"/>
-              </w:rPr>
-              <w:t>UD-SRS-23</w:t>
-            </w:r>
-          </w:p>
-        </w:tc>
-        <w:tc>
-          <w:tcPr>
-            <w:tcW w:w="4400" w:type="dxa"/>
-            <w:tcBorders>
-              <w:top w:val="nil"/>
-              <w:left w:val="nil"/>
-              <w:bottom w:val="single" w:sz="4" w:space="0" w:color="auto"/>
-              <w:right w:val="single" w:sz="4" w:space="0" w:color="auto"/>
-            </w:tcBorders>
-            <w:shd w:val="clear" w:color="000000" w:fill="D9E1F2"/>
-            <w:hideMark/>
-          </w:tcPr>
-          <w:p>
-            <w:pPr>
-              <w:rPr>
-                <w:rFonts w:ascii="Calibri" w:eastAsia="Times New Roman" w:hAnsi="Calibri" w:cs="Calibri"/>
-                <w:color w:val="000000"/>
-                <w:lang w:val="en-US" w:eastAsia="da-DK"/>
-              </w:rPr>
-            </w:pPr>
-            <w:r>
-              <w:rPr>
-                <w:rFonts w:ascii="Calibri" w:eastAsia="Times New Roman" w:hAnsi="Calibri" w:cs="Calibri"/>
-                <w:color w:val="000000"/>
-                <w:lang w:val="en-US" w:eastAsia="da-DK"/>
-              </w:rPr>
-              <w:t xml:space="preserve">The "Login" interface shall consist of a "Username" and "Password" to enter the </w:t>
-            </w:r>
-            <w:proofErr w:type="spellStart"/>
-            <w:r>
-              <w:rPr>
-                <w:rFonts w:ascii="Calibri" w:eastAsia="Times New Roman" w:hAnsi="Calibri" w:cs="Calibri"/>
-                <w:color w:val="000000"/>
-                <w:lang w:val="en-US" w:eastAsia="da-DK"/>
-              </w:rPr>
-              <w:t>Udecide</w:t>
-            </w:r>
-            <w:proofErr w:type="spellEnd"/>
-            <w:r>
-              <w:rPr>
-                <w:rFonts w:ascii="Calibri" w:eastAsia="Times New Roman" w:hAnsi="Calibri" w:cs="Calibri"/>
-                <w:color w:val="000000"/>
-                <w:lang w:val="en-US" w:eastAsia="da-DK"/>
-              </w:rPr>
-              <w:t xml:space="preserve"> system, to secure protection against </w:t>
-            </w:r>
-            <w:proofErr w:type="spellStart"/>
-            <w:r>
-              <w:rPr>
-                <w:rFonts w:ascii="Calibri" w:eastAsia="Times New Roman" w:hAnsi="Calibri" w:cs="Calibri"/>
-                <w:color w:val="000000"/>
-                <w:lang w:val="en-US" w:eastAsia="da-DK"/>
-              </w:rPr>
-              <w:t>unauthorised</w:t>
-            </w:r>
-            <w:proofErr w:type="spellEnd"/>
-            <w:r>
-              <w:rPr>
-                <w:rFonts w:ascii="Calibri" w:eastAsia="Times New Roman" w:hAnsi="Calibri" w:cs="Calibri"/>
-                <w:color w:val="000000"/>
-                <w:lang w:val="en-US" w:eastAsia="da-DK"/>
-              </w:rPr>
-              <w:t xml:space="preserve"> </w:t>
-            </w:r>
-            <w:proofErr w:type="spellStart"/>
-            <w:r>
-              <w:rPr>
-                <w:rFonts w:ascii="Calibri" w:eastAsia="Times New Roman" w:hAnsi="Calibri" w:cs="Calibri"/>
-                <w:color w:val="000000"/>
-                <w:lang w:val="en-US" w:eastAsia="da-DK"/>
-              </w:rPr>
-              <w:t>acces</w:t>
-            </w:r>
-            <w:proofErr w:type="spellEnd"/>
-            <w:r>
-              <w:rPr>
-                <w:rFonts w:ascii="Calibri" w:eastAsia="Times New Roman" w:hAnsi="Calibri" w:cs="Calibri"/>
-                <w:color w:val="000000"/>
-                <w:lang w:val="en-US" w:eastAsia="da-DK"/>
-              </w:rPr>
-              <w:t xml:space="preserve">.  </w:t>
             </w:r>
           </w:p>
         </w:tc>

</xml_diff>

<commit_message>
Opdateret med nye tal
</commit_message>
<xml_diff>
--- a/Technical_Documentation/Requirements/System requirement specification/UD-SRS.docx
+++ b/Technical_Documentation/Requirements/System requirement specification/UD-SRS.docx
@@ -823,7 +823,7 @@
       </w:tr>
       <w:tr>
         <w:trPr>
-          <w:trHeight w:val="1329"/>
+          <w:trHeight w:val="834"/>
         </w:trPr>
         <w:tc>
           <w:tcPr>
@@ -974,6 +974,179 @@
                 <w:lang w:val="en-US" w:eastAsia="da-DK"/>
               </w:rPr>
               <w:t xml:space="preserve"> Including alignment of spelling.</w:t>
+            </w:r>
+          </w:p>
+        </w:tc>
+      </w:tr>
+      <w:tr>
+        <w:trPr>
+          <w:trHeight w:val="834"/>
+        </w:trPr>
+        <w:tc>
+          <w:tcPr>
+            <w:tcW w:w="0" w:type="auto"/>
+            <w:tcBorders>
+              <w:top w:val="single" w:sz="8" w:space="0" w:color="000000"/>
+              <w:left w:val="single" w:sz="8" w:space="0" w:color="000000"/>
+              <w:bottom w:val="single" w:sz="8" w:space="0" w:color="000000"/>
+              <w:right w:val="single" w:sz="8" w:space="0" w:color="000000"/>
+            </w:tcBorders>
+            <w:tcMar>
+              <w:top w:w="100" w:type="dxa"/>
+              <w:left w:w="100" w:type="dxa"/>
+              <w:bottom w:w="100" w:type="dxa"/>
+              <w:right w:w="100" w:type="dxa"/>
+            </w:tcMar>
+          </w:tcPr>
+          <w:p>
+            <w:pPr>
+              <w:rPr>
+                <w:rFonts w:ascii="Arial" w:eastAsia="Times New Roman" w:hAnsi="Arial" w:cs="Arial"/>
+                <w:color w:val="000000" w:themeColor="text1"/>
+                <w:sz w:val="22"/>
+                <w:szCs w:val="22"/>
+                <w:lang w:val="en-US" w:eastAsia="da-DK"/>
+              </w:rPr>
+            </w:pPr>
+            <w:r>
+              <w:rPr>
+                <w:rFonts w:ascii="Arial" w:eastAsia="Times New Roman" w:hAnsi="Arial" w:cs="Arial"/>
+                <w:color w:val="000000" w:themeColor="text1"/>
+                <w:sz w:val="22"/>
+                <w:szCs w:val="22"/>
+                <w:lang w:val="en-US" w:eastAsia="da-DK"/>
+              </w:rPr>
+              <w:t>3.0</w:t>
+            </w:r>
+          </w:p>
+        </w:tc>
+        <w:tc>
+          <w:tcPr>
+            <w:tcW w:w="2065" w:type="dxa"/>
+            <w:tcBorders>
+              <w:top w:val="single" w:sz="8" w:space="0" w:color="000000"/>
+              <w:left w:val="single" w:sz="8" w:space="0" w:color="000000"/>
+              <w:bottom w:val="single" w:sz="8" w:space="0" w:color="000000"/>
+              <w:right w:val="single" w:sz="8" w:space="0" w:color="000000"/>
+            </w:tcBorders>
+            <w:tcMar>
+              <w:top w:w="100" w:type="dxa"/>
+              <w:left w:w="100" w:type="dxa"/>
+              <w:bottom w:w="100" w:type="dxa"/>
+              <w:right w:w="100" w:type="dxa"/>
+            </w:tcMar>
+          </w:tcPr>
+          <w:p>
+            <w:pPr>
+              <w:rPr>
+                <w:rFonts w:ascii="Arial" w:eastAsia="Times New Roman" w:hAnsi="Arial" w:cs="Arial"/>
+                <w:color w:val="000000" w:themeColor="text1"/>
+                <w:sz w:val="22"/>
+                <w:szCs w:val="22"/>
+                <w:lang w:val="en-US" w:eastAsia="da-DK"/>
+              </w:rPr>
+            </w:pPr>
+            <w:r>
+              <w:rPr>
+                <w:rFonts w:ascii="Arial" w:eastAsia="Times New Roman" w:hAnsi="Arial" w:cs="Arial"/>
+                <w:color w:val="000000" w:themeColor="text1"/>
+                <w:sz w:val="22"/>
+                <w:szCs w:val="22"/>
+                <w:lang w:val="en-US" w:eastAsia="da-DK"/>
+              </w:rPr>
+              <w:t>Sigrid Stang &amp; Sofie Bjørn</w:t>
+            </w:r>
+          </w:p>
+        </w:tc>
+        <w:tc>
+          <w:tcPr>
+            <w:tcW w:w="1417" w:type="dxa"/>
+            <w:tcBorders>
+              <w:top w:val="single" w:sz="8" w:space="0" w:color="000000"/>
+              <w:left w:val="single" w:sz="8" w:space="0" w:color="000000"/>
+              <w:bottom w:val="single" w:sz="8" w:space="0" w:color="000000"/>
+              <w:right w:val="single" w:sz="8" w:space="0" w:color="000000"/>
+            </w:tcBorders>
+            <w:tcMar>
+              <w:top w:w="100" w:type="dxa"/>
+              <w:left w:w="100" w:type="dxa"/>
+              <w:bottom w:w="100" w:type="dxa"/>
+              <w:right w:w="100" w:type="dxa"/>
+            </w:tcMar>
+          </w:tcPr>
+          <w:p>
+            <w:pPr>
+              <w:rPr>
+                <w:rFonts w:ascii="Arial" w:eastAsia="Times New Roman" w:hAnsi="Arial" w:cs="Arial"/>
+                <w:color w:val="000000" w:themeColor="text1"/>
+                <w:lang w:val="en-US" w:eastAsia="da-DK"/>
+              </w:rPr>
+            </w:pPr>
+            <w:r>
+              <w:rPr>
+                <w:rFonts w:ascii="Arial" w:eastAsia="Times New Roman" w:hAnsi="Arial" w:cs="Arial"/>
+                <w:color w:val="000000" w:themeColor="text1"/>
+                <w:lang w:val="en-US" w:eastAsia="da-DK"/>
+              </w:rPr>
+              <w:t>02-05-2021</w:t>
+            </w:r>
+          </w:p>
+        </w:tc>
+        <w:tc>
+          <w:tcPr>
+            <w:tcW w:w="4935" w:type="dxa"/>
+            <w:tcBorders>
+              <w:top w:val="single" w:sz="8" w:space="0" w:color="000000"/>
+              <w:left w:val="single" w:sz="8" w:space="0" w:color="000000"/>
+              <w:bottom w:val="single" w:sz="8" w:space="0" w:color="000000"/>
+              <w:right w:val="single" w:sz="8" w:space="0" w:color="000000"/>
+            </w:tcBorders>
+            <w:tcMar>
+              <w:top w:w="100" w:type="dxa"/>
+              <w:left w:w="100" w:type="dxa"/>
+              <w:bottom w:w="100" w:type="dxa"/>
+              <w:right w:w="100" w:type="dxa"/>
+            </w:tcMar>
+          </w:tcPr>
+          <w:p>
+            <w:pPr>
+              <w:rPr>
+                <w:rFonts w:ascii="Arial" w:eastAsia="Times New Roman" w:hAnsi="Arial" w:cs="Arial"/>
+                <w:color w:val="000000" w:themeColor="text1"/>
+                <w:lang w:val="en-US" w:eastAsia="da-DK"/>
+              </w:rPr>
+            </w:pPr>
+            <w:r>
+              <w:rPr>
+                <w:rFonts w:ascii="Arial" w:eastAsia="Times New Roman" w:hAnsi="Arial" w:cs="Arial"/>
+                <w:color w:val="000000" w:themeColor="text1"/>
+                <w:lang w:val="en-US" w:eastAsia="da-DK"/>
+              </w:rPr>
+              <w:t>Added requirement about the effect</w:t>
+            </w:r>
+            <w:r>
+              <w:rPr>
+                <w:rFonts w:ascii="Arial" w:eastAsia="Times New Roman" w:hAnsi="Arial" w:cs="Arial"/>
+                <w:color w:val="000000" w:themeColor="text1"/>
+                <w:lang w:val="en-US" w:eastAsia="da-DK"/>
+              </w:rPr>
+              <w:t>. G</w:t>
+            </w:r>
+            <w:r>
+              <w:rPr>
+                <w:rFonts w:ascii="Arial" w:eastAsia="Times New Roman" w:hAnsi="Arial" w:cs="Arial"/>
+                <w:color w:val="000000" w:themeColor="text1"/>
+                <w:lang w:val="en-US" w:eastAsia="da-DK"/>
+              </w:rPr>
+              <w:t>eneral wording</w:t>
+            </w:r>
+            <w:r>
+              <w:rPr>
+                <w:rFonts w:ascii="Arial" w:eastAsia="Times New Roman" w:hAnsi="Arial" w:cs="Arial"/>
+                <w:color w:val="000000" w:themeColor="text1"/>
+                <w:lang w:val="en-US" w:eastAsia="da-DK"/>
+              </w:rPr>
+              <w:t xml:space="preserve"> and the order of appearance has been corrected - also in related documents.</w:t>
             </w:r>
           </w:p>
         </w:tc>
@@ -1337,6 +1510,7 @@
                 <w:iCs/>
                 <w:lang w:val="en-US"/>
               </w:rPr>
+              <w:lastRenderedPageBreak/>
               <w:t>Reviewer:</w:t>
             </w:r>
           </w:p>
@@ -1394,7 +1568,6 @@
                 <w:iCs/>
                 <w:lang w:val="en-US"/>
               </w:rPr>
-              <w:lastRenderedPageBreak/>
               <w:t>Independent reviewer:</w:t>
             </w:r>
           </w:p>
@@ -1438,7 +1611,7 @@
     </w:p>
     <w:tbl>
       <w:tblPr>
-        <w:tblW w:w="9776" w:type="dxa"/>
+        <w:tblW w:w="0" w:type="auto"/>
         <w:tblCellMar>
           <w:left w:w="70" w:type="dxa"/>
           <w:right w:w="70" w:type="dxa"/>
@@ -1446,16 +1619,16 @@
         <w:tblLook w:val="04A0" w:firstRow="1" w:lastRow="0" w:firstColumn="1" w:lastColumn="0" w:noHBand="0" w:noVBand="1"/>
       </w:tblPr>
       <w:tblGrid>
-        <w:gridCol w:w="1300"/>
-        <w:gridCol w:w="8476"/>
+        <w:gridCol w:w="1183"/>
+        <w:gridCol w:w="8255"/>
       </w:tblGrid>
       <w:tr>
         <w:trPr>
-          <w:trHeight w:val="680"/>
+          <w:trHeight w:val="454"/>
         </w:trPr>
         <w:tc>
           <w:tcPr>
-            <w:tcW w:w="1300" w:type="dxa"/>
+            <w:tcW w:w="0" w:type="auto"/>
             <w:tcBorders>
               <w:top w:val="single" w:sz="4" w:space="0" w:color="auto"/>
               <w:left w:val="single" w:sz="4" w:space="0" w:color="auto"/>
@@ -1464,7 +1637,6 @@
             </w:tcBorders>
             <w:shd w:val="clear" w:color="000000" w:fill="8EA9DB"/>
             <w:noWrap/>
-            <w:vAlign w:val="bottom"/>
             <w:hideMark/>
           </w:tcPr>
           <w:p>
@@ -1492,7 +1664,7 @@
         </w:tc>
         <w:tc>
           <w:tcPr>
-            <w:tcW w:w="8476" w:type="dxa"/>
+            <w:tcW w:w="8255" w:type="dxa"/>
             <w:tcBorders>
               <w:top w:val="single" w:sz="4" w:space="0" w:color="auto"/>
               <w:left w:val="nil"/>
@@ -1501,7 +1673,6 @@
             </w:tcBorders>
             <w:shd w:val="clear" w:color="000000" w:fill="8EA9DB"/>
             <w:noWrap/>
-            <w:vAlign w:val="bottom"/>
             <w:hideMark/>
           </w:tcPr>
           <w:p>
@@ -1522,38 +1693,18 @@
                 <w:color w:val="000000"/>
                 <w:lang w:eastAsia="da-DK"/>
               </w:rPr>
-              <w:t>Functional r</w:t>
-            </w:r>
-            <w:r>
-              <w:rPr>
-                <w:rFonts w:ascii="Calibri" w:eastAsia="Times New Roman" w:hAnsi="Calibri" w:cs="Calibri"/>
-                <w:b/>
-                <w:bCs/>
-                <w:color w:val="000000"/>
-                <w:lang w:eastAsia="da-DK"/>
-              </w:rPr>
-              <w:t>equirement</w:t>
-            </w:r>
-            <w:r>
-              <w:rPr>
-                <w:rFonts w:ascii="Calibri" w:eastAsia="Times New Roman" w:hAnsi="Calibri" w:cs="Calibri"/>
-                <w:b/>
-                <w:bCs/>
-                <w:color w:val="000000"/>
-                <w:lang w:eastAsia="da-DK"/>
-              </w:rPr>
-              <w:t>s</w:t>
+              <w:t xml:space="preserve">Functional requirement </w:t>
             </w:r>
           </w:p>
         </w:tc>
       </w:tr>
       <w:tr>
         <w:trPr>
-          <w:trHeight w:val="714"/>
+          <w:trHeight w:val="454"/>
         </w:trPr>
         <w:tc>
           <w:tcPr>
-            <w:tcW w:w="1300" w:type="dxa"/>
+            <w:tcW w:w="0" w:type="auto"/>
             <w:tcBorders>
               <w:top w:val="nil"/>
               <w:left w:val="single" w:sz="4" w:space="0" w:color="auto"/>
@@ -1584,42 +1735,42 @@
         </w:tc>
         <w:tc>
           <w:tcPr>
-            <w:tcW w:w="8476" w:type="dxa"/>
+            <w:tcW w:w="8255" w:type="dxa"/>
             <w:tcBorders>
               <w:top w:val="nil"/>
               <w:left w:val="nil"/>
-              <w:bottom w:val="nil"/>
-              <w:right w:val="single" w:sz="4" w:space="0" w:color="auto"/>
-            </w:tcBorders>
-            <w:shd w:val="clear" w:color="000000" w:fill="D9E1F2"/>
-            <w:hideMark/>
-          </w:tcPr>
-          <w:p>
-            <w:pPr>
-              <w:rPr>
-                <w:rFonts w:ascii="Calibri" w:eastAsia="Times New Roman" w:hAnsi="Calibri" w:cs="Calibri"/>
-                <w:color w:val="000000"/>
-                <w:lang w:val="en-US" w:eastAsia="da-DK"/>
-              </w:rPr>
-            </w:pPr>
-            <w:r>
-              <w:rPr>
-                <w:rFonts w:ascii="Calibri" w:eastAsia="Times New Roman" w:hAnsi="Calibri" w:cs="Calibri"/>
-                <w:color w:val="000000"/>
-                <w:lang w:val="en-US" w:eastAsia="da-DK"/>
-              </w:rPr>
-              <w:t xml:space="preserve">The interface shall recommend and visualize three treatment strategies for the specialist </w:t>
+              <w:bottom w:val="single" w:sz="4" w:space="0" w:color="auto"/>
+              <w:right w:val="single" w:sz="4" w:space="0" w:color="auto"/>
+            </w:tcBorders>
+            <w:shd w:val="clear" w:color="000000" w:fill="D9E1F2"/>
+            <w:hideMark/>
+          </w:tcPr>
+          <w:p>
+            <w:pPr>
+              <w:rPr>
+                <w:rFonts w:ascii="Calibri" w:eastAsia="Times New Roman" w:hAnsi="Calibri" w:cs="Calibri"/>
+                <w:color w:val="000000"/>
+                <w:lang w:val="en-US" w:eastAsia="da-DK"/>
+              </w:rPr>
+            </w:pPr>
+            <w:r>
+              <w:rPr>
+                <w:rFonts w:ascii="Calibri" w:eastAsia="Times New Roman" w:hAnsi="Calibri" w:cs="Calibri"/>
+                <w:color w:val="000000"/>
+                <w:lang w:val="en-US" w:eastAsia="da-DK"/>
+              </w:rPr>
+              <w:t>The Udecide system shall consist of four functionalities: login, search patient,  estimate effectiveness score and report effect.</w:t>
             </w:r>
           </w:p>
         </w:tc>
       </w:tr>
       <w:tr>
         <w:trPr>
-          <w:trHeight w:val="696"/>
+          <w:trHeight w:val="454"/>
         </w:trPr>
         <w:tc>
           <w:tcPr>
-            <w:tcW w:w="1300" w:type="dxa"/>
+            <w:tcW w:w="0" w:type="auto"/>
             <w:tcBorders>
               <w:top w:val="nil"/>
               <w:left w:val="single" w:sz="4" w:space="0" w:color="auto"/>
@@ -1650,9 +1801,9 @@
         </w:tc>
         <w:tc>
           <w:tcPr>
-            <w:tcW w:w="8476" w:type="dxa"/>
-            <w:tcBorders>
-              <w:top w:val="single" w:sz="4" w:space="0" w:color="auto"/>
+            <w:tcW w:w="8255" w:type="dxa"/>
+            <w:tcBorders>
+              <w:top w:val="nil"/>
               <w:left w:val="nil"/>
               <w:bottom w:val="single" w:sz="4" w:space="0" w:color="auto"/>
               <w:right w:val="single" w:sz="4" w:space="0" w:color="auto"/>
@@ -1674,50 +1825,18 @@
                 <w:color w:val="000000"/>
                 <w:lang w:val="en-US" w:eastAsia="da-DK"/>
               </w:rPr>
-              <w:t>The interface shall rank the recommended</w:t>
-            </w:r>
-            <w:r>
-              <w:rPr>
-                <w:rFonts w:ascii="Calibri" w:eastAsia="Times New Roman" w:hAnsi="Calibri" w:cs="Calibri"/>
-                <w:color w:val="000000"/>
-                <w:lang w:val="en-US" w:eastAsia="da-DK"/>
-              </w:rPr>
-              <w:t xml:space="preserve"> </w:t>
-            </w:r>
-            <w:r>
-              <w:rPr>
-                <w:rFonts w:ascii="Calibri" w:eastAsia="Times New Roman" w:hAnsi="Calibri" w:cs="Calibri"/>
-                <w:color w:val="000000"/>
-                <w:lang w:val="en-US" w:eastAsia="da-DK"/>
-              </w:rPr>
-              <w:t>treatment strategies from best</w:t>
-            </w:r>
-            <w:r>
-              <w:rPr>
-                <w:rFonts w:ascii="Calibri" w:eastAsia="Times New Roman" w:hAnsi="Calibri" w:cs="Calibri"/>
-                <w:color w:val="000000"/>
-                <w:lang w:val="en-US" w:eastAsia="da-DK"/>
-              </w:rPr>
-              <w:t xml:space="preserve"> to least</w:t>
-            </w:r>
-            <w:r>
-              <w:rPr>
-                <w:rFonts w:ascii="Calibri" w:eastAsia="Times New Roman" w:hAnsi="Calibri" w:cs="Calibri"/>
-                <w:color w:val="000000"/>
-                <w:lang w:val="en-US" w:eastAsia="da-DK"/>
-              </w:rPr>
-              <w:t xml:space="preserve"> expected effect</w:t>
+              <w:t xml:space="preserve">The UDecide system shall recommend and visualize three treatment strategies for the specialist </w:t>
             </w:r>
           </w:p>
         </w:tc>
       </w:tr>
       <w:tr>
         <w:trPr>
-          <w:trHeight w:val="974"/>
+          <w:trHeight w:val="454"/>
         </w:trPr>
         <w:tc>
           <w:tcPr>
-            <w:tcW w:w="1300" w:type="dxa"/>
+            <w:tcW w:w="0" w:type="auto"/>
             <w:tcBorders>
               <w:top w:val="nil"/>
               <w:left w:val="single" w:sz="4" w:space="0" w:color="auto"/>
@@ -1748,7 +1867,7 @@
         </w:tc>
         <w:tc>
           <w:tcPr>
-            <w:tcW w:w="8476" w:type="dxa"/>
+            <w:tcW w:w="8255" w:type="dxa"/>
             <w:tcBorders>
               <w:top w:val="nil"/>
               <w:left w:val="nil"/>
@@ -1772,50 +1891,18 @@
                 <w:color w:val="000000"/>
                 <w:lang w:val="en-US" w:eastAsia="da-DK"/>
               </w:rPr>
-              <w:t xml:space="preserve">The interface shall convey practical information about the treatment to the specialist. The practical information shall include a </w:t>
-            </w:r>
-            <w:r>
-              <w:rPr>
-                <w:rFonts w:ascii="Calibri" w:eastAsia="Times New Roman" w:hAnsi="Calibri" w:cs="Calibri"/>
-                <w:color w:val="000000"/>
-                <w:lang w:val="en-US" w:eastAsia="da-DK"/>
-              </w:rPr>
-              <w:t>description</w:t>
-            </w:r>
-            <w:r>
-              <w:rPr>
-                <w:rFonts w:ascii="Calibri" w:eastAsia="Times New Roman" w:hAnsi="Calibri" w:cs="Calibri"/>
-                <w:color w:val="000000"/>
-                <w:lang w:val="en-US" w:eastAsia="da-DK"/>
-              </w:rPr>
-              <w:t xml:space="preserve"> of the electrode </w:t>
-            </w:r>
-            <w:r>
-              <w:rPr>
-                <w:rFonts w:ascii="Calibri" w:eastAsia="Times New Roman" w:hAnsi="Calibri" w:cs="Calibri"/>
-                <w:color w:val="000000"/>
-                <w:lang w:val="en-US" w:eastAsia="da-DK"/>
-              </w:rPr>
-              <w:t>and typical</w:t>
-            </w:r>
-            <w:r>
-              <w:rPr>
-                <w:rFonts w:ascii="Calibri" w:eastAsia="Times New Roman" w:hAnsi="Calibri" w:cs="Calibri"/>
-                <w:color w:val="000000"/>
-                <w:lang w:val="en-US" w:eastAsia="da-DK"/>
-              </w:rPr>
-              <w:t xml:space="preserve"> usage.</w:t>
+              <w:t>The Udecide system shall be able to calculate an effectiveness score based on inputs regarding symptoms before and after treatment.</w:t>
             </w:r>
           </w:p>
         </w:tc>
       </w:tr>
       <w:tr>
         <w:trPr>
-          <w:trHeight w:val="705"/>
+          <w:trHeight w:val="454"/>
         </w:trPr>
         <w:tc>
           <w:tcPr>
-            <w:tcW w:w="1300" w:type="dxa"/>
+            <w:tcW w:w="0" w:type="auto"/>
             <w:tcBorders>
               <w:top w:val="nil"/>
               <w:left w:val="single" w:sz="4" w:space="0" w:color="auto"/>
@@ -1846,58 +1933,42 @@
         </w:tc>
         <w:tc>
           <w:tcPr>
-            <w:tcW w:w="8476" w:type="dxa"/>
+            <w:tcW w:w="8255" w:type="dxa"/>
             <w:tcBorders>
               <w:top w:val="nil"/>
               <w:left w:val="nil"/>
-              <w:bottom w:val="nil"/>
-              <w:right w:val="single" w:sz="4" w:space="0" w:color="auto"/>
-            </w:tcBorders>
-            <w:shd w:val="clear" w:color="000000" w:fill="D9E1F2"/>
-            <w:hideMark/>
-          </w:tcPr>
-          <w:p>
-            <w:pPr>
-              <w:rPr>
-                <w:rFonts w:ascii="Calibri" w:eastAsia="Times New Roman" w:hAnsi="Calibri" w:cs="Calibri"/>
-                <w:color w:val="000000"/>
-                <w:lang w:val="en-US" w:eastAsia="da-DK"/>
-              </w:rPr>
-            </w:pPr>
-            <w:r>
-              <w:rPr>
-                <w:rFonts w:ascii="Calibri" w:eastAsia="Times New Roman" w:hAnsi="Calibri" w:cs="Calibri"/>
-                <w:color w:val="000000"/>
-                <w:lang w:val="en-US" w:eastAsia="da-DK"/>
-              </w:rPr>
-              <w:t xml:space="preserve">The predetermined parameters defined by InnoCon Medical shall be </w:t>
-            </w:r>
-            <w:r>
-              <w:rPr>
-                <w:rFonts w:ascii="Calibri" w:eastAsia="Times New Roman" w:hAnsi="Calibri" w:cs="Calibri"/>
-                <w:color w:val="000000"/>
-                <w:lang w:val="en-US" w:eastAsia="da-DK"/>
-              </w:rPr>
-              <w:t>shown</w:t>
-            </w:r>
-            <w:r>
-              <w:rPr>
-                <w:rFonts w:ascii="Calibri" w:eastAsia="Times New Roman" w:hAnsi="Calibri" w:cs="Calibri"/>
-                <w:color w:val="000000"/>
-                <w:lang w:val="en-US" w:eastAsia="da-DK"/>
-              </w:rPr>
-              <w:t xml:space="preserve"> on the interface. </w:t>
+              <w:bottom w:val="single" w:sz="4" w:space="0" w:color="auto"/>
+              <w:right w:val="single" w:sz="4" w:space="0" w:color="auto"/>
+            </w:tcBorders>
+            <w:shd w:val="clear" w:color="000000" w:fill="D9E1F2"/>
+            <w:hideMark/>
+          </w:tcPr>
+          <w:p>
+            <w:pPr>
+              <w:rPr>
+                <w:rFonts w:ascii="Calibri" w:eastAsia="Times New Roman" w:hAnsi="Calibri" w:cs="Calibri"/>
+                <w:color w:val="000000"/>
+                <w:lang w:val="en-US" w:eastAsia="da-DK"/>
+              </w:rPr>
+            </w:pPr>
+            <w:r>
+              <w:rPr>
+                <w:rFonts w:ascii="Calibri" w:eastAsia="Times New Roman" w:hAnsi="Calibri" w:cs="Calibri"/>
+                <w:color w:val="000000"/>
+                <w:lang w:val="en-US" w:eastAsia="da-DK"/>
+              </w:rPr>
+              <w:t>The Udecide system shall rank the recommended treatment strategies from best to least expected effect</w:t>
             </w:r>
           </w:p>
         </w:tc>
       </w:tr>
       <w:tr>
         <w:trPr>
-          <w:trHeight w:val="715"/>
+          <w:trHeight w:val="454"/>
         </w:trPr>
         <w:tc>
           <w:tcPr>
-            <w:tcW w:w="1300" w:type="dxa"/>
+            <w:tcW w:w="0" w:type="auto"/>
             <w:tcBorders>
               <w:top w:val="nil"/>
               <w:left w:val="single" w:sz="4" w:space="0" w:color="auto"/>
@@ -1928,9 +1999,9 @@
         </w:tc>
         <w:tc>
           <w:tcPr>
-            <w:tcW w:w="8476" w:type="dxa"/>
-            <w:tcBorders>
-              <w:top w:val="single" w:sz="4" w:space="0" w:color="auto"/>
+            <w:tcW w:w="8255" w:type="dxa"/>
+            <w:tcBorders>
+              <w:top w:val="nil"/>
               <w:left w:val="nil"/>
               <w:bottom w:val="single" w:sz="4" w:space="0" w:color="auto"/>
               <w:right w:val="single" w:sz="4" w:space="0" w:color="auto"/>
@@ -1952,114 +2023,18 @@
                 <w:color w:val="000000"/>
                 <w:lang w:val="en-US" w:eastAsia="da-DK"/>
               </w:rPr>
-              <w:t>The U</w:t>
-            </w:r>
-            <w:r>
-              <w:rPr>
-                <w:rFonts w:ascii="Calibri" w:eastAsia="Times New Roman" w:hAnsi="Calibri" w:cs="Calibri"/>
-                <w:color w:val="000000"/>
-                <w:lang w:val="en-US" w:eastAsia="da-DK"/>
-              </w:rPr>
-              <w:t>D</w:t>
-            </w:r>
-            <w:r>
-              <w:rPr>
-                <w:rFonts w:ascii="Calibri" w:eastAsia="Times New Roman" w:hAnsi="Calibri" w:cs="Calibri"/>
-                <w:color w:val="000000"/>
-                <w:lang w:val="en-US" w:eastAsia="da-DK"/>
-              </w:rPr>
-              <w:t xml:space="preserve">ecide system shall consist of </w:t>
-            </w:r>
-            <w:r>
-              <w:rPr>
-                <w:rFonts w:ascii="Calibri" w:eastAsia="Times New Roman" w:hAnsi="Calibri" w:cs="Calibri"/>
-                <w:color w:val="000000"/>
-                <w:lang w:val="en-US" w:eastAsia="da-DK"/>
-              </w:rPr>
-              <w:t>four</w:t>
-            </w:r>
-            <w:r>
-              <w:rPr>
-                <w:rFonts w:ascii="Calibri" w:eastAsia="Times New Roman" w:hAnsi="Calibri" w:cs="Calibri"/>
-                <w:color w:val="000000"/>
-                <w:lang w:val="en-US" w:eastAsia="da-DK"/>
-              </w:rPr>
-              <w:t xml:space="preserve"> </w:t>
-            </w:r>
-            <w:r>
-              <w:rPr>
-                <w:rFonts w:ascii="Calibri" w:eastAsia="Times New Roman" w:hAnsi="Calibri" w:cs="Calibri"/>
-                <w:color w:val="000000"/>
-                <w:lang w:val="en-US" w:eastAsia="da-DK"/>
-              </w:rPr>
-              <w:t>functionalities</w:t>
-            </w:r>
-            <w:r>
-              <w:rPr>
-                <w:rFonts w:ascii="Calibri" w:eastAsia="Times New Roman" w:hAnsi="Calibri" w:cs="Calibri"/>
-                <w:color w:val="000000"/>
-                <w:lang w:val="en-US" w:eastAsia="da-DK"/>
-              </w:rPr>
-              <w:t xml:space="preserve">: Login, </w:t>
-            </w:r>
-            <w:r>
-              <w:rPr>
-                <w:rFonts w:ascii="Calibri" w:eastAsia="Times New Roman" w:hAnsi="Calibri" w:cs="Calibri"/>
-                <w:color w:val="000000"/>
-                <w:lang w:val="en-US" w:eastAsia="da-DK"/>
-              </w:rPr>
-              <w:t>search</w:t>
-            </w:r>
-            <w:r>
-              <w:rPr>
-                <w:rFonts w:ascii="Calibri" w:eastAsia="Times New Roman" w:hAnsi="Calibri" w:cs="Calibri"/>
-                <w:color w:val="000000"/>
-                <w:lang w:val="en-US" w:eastAsia="da-DK"/>
-              </w:rPr>
-              <w:t xml:space="preserve"> patient</w:t>
-            </w:r>
-            <w:r>
-              <w:rPr>
-                <w:rFonts w:ascii="Calibri" w:eastAsia="Times New Roman" w:hAnsi="Calibri" w:cs="Calibri"/>
-                <w:color w:val="000000"/>
-                <w:lang w:val="en-US" w:eastAsia="da-DK"/>
-              </w:rPr>
-              <w:t xml:space="preserve">, </w:t>
-            </w:r>
-            <w:r>
-              <w:rPr>
-                <w:rFonts w:ascii="Calibri" w:eastAsia="Times New Roman" w:hAnsi="Calibri" w:cs="Calibri"/>
-                <w:color w:val="000000"/>
-                <w:lang w:val="en-US" w:eastAsia="da-DK"/>
-              </w:rPr>
-              <w:t>e</w:t>
-            </w:r>
-            <w:r>
-              <w:rPr>
-                <w:rFonts w:ascii="Calibri" w:eastAsia="Times New Roman" w:hAnsi="Calibri" w:cs="Calibri"/>
-                <w:color w:val="000000"/>
-                <w:lang w:val="en-US" w:eastAsia="da-DK"/>
-              </w:rPr>
-              <w:t xml:space="preserve">stimate effectiveness score </w:t>
-            </w:r>
-            <w:r>
-              <w:rPr>
-                <w:rFonts w:ascii="Calibri" w:eastAsia="Times New Roman" w:hAnsi="Calibri" w:cs="Calibri"/>
-                <w:color w:val="000000"/>
-                <w:lang w:val="en-US" w:eastAsia="da-DK"/>
-              </w:rPr>
-              <w:t>and report effect.</w:t>
+              <w:t xml:space="preserve">The treatment strategy with the best expected effect shall be highlighted </w:t>
             </w:r>
           </w:p>
         </w:tc>
       </w:tr>
       <w:tr>
         <w:trPr>
-          <w:trHeight w:val="1109"/>
+          <w:trHeight w:val="454"/>
         </w:trPr>
         <w:tc>
           <w:tcPr>
-            <w:tcW w:w="1300" w:type="dxa"/>
+            <w:tcW w:w="0" w:type="auto"/>
             <w:tcBorders>
               <w:top w:val="nil"/>
               <w:left w:val="single" w:sz="4" w:space="0" w:color="auto"/>
@@ -2090,66 +2065,42 @@
         </w:tc>
         <w:tc>
           <w:tcPr>
-            <w:tcW w:w="8476" w:type="dxa"/>
+            <w:tcW w:w="8255" w:type="dxa"/>
             <w:tcBorders>
               <w:top w:val="nil"/>
               <w:left w:val="nil"/>
-              <w:bottom w:val="nil"/>
-              <w:right w:val="single" w:sz="4" w:space="0" w:color="auto"/>
-            </w:tcBorders>
-            <w:shd w:val="clear" w:color="000000" w:fill="D9E1F2"/>
-            <w:hideMark/>
-          </w:tcPr>
-          <w:p>
-            <w:pPr>
-              <w:rPr>
-                <w:rFonts w:ascii="Calibri" w:eastAsia="Times New Roman" w:hAnsi="Calibri" w:cs="Calibri"/>
-                <w:color w:val="000000"/>
-                <w:lang w:val="en-US" w:eastAsia="da-DK"/>
-              </w:rPr>
-            </w:pPr>
-            <w:r>
-              <w:rPr>
-                <w:rFonts w:ascii="Calibri" w:eastAsia="Times New Roman" w:hAnsi="Calibri" w:cs="Calibri"/>
-                <w:color w:val="000000"/>
-                <w:lang w:val="en-US" w:eastAsia="da-DK"/>
-              </w:rPr>
-              <w:t>The u</w:t>
-            </w:r>
-            <w:r>
-              <w:rPr>
-                <w:rFonts w:ascii="Calibri" w:eastAsia="Times New Roman" w:hAnsi="Calibri" w:cs="Calibri"/>
-                <w:color w:val="000000"/>
-                <w:lang w:val="en-US" w:eastAsia="da-DK"/>
-              </w:rPr>
-              <w:t>ser interface "Estimate effectiveness score" shall contain information about stimulation paradigm, parameters and effectiveness score to give the specialist the opportunity to get a</w:t>
-            </w:r>
-            <w:r>
-              <w:rPr>
-                <w:rFonts w:ascii="Calibri" w:eastAsia="Times New Roman" w:hAnsi="Calibri" w:cs="Calibri"/>
-                <w:color w:val="000000"/>
-                <w:lang w:val="en-US" w:eastAsia="da-DK"/>
-              </w:rPr>
-              <w:t>n</w:t>
-            </w:r>
-            <w:r>
-              <w:rPr>
-                <w:rFonts w:ascii="Calibri" w:eastAsia="Times New Roman" w:hAnsi="Calibri" w:cs="Calibri"/>
-                <w:color w:val="000000"/>
-                <w:lang w:val="en-US" w:eastAsia="da-DK"/>
-              </w:rPr>
-              <w:t xml:space="preserve"> overview. </w:t>
+              <w:bottom w:val="single" w:sz="4" w:space="0" w:color="auto"/>
+              <w:right w:val="single" w:sz="4" w:space="0" w:color="auto"/>
+            </w:tcBorders>
+            <w:shd w:val="clear" w:color="000000" w:fill="D9E1F2"/>
+            <w:hideMark/>
+          </w:tcPr>
+          <w:p>
+            <w:pPr>
+              <w:rPr>
+                <w:rFonts w:ascii="Calibri" w:eastAsia="Times New Roman" w:hAnsi="Calibri" w:cs="Calibri"/>
+                <w:color w:val="000000"/>
+                <w:lang w:val="en-US" w:eastAsia="da-DK"/>
+              </w:rPr>
+            </w:pPr>
+            <w:r>
+              <w:rPr>
+                <w:rFonts w:ascii="Calibri" w:eastAsia="Times New Roman" w:hAnsi="Calibri" w:cs="Calibri"/>
+                <w:color w:val="000000"/>
+                <w:lang w:val="en-US" w:eastAsia="da-DK"/>
+              </w:rPr>
+              <w:t xml:space="preserve">Each recommended treatment strategy shall contain information about stimulation paradigm, parameters and effectiveness score to give the specialist the opportunity to get an overview. </w:t>
             </w:r>
           </w:p>
         </w:tc>
       </w:tr>
       <w:tr>
         <w:trPr>
-          <w:trHeight w:val="699"/>
+          <w:trHeight w:val="454"/>
         </w:trPr>
         <w:tc>
           <w:tcPr>
-            <w:tcW w:w="1300" w:type="dxa"/>
+            <w:tcW w:w="0" w:type="auto"/>
             <w:tcBorders>
               <w:top w:val="nil"/>
               <w:left w:val="single" w:sz="4" w:space="0" w:color="auto"/>
@@ -2180,9 +2131,9 @@
         </w:tc>
         <w:tc>
           <w:tcPr>
-            <w:tcW w:w="8476" w:type="dxa"/>
-            <w:tcBorders>
-              <w:top w:val="single" w:sz="4" w:space="0" w:color="auto"/>
+            <w:tcW w:w="8255" w:type="dxa"/>
+            <w:tcBorders>
+              <w:top w:val="nil"/>
               <w:left w:val="nil"/>
               <w:bottom w:val="single" w:sz="4" w:space="0" w:color="auto"/>
               <w:right w:val="single" w:sz="4" w:space="0" w:color="auto"/>
@@ -2204,34 +2155,18 @@
                 <w:color w:val="000000"/>
                 <w:lang w:val="en-US" w:eastAsia="da-DK"/>
               </w:rPr>
-              <w:t>The system shall be able to update the algorithm with new data on the research field periodically</w:t>
-            </w:r>
-            <w:r>
-              <w:rPr>
-                <w:rFonts w:ascii="Calibri" w:eastAsia="Times New Roman" w:hAnsi="Calibri" w:cs="Calibri"/>
-                <w:color w:val="000000"/>
-                <w:lang w:val="en-US" w:eastAsia="da-DK"/>
-              </w:rPr>
-              <w:t>.</w:t>
-            </w:r>
-          </w:p>
-          <w:p>
-            <w:pPr>
-              <w:rPr>
-                <w:rFonts w:ascii="Calibri" w:eastAsia="Times New Roman" w:hAnsi="Calibri" w:cs="Calibri"/>
-                <w:lang w:val="en-US" w:eastAsia="da-DK"/>
-              </w:rPr>
-            </w:pPr>
+              <w:t xml:space="preserve">The interface shall convey cautionary notes about the treatment to the specialist. </w:t>
+            </w:r>
           </w:p>
         </w:tc>
       </w:tr>
       <w:tr>
         <w:trPr>
-          <w:trHeight w:val="553"/>
+          <w:trHeight w:val="454"/>
         </w:trPr>
         <w:tc>
           <w:tcPr>
-            <w:tcW w:w="1300" w:type="dxa"/>
+            <w:tcW w:w="0" w:type="auto"/>
             <w:tcBorders>
               <w:top w:val="nil"/>
               <w:left w:val="single" w:sz="4" w:space="0" w:color="auto"/>
@@ -2262,7 +2197,7 @@
         </w:tc>
         <w:tc>
           <w:tcPr>
-            <w:tcW w:w="8476" w:type="dxa"/>
+            <w:tcW w:w="8255" w:type="dxa"/>
             <w:tcBorders>
               <w:top w:val="nil"/>
               <w:left w:val="nil"/>
@@ -2286,18 +2221,18 @@
                 <w:color w:val="000000"/>
                 <w:lang w:val="en-US" w:eastAsia="da-DK"/>
               </w:rPr>
-              <w:t>The output shall be conveyed through graphical illustrations</w:t>
+              <w:t>The recommended treatment with the least time of stimulation pr. day shall be highlighted in the recommendation.</w:t>
             </w:r>
           </w:p>
         </w:tc>
       </w:tr>
       <w:tr>
         <w:trPr>
-          <w:trHeight w:val="561"/>
+          <w:trHeight w:val="454"/>
         </w:trPr>
         <w:tc>
           <w:tcPr>
-            <w:tcW w:w="1300" w:type="dxa"/>
+            <w:tcW w:w="0" w:type="auto"/>
             <w:tcBorders>
               <w:top w:val="nil"/>
               <w:left w:val="single" w:sz="4" w:space="0" w:color="auto"/>
@@ -2328,42 +2263,42 @@
         </w:tc>
         <w:tc>
           <w:tcPr>
-            <w:tcW w:w="8476" w:type="dxa"/>
+            <w:tcW w:w="8255" w:type="dxa"/>
             <w:tcBorders>
               <w:top w:val="nil"/>
               <w:left w:val="nil"/>
-              <w:bottom w:val="nil"/>
-              <w:right w:val="single" w:sz="4" w:space="0" w:color="auto"/>
-            </w:tcBorders>
-            <w:shd w:val="clear" w:color="000000" w:fill="D9E1F2"/>
-            <w:hideMark/>
-          </w:tcPr>
-          <w:p>
-            <w:pPr>
-              <w:rPr>
-                <w:rFonts w:ascii="Calibri" w:eastAsia="Times New Roman" w:hAnsi="Calibri" w:cs="Calibri"/>
-                <w:color w:val="000000"/>
-                <w:lang w:val="en-US" w:eastAsia="da-DK"/>
-              </w:rPr>
-            </w:pPr>
-            <w:r>
-              <w:rPr>
-                <w:rFonts w:ascii="Calibri" w:eastAsia="Times New Roman" w:hAnsi="Calibri" w:cs="Calibri"/>
-                <w:color w:val="000000"/>
-                <w:lang w:val="en-US" w:eastAsia="da-DK"/>
-              </w:rPr>
-              <w:t xml:space="preserve">The information from the output shall be conveyed in medical terms </w:t>
+              <w:bottom w:val="single" w:sz="4" w:space="0" w:color="auto"/>
+              <w:right w:val="single" w:sz="4" w:space="0" w:color="auto"/>
+            </w:tcBorders>
+            <w:shd w:val="clear" w:color="000000" w:fill="D9E1F2"/>
+            <w:hideMark/>
+          </w:tcPr>
+          <w:p>
+            <w:pPr>
+              <w:rPr>
+                <w:rFonts w:ascii="Calibri" w:eastAsia="Times New Roman" w:hAnsi="Calibri" w:cs="Calibri"/>
+                <w:color w:val="000000"/>
+                <w:lang w:val="en-US" w:eastAsia="da-DK"/>
+              </w:rPr>
+            </w:pPr>
+            <w:r>
+              <w:rPr>
+                <w:rFonts w:ascii="Calibri" w:eastAsia="Times New Roman" w:hAnsi="Calibri" w:cs="Calibri"/>
+                <w:color w:val="000000"/>
+                <w:lang w:val="en-US" w:eastAsia="da-DK"/>
+              </w:rPr>
+              <w:t xml:space="preserve">The system shall be able to take inputs to the algorithm entered by the specialist. Those inputs shall be: gender, age, number of incontinence episodes, number of daily urinations, nocturia, number of urgency episodes, bladder capacity, detrusor overactivity and quality of life.  </w:t>
             </w:r>
           </w:p>
         </w:tc>
       </w:tr>
       <w:tr>
         <w:trPr>
-          <w:trHeight w:val="555"/>
+          <w:trHeight w:val="454"/>
         </w:trPr>
         <w:tc>
           <w:tcPr>
-            <w:tcW w:w="1300" w:type="dxa"/>
+            <w:tcW w:w="0" w:type="auto"/>
             <w:tcBorders>
               <w:top w:val="nil"/>
               <w:left w:val="single" w:sz="4" w:space="0" w:color="auto"/>
@@ -2394,9 +2329,9 @@
         </w:tc>
         <w:tc>
           <w:tcPr>
-            <w:tcW w:w="8476" w:type="dxa"/>
-            <w:tcBorders>
-              <w:top w:val="single" w:sz="4" w:space="0" w:color="auto"/>
+            <w:tcW w:w="8255" w:type="dxa"/>
+            <w:tcBorders>
+              <w:top w:val="nil"/>
               <w:left w:val="nil"/>
               <w:bottom w:val="single" w:sz="4" w:space="0" w:color="auto"/>
               <w:right w:val="single" w:sz="4" w:space="0" w:color="auto"/>
@@ -2418,18 +2353,18 @@
                 <w:color w:val="000000"/>
                 <w:lang w:val="en-US" w:eastAsia="da-DK"/>
               </w:rPr>
-              <w:t xml:space="preserve">The treatment strategy with the best expected effect shall be highlighted </w:t>
+              <w:t>The Udecide system shall have a range check on the data input from the specialist</w:t>
             </w:r>
           </w:p>
         </w:tc>
       </w:tr>
       <w:tr>
         <w:trPr>
-          <w:trHeight w:val="988"/>
+          <w:trHeight w:val="454"/>
         </w:trPr>
         <w:tc>
           <w:tcPr>
-            <w:tcW w:w="1300" w:type="dxa"/>
+            <w:tcW w:w="0" w:type="auto"/>
             <w:tcBorders>
               <w:top w:val="nil"/>
               <w:left w:val="single" w:sz="4" w:space="0" w:color="auto"/>
@@ -2454,72 +2389,48 @@
                 <w:color w:val="000000"/>
                 <w:lang w:eastAsia="da-DK"/>
               </w:rPr>
-              <w:t>UD-SRS-13</w:t>
-            </w:r>
-          </w:p>
-        </w:tc>
-        <w:tc>
-          <w:tcPr>
-            <w:tcW w:w="8476" w:type="dxa"/>
+              <w:t>UD-SRS-11</w:t>
+            </w:r>
+          </w:p>
+        </w:tc>
+        <w:tc>
+          <w:tcPr>
+            <w:tcW w:w="8255" w:type="dxa"/>
             <w:tcBorders>
               <w:top w:val="nil"/>
               <w:left w:val="nil"/>
-              <w:bottom w:val="nil"/>
-              <w:right w:val="single" w:sz="4" w:space="0" w:color="auto"/>
-            </w:tcBorders>
-            <w:shd w:val="clear" w:color="000000" w:fill="D9E1F2"/>
-            <w:hideMark/>
-          </w:tcPr>
-          <w:p>
-            <w:pPr>
-              <w:rPr>
-                <w:rFonts w:ascii="Calibri" w:eastAsia="Times New Roman" w:hAnsi="Calibri" w:cs="Calibri"/>
-                <w:color w:val="000000"/>
-                <w:lang w:val="en-US" w:eastAsia="da-DK"/>
-              </w:rPr>
-            </w:pPr>
-            <w:r>
-              <w:rPr>
-                <w:rFonts w:ascii="Calibri" w:eastAsia="Times New Roman" w:hAnsi="Calibri" w:cs="Calibri"/>
-                <w:color w:val="000000"/>
-                <w:lang w:val="en-US" w:eastAsia="da-DK"/>
-              </w:rPr>
-              <w:t xml:space="preserve">The system shall be able to take inputs to the algorithm entered by the specialist. Those inputs shall be: </w:t>
-            </w:r>
-            <w:r>
-              <w:rPr>
-                <w:rFonts w:ascii="Calibri" w:eastAsia="Times New Roman" w:hAnsi="Calibri" w:cs="Calibri"/>
-                <w:color w:val="000000"/>
-                <w:lang w:val="en-US" w:eastAsia="da-DK"/>
-              </w:rPr>
-              <w:t>gender</w:t>
-            </w:r>
-            <w:r>
-              <w:rPr>
-                <w:rFonts w:ascii="Calibri" w:eastAsia="Times New Roman" w:hAnsi="Calibri" w:cs="Calibri"/>
-                <w:color w:val="000000"/>
-                <w:lang w:val="en-US" w:eastAsia="da-DK"/>
-              </w:rPr>
-              <w:t xml:space="preserve">, age, OAB symptoms and data collected from </w:t>
-            </w:r>
-            <w:r>
-              <w:rPr>
-                <w:rFonts w:ascii="Calibri" w:eastAsia="Times New Roman" w:hAnsi="Calibri" w:cs="Calibri"/>
-                <w:color w:val="000000"/>
-                <w:lang w:val="en-US" w:eastAsia="da-DK"/>
-              </w:rPr>
-              <w:t>clinical practice.</w:t>
+              <w:bottom w:val="single" w:sz="4" w:space="0" w:color="auto"/>
+              <w:right w:val="single" w:sz="4" w:space="0" w:color="auto"/>
+            </w:tcBorders>
+            <w:shd w:val="clear" w:color="000000" w:fill="D9E1F2"/>
+            <w:hideMark/>
+          </w:tcPr>
+          <w:p>
+            <w:pPr>
+              <w:rPr>
+                <w:rFonts w:ascii="Calibri" w:eastAsia="Times New Roman" w:hAnsi="Calibri" w:cs="Calibri"/>
+                <w:color w:val="000000"/>
+                <w:lang w:val="en-US" w:eastAsia="da-DK"/>
+              </w:rPr>
+            </w:pPr>
+            <w:r>
+              <w:rPr>
+                <w:rFonts w:ascii="Calibri" w:eastAsia="Times New Roman" w:hAnsi="Calibri" w:cs="Calibri"/>
+                <w:color w:val="000000"/>
+                <w:lang w:val="en-US" w:eastAsia="da-DK"/>
+              </w:rPr>
+              <w:t xml:space="preserve">Stimulation paradigm recommended in the output from the Udecide system shall be either: urge, time limited or constant, and the recommended session time shall be either: 60 seconds, 15 minutes, 30 minutes, 4 hours or constant. </w:t>
             </w:r>
           </w:p>
         </w:tc>
       </w:tr>
       <w:tr>
         <w:trPr>
-          <w:trHeight w:val="837"/>
+          <w:trHeight w:val="454"/>
         </w:trPr>
         <w:tc>
           <w:tcPr>
-            <w:tcW w:w="1300" w:type="dxa"/>
+            <w:tcW w:w="0" w:type="auto"/>
             <w:tcBorders>
               <w:top w:val="nil"/>
               <w:left w:val="single" w:sz="4" w:space="0" w:color="auto"/>
@@ -2544,15 +2455,15 @@
                 <w:color w:val="000000"/>
                 <w:lang w:eastAsia="da-DK"/>
               </w:rPr>
-              <w:t>UD-SRS-16</w:t>
-            </w:r>
-          </w:p>
-        </w:tc>
-        <w:tc>
-          <w:tcPr>
-            <w:tcW w:w="8476" w:type="dxa"/>
-            <w:tcBorders>
-              <w:top w:val="single" w:sz="4" w:space="0" w:color="auto"/>
+              <w:t>UD-SRS-12</w:t>
+            </w:r>
+          </w:p>
+        </w:tc>
+        <w:tc>
+          <w:tcPr>
+            <w:tcW w:w="8255" w:type="dxa"/>
+            <w:tcBorders>
+              <w:top w:val="nil"/>
               <w:left w:val="nil"/>
               <w:bottom w:val="single" w:sz="4" w:space="0" w:color="auto"/>
               <w:right w:val="single" w:sz="4" w:space="0" w:color="auto"/>
@@ -2574,28 +2485,36 @@
                 <w:color w:val="000000"/>
                 <w:lang w:val="en-US" w:eastAsia="da-DK"/>
               </w:rPr>
-              <w:t>The algorithm shall be based on data from UCon collected by InnoCon Medical</w:t>
-            </w:r>
-            <w:r>
-              <w:rPr>
-                <w:rFonts w:ascii="Calibri" w:eastAsia="Times New Roman" w:hAnsi="Calibri" w:cs="Calibri"/>
-                <w:color w:val="000000"/>
-                <w:lang w:val="en-US" w:eastAsia="da-DK"/>
-              </w:rPr>
-              <w:t>.</w:t>
+              <w:t xml:space="preserve">The predetermined </w:t>
+            </w:r>
+            <w:r>
+              <w:rPr>
+                <w:rFonts w:ascii="Calibri" w:eastAsia="Times New Roman" w:hAnsi="Calibri" w:cs="Calibri"/>
+                <w:color w:val="000000"/>
+                <w:lang w:val="en-US" w:eastAsia="da-DK"/>
+              </w:rPr>
+              <w:t xml:space="preserve">stimulation </w:t>
+            </w:r>
+            <w:r>
+              <w:rPr>
+                <w:rFonts w:ascii="Calibri" w:eastAsia="Times New Roman" w:hAnsi="Calibri" w:cs="Calibri"/>
+                <w:color w:val="000000"/>
+                <w:lang w:val="en-US" w:eastAsia="da-DK"/>
+              </w:rPr>
+              <w:t xml:space="preserve">parameters defined by InnoCon Medical shall be shown on the interface. </w:t>
             </w:r>
           </w:p>
         </w:tc>
       </w:tr>
       <w:tr>
         <w:trPr>
-          <w:trHeight w:val="1683"/>
+          <w:trHeight w:val="454"/>
         </w:trPr>
         <w:tc>
           <w:tcPr>
-            <w:tcW w:w="1300" w:type="dxa"/>
-            <w:tcBorders>
-              <w:top w:val="single" w:sz="4" w:space="0" w:color="auto"/>
+            <w:tcW w:w="0" w:type="auto"/>
+            <w:tcBorders>
+              <w:top w:val="nil"/>
               <w:left w:val="single" w:sz="4" w:space="0" w:color="auto"/>
               <w:bottom w:val="single" w:sz="4" w:space="0" w:color="auto"/>
               <w:right w:val="single" w:sz="4" w:space="0" w:color="auto"/>
@@ -2618,15 +2537,15 @@
                 <w:color w:val="000000"/>
                 <w:lang w:eastAsia="da-DK"/>
               </w:rPr>
-              <w:t>UD-SRS-18</w:t>
-            </w:r>
-          </w:p>
-        </w:tc>
-        <w:tc>
-          <w:tcPr>
-            <w:tcW w:w="8476" w:type="dxa"/>
-            <w:tcBorders>
-              <w:top w:val="single" w:sz="4" w:space="0" w:color="auto"/>
+              <w:t>UD-SRS-13</w:t>
+            </w:r>
+          </w:p>
+        </w:tc>
+        <w:tc>
+          <w:tcPr>
+            <w:tcW w:w="8255" w:type="dxa"/>
+            <w:tcBorders>
+              <w:top w:val="nil"/>
               <w:left w:val="nil"/>
               <w:bottom w:val="single" w:sz="4" w:space="0" w:color="auto"/>
               <w:right w:val="single" w:sz="4" w:space="0" w:color="auto"/>
@@ -2648,18 +2567,18 @@
                 <w:color w:val="000000"/>
                 <w:lang w:val="en-US" w:eastAsia="da-DK"/>
               </w:rPr>
-              <w:t>Stimulation paradigm recommended in the output from the Udecide system shall be either: Urge, Time Limited or Constant.  The output of stimulation parameter Intensity limit shall be divided into 5 levels (level 1 = low, level 5 = high) and the output of stimulation parameter Session time shall be either: 60 seconds, 15 minutes, 30 minutes, 4 hours or constant.</w:t>
+              <w:t>Information on the actual use of UCon shall be conveyed through graphical illustrations</w:t>
             </w:r>
           </w:p>
         </w:tc>
       </w:tr>
       <w:tr>
         <w:trPr>
-          <w:trHeight w:val="571"/>
+          <w:trHeight w:val="454"/>
         </w:trPr>
         <w:tc>
           <w:tcPr>
-            <w:tcW w:w="1300" w:type="dxa"/>
+            <w:tcW w:w="0" w:type="auto"/>
             <w:tcBorders>
               <w:top w:val="nil"/>
               <w:left w:val="single" w:sz="4" w:space="0" w:color="auto"/>
@@ -2684,13 +2603,13 @@
                 <w:color w:val="000000"/>
                 <w:lang w:eastAsia="da-DK"/>
               </w:rPr>
-              <w:t>UD-SRS-19</w:t>
-            </w:r>
-          </w:p>
-        </w:tc>
-        <w:tc>
-          <w:tcPr>
-            <w:tcW w:w="8476" w:type="dxa"/>
+              <w:t>UD-SRS-14</w:t>
+            </w:r>
+          </w:p>
+        </w:tc>
+        <w:tc>
+          <w:tcPr>
+            <w:tcW w:w="8255" w:type="dxa"/>
             <w:tcBorders>
               <w:top w:val="nil"/>
               <w:left w:val="nil"/>
@@ -2714,34 +2633,18 @@
                 <w:color w:val="000000"/>
                 <w:lang w:val="en-US" w:eastAsia="da-DK"/>
               </w:rPr>
-              <w:t>The U</w:t>
-            </w:r>
-            <w:r>
-              <w:rPr>
-                <w:rFonts w:ascii="Calibri" w:eastAsia="Times New Roman" w:hAnsi="Calibri" w:cs="Calibri"/>
-                <w:color w:val="000000"/>
-                <w:lang w:val="en-US" w:eastAsia="da-DK"/>
-              </w:rPr>
-              <w:t>D</w:t>
-            </w:r>
-            <w:r>
-              <w:rPr>
-                <w:rFonts w:ascii="Calibri" w:eastAsia="Times New Roman" w:hAnsi="Calibri" w:cs="Calibri"/>
-                <w:color w:val="000000"/>
-                <w:lang w:val="en-US" w:eastAsia="da-DK"/>
-              </w:rPr>
-              <w:t xml:space="preserve">ecide system shall be connected to a database.  </w:t>
+              <w:t xml:space="preserve">The questionnaire and the subsequent recommendation shall be conveyed in medical terms </w:t>
             </w:r>
           </w:p>
         </w:tc>
       </w:tr>
       <w:tr>
         <w:trPr>
-          <w:trHeight w:val="680"/>
+          <w:trHeight w:val="454"/>
         </w:trPr>
         <w:tc>
           <w:tcPr>
-            <w:tcW w:w="1300" w:type="dxa"/>
+            <w:tcW w:w="0" w:type="auto"/>
             <w:tcBorders>
               <w:top w:val="nil"/>
               <w:left w:val="single" w:sz="4" w:space="0" w:color="auto"/>
@@ -2766,13 +2669,21 @@
                 <w:color w:val="000000"/>
                 <w:lang w:eastAsia="da-DK"/>
               </w:rPr>
-              <w:t>UD-SRS-20</w:t>
-            </w:r>
-          </w:p>
-        </w:tc>
-        <w:tc>
-          <w:tcPr>
-            <w:tcW w:w="8476" w:type="dxa"/>
+              <w:t>UD-SRS-15</w:t>
+            </w:r>
+          </w:p>
+          <w:p>
+            <w:pPr>
+              <w:rPr>
+                <w:rFonts w:ascii="Calibri" w:eastAsia="Times New Roman" w:hAnsi="Calibri" w:cs="Calibri"/>
+                <w:lang w:eastAsia="da-DK"/>
+              </w:rPr>
+            </w:pPr>
+          </w:p>
+        </w:tc>
+        <w:tc>
+          <w:tcPr>
+            <w:tcW w:w="8255" w:type="dxa"/>
             <w:tcBorders>
               <w:top w:val="nil"/>
               <w:left w:val="nil"/>
@@ -2796,26 +2707,18 @@
                 <w:color w:val="000000"/>
                 <w:lang w:val="en-US" w:eastAsia="da-DK"/>
               </w:rPr>
-              <w:t>Patient preferences regarding electrode type, shall be an opportunity to input to the Udecide system</w:t>
-            </w:r>
-            <w:r>
-              <w:rPr>
-                <w:rFonts w:ascii="Calibri" w:eastAsia="Times New Roman" w:hAnsi="Calibri" w:cs="Calibri"/>
-                <w:color w:val="000000"/>
-                <w:lang w:val="en-US" w:eastAsia="da-DK"/>
-              </w:rPr>
-              <w:t>.</w:t>
+              <w:t>Patient preferences regarding electrode type, shall be possible to input in  the Udecide system</w:t>
             </w:r>
           </w:p>
         </w:tc>
       </w:tr>
       <w:tr>
         <w:trPr>
-          <w:trHeight w:val="1128"/>
+          <w:trHeight w:val="454"/>
         </w:trPr>
         <w:tc>
           <w:tcPr>
-            <w:tcW w:w="1300" w:type="dxa"/>
+            <w:tcW w:w="0" w:type="auto"/>
             <w:tcBorders>
               <w:top w:val="nil"/>
               <w:left w:val="single" w:sz="4" w:space="0" w:color="auto"/>
@@ -2840,14 +2743,13 @@
                 <w:color w:val="000000"/>
                 <w:lang w:eastAsia="da-DK"/>
               </w:rPr>
-              <w:lastRenderedPageBreak/>
-              <w:t>UD-SRS-21</w:t>
-            </w:r>
-          </w:p>
-        </w:tc>
-        <w:tc>
-          <w:tcPr>
-            <w:tcW w:w="8476" w:type="dxa"/>
+              <w:t>UD-SRS-16</w:t>
+            </w:r>
+          </w:p>
+        </w:tc>
+        <w:tc>
+          <w:tcPr>
+            <w:tcW w:w="8255" w:type="dxa"/>
             <w:tcBorders>
               <w:top w:val="nil"/>
               <w:left w:val="nil"/>
@@ -2862,27 +2764,35 @@
               <w:rPr>
                 <w:rFonts w:ascii="Calibri" w:eastAsia="Times New Roman" w:hAnsi="Calibri" w:cs="Calibri"/>
                 <w:color w:val="000000"/>
-                <w:lang w:val="en-US" w:eastAsia="da-DK"/>
-              </w:rPr>
-            </w:pPr>
-            <w:r>
-              <w:rPr>
-                <w:rFonts w:ascii="Calibri" w:eastAsia="Times New Roman" w:hAnsi="Calibri" w:cs="Calibri"/>
-                <w:color w:val="000000"/>
-                <w:lang w:val="en-US" w:eastAsia="da-DK"/>
-              </w:rPr>
-              <w:t>The recommended treatment with the least time of stimulation pr. day shall be highlighted on the interface.</w:t>
+                <w:lang w:eastAsia="da-DK"/>
+              </w:rPr>
+            </w:pPr>
+            <w:r>
+              <w:rPr>
+                <w:rFonts w:ascii="Calibri" w:eastAsia="Times New Roman" w:hAnsi="Calibri" w:cs="Calibri"/>
+                <w:color w:val="000000"/>
+                <w:lang w:val="en-US" w:eastAsia="da-DK"/>
+              </w:rPr>
+              <w:t xml:space="preserve">The patient profile interface shall include input fields for creating a new patient profile. </w:t>
+            </w:r>
+            <w:r>
+              <w:rPr>
+                <w:rFonts w:ascii="Calibri" w:eastAsia="Times New Roman" w:hAnsi="Calibri" w:cs="Calibri"/>
+                <w:color w:val="000000"/>
+                <w:lang w:eastAsia="da-DK"/>
+              </w:rPr>
+              <w:t>Those fields shall be: CPR, name, age and gender.</w:t>
             </w:r>
           </w:p>
         </w:tc>
       </w:tr>
       <w:tr>
         <w:trPr>
-          <w:trHeight w:val="1130"/>
+          <w:trHeight w:val="454"/>
         </w:trPr>
         <w:tc>
           <w:tcPr>
-            <w:tcW w:w="1300" w:type="dxa"/>
+            <w:tcW w:w="0" w:type="auto"/>
             <w:tcBorders>
               <w:top w:val="nil"/>
               <w:left w:val="single" w:sz="4" w:space="0" w:color="auto"/>
@@ -2907,13 +2817,13 @@
                 <w:color w:val="000000"/>
                 <w:lang w:eastAsia="da-DK"/>
               </w:rPr>
-              <w:t>UD-SRS-22</w:t>
-            </w:r>
-          </w:p>
-        </w:tc>
-        <w:tc>
-          <w:tcPr>
-            <w:tcW w:w="8476" w:type="dxa"/>
+              <w:t>UD-SRS-17</w:t>
+            </w:r>
+          </w:p>
+        </w:tc>
+        <w:tc>
+          <w:tcPr>
+            <w:tcW w:w="8255" w:type="dxa"/>
             <w:tcBorders>
               <w:top w:val="nil"/>
               <w:left w:val="nil"/>
@@ -2937,82 +2847,18 @@
                 <w:color w:val="000000"/>
                 <w:lang w:val="en-US" w:eastAsia="da-DK"/>
               </w:rPr>
-              <w:t>The "</w:t>
-            </w:r>
-            <w:r>
-              <w:rPr>
-                <w:rFonts w:ascii="Calibri" w:eastAsia="Times New Roman" w:hAnsi="Calibri" w:cs="Calibri"/>
-                <w:color w:val="000000"/>
-                <w:lang w:val="en-US" w:eastAsia="da-DK"/>
-              </w:rPr>
-              <w:t>Search</w:t>
-            </w:r>
-            <w:r>
-              <w:rPr>
-                <w:rFonts w:ascii="Calibri" w:eastAsia="Times New Roman" w:hAnsi="Calibri" w:cs="Calibri"/>
-                <w:color w:val="000000"/>
-                <w:lang w:val="en-US" w:eastAsia="da-DK"/>
-              </w:rPr>
-              <w:t xml:space="preserve"> patient" interface shall include input fields for creating a new patient profile. Those field</w:t>
-            </w:r>
-            <w:r>
-              <w:rPr>
-                <w:rFonts w:ascii="Calibri" w:eastAsia="Times New Roman" w:hAnsi="Calibri" w:cs="Calibri"/>
-                <w:color w:val="000000"/>
-                <w:lang w:val="en-US" w:eastAsia="da-DK"/>
-              </w:rPr>
-              <w:t>s</w:t>
-            </w:r>
-            <w:r>
-              <w:rPr>
-                <w:rFonts w:ascii="Calibri" w:eastAsia="Times New Roman" w:hAnsi="Calibri" w:cs="Calibri"/>
-                <w:color w:val="000000"/>
-                <w:lang w:val="en-US" w:eastAsia="da-DK"/>
-              </w:rPr>
-              <w:t xml:space="preserve"> shall be: CPR, </w:t>
-            </w:r>
-            <w:r>
-              <w:rPr>
-                <w:rFonts w:ascii="Calibri" w:eastAsia="Times New Roman" w:hAnsi="Calibri" w:cs="Calibri"/>
-                <w:color w:val="000000"/>
-                <w:lang w:val="en-US" w:eastAsia="da-DK"/>
-              </w:rPr>
-              <w:t>n</w:t>
-            </w:r>
-            <w:r>
-              <w:rPr>
-                <w:rFonts w:ascii="Calibri" w:eastAsia="Times New Roman" w:hAnsi="Calibri" w:cs="Calibri"/>
-                <w:color w:val="000000"/>
-                <w:lang w:val="en-US" w:eastAsia="da-DK"/>
-              </w:rPr>
-              <w:t>ame</w:t>
-            </w:r>
-            <w:r>
-              <w:rPr>
-                <w:rFonts w:ascii="Calibri" w:eastAsia="Times New Roman" w:hAnsi="Calibri" w:cs="Calibri"/>
-                <w:color w:val="000000"/>
-                <w:lang w:val="en-US" w:eastAsia="da-DK"/>
-              </w:rPr>
-              <w:t>, age</w:t>
-            </w:r>
-            <w:r>
-              <w:rPr>
-                <w:rFonts w:ascii="Calibri" w:eastAsia="Times New Roman" w:hAnsi="Calibri" w:cs="Calibri"/>
-                <w:color w:val="000000"/>
-                <w:lang w:val="en-US" w:eastAsia="da-DK"/>
-              </w:rPr>
-              <w:t xml:space="preserve"> and Gender.  The patient profile shall be stored in the database.</w:t>
+              <w:t>The Udecide system shall only grant access for validated users.</w:t>
             </w:r>
           </w:p>
         </w:tc>
       </w:tr>
       <w:tr>
         <w:trPr>
-          <w:trHeight w:val="977"/>
+          <w:trHeight w:val="454"/>
         </w:trPr>
         <w:tc>
           <w:tcPr>
-            <w:tcW w:w="1300" w:type="dxa"/>
+            <w:tcW w:w="0" w:type="auto"/>
             <w:tcBorders>
               <w:top w:val="nil"/>
               <w:left w:val="single" w:sz="4" w:space="0" w:color="auto"/>
@@ -3037,13 +2883,13 @@
                 <w:color w:val="000000"/>
                 <w:lang w:eastAsia="da-DK"/>
               </w:rPr>
-              <w:t>UD-SRS-23</w:t>
-            </w:r>
-          </w:p>
-        </w:tc>
-        <w:tc>
-          <w:tcPr>
-            <w:tcW w:w="8476" w:type="dxa"/>
+              <w:t>UD-SRS-18</w:t>
+            </w:r>
+          </w:p>
+        </w:tc>
+        <w:tc>
+          <w:tcPr>
+            <w:tcW w:w="8255" w:type="dxa"/>
             <w:tcBorders>
               <w:top w:val="nil"/>
               <w:left w:val="nil"/>
@@ -3067,7 +2913,139 @@
                 <w:color w:val="000000"/>
                 <w:lang w:val="en-US" w:eastAsia="da-DK"/>
               </w:rPr>
-              <w:t>The Udecide system shall validate that user access is granted</w:t>
+              <w:t xml:space="preserve">The Udecide system shall be connected to a cloud-based database.  </w:t>
+            </w:r>
+          </w:p>
+        </w:tc>
+      </w:tr>
+      <w:tr>
+        <w:trPr>
+          <w:trHeight w:val="454"/>
+        </w:trPr>
+        <w:tc>
+          <w:tcPr>
+            <w:tcW w:w="0" w:type="auto"/>
+            <w:tcBorders>
+              <w:top w:val="nil"/>
+              <w:left w:val="single" w:sz="4" w:space="0" w:color="auto"/>
+              <w:bottom w:val="single" w:sz="4" w:space="0" w:color="auto"/>
+              <w:right w:val="single" w:sz="4" w:space="0" w:color="auto"/>
+            </w:tcBorders>
+            <w:shd w:val="clear" w:color="000000" w:fill="D9E1F2"/>
+            <w:noWrap/>
+            <w:hideMark/>
+          </w:tcPr>
+          <w:p>
+            <w:pPr>
+              <w:rPr>
+                <w:rFonts w:ascii="Calibri" w:eastAsia="Times New Roman" w:hAnsi="Calibri" w:cs="Calibri"/>
+                <w:color w:val="000000"/>
+                <w:lang w:eastAsia="da-DK"/>
+              </w:rPr>
+            </w:pPr>
+            <w:r>
+              <w:rPr>
+                <w:rFonts w:ascii="Calibri" w:eastAsia="Times New Roman" w:hAnsi="Calibri" w:cs="Calibri"/>
+                <w:color w:val="000000"/>
+                <w:lang w:eastAsia="da-DK"/>
+              </w:rPr>
+              <w:t>UD-SRS-19</w:t>
+            </w:r>
+          </w:p>
+        </w:tc>
+        <w:tc>
+          <w:tcPr>
+            <w:tcW w:w="8255" w:type="dxa"/>
+            <w:tcBorders>
+              <w:top w:val="nil"/>
+              <w:left w:val="nil"/>
+              <w:bottom w:val="single" w:sz="4" w:space="0" w:color="auto"/>
+              <w:right w:val="single" w:sz="4" w:space="0" w:color="auto"/>
+            </w:tcBorders>
+            <w:shd w:val="clear" w:color="000000" w:fill="D9E1F2"/>
+            <w:hideMark/>
+          </w:tcPr>
+          <w:p>
+            <w:pPr>
+              <w:rPr>
+                <w:rFonts w:ascii="Calibri" w:eastAsia="Times New Roman" w:hAnsi="Calibri" w:cs="Calibri"/>
+                <w:color w:val="000000"/>
+                <w:lang w:val="en-US" w:eastAsia="da-DK"/>
+              </w:rPr>
+            </w:pPr>
+            <w:r>
+              <w:rPr>
+                <w:rFonts w:ascii="Calibri" w:eastAsia="Times New Roman" w:hAnsi="Calibri" w:cs="Calibri"/>
+                <w:color w:val="000000"/>
+                <w:lang w:val="en-US" w:eastAsia="da-DK"/>
+              </w:rPr>
+              <w:t>The UDecide system shall be able to update the algorithm with new data on the research field periodically.</w:t>
+            </w:r>
+          </w:p>
+        </w:tc>
+      </w:tr>
+      <w:tr>
+        <w:trPr>
+          <w:trHeight w:val="454"/>
+        </w:trPr>
+        <w:tc>
+          <w:tcPr>
+            <w:tcW w:w="0" w:type="auto"/>
+            <w:tcBorders>
+              <w:top w:val="nil"/>
+              <w:left w:val="single" w:sz="4" w:space="0" w:color="auto"/>
+              <w:bottom w:val="single" w:sz="8" w:space="0" w:color="auto"/>
+              <w:right w:val="single" w:sz="4" w:space="0" w:color="auto"/>
+            </w:tcBorders>
+            <w:shd w:val="clear" w:color="000000" w:fill="D9E1F2"/>
+            <w:noWrap/>
+            <w:hideMark/>
+          </w:tcPr>
+          <w:p>
+            <w:pPr>
+              <w:rPr>
+                <w:rFonts w:ascii="Calibri" w:eastAsia="Times New Roman" w:hAnsi="Calibri" w:cs="Calibri"/>
+                <w:color w:val="000000"/>
+                <w:lang w:eastAsia="da-DK"/>
+              </w:rPr>
+            </w:pPr>
+            <w:r>
+              <w:rPr>
+                <w:rFonts w:ascii="Calibri" w:eastAsia="Times New Roman" w:hAnsi="Calibri" w:cs="Calibri"/>
+                <w:color w:val="000000"/>
+                <w:lang w:eastAsia="da-DK"/>
+              </w:rPr>
+              <w:t>UD-SRS-20</w:t>
+            </w:r>
+          </w:p>
+        </w:tc>
+        <w:tc>
+          <w:tcPr>
+            <w:tcW w:w="8255" w:type="dxa"/>
+            <w:tcBorders>
+              <w:top w:val="nil"/>
+              <w:left w:val="nil"/>
+              <w:bottom w:val="single" w:sz="8" w:space="0" w:color="auto"/>
+              <w:right w:val="single" w:sz="4" w:space="0" w:color="auto"/>
+            </w:tcBorders>
+            <w:shd w:val="clear" w:color="000000" w:fill="D9E1F2"/>
+            <w:hideMark/>
+          </w:tcPr>
+          <w:p>
+            <w:pPr>
+              <w:rPr>
+                <w:rFonts w:ascii="Calibri" w:eastAsia="Times New Roman" w:hAnsi="Calibri" w:cs="Calibri"/>
+                <w:color w:val="000000"/>
+                <w:lang w:val="en-US" w:eastAsia="da-DK"/>
+              </w:rPr>
+            </w:pPr>
+            <w:r>
+              <w:rPr>
+                <w:rFonts w:ascii="Calibri" w:eastAsia="Times New Roman" w:hAnsi="Calibri" w:cs="Calibri"/>
+                <w:color w:val="000000"/>
+                <w:lang w:val="en-US" w:eastAsia="da-DK"/>
+              </w:rPr>
+              <w:t>The patient profile, questionnaire, chosen treatment and treatment effect shall be stored in the database.</w:t>
             </w:r>
           </w:p>
         </w:tc>
@@ -3076,13 +3054,15 @@
     <w:p>
       <w:pPr>
         <w:rPr>
+          <w:sz w:val="22"/>
+          <w:szCs w:val="22"/>
           <w:lang w:val="en-US"/>
         </w:rPr>
       </w:pPr>
     </w:p>
     <w:tbl>
       <w:tblPr>
-        <w:tblW w:w="9776" w:type="dxa"/>
+        <w:tblW w:w="9351" w:type="dxa"/>
         <w:tblCellMar>
           <w:left w:w="70" w:type="dxa"/>
           <w:right w:w="70" w:type="dxa"/>
@@ -3090,16 +3070,16 @@
         <w:tblLook w:val="04A0" w:firstRow="1" w:lastRow="0" w:firstColumn="1" w:lastColumn="0" w:noHBand="0" w:noVBand="1"/>
       </w:tblPr>
       <w:tblGrid>
-        <w:gridCol w:w="1300"/>
-        <w:gridCol w:w="8476"/>
+        <w:gridCol w:w="1280"/>
+        <w:gridCol w:w="8071"/>
       </w:tblGrid>
       <w:tr>
         <w:trPr>
-          <w:trHeight w:val="680"/>
+          <w:trHeight w:val="454"/>
         </w:trPr>
         <w:tc>
           <w:tcPr>
-            <w:tcW w:w="1300" w:type="dxa"/>
+            <w:tcW w:w="1280" w:type="dxa"/>
             <w:tcBorders>
               <w:top w:val="single" w:sz="4" w:space="0" w:color="auto"/>
               <w:left w:val="single" w:sz="4" w:space="0" w:color="auto"/>
@@ -3108,7 +3088,6 @@
             </w:tcBorders>
             <w:shd w:val="clear" w:color="000000" w:fill="8EA9DB"/>
             <w:noWrap/>
-            <w:vAlign w:val="bottom"/>
             <w:hideMark/>
           </w:tcPr>
           <w:p>
@@ -3129,13 +3108,14 @@
                 <w:color w:val="000000"/>
                 <w:lang w:eastAsia="da-DK"/>
               </w:rPr>
+              <w:lastRenderedPageBreak/>
               <w:t xml:space="preserve">SRS ID </w:t>
             </w:r>
           </w:p>
         </w:tc>
         <w:tc>
           <w:tcPr>
-            <w:tcW w:w="8476" w:type="dxa"/>
+            <w:tcW w:w="8071" w:type="dxa"/>
             <w:tcBorders>
               <w:top w:val="single" w:sz="4" w:space="0" w:color="auto"/>
               <w:left w:val="nil"/>
@@ -3144,7 +3124,6 @@
             </w:tcBorders>
             <w:shd w:val="clear" w:color="000000" w:fill="8EA9DB"/>
             <w:noWrap/>
-            <w:vAlign w:val="bottom"/>
             <w:hideMark/>
           </w:tcPr>
           <w:p>
@@ -3165,164 +3144,122 @@
                 <w:color w:val="000000"/>
                 <w:lang w:eastAsia="da-DK"/>
               </w:rPr>
-              <w:t>Non-functional r</w:t>
-            </w:r>
-            <w:r>
-              <w:rPr>
-                <w:rFonts w:ascii="Calibri" w:eastAsia="Times New Roman" w:hAnsi="Calibri" w:cs="Calibri"/>
-                <w:b/>
-                <w:bCs/>
-                <w:color w:val="000000"/>
-                <w:lang w:eastAsia="da-DK"/>
-              </w:rPr>
-              <w:t>equirement</w:t>
-            </w:r>
-            <w:r>
-              <w:rPr>
-                <w:rFonts w:ascii="Calibri" w:eastAsia="Times New Roman" w:hAnsi="Calibri" w:cs="Calibri"/>
-                <w:b/>
-                <w:bCs/>
-                <w:color w:val="000000"/>
-                <w:lang w:eastAsia="da-DK"/>
-              </w:rPr>
-              <w:t>s</w:t>
+              <w:t xml:space="preserve">Non-functional requirement </w:t>
             </w:r>
           </w:p>
         </w:tc>
       </w:tr>
       <w:tr>
         <w:trPr>
-          <w:trHeight w:val="680"/>
+          <w:trHeight w:val="454"/>
         </w:trPr>
         <w:tc>
           <w:tcPr>
-            <w:tcW w:w="1300" w:type="dxa"/>
-            <w:tcBorders>
-              <w:top w:val="single" w:sz="4" w:space="0" w:color="auto"/>
+            <w:tcW w:w="1280" w:type="dxa"/>
+            <w:tcBorders>
+              <w:top w:val="nil"/>
               <w:left w:val="single" w:sz="4" w:space="0" w:color="auto"/>
               <w:bottom w:val="single" w:sz="4" w:space="0" w:color="auto"/>
               <w:right w:val="single" w:sz="4" w:space="0" w:color="auto"/>
             </w:tcBorders>
-            <w:shd w:val="clear" w:color="auto" w:fill="D9E2F3" w:themeFill="accent1" w:themeFillTint="33"/>
+            <w:shd w:val="clear" w:color="000000" w:fill="D9E1F2"/>
             <w:noWrap/>
-            <w:vAlign w:val="bottom"/>
-            <w:hideMark/>
-          </w:tcPr>
-          <w:p>
-            <w:pPr>
-              <w:rPr>
-                <w:rFonts w:ascii="Calibri" w:eastAsia="Times New Roman" w:hAnsi="Calibri" w:cs="Calibri"/>
-                <w:color w:val="000000"/>
-                <w:lang w:eastAsia="da-DK"/>
-              </w:rPr>
-            </w:pPr>
-            <w:r>
-              <w:rPr>
-                <w:rFonts w:ascii="Calibri" w:eastAsia="Times New Roman" w:hAnsi="Calibri" w:cs="Calibri"/>
-                <w:color w:val="000000"/>
-                <w:lang w:eastAsia="da-DK"/>
-              </w:rPr>
-              <w:t>UD-SRS-11</w:t>
-            </w:r>
-          </w:p>
-        </w:tc>
-        <w:tc>
-          <w:tcPr>
-            <w:tcW w:w="8476" w:type="dxa"/>
-            <w:tcBorders>
-              <w:top w:val="single" w:sz="4" w:space="0" w:color="auto"/>
+            <w:hideMark/>
+          </w:tcPr>
+          <w:p>
+            <w:pPr>
+              <w:rPr>
+                <w:rFonts w:ascii="Calibri" w:eastAsia="Times New Roman" w:hAnsi="Calibri" w:cs="Calibri"/>
+                <w:color w:val="000000"/>
+                <w:lang w:eastAsia="da-DK"/>
+              </w:rPr>
+            </w:pPr>
+            <w:r>
+              <w:rPr>
+                <w:rFonts w:ascii="Calibri" w:eastAsia="Times New Roman" w:hAnsi="Calibri" w:cs="Calibri"/>
+                <w:color w:val="000000"/>
+                <w:lang w:eastAsia="da-DK"/>
+              </w:rPr>
+              <w:t>UD-SRS-21</w:t>
+            </w:r>
+          </w:p>
+        </w:tc>
+        <w:tc>
+          <w:tcPr>
+            <w:tcW w:w="8071" w:type="dxa"/>
+            <w:tcBorders>
+              <w:top w:val="nil"/>
               <w:left w:val="nil"/>
               <w:bottom w:val="single" w:sz="4" w:space="0" w:color="auto"/>
               <w:right w:val="single" w:sz="4" w:space="0" w:color="auto"/>
             </w:tcBorders>
-            <w:shd w:val="clear" w:color="auto" w:fill="D9E2F3" w:themeFill="accent1" w:themeFillTint="33"/>
-            <w:noWrap/>
-            <w:vAlign w:val="bottom"/>
-            <w:hideMark/>
-          </w:tcPr>
-          <w:p>
-            <w:pPr>
-              <w:rPr>
-                <w:rFonts w:ascii="Calibri" w:eastAsia="Times New Roman" w:hAnsi="Calibri" w:cs="Calibri"/>
-                <w:color w:val="000000"/>
-                <w:lang w:val="en-US" w:eastAsia="da-DK"/>
-              </w:rPr>
-            </w:pPr>
-            <w:r>
-              <w:rPr>
-                <w:rFonts w:ascii="Calibri" w:eastAsia="Times New Roman" w:hAnsi="Calibri" w:cs="Calibri"/>
-                <w:color w:val="000000"/>
-                <w:lang w:val="en-US" w:eastAsia="da-DK"/>
-              </w:rPr>
-              <w:t>The U</w:t>
-            </w:r>
-            <w:r>
-              <w:rPr>
-                <w:rFonts w:ascii="Calibri" w:eastAsia="Times New Roman" w:hAnsi="Calibri" w:cs="Calibri"/>
-                <w:color w:val="000000"/>
-                <w:lang w:val="en-US" w:eastAsia="da-DK"/>
-              </w:rPr>
-              <w:t>D</w:t>
-            </w:r>
-            <w:r>
-              <w:rPr>
-                <w:rFonts w:ascii="Calibri" w:eastAsia="Times New Roman" w:hAnsi="Calibri" w:cs="Calibri"/>
-                <w:color w:val="000000"/>
-                <w:lang w:val="en-US" w:eastAsia="da-DK"/>
-              </w:rPr>
-              <w:t xml:space="preserve">ecide system shall be compatible with a computer </w:t>
+            <w:shd w:val="clear" w:color="000000" w:fill="D9E1F2"/>
+            <w:hideMark/>
+          </w:tcPr>
+          <w:p>
+            <w:pPr>
+              <w:rPr>
+                <w:rFonts w:ascii="Calibri" w:eastAsia="Times New Roman" w:hAnsi="Calibri" w:cs="Calibri"/>
+                <w:color w:val="000000"/>
+                <w:lang w:val="en-US" w:eastAsia="da-DK"/>
+              </w:rPr>
+            </w:pPr>
+            <w:r>
+              <w:rPr>
+                <w:rFonts w:ascii="Calibri" w:eastAsia="Times New Roman" w:hAnsi="Calibri" w:cs="Calibri"/>
+                <w:color w:val="000000"/>
+                <w:lang w:val="en-US" w:eastAsia="da-DK"/>
+              </w:rPr>
+              <w:t xml:space="preserve">The Udecide system shall be compatible with a computer </w:t>
             </w:r>
           </w:p>
         </w:tc>
       </w:tr>
       <w:tr>
         <w:trPr>
-          <w:trHeight w:val="680"/>
+          <w:trHeight w:val="454"/>
         </w:trPr>
         <w:tc>
           <w:tcPr>
-            <w:tcW w:w="1300" w:type="dxa"/>
-            <w:tcBorders>
-              <w:top w:val="single" w:sz="4" w:space="0" w:color="auto"/>
+            <w:tcW w:w="1280" w:type="dxa"/>
+            <w:tcBorders>
+              <w:top w:val="nil"/>
               <w:left w:val="single" w:sz="4" w:space="0" w:color="auto"/>
               <w:bottom w:val="single" w:sz="4" w:space="0" w:color="auto"/>
               <w:right w:val="single" w:sz="4" w:space="0" w:color="auto"/>
             </w:tcBorders>
-            <w:shd w:val="clear" w:color="auto" w:fill="D9E2F3" w:themeFill="accent1" w:themeFillTint="33"/>
+            <w:shd w:val="clear" w:color="000000" w:fill="D9E1F2"/>
             <w:noWrap/>
-            <w:vAlign w:val="bottom"/>
-            <w:hideMark/>
-          </w:tcPr>
-          <w:p>
-            <w:pPr>
-              <w:rPr>
-                <w:rFonts w:ascii="Calibri" w:eastAsia="Times New Roman" w:hAnsi="Calibri" w:cs="Calibri"/>
-                <w:color w:val="000000"/>
-                <w:lang w:eastAsia="da-DK"/>
-              </w:rPr>
-            </w:pPr>
-            <w:r>
-              <w:rPr>
-                <w:rFonts w:ascii="Calibri" w:eastAsia="Times New Roman" w:hAnsi="Calibri" w:cs="Calibri"/>
-                <w:color w:val="000000"/>
-                <w:lang w:eastAsia="da-DK"/>
-              </w:rPr>
-              <w:t>UD-SRS-12</w:t>
-            </w:r>
-          </w:p>
-        </w:tc>
-        <w:tc>
-          <w:tcPr>
-            <w:tcW w:w="8476" w:type="dxa"/>
-            <w:tcBorders>
-              <w:top w:val="single" w:sz="4" w:space="0" w:color="auto"/>
+            <w:hideMark/>
+          </w:tcPr>
+          <w:p>
+            <w:pPr>
+              <w:rPr>
+                <w:rFonts w:ascii="Calibri" w:eastAsia="Times New Roman" w:hAnsi="Calibri" w:cs="Calibri"/>
+                <w:color w:val="000000"/>
+                <w:lang w:eastAsia="da-DK"/>
+              </w:rPr>
+            </w:pPr>
+            <w:r>
+              <w:rPr>
+                <w:rFonts w:ascii="Calibri" w:eastAsia="Times New Roman" w:hAnsi="Calibri" w:cs="Calibri"/>
+                <w:color w:val="000000"/>
+                <w:lang w:eastAsia="da-DK"/>
+              </w:rPr>
+              <w:t>UD-SRS-22</w:t>
+            </w:r>
+          </w:p>
+        </w:tc>
+        <w:tc>
+          <w:tcPr>
+            <w:tcW w:w="8071" w:type="dxa"/>
+            <w:tcBorders>
+              <w:top w:val="nil"/>
               <w:left w:val="nil"/>
               <w:bottom w:val="single" w:sz="4" w:space="0" w:color="auto"/>
               <w:right w:val="single" w:sz="4" w:space="0" w:color="auto"/>
             </w:tcBorders>
-            <w:shd w:val="clear" w:color="auto" w:fill="D9E2F3" w:themeFill="accent1" w:themeFillTint="33"/>
-            <w:noWrap/>
-            <w:vAlign w:val="bottom"/>
+            <w:shd w:val="clear" w:color="000000" w:fill="D9E1F2"/>
             <w:hideMark/>
           </w:tcPr>
           <w:p>
@@ -3346,67 +3283,66 @@
       </w:tr>
       <w:tr>
         <w:trPr>
-          <w:trHeight w:val="680"/>
+          <w:trHeight w:val="454"/>
         </w:trPr>
         <w:tc>
           <w:tcPr>
-            <w:tcW w:w="1300" w:type="dxa"/>
-            <w:tcBorders>
-              <w:top w:val="single" w:sz="4" w:space="0" w:color="auto"/>
+            <w:tcW w:w="1280" w:type="dxa"/>
+            <w:tcBorders>
+              <w:top w:val="nil"/>
               <w:left w:val="single" w:sz="4" w:space="0" w:color="auto"/>
               <w:bottom w:val="single" w:sz="4" w:space="0" w:color="auto"/>
               <w:right w:val="single" w:sz="4" w:space="0" w:color="auto"/>
             </w:tcBorders>
-            <w:shd w:val="clear" w:color="auto" w:fill="D9E2F3" w:themeFill="accent1" w:themeFillTint="33"/>
+            <w:shd w:val="clear" w:color="000000" w:fill="D9E1F2"/>
             <w:noWrap/>
-            <w:vAlign w:val="bottom"/>
-          </w:tcPr>
-          <w:p>
-            <w:pPr>
-              <w:rPr>
-                <w:rFonts w:ascii="Calibri" w:eastAsia="Times New Roman" w:hAnsi="Calibri" w:cs="Calibri"/>
-                <w:color w:val="000000"/>
-                <w:lang w:val="en-US" w:eastAsia="da-DK"/>
-              </w:rPr>
-            </w:pPr>
-            <w:r>
-              <w:rPr>
-                <w:rFonts w:ascii="Calibri" w:eastAsia="Times New Roman" w:hAnsi="Calibri" w:cs="Calibri"/>
-                <w:color w:val="000000"/>
-                <w:lang w:val="en-US" w:eastAsia="da-DK"/>
-              </w:rPr>
-              <w:t>UD-SRS-17</w:t>
-            </w:r>
-          </w:p>
-        </w:tc>
-        <w:tc>
-          <w:tcPr>
-            <w:tcW w:w="8476" w:type="dxa"/>
-            <w:tcBorders>
-              <w:top w:val="single" w:sz="4" w:space="0" w:color="auto"/>
+            <w:hideMark/>
+          </w:tcPr>
+          <w:p>
+            <w:pPr>
+              <w:rPr>
+                <w:rFonts w:ascii="Calibri" w:eastAsia="Times New Roman" w:hAnsi="Calibri" w:cs="Calibri"/>
+                <w:color w:val="000000"/>
+                <w:lang w:eastAsia="da-DK"/>
+              </w:rPr>
+            </w:pPr>
+            <w:r>
+              <w:rPr>
+                <w:rFonts w:ascii="Calibri" w:eastAsia="Times New Roman" w:hAnsi="Calibri" w:cs="Calibri"/>
+                <w:color w:val="000000"/>
+                <w:lang w:eastAsia="da-DK"/>
+              </w:rPr>
+              <w:t>UD-SRS-23</w:t>
+            </w:r>
+          </w:p>
+        </w:tc>
+        <w:tc>
+          <w:tcPr>
+            <w:tcW w:w="8071" w:type="dxa"/>
+            <w:tcBorders>
+              <w:top w:val="nil"/>
               <w:left w:val="nil"/>
               <w:bottom w:val="single" w:sz="4" w:space="0" w:color="auto"/>
               <w:right w:val="single" w:sz="4" w:space="0" w:color="auto"/>
             </w:tcBorders>
-            <w:shd w:val="clear" w:color="auto" w:fill="D9E2F3" w:themeFill="accent1" w:themeFillTint="33"/>
-            <w:noWrap/>
-            <w:vAlign w:val="bottom"/>
-          </w:tcPr>
-          <w:p>
-            <w:pPr>
-              <w:rPr>
-                <w:rFonts w:ascii="Calibri" w:eastAsia="Times New Roman" w:hAnsi="Calibri" w:cs="Calibri"/>
-                <w:color w:val="000000"/>
-                <w:lang w:val="en-US" w:eastAsia="da-DK"/>
-              </w:rPr>
-            </w:pPr>
-            <w:r>
-              <w:rPr>
-                <w:rFonts w:ascii="Calibri" w:eastAsia="Times New Roman" w:hAnsi="Calibri" w:cs="Calibri"/>
-                <w:color w:val="000000"/>
-                <w:lang w:val="en-US" w:eastAsia="da-DK"/>
-              </w:rPr>
-              <w:t>The Udecide system shall handle patient data in accordance to general data protection regulation (GDPR)</w:t>
+            <w:shd w:val="clear" w:color="000000" w:fill="D9E1F2"/>
+            <w:hideMark/>
+          </w:tcPr>
+          <w:p>
+            <w:pPr>
+              <w:rPr>
+                <w:rFonts w:ascii="Calibri" w:eastAsia="Times New Roman" w:hAnsi="Calibri" w:cs="Calibri"/>
+                <w:color w:val="000000"/>
+                <w:lang w:val="en-US" w:eastAsia="da-DK"/>
+              </w:rPr>
+            </w:pPr>
+            <w:r>
+              <w:rPr>
+                <w:rFonts w:ascii="Calibri" w:eastAsia="Times New Roman" w:hAnsi="Calibri" w:cs="Calibri"/>
+                <w:color w:val="000000"/>
+                <w:lang w:val="en-US" w:eastAsia="da-DK"/>
+              </w:rPr>
+              <w:t xml:space="preserve">The Udecide system shall handle patient data in accordance to general data protection regulation (GDPR) </w:t>
             </w:r>
           </w:p>
         </w:tc>

</xml_diff>

<commit_message>
Oprettelse af VeTPrs + grammatiske rettelser i SRS
</commit_message>
<xml_diff>
--- a/Technical_Documentation/Requirements/System requirement specification/UD-SRS.docx
+++ b/Technical_Documentation/Requirements/System requirement specification/UD-SRS.docx
@@ -14,6 +14,7 @@
           <w:lang w:val="en-US" w:eastAsia="da-DK"/>
         </w:rPr>
       </w:pPr>
+      <w:proofErr w:type="spellStart"/>
       <w:r>
         <w:rPr>
           <w:rFonts w:ascii="Arial" w:eastAsia="Times New Roman" w:hAnsi="Arial" w:cs="Arial"/>
@@ -24,6 +25,7 @@
         </w:rPr>
         <w:t>UDecide</w:t>
       </w:r>
+      <w:proofErr w:type="spellEnd"/>
       <w:r>
         <w:rPr>
           <w:rFonts w:ascii="Arial" w:eastAsia="Times New Roman" w:hAnsi="Arial" w:cs="Arial"/>
@@ -206,7 +208,25 @@
           <w:color w:val="666666"/>
           <w:lang w:val="en-US" w:eastAsia="da-DK"/>
         </w:rPr>
-        <w:t>Sofie Bjørn &amp; Amalie Koch</w:t>
+        <w:t xml:space="preserve">Sofie </w:t>
+      </w:r>
+      <w:proofErr w:type="spellStart"/>
+      <w:r>
+        <w:rPr>
+          <w:rFonts w:ascii="Arial" w:eastAsia="Times New Roman" w:hAnsi="Arial" w:cs="Arial"/>
+          <w:color w:val="666666"/>
+          <w:lang w:val="en-US" w:eastAsia="da-DK"/>
+        </w:rPr>
+        <w:t>Bjørn</w:t>
+      </w:r>
+      <w:proofErr w:type="spellEnd"/>
+      <w:r>
+        <w:rPr>
+          <w:rFonts w:ascii="Arial" w:eastAsia="Times New Roman" w:hAnsi="Arial" w:cs="Arial"/>
+          <w:color w:val="666666"/>
+          <w:lang w:val="en-US" w:eastAsia="da-DK"/>
+        </w:rPr>
+        <w:t xml:space="preserve"> &amp; Amalie Koch</w:t>
       </w:r>
       <w:r>
         <w:rPr>
@@ -261,7 +281,25 @@
           <w:color w:val="666666"/>
           <w:lang w:val="en-US" w:eastAsia="da-DK"/>
         </w:rPr>
-        <w:t xml:space="preserve">Emma Elbo </w:t>
+        <w:t xml:space="preserve">Emma </w:t>
+      </w:r>
+      <w:proofErr w:type="spellStart"/>
+      <w:r>
+        <w:rPr>
+          <w:rFonts w:ascii="Arial" w:eastAsia="Times New Roman" w:hAnsi="Arial" w:cs="Arial"/>
+          <w:color w:val="666666"/>
+          <w:lang w:val="en-US" w:eastAsia="da-DK"/>
+        </w:rPr>
+        <w:t>Elbo</w:t>
+      </w:r>
+      <w:proofErr w:type="spellEnd"/>
+      <w:r>
+        <w:rPr>
+          <w:rFonts w:ascii="Arial" w:eastAsia="Times New Roman" w:hAnsi="Arial" w:cs="Arial"/>
+          <w:color w:val="666666"/>
+          <w:lang w:val="en-US" w:eastAsia="da-DK"/>
+        </w:rPr>
+        <w:t xml:space="preserve"> </w:t>
       </w:r>
     </w:p>
     <w:p>
@@ -354,7 +392,25 @@
           <w:color w:val="000000" w:themeColor="text1"/>
           <w:lang w:val="en-US" w:eastAsia="da-DK"/>
         </w:rPr>
-        <w:t xml:space="preserve">for the UDecide information system. </w:t>
+        <w:t xml:space="preserve">for the </w:t>
+      </w:r>
+      <w:proofErr w:type="spellStart"/>
+      <w:r>
+        <w:rPr>
+          <w:rFonts w:ascii="Arial" w:eastAsia="Times New Roman" w:hAnsi="Arial" w:cs="Arial"/>
+          <w:color w:val="000000" w:themeColor="text1"/>
+          <w:lang w:val="en-US" w:eastAsia="da-DK"/>
+        </w:rPr>
+        <w:t>UDecide</w:t>
+      </w:r>
+      <w:proofErr w:type="spellEnd"/>
+      <w:r>
+        <w:rPr>
+          <w:rFonts w:ascii="Arial" w:eastAsia="Times New Roman" w:hAnsi="Arial" w:cs="Arial"/>
+          <w:color w:val="000000" w:themeColor="text1"/>
+          <w:lang w:val="en-US" w:eastAsia="da-DK"/>
+        </w:rPr>
+        <w:t xml:space="preserve"> information system. </w:t>
       </w:r>
       <w:r>
         <w:rPr>
@@ -535,6 +591,7 @@
                 <w:lang w:eastAsia="da-DK"/>
               </w:rPr>
             </w:pPr>
+            <w:proofErr w:type="spellStart"/>
             <w:r>
               <w:rPr>
                 <w:rFonts w:ascii="Arial" w:eastAsia="Times New Roman" w:hAnsi="Arial" w:cs="Arial"/>
@@ -545,7 +602,20 @@
                 <w:szCs w:val="22"/>
                 <w:lang w:eastAsia="da-DK"/>
               </w:rPr>
-              <w:t>Revised by</w:t>
+              <w:t>Revised</w:t>
+            </w:r>
+            <w:proofErr w:type="spellEnd"/>
+            <w:r>
+              <w:rPr>
+                <w:rFonts w:ascii="Arial" w:eastAsia="Times New Roman" w:hAnsi="Arial" w:cs="Arial"/>
+                <w:b/>
+                <w:bCs/>
+                <w:color w:val="000000"/>
+                <w:sz w:val="22"/>
+                <w:szCs w:val="22"/>
+                <w:lang w:eastAsia="da-DK"/>
+              </w:rPr>
+              <w:t xml:space="preserve"> by</w:t>
             </w:r>
           </w:p>
         </w:tc>
@@ -615,6 +685,7 @@
                 <w:lang w:eastAsia="da-DK"/>
               </w:rPr>
             </w:pPr>
+            <w:proofErr w:type="spellStart"/>
             <w:r>
               <w:rPr>
                 <w:rFonts w:ascii="Arial" w:eastAsia="Times New Roman" w:hAnsi="Arial" w:cs="Arial"/>
@@ -625,8 +696,9 @@
                 <w:szCs w:val="22"/>
                 <w:lang w:eastAsia="da-DK"/>
               </w:rPr>
-              <w:t>Description of c</w:t>
-            </w:r>
+              <w:t>Description</w:t>
+            </w:r>
+            <w:proofErr w:type="spellEnd"/>
             <w:r>
               <w:rPr>
                 <w:rFonts w:ascii="Arial" w:eastAsia="Times New Roman" w:hAnsi="Arial" w:cs="Arial"/>
@@ -637,8 +709,34 @@
                 <w:szCs w:val="22"/>
                 <w:lang w:eastAsia="da-DK"/>
               </w:rPr>
+              <w:t xml:space="preserve"> of </w:t>
+            </w:r>
+            <w:proofErr w:type="spellStart"/>
+            <w:r>
+              <w:rPr>
+                <w:rFonts w:ascii="Arial" w:eastAsia="Times New Roman" w:hAnsi="Arial" w:cs="Arial"/>
+                <w:b/>
+                <w:bCs/>
+                <w:color w:val="000000"/>
+                <w:sz w:val="22"/>
+                <w:szCs w:val="22"/>
+                <w:lang w:eastAsia="da-DK"/>
+              </w:rPr>
+              <w:t>c</w:t>
+            </w:r>
+            <w:r>
+              <w:rPr>
+                <w:rFonts w:ascii="Arial" w:eastAsia="Times New Roman" w:hAnsi="Arial" w:cs="Arial"/>
+                <w:b/>
+                <w:bCs/>
+                <w:color w:val="000000"/>
+                <w:sz w:val="22"/>
+                <w:szCs w:val="22"/>
+                <w:lang w:eastAsia="da-DK"/>
+              </w:rPr>
               <w:t>hanges</w:t>
             </w:r>
+            <w:proofErr w:type="spellEnd"/>
           </w:p>
         </w:tc>
       </w:tr>
@@ -816,7 +914,25 @@
                 <w:color w:val="000000" w:themeColor="text1"/>
                 <w:lang w:val="en-US" w:eastAsia="da-DK"/>
               </w:rPr>
-              <w:t xml:space="preserve">quirement specification for the UDecide system. </w:t>
+              <w:t xml:space="preserve">quirement specification for the </w:t>
+            </w:r>
+            <w:proofErr w:type="spellStart"/>
+            <w:r>
+              <w:rPr>
+                <w:rFonts w:ascii="Arial" w:eastAsia="Times New Roman" w:hAnsi="Arial" w:cs="Arial"/>
+                <w:color w:val="000000" w:themeColor="text1"/>
+                <w:lang w:val="en-US" w:eastAsia="da-DK"/>
+              </w:rPr>
+              <w:t>UDecide</w:t>
+            </w:r>
+            <w:proofErr w:type="spellEnd"/>
+            <w:r>
+              <w:rPr>
+                <w:rFonts w:ascii="Arial" w:eastAsia="Times New Roman" w:hAnsi="Arial" w:cs="Arial"/>
+                <w:color w:val="000000" w:themeColor="text1"/>
+                <w:lang w:val="en-US" w:eastAsia="da-DK"/>
+              </w:rPr>
+              <w:t xml:space="preserve"> system. </w:t>
             </w:r>
           </w:p>
         </w:tc>
@@ -897,8 +1013,20 @@
                 <w:szCs w:val="22"/>
                 <w:lang w:val="en-US" w:eastAsia="da-DK"/>
               </w:rPr>
-              <w:t>Sofie Bjørn</w:t>
-            </w:r>
+              <w:t xml:space="preserve">Sofie </w:t>
+            </w:r>
+            <w:proofErr w:type="spellStart"/>
+            <w:r>
+              <w:rPr>
+                <w:rFonts w:ascii="Arial" w:eastAsia="Times New Roman" w:hAnsi="Arial" w:cs="Arial"/>
+                <w:color w:val="000000" w:themeColor="text1"/>
+                <w:sz w:val="22"/>
+                <w:szCs w:val="22"/>
+                <w:lang w:val="en-US" w:eastAsia="da-DK"/>
+              </w:rPr>
+              <w:t>Bjørn</w:t>
+            </w:r>
+            <w:proofErr w:type="spellEnd"/>
           </w:p>
         </w:tc>
         <w:tc>
@@ -1054,8 +1182,20 @@
                 <w:szCs w:val="22"/>
                 <w:lang w:val="en-US" w:eastAsia="da-DK"/>
               </w:rPr>
-              <w:t>Sigrid Stang &amp; Sofie Bjørn</w:t>
-            </w:r>
+              <w:t xml:space="preserve">Sigrid Stang &amp; Sofie </w:t>
+            </w:r>
+            <w:proofErr w:type="spellStart"/>
+            <w:r>
+              <w:rPr>
+                <w:rFonts w:ascii="Arial" w:eastAsia="Times New Roman" w:hAnsi="Arial" w:cs="Arial"/>
+                <w:color w:val="000000" w:themeColor="text1"/>
+                <w:sz w:val="22"/>
+                <w:szCs w:val="22"/>
+                <w:lang w:val="en-US" w:eastAsia="da-DK"/>
+              </w:rPr>
+              <w:t>Bjørn</w:t>
+            </w:r>
+            <w:proofErr w:type="spellEnd"/>
           </w:p>
         </w:tc>
         <w:tc>
@@ -1649,6 +1789,7 @@
                 <w:lang w:eastAsia="da-DK"/>
               </w:rPr>
             </w:pPr>
+            <w:bookmarkStart w:id="0" w:name="_Hlk70926307"/>
             <w:r>
               <w:rPr>
                 <w:rFonts w:ascii="Calibri" w:eastAsia="Times New Roman" w:hAnsi="Calibri" w:cs="Calibri"/>
@@ -1685,6 +1826,7 @@
                 <w:lang w:eastAsia="da-DK"/>
               </w:rPr>
             </w:pPr>
+            <w:proofErr w:type="spellStart"/>
             <w:r>
               <w:rPr>
                 <w:rFonts w:ascii="Calibri" w:eastAsia="Times New Roman" w:hAnsi="Calibri" w:cs="Calibri"/>
@@ -1693,7 +1835,40 @@
                 <w:color w:val="000000"/>
                 <w:lang w:eastAsia="da-DK"/>
               </w:rPr>
-              <w:t xml:space="preserve">Functional requirement </w:t>
+              <w:t>Functional</w:t>
+            </w:r>
+            <w:proofErr w:type="spellEnd"/>
+            <w:r>
+              <w:rPr>
+                <w:rFonts w:ascii="Calibri" w:eastAsia="Times New Roman" w:hAnsi="Calibri" w:cs="Calibri"/>
+                <w:b/>
+                <w:bCs/>
+                <w:color w:val="000000"/>
+                <w:lang w:eastAsia="da-DK"/>
+              </w:rPr>
+              <w:t xml:space="preserve"> </w:t>
+            </w:r>
+            <w:proofErr w:type="spellStart"/>
+            <w:r>
+              <w:rPr>
+                <w:rFonts w:ascii="Calibri" w:eastAsia="Times New Roman" w:hAnsi="Calibri" w:cs="Calibri"/>
+                <w:b/>
+                <w:bCs/>
+                <w:color w:val="000000"/>
+                <w:lang w:eastAsia="da-DK"/>
+              </w:rPr>
+              <w:t>requirement</w:t>
+            </w:r>
+            <w:proofErr w:type="spellEnd"/>
+            <w:r>
+              <w:rPr>
+                <w:rFonts w:ascii="Calibri" w:eastAsia="Times New Roman" w:hAnsi="Calibri" w:cs="Calibri"/>
+                <w:b/>
+                <w:bCs/>
+                <w:color w:val="000000"/>
+                <w:lang w:eastAsia="da-DK"/>
+              </w:rPr>
+              <w:t xml:space="preserve"> </w:t>
             </w:r>
           </w:p>
         </w:tc>
@@ -1759,7 +1934,142 @@
                 <w:color w:val="000000"/>
                 <w:lang w:val="en-US" w:eastAsia="da-DK"/>
               </w:rPr>
-              <w:t>The Udecide system shall consist of four functionalities: login, search patient,  estimate effectiveness score and report effect.</w:t>
+              <w:t xml:space="preserve">The </w:t>
+            </w:r>
+            <w:proofErr w:type="spellStart"/>
+            <w:r>
+              <w:rPr>
+                <w:rFonts w:ascii="Calibri" w:eastAsia="Times New Roman" w:hAnsi="Calibri" w:cs="Calibri"/>
+                <w:color w:val="000000"/>
+                <w:lang w:val="en-US" w:eastAsia="da-DK"/>
+              </w:rPr>
+              <w:t>U</w:t>
+            </w:r>
+            <w:r>
+              <w:rPr>
+                <w:rFonts w:ascii="Calibri" w:eastAsia="Times New Roman" w:hAnsi="Calibri" w:cs="Calibri"/>
+                <w:color w:val="000000"/>
+                <w:lang w:val="en-US" w:eastAsia="da-DK"/>
+              </w:rPr>
+              <w:t>D</w:t>
+            </w:r>
+            <w:r>
+              <w:rPr>
+                <w:rFonts w:ascii="Calibri" w:eastAsia="Times New Roman" w:hAnsi="Calibri" w:cs="Calibri"/>
+                <w:color w:val="000000"/>
+                <w:lang w:val="en-US" w:eastAsia="da-DK"/>
+              </w:rPr>
+              <w:t>ecide</w:t>
+            </w:r>
+            <w:proofErr w:type="spellEnd"/>
+            <w:r>
+              <w:rPr>
+                <w:rFonts w:ascii="Calibri" w:eastAsia="Times New Roman" w:hAnsi="Calibri" w:cs="Calibri"/>
+                <w:color w:val="000000"/>
+                <w:lang w:val="en-US" w:eastAsia="da-DK"/>
+              </w:rPr>
+              <w:t xml:space="preserve"> system shall consist of four functionalities: login, search </w:t>
+            </w:r>
+            <w:r>
+              <w:rPr>
+                <w:rFonts w:ascii="Calibri" w:eastAsia="Times New Roman" w:hAnsi="Calibri" w:cs="Calibri"/>
+                <w:color w:val="000000"/>
+                <w:lang w:val="en-US" w:eastAsia="da-DK"/>
+              </w:rPr>
+              <w:t>patient, estimate</w:t>
+            </w:r>
+            <w:r>
+              <w:rPr>
+                <w:rFonts w:ascii="Calibri" w:eastAsia="Times New Roman" w:hAnsi="Calibri" w:cs="Calibri"/>
+                <w:color w:val="000000"/>
+                <w:lang w:val="en-US" w:eastAsia="da-DK"/>
+              </w:rPr>
+              <w:t xml:space="preserve"> effectiveness score and report effect.</w:t>
+            </w:r>
+          </w:p>
+        </w:tc>
+      </w:tr>
+      <w:bookmarkEnd w:id="0"/>
+      <w:tr>
+        <w:trPr>
+          <w:trHeight w:val="454"/>
+        </w:trPr>
+        <w:tc>
+          <w:tcPr>
+            <w:tcW w:w="0" w:type="auto"/>
+            <w:tcBorders>
+              <w:top w:val="nil"/>
+              <w:left w:val="single" w:sz="4" w:space="0" w:color="auto"/>
+              <w:bottom w:val="single" w:sz="4" w:space="0" w:color="auto"/>
+              <w:right w:val="single" w:sz="4" w:space="0" w:color="auto"/>
+            </w:tcBorders>
+            <w:shd w:val="clear" w:color="000000" w:fill="D9E1F2"/>
+            <w:noWrap/>
+            <w:hideMark/>
+          </w:tcPr>
+          <w:p>
+            <w:pPr>
+              <w:rPr>
+                <w:rFonts w:ascii="Calibri" w:eastAsia="Times New Roman" w:hAnsi="Calibri" w:cs="Calibri"/>
+                <w:color w:val="000000"/>
+                <w:lang w:eastAsia="da-DK"/>
+              </w:rPr>
+            </w:pPr>
+            <w:r>
+              <w:rPr>
+                <w:rFonts w:ascii="Calibri" w:eastAsia="Times New Roman" w:hAnsi="Calibri" w:cs="Calibri"/>
+                <w:color w:val="000000"/>
+                <w:lang w:eastAsia="da-DK"/>
+              </w:rPr>
+              <w:t>UD-SRS-02</w:t>
+            </w:r>
+          </w:p>
+        </w:tc>
+        <w:tc>
+          <w:tcPr>
+            <w:tcW w:w="8255" w:type="dxa"/>
+            <w:tcBorders>
+              <w:top w:val="nil"/>
+              <w:left w:val="nil"/>
+              <w:bottom w:val="single" w:sz="4" w:space="0" w:color="auto"/>
+              <w:right w:val="single" w:sz="4" w:space="0" w:color="auto"/>
+            </w:tcBorders>
+            <w:shd w:val="clear" w:color="000000" w:fill="D9E1F2"/>
+            <w:hideMark/>
+          </w:tcPr>
+          <w:p>
+            <w:pPr>
+              <w:rPr>
+                <w:rFonts w:ascii="Calibri" w:eastAsia="Times New Roman" w:hAnsi="Calibri" w:cs="Calibri"/>
+                <w:color w:val="000000"/>
+                <w:lang w:val="en-US" w:eastAsia="da-DK"/>
+              </w:rPr>
+            </w:pPr>
+            <w:r>
+              <w:rPr>
+                <w:rFonts w:ascii="Calibri" w:eastAsia="Times New Roman" w:hAnsi="Calibri" w:cs="Calibri"/>
+                <w:color w:val="000000"/>
+                <w:lang w:val="en-US" w:eastAsia="da-DK"/>
+              </w:rPr>
+              <w:t xml:space="preserve">The </w:t>
+            </w:r>
+            <w:proofErr w:type="spellStart"/>
+            <w:r>
+              <w:rPr>
+                <w:rFonts w:ascii="Calibri" w:eastAsia="Times New Roman" w:hAnsi="Calibri" w:cs="Calibri"/>
+                <w:color w:val="000000"/>
+                <w:lang w:val="en-US" w:eastAsia="da-DK"/>
+              </w:rPr>
+              <w:t>UDecide</w:t>
+            </w:r>
+            <w:proofErr w:type="spellEnd"/>
+            <w:r>
+              <w:rPr>
+                <w:rFonts w:ascii="Calibri" w:eastAsia="Times New Roman" w:hAnsi="Calibri" w:cs="Calibri"/>
+                <w:color w:val="000000"/>
+                <w:lang w:val="en-US" w:eastAsia="da-DK"/>
+              </w:rPr>
+              <w:t xml:space="preserve"> system shall recommend and visualize three treatment strategies for the specialist </w:t>
             </w:r>
           </w:p>
         </w:tc>
@@ -1795,7 +2105,7 @@
                 <w:color w:val="000000"/>
                 <w:lang w:eastAsia="da-DK"/>
               </w:rPr>
-              <w:t>UD-SRS-02</w:t>
+              <w:t>UD-SRS-03</w:t>
             </w:r>
           </w:p>
         </w:tc>
@@ -1825,7 +2135,41 @@
                 <w:color w:val="000000"/>
                 <w:lang w:val="en-US" w:eastAsia="da-DK"/>
               </w:rPr>
-              <w:t xml:space="preserve">The UDecide system shall recommend and visualize three treatment strategies for the specialist </w:t>
+              <w:t xml:space="preserve">The </w:t>
+            </w:r>
+            <w:proofErr w:type="spellStart"/>
+            <w:r>
+              <w:rPr>
+                <w:rFonts w:ascii="Calibri" w:eastAsia="Times New Roman" w:hAnsi="Calibri" w:cs="Calibri"/>
+                <w:color w:val="000000"/>
+                <w:lang w:val="en-US" w:eastAsia="da-DK"/>
+              </w:rPr>
+              <w:t>U</w:t>
+            </w:r>
+            <w:r>
+              <w:rPr>
+                <w:rFonts w:ascii="Calibri" w:eastAsia="Times New Roman" w:hAnsi="Calibri" w:cs="Calibri"/>
+                <w:color w:val="000000"/>
+                <w:lang w:val="en-US" w:eastAsia="da-DK"/>
+              </w:rPr>
+              <w:t>D</w:t>
+            </w:r>
+            <w:r>
+              <w:rPr>
+                <w:rFonts w:ascii="Calibri" w:eastAsia="Times New Roman" w:hAnsi="Calibri" w:cs="Calibri"/>
+                <w:color w:val="000000"/>
+                <w:lang w:val="en-US" w:eastAsia="da-DK"/>
+              </w:rPr>
+              <w:t>ecide</w:t>
+            </w:r>
+            <w:proofErr w:type="spellEnd"/>
+            <w:r>
+              <w:rPr>
+                <w:rFonts w:ascii="Calibri" w:eastAsia="Times New Roman" w:hAnsi="Calibri" w:cs="Calibri"/>
+                <w:color w:val="000000"/>
+                <w:lang w:val="en-US" w:eastAsia="da-DK"/>
+              </w:rPr>
+              <w:t xml:space="preserve"> system shall be able to calculate an effectiveness score based on inputs regarding symptoms before and after treatment.</w:t>
             </w:r>
           </w:p>
         </w:tc>
@@ -1861,7 +2205,7 @@
                 <w:color w:val="000000"/>
                 <w:lang w:eastAsia="da-DK"/>
               </w:rPr>
-              <w:t>UD-SRS-03</w:t>
+              <w:t>UD-SRS-04</w:t>
             </w:r>
           </w:p>
         </w:tc>
@@ -1891,7 +2235,41 @@
                 <w:color w:val="000000"/>
                 <w:lang w:val="en-US" w:eastAsia="da-DK"/>
               </w:rPr>
-              <w:t>The Udecide system shall be able to calculate an effectiveness score based on inputs regarding symptoms before and after treatment.</w:t>
+              <w:t xml:space="preserve">The </w:t>
+            </w:r>
+            <w:proofErr w:type="spellStart"/>
+            <w:r>
+              <w:rPr>
+                <w:rFonts w:ascii="Calibri" w:eastAsia="Times New Roman" w:hAnsi="Calibri" w:cs="Calibri"/>
+                <w:color w:val="000000"/>
+                <w:lang w:val="en-US" w:eastAsia="da-DK"/>
+              </w:rPr>
+              <w:t>U</w:t>
+            </w:r>
+            <w:r>
+              <w:rPr>
+                <w:rFonts w:ascii="Calibri" w:eastAsia="Times New Roman" w:hAnsi="Calibri" w:cs="Calibri"/>
+                <w:color w:val="000000"/>
+                <w:lang w:val="en-US" w:eastAsia="da-DK"/>
+              </w:rPr>
+              <w:t>D</w:t>
+            </w:r>
+            <w:r>
+              <w:rPr>
+                <w:rFonts w:ascii="Calibri" w:eastAsia="Times New Roman" w:hAnsi="Calibri" w:cs="Calibri"/>
+                <w:color w:val="000000"/>
+                <w:lang w:val="en-US" w:eastAsia="da-DK"/>
+              </w:rPr>
+              <w:t>ecide</w:t>
+            </w:r>
+            <w:proofErr w:type="spellEnd"/>
+            <w:r>
+              <w:rPr>
+                <w:rFonts w:ascii="Calibri" w:eastAsia="Times New Roman" w:hAnsi="Calibri" w:cs="Calibri"/>
+                <w:color w:val="000000"/>
+                <w:lang w:val="en-US" w:eastAsia="da-DK"/>
+              </w:rPr>
+              <w:t xml:space="preserve"> system shall rank the recommended treatment strategies from best to least expected effect</w:t>
             </w:r>
           </w:p>
         </w:tc>
@@ -1927,7 +2305,7 @@
                 <w:color w:val="000000"/>
                 <w:lang w:eastAsia="da-DK"/>
               </w:rPr>
-              <w:t>UD-SRS-04</w:t>
+              <w:t>UD-SRS-05</w:t>
             </w:r>
           </w:p>
         </w:tc>
@@ -1957,7 +2335,7 @@
                 <w:color w:val="000000"/>
                 <w:lang w:val="en-US" w:eastAsia="da-DK"/>
               </w:rPr>
-              <w:t>The Udecide system shall rank the recommended treatment strategies from best to least expected effect</w:t>
+              <w:t xml:space="preserve">The treatment strategy with the best expected effect shall be highlighted </w:t>
             </w:r>
           </w:p>
         </w:tc>
@@ -1993,7 +2371,7 @@
                 <w:color w:val="000000"/>
                 <w:lang w:eastAsia="da-DK"/>
               </w:rPr>
-              <w:t>UD-SRS-05</w:t>
+              <w:t>UD-SRS-06</w:t>
             </w:r>
           </w:p>
         </w:tc>
@@ -2023,7 +2401,23 @@
                 <w:color w:val="000000"/>
                 <w:lang w:val="en-US" w:eastAsia="da-DK"/>
               </w:rPr>
-              <w:t xml:space="preserve">The treatment strategy with the best expected effect shall be highlighted </w:t>
+              <w:t xml:space="preserve">Each recommended treatment strategy shall contain information about stimulation paradigm, </w:t>
+            </w:r>
+            <w:r>
+              <w:rPr>
+                <w:rFonts w:ascii="Calibri" w:eastAsia="Times New Roman" w:hAnsi="Calibri" w:cs="Calibri"/>
+                <w:color w:val="000000"/>
+                <w:lang w:val="en-US" w:eastAsia="da-DK"/>
+              </w:rPr>
+              <w:t>parameters,</w:t>
+            </w:r>
+            <w:r>
+              <w:rPr>
+                <w:rFonts w:ascii="Calibri" w:eastAsia="Times New Roman" w:hAnsi="Calibri" w:cs="Calibri"/>
+                <w:color w:val="000000"/>
+                <w:lang w:val="en-US" w:eastAsia="da-DK"/>
+              </w:rPr>
+              <w:t xml:space="preserve"> and effectiveness score to give the specialist the opportunity to get an overview. </w:t>
             </w:r>
           </w:p>
         </w:tc>
@@ -2059,7 +2453,7 @@
                 <w:color w:val="000000"/>
                 <w:lang w:eastAsia="da-DK"/>
               </w:rPr>
-              <w:t>UD-SRS-06</w:t>
+              <w:t>UD-SRS-07</w:t>
             </w:r>
           </w:p>
         </w:tc>
@@ -2089,7 +2483,7 @@
                 <w:color w:val="000000"/>
                 <w:lang w:val="en-US" w:eastAsia="da-DK"/>
               </w:rPr>
-              <w:t xml:space="preserve">Each recommended treatment strategy shall contain information about stimulation paradigm, parameters and effectiveness score to give the specialist the opportunity to get an overview. </w:t>
+              <w:t xml:space="preserve">The interface shall convey cautionary notes about the treatment to the specialist. </w:t>
             </w:r>
           </w:p>
         </w:tc>
@@ -2125,7 +2519,7 @@
                 <w:color w:val="000000"/>
                 <w:lang w:eastAsia="da-DK"/>
               </w:rPr>
-              <w:t>UD-SRS-07</w:t>
+              <w:t>UD-SRS-08</w:t>
             </w:r>
           </w:p>
         </w:tc>
@@ -2155,7 +2549,7 @@
                 <w:color w:val="000000"/>
                 <w:lang w:val="en-US" w:eastAsia="da-DK"/>
               </w:rPr>
-              <w:t xml:space="preserve">The interface shall convey cautionary notes about the treatment to the specialist. </w:t>
+              <w:t>The recommended treatment with the least time of stimulation pr. day shall be highlighted in the recommendation.</w:t>
             </w:r>
           </w:p>
         </w:tc>
@@ -2191,7 +2585,7 @@
                 <w:color w:val="000000"/>
                 <w:lang w:eastAsia="da-DK"/>
               </w:rPr>
-              <w:t>UD-SRS-08</w:t>
+              <w:t>UD-SRS-09</w:t>
             </w:r>
           </w:p>
         </w:tc>
@@ -2221,7 +2615,25 @@
                 <w:color w:val="000000"/>
                 <w:lang w:val="en-US" w:eastAsia="da-DK"/>
               </w:rPr>
-              <w:t>The recommended treatment with the least time of stimulation pr. day shall be highlighted in the recommendation.</w:t>
+              <w:t xml:space="preserve">The system shall be able to take inputs to the algorithm entered by the specialist. Those inputs shall </w:t>
+            </w:r>
+            <w:proofErr w:type="gramStart"/>
+            <w:r>
+              <w:rPr>
+                <w:rFonts w:ascii="Calibri" w:eastAsia="Times New Roman" w:hAnsi="Calibri" w:cs="Calibri"/>
+                <w:color w:val="000000"/>
+                <w:lang w:val="en-US" w:eastAsia="da-DK"/>
+              </w:rPr>
+              <w:t>be:</w:t>
+            </w:r>
+            <w:proofErr w:type="gramEnd"/>
+            <w:r>
+              <w:rPr>
+                <w:rFonts w:ascii="Calibri" w:eastAsia="Times New Roman" w:hAnsi="Calibri" w:cs="Calibri"/>
+                <w:color w:val="000000"/>
+                <w:lang w:val="en-US" w:eastAsia="da-DK"/>
+              </w:rPr>
+              <w:t xml:space="preserve"> gender, age, number of incontinence episodes, number of daily urinations, nocturia, number of urgency episodes, bladder capacity, detrusor overactivity and quality of life.  </w:t>
             </w:r>
           </w:p>
         </w:tc>
@@ -2257,7 +2669,7 @@
                 <w:color w:val="000000"/>
                 <w:lang w:eastAsia="da-DK"/>
               </w:rPr>
-              <w:t>UD-SRS-09</w:t>
+              <w:t>UD-SRS-10</w:t>
             </w:r>
           </w:p>
         </w:tc>
@@ -2287,7 +2699,41 @@
                 <w:color w:val="000000"/>
                 <w:lang w:val="en-US" w:eastAsia="da-DK"/>
               </w:rPr>
-              <w:t xml:space="preserve">The system shall be able to take inputs to the algorithm entered by the specialist. Those inputs shall be: gender, age, number of incontinence episodes, number of daily urinations, nocturia, number of urgency episodes, bladder capacity, detrusor overactivity and quality of life.  </w:t>
+              <w:t xml:space="preserve">The </w:t>
+            </w:r>
+            <w:proofErr w:type="spellStart"/>
+            <w:r>
+              <w:rPr>
+                <w:rFonts w:ascii="Calibri" w:eastAsia="Times New Roman" w:hAnsi="Calibri" w:cs="Calibri"/>
+                <w:color w:val="000000"/>
+                <w:lang w:val="en-US" w:eastAsia="da-DK"/>
+              </w:rPr>
+              <w:t>U</w:t>
+            </w:r>
+            <w:r>
+              <w:rPr>
+                <w:rFonts w:ascii="Calibri" w:eastAsia="Times New Roman" w:hAnsi="Calibri" w:cs="Calibri"/>
+                <w:color w:val="000000"/>
+                <w:lang w:val="en-US" w:eastAsia="da-DK"/>
+              </w:rPr>
+              <w:t>D</w:t>
+            </w:r>
+            <w:r>
+              <w:rPr>
+                <w:rFonts w:ascii="Calibri" w:eastAsia="Times New Roman" w:hAnsi="Calibri" w:cs="Calibri"/>
+                <w:color w:val="000000"/>
+                <w:lang w:val="en-US" w:eastAsia="da-DK"/>
+              </w:rPr>
+              <w:t>ecide</w:t>
+            </w:r>
+            <w:proofErr w:type="spellEnd"/>
+            <w:r>
+              <w:rPr>
+                <w:rFonts w:ascii="Calibri" w:eastAsia="Times New Roman" w:hAnsi="Calibri" w:cs="Calibri"/>
+                <w:color w:val="000000"/>
+                <w:lang w:val="en-US" w:eastAsia="da-DK"/>
+              </w:rPr>
+              <w:t xml:space="preserve"> system shall have a range check on the data input from the specialist</w:t>
             </w:r>
           </w:p>
         </w:tc>
@@ -2323,7 +2769,7 @@
                 <w:color w:val="000000"/>
                 <w:lang w:eastAsia="da-DK"/>
               </w:rPr>
-              <w:t>UD-SRS-10</w:t>
+              <w:t>UD-SRS-11</w:t>
             </w:r>
           </w:p>
         </w:tc>
@@ -2353,7 +2799,41 @@
                 <w:color w:val="000000"/>
                 <w:lang w:val="en-US" w:eastAsia="da-DK"/>
               </w:rPr>
-              <w:t>The Udecide system shall have a range check on the data input from the specialist</w:t>
+              <w:t xml:space="preserve">Stimulation paradigm recommended in the output from the </w:t>
+            </w:r>
+            <w:proofErr w:type="spellStart"/>
+            <w:r>
+              <w:rPr>
+                <w:rFonts w:ascii="Calibri" w:eastAsia="Times New Roman" w:hAnsi="Calibri" w:cs="Calibri"/>
+                <w:color w:val="000000"/>
+                <w:lang w:val="en-US" w:eastAsia="da-DK"/>
+              </w:rPr>
+              <w:t>U</w:t>
+            </w:r>
+            <w:r>
+              <w:rPr>
+                <w:rFonts w:ascii="Calibri" w:eastAsia="Times New Roman" w:hAnsi="Calibri" w:cs="Calibri"/>
+                <w:color w:val="000000"/>
+                <w:lang w:val="en-US" w:eastAsia="da-DK"/>
+              </w:rPr>
+              <w:t>D</w:t>
+            </w:r>
+            <w:r>
+              <w:rPr>
+                <w:rFonts w:ascii="Calibri" w:eastAsia="Times New Roman" w:hAnsi="Calibri" w:cs="Calibri"/>
+                <w:color w:val="000000"/>
+                <w:lang w:val="en-US" w:eastAsia="da-DK"/>
+              </w:rPr>
+              <w:t>ecide</w:t>
+            </w:r>
+            <w:proofErr w:type="spellEnd"/>
+            <w:r>
+              <w:rPr>
+                <w:rFonts w:ascii="Calibri" w:eastAsia="Times New Roman" w:hAnsi="Calibri" w:cs="Calibri"/>
+                <w:color w:val="000000"/>
+                <w:lang w:val="en-US" w:eastAsia="da-DK"/>
+              </w:rPr>
+              <w:t xml:space="preserve"> system shall be either: urge, time limited or constant, and the recommended session time shall be either: 60 seconds, 15 minutes, 30 minutes, 4 hours or constant. </w:t>
             </w:r>
           </w:p>
         </w:tc>
@@ -2389,7 +2869,7 @@
                 <w:color w:val="000000"/>
                 <w:lang w:eastAsia="da-DK"/>
               </w:rPr>
-              <w:t>UD-SRS-11</w:t>
+              <w:t>UD-SRS-12</w:t>
             </w:r>
           </w:p>
         </w:tc>
@@ -2419,7 +2899,41 @@
                 <w:color w:val="000000"/>
                 <w:lang w:val="en-US" w:eastAsia="da-DK"/>
               </w:rPr>
-              <w:t xml:space="preserve">Stimulation paradigm recommended in the output from the Udecide system shall be either: urge, time limited or constant, and the recommended session time shall be either: 60 seconds, 15 minutes, 30 minutes, 4 hours or constant. </w:t>
+              <w:t xml:space="preserve">The predetermined </w:t>
+            </w:r>
+            <w:r>
+              <w:rPr>
+                <w:rFonts w:ascii="Calibri" w:eastAsia="Times New Roman" w:hAnsi="Calibri" w:cs="Calibri"/>
+                <w:color w:val="000000"/>
+                <w:lang w:val="en-US" w:eastAsia="da-DK"/>
+              </w:rPr>
+              <w:t xml:space="preserve">stimulation </w:t>
+            </w:r>
+            <w:r>
+              <w:rPr>
+                <w:rFonts w:ascii="Calibri" w:eastAsia="Times New Roman" w:hAnsi="Calibri" w:cs="Calibri"/>
+                <w:color w:val="000000"/>
+                <w:lang w:val="en-US" w:eastAsia="da-DK"/>
+              </w:rPr>
+              <w:t xml:space="preserve">parameters defined by </w:t>
+            </w:r>
+            <w:proofErr w:type="spellStart"/>
+            <w:r>
+              <w:rPr>
+                <w:rFonts w:ascii="Calibri" w:eastAsia="Times New Roman" w:hAnsi="Calibri" w:cs="Calibri"/>
+                <w:color w:val="000000"/>
+                <w:lang w:val="en-US" w:eastAsia="da-DK"/>
+              </w:rPr>
+              <w:t>InnoCon</w:t>
+            </w:r>
+            <w:proofErr w:type="spellEnd"/>
+            <w:r>
+              <w:rPr>
+                <w:rFonts w:ascii="Calibri" w:eastAsia="Times New Roman" w:hAnsi="Calibri" w:cs="Calibri"/>
+                <w:color w:val="000000"/>
+                <w:lang w:val="en-US" w:eastAsia="da-DK"/>
+              </w:rPr>
+              <w:t xml:space="preserve"> Medical shall be shown on the interface. </w:t>
             </w:r>
           </w:p>
         </w:tc>
@@ -2455,7 +2969,7 @@
                 <w:color w:val="000000"/>
                 <w:lang w:eastAsia="da-DK"/>
               </w:rPr>
-              <w:t>UD-SRS-12</w:t>
+              <w:t>UD-SRS-13</w:t>
             </w:r>
           </w:p>
         </w:tc>
@@ -2485,23 +2999,25 @@
                 <w:color w:val="000000"/>
                 <w:lang w:val="en-US" w:eastAsia="da-DK"/>
               </w:rPr>
-              <w:t xml:space="preserve">The predetermined </w:t>
-            </w:r>
-            <w:r>
-              <w:rPr>
-                <w:rFonts w:ascii="Calibri" w:eastAsia="Times New Roman" w:hAnsi="Calibri" w:cs="Calibri"/>
-                <w:color w:val="000000"/>
-                <w:lang w:val="en-US" w:eastAsia="da-DK"/>
-              </w:rPr>
-              <w:t xml:space="preserve">stimulation </w:t>
-            </w:r>
-            <w:r>
-              <w:rPr>
-                <w:rFonts w:ascii="Calibri" w:eastAsia="Times New Roman" w:hAnsi="Calibri" w:cs="Calibri"/>
-                <w:color w:val="000000"/>
-                <w:lang w:val="en-US" w:eastAsia="da-DK"/>
-              </w:rPr>
-              <w:t xml:space="preserve">parameters defined by InnoCon Medical shall be shown on the interface. </w:t>
+              <w:t xml:space="preserve">Information on the actual use of </w:t>
+            </w:r>
+            <w:proofErr w:type="spellStart"/>
+            <w:r>
+              <w:rPr>
+                <w:rFonts w:ascii="Calibri" w:eastAsia="Times New Roman" w:hAnsi="Calibri" w:cs="Calibri"/>
+                <w:color w:val="000000"/>
+                <w:lang w:val="en-US" w:eastAsia="da-DK"/>
+              </w:rPr>
+              <w:t>UCon</w:t>
+            </w:r>
+            <w:proofErr w:type="spellEnd"/>
+            <w:r>
+              <w:rPr>
+                <w:rFonts w:ascii="Calibri" w:eastAsia="Times New Roman" w:hAnsi="Calibri" w:cs="Calibri"/>
+                <w:color w:val="000000"/>
+                <w:lang w:val="en-US" w:eastAsia="da-DK"/>
+              </w:rPr>
+              <w:t xml:space="preserve"> shall be conveyed through graphical illustrations</w:t>
             </w:r>
           </w:p>
         </w:tc>
@@ -2537,7 +3053,7 @@
                 <w:color w:val="000000"/>
                 <w:lang w:eastAsia="da-DK"/>
               </w:rPr>
-              <w:t>UD-SRS-13</w:t>
+              <w:t>UD-SRS-14</w:t>
             </w:r>
           </w:p>
         </w:tc>
@@ -2567,7 +3083,7 @@
                 <w:color w:val="000000"/>
                 <w:lang w:val="en-US" w:eastAsia="da-DK"/>
               </w:rPr>
-              <w:t>Information on the actual use of UCon shall be conveyed through graphical illustrations</w:t>
+              <w:t xml:space="preserve">The questionnaire and the subsequent recommendation shall be conveyed in medical terms </w:t>
             </w:r>
           </w:p>
         </w:tc>
@@ -2603,8 +3119,16 @@
                 <w:color w:val="000000"/>
                 <w:lang w:eastAsia="da-DK"/>
               </w:rPr>
-              <w:t>UD-SRS-14</w:t>
-            </w:r>
+              <w:t>UD-SRS-15</w:t>
+            </w:r>
+          </w:p>
+          <w:p>
+            <w:pPr>
+              <w:rPr>
+                <w:rFonts w:ascii="Calibri" w:eastAsia="Times New Roman" w:hAnsi="Calibri" w:cs="Calibri"/>
+                <w:lang w:eastAsia="da-DK"/>
+              </w:rPr>
+            </w:pPr>
           </w:p>
         </w:tc>
         <w:tc>
@@ -2633,7 +3157,57 @@
                 <w:color w:val="000000"/>
                 <w:lang w:val="en-US" w:eastAsia="da-DK"/>
               </w:rPr>
-              <w:t xml:space="preserve">The questionnaire and the subsequent recommendation shall be conveyed in medical terms </w:t>
+              <w:t xml:space="preserve">Patient preferences regarding electrode type, shall be possible to input </w:t>
+            </w:r>
+            <w:r>
+              <w:rPr>
+                <w:rFonts w:ascii="Calibri" w:eastAsia="Times New Roman" w:hAnsi="Calibri" w:cs="Calibri"/>
+                <w:color w:val="000000"/>
+                <w:lang w:val="en-US" w:eastAsia="da-DK"/>
+              </w:rPr>
+              <w:t>in the</w:t>
+            </w:r>
+            <w:r>
+              <w:rPr>
+                <w:rFonts w:ascii="Calibri" w:eastAsia="Times New Roman" w:hAnsi="Calibri" w:cs="Calibri"/>
+                <w:color w:val="000000"/>
+                <w:lang w:val="en-US" w:eastAsia="da-DK"/>
+              </w:rPr>
+              <w:t xml:space="preserve"> </w:t>
+            </w:r>
+            <w:proofErr w:type="spellStart"/>
+            <w:r>
+              <w:rPr>
+                <w:rFonts w:ascii="Calibri" w:eastAsia="Times New Roman" w:hAnsi="Calibri" w:cs="Calibri"/>
+                <w:color w:val="000000"/>
+                <w:lang w:val="en-US" w:eastAsia="da-DK"/>
+              </w:rPr>
+              <w:t>U</w:t>
+            </w:r>
+            <w:r>
+              <w:rPr>
+                <w:rFonts w:ascii="Calibri" w:eastAsia="Times New Roman" w:hAnsi="Calibri" w:cs="Calibri"/>
+                <w:color w:val="000000"/>
+                <w:lang w:val="en-US" w:eastAsia="da-DK"/>
+              </w:rPr>
+              <w:t>D</w:t>
+            </w:r>
+            <w:r>
+              <w:rPr>
+                <w:rFonts w:ascii="Calibri" w:eastAsia="Times New Roman" w:hAnsi="Calibri" w:cs="Calibri"/>
+                <w:color w:val="000000"/>
+                <w:lang w:val="en-US" w:eastAsia="da-DK"/>
+              </w:rPr>
+              <w:t>ecide</w:t>
+            </w:r>
+            <w:proofErr w:type="spellEnd"/>
+            <w:r>
+              <w:rPr>
+                <w:rFonts w:ascii="Calibri" w:eastAsia="Times New Roman" w:hAnsi="Calibri" w:cs="Calibri"/>
+                <w:color w:val="000000"/>
+                <w:lang w:val="en-US" w:eastAsia="da-DK"/>
+              </w:rPr>
+              <w:t xml:space="preserve"> system</w:t>
             </w:r>
           </w:p>
         </w:tc>
@@ -2669,16 +3243,8 @@
                 <w:color w:val="000000"/>
                 <w:lang w:eastAsia="da-DK"/>
               </w:rPr>
-              <w:t>UD-SRS-15</w:t>
-            </w:r>
-          </w:p>
-          <w:p>
-            <w:pPr>
-              <w:rPr>
-                <w:rFonts w:ascii="Calibri" w:eastAsia="Times New Roman" w:hAnsi="Calibri" w:cs="Calibri"/>
-                <w:lang w:eastAsia="da-DK"/>
-              </w:rPr>
-            </w:pPr>
+              <w:t>UD-SRS-16</w:t>
+            </w:r>
           </w:p>
         </w:tc>
         <w:tc>
@@ -2698,16 +3264,124 @@
               <w:rPr>
                 <w:rFonts w:ascii="Calibri" w:eastAsia="Times New Roman" w:hAnsi="Calibri" w:cs="Calibri"/>
                 <w:color w:val="000000"/>
-                <w:lang w:val="en-US" w:eastAsia="da-DK"/>
-              </w:rPr>
-            </w:pPr>
-            <w:r>
-              <w:rPr>
-                <w:rFonts w:ascii="Calibri" w:eastAsia="Times New Roman" w:hAnsi="Calibri" w:cs="Calibri"/>
-                <w:color w:val="000000"/>
-                <w:lang w:val="en-US" w:eastAsia="da-DK"/>
-              </w:rPr>
-              <w:t>Patient preferences regarding electrode type, shall be possible to input in  the Udecide system</w:t>
+                <w:lang w:eastAsia="da-DK"/>
+              </w:rPr>
+            </w:pPr>
+            <w:r>
+              <w:rPr>
+                <w:rFonts w:ascii="Calibri" w:eastAsia="Times New Roman" w:hAnsi="Calibri" w:cs="Calibri"/>
+                <w:color w:val="000000"/>
+                <w:lang w:val="en-US" w:eastAsia="da-DK"/>
+              </w:rPr>
+              <w:t xml:space="preserve">The patient profile interface shall include input fields for creating a new patient profile. </w:t>
+            </w:r>
+            <w:proofErr w:type="spellStart"/>
+            <w:r>
+              <w:rPr>
+                <w:rFonts w:ascii="Calibri" w:eastAsia="Times New Roman" w:hAnsi="Calibri" w:cs="Calibri"/>
+                <w:color w:val="000000"/>
+                <w:lang w:eastAsia="da-DK"/>
+              </w:rPr>
+              <w:t>Those</w:t>
+            </w:r>
+            <w:proofErr w:type="spellEnd"/>
+            <w:r>
+              <w:rPr>
+                <w:rFonts w:ascii="Calibri" w:eastAsia="Times New Roman" w:hAnsi="Calibri" w:cs="Calibri"/>
+                <w:color w:val="000000"/>
+                <w:lang w:eastAsia="da-DK"/>
+              </w:rPr>
+              <w:t xml:space="preserve"> </w:t>
+            </w:r>
+            <w:proofErr w:type="spellStart"/>
+            <w:r>
+              <w:rPr>
+                <w:rFonts w:ascii="Calibri" w:eastAsia="Times New Roman" w:hAnsi="Calibri" w:cs="Calibri"/>
+                <w:color w:val="000000"/>
+                <w:lang w:eastAsia="da-DK"/>
+              </w:rPr>
+              <w:t>fields</w:t>
+            </w:r>
+            <w:proofErr w:type="spellEnd"/>
+            <w:r>
+              <w:rPr>
+                <w:rFonts w:ascii="Calibri" w:eastAsia="Times New Roman" w:hAnsi="Calibri" w:cs="Calibri"/>
+                <w:color w:val="000000"/>
+                <w:lang w:eastAsia="da-DK"/>
+              </w:rPr>
+              <w:t xml:space="preserve"> </w:t>
+            </w:r>
+            <w:proofErr w:type="spellStart"/>
+            <w:r>
+              <w:rPr>
+                <w:rFonts w:ascii="Calibri" w:eastAsia="Times New Roman" w:hAnsi="Calibri" w:cs="Calibri"/>
+                <w:color w:val="000000"/>
+                <w:lang w:eastAsia="da-DK"/>
+              </w:rPr>
+              <w:t>shall</w:t>
+            </w:r>
+            <w:proofErr w:type="spellEnd"/>
+            <w:r>
+              <w:rPr>
+                <w:rFonts w:ascii="Calibri" w:eastAsia="Times New Roman" w:hAnsi="Calibri" w:cs="Calibri"/>
+                <w:color w:val="000000"/>
+                <w:lang w:eastAsia="da-DK"/>
+              </w:rPr>
+              <w:t xml:space="preserve"> </w:t>
+            </w:r>
+            <w:proofErr w:type="spellStart"/>
+            <w:r>
+              <w:rPr>
+                <w:rFonts w:ascii="Calibri" w:eastAsia="Times New Roman" w:hAnsi="Calibri" w:cs="Calibri"/>
+                <w:color w:val="000000"/>
+                <w:lang w:eastAsia="da-DK"/>
+              </w:rPr>
+              <w:t>be</w:t>
+            </w:r>
+            <w:proofErr w:type="spellEnd"/>
+            <w:r>
+              <w:rPr>
+                <w:rFonts w:ascii="Calibri" w:eastAsia="Times New Roman" w:hAnsi="Calibri" w:cs="Calibri"/>
+                <w:color w:val="000000"/>
+                <w:lang w:eastAsia="da-DK"/>
+              </w:rPr>
+              <w:t xml:space="preserve">: CPR, </w:t>
+            </w:r>
+            <w:proofErr w:type="spellStart"/>
+            <w:r>
+              <w:rPr>
+                <w:rFonts w:ascii="Calibri" w:eastAsia="Times New Roman" w:hAnsi="Calibri" w:cs="Calibri"/>
+                <w:color w:val="000000"/>
+                <w:lang w:eastAsia="da-DK"/>
+              </w:rPr>
+              <w:t>name</w:t>
+            </w:r>
+            <w:proofErr w:type="spellEnd"/>
+            <w:r>
+              <w:rPr>
+                <w:rFonts w:ascii="Calibri" w:eastAsia="Times New Roman" w:hAnsi="Calibri" w:cs="Calibri"/>
+                <w:color w:val="000000"/>
+                <w:lang w:eastAsia="da-DK"/>
+              </w:rPr>
+              <w:t xml:space="preserve">, age and </w:t>
+            </w:r>
+            <w:proofErr w:type="spellStart"/>
+            <w:r>
+              <w:rPr>
+                <w:rFonts w:ascii="Calibri" w:eastAsia="Times New Roman" w:hAnsi="Calibri" w:cs="Calibri"/>
+                <w:color w:val="000000"/>
+                <w:lang w:eastAsia="da-DK"/>
+              </w:rPr>
+              <w:t>gender</w:t>
+            </w:r>
+            <w:proofErr w:type="spellEnd"/>
+            <w:r>
+              <w:rPr>
+                <w:rFonts w:ascii="Calibri" w:eastAsia="Times New Roman" w:hAnsi="Calibri" w:cs="Calibri"/>
+                <w:color w:val="000000"/>
+                <w:lang w:eastAsia="da-DK"/>
+              </w:rPr>
+              <w:t>.</w:t>
             </w:r>
           </w:p>
         </w:tc>
@@ -2743,7 +3417,7 @@
                 <w:color w:val="000000"/>
                 <w:lang w:eastAsia="da-DK"/>
               </w:rPr>
-              <w:t>UD-SRS-16</w:t>
+              <w:t>UD-SRS-17</w:t>
             </w:r>
           </w:p>
         </w:tc>
@@ -2764,24 +3438,50 @@
               <w:rPr>
                 <w:rFonts w:ascii="Calibri" w:eastAsia="Times New Roman" w:hAnsi="Calibri" w:cs="Calibri"/>
                 <w:color w:val="000000"/>
-                <w:lang w:eastAsia="da-DK"/>
-              </w:rPr>
-            </w:pPr>
-            <w:r>
-              <w:rPr>
-                <w:rFonts w:ascii="Calibri" w:eastAsia="Times New Roman" w:hAnsi="Calibri" w:cs="Calibri"/>
-                <w:color w:val="000000"/>
-                <w:lang w:val="en-US" w:eastAsia="da-DK"/>
-              </w:rPr>
-              <w:t xml:space="preserve">The patient profile interface shall include input fields for creating a new patient profile. </w:t>
-            </w:r>
-            <w:r>
-              <w:rPr>
-                <w:rFonts w:ascii="Calibri" w:eastAsia="Times New Roman" w:hAnsi="Calibri" w:cs="Calibri"/>
-                <w:color w:val="000000"/>
-                <w:lang w:eastAsia="da-DK"/>
-              </w:rPr>
-              <w:t>Those fields shall be: CPR, name, age and gender.</w:t>
+                <w:lang w:val="en-US" w:eastAsia="da-DK"/>
+              </w:rPr>
+            </w:pPr>
+            <w:r>
+              <w:rPr>
+                <w:rFonts w:ascii="Calibri" w:eastAsia="Times New Roman" w:hAnsi="Calibri" w:cs="Calibri"/>
+                <w:color w:val="000000"/>
+                <w:lang w:val="en-US" w:eastAsia="da-DK"/>
+              </w:rPr>
+              <w:t xml:space="preserve">The </w:t>
+            </w:r>
+            <w:proofErr w:type="spellStart"/>
+            <w:r>
+              <w:rPr>
+                <w:rFonts w:ascii="Calibri" w:eastAsia="Times New Roman" w:hAnsi="Calibri" w:cs="Calibri"/>
+                <w:color w:val="000000"/>
+                <w:lang w:val="en-US" w:eastAsia="da-DK"/>
+              </w:rPr>
+              <w:t>U</w:t>
+            </w:r>
+            <w:r>
+              <w:rPr>
+                <w:rFonts w:ascii="Calibri" w:eastAsia="Times New Roman" w:hAnsi="Calibri" w:cs="Calibri"/>
+                <w:color w:val="000000"/>
+                <w:lang w:val="en-US" w:eastAsia="da-DK"/>
+              </w:rPr>
+              <w:t>D</w:t>
+            </w:r>
+            <w:r>
+              <w:rPr>
+                <w:rFonts w:ascii="Calibri" w:eastAsia="Times New Roman" w:hAnsi="Calibri" w:cs="Calibri"/>
+                <w:color w:val="000000"/>
+                <w:lang w:val="en-US" w:eastAsia="da-DK"/>
+              </w:rPr>
+              <w:t>ecide</w:t>
+            </w:r>
+            <w:proofErr w:type="spellEnd"/>
+            <w:r>
+              <w:rPr>
+                <w:rFonts w:ascii="Calibri" w:eastAsia="Times New Roman" w:hAnsi="Calibri" w:cs="Calibri"/>
+                <w:color w:val="000000"/>
+                <w:lang w:val="en-US" w:eastAsia="da-DK"/>
+              </w:rPr>
+              <w:t xml:space="preserve"> system shall only grant access for validated users.</w:t>
             </w:r>
           </w:p>
         </w:tc>
@@ -2817,7 +3517,7 @@
                 <w:color w:val="000000"/>
                 <w:lang w:eastAsia="da-DK"/>
               </w:rPr>
-              <w:t>UD-SRS-17</w:t>
+              <w:t>UD-SRS-18</w:t>
             </w:r>
           </w:p>
         </w:tc>
@@ -2847,7 +3547,41 @@
                 <w:color w:val="000000"/>
                 <w:lang w:val="en-US" w:eastAsia="da-DK"/>
               </w:rPr>
-              <w:t>The Udecide system shall only grant access for validated users.</w:t>
+              <w:t xml:space="preserve">The </w:t>
+            </w:r>
+            <w:proofErr w:type="spellStart"/>
+            <w:r>
+              <w:rPr>
+                <w:rFonts w:ascii="Calibri" w:eastAsia="Times New Roman" w:hAnsi="Calibri" w:cs="Calibri"/>
+                <w:color w:val="000000"/>
+                <w:lang w:val="en-US" w:eastAsia="da-DK"/>
+              </w:rPr>
+              <w:t>U</w:t>
+            </w:r>
+            <w:r>
+              <w:rPr>
+                <w:rFonts w:ascii="Calibri" w:eastAsia="Times New Roman" w:hAnsi="Calibri" w:cs="Calibri"/>
+                <w:color w:val="000000"/>
+                <w:lang w:val="en-US" w:eastAsia="da-DK"/>
+              </w:rPr>
+              <w:t>D</w:t>
+            </w:r>
+            <w:r>
+              <w:rPr>
+                <w:rFonts w:ascii="Calibri" w:eastAsia="Times New Roman" w:hAnsi="Calibri" w:cs="Calibri"/>
+                <w:color w:val="000000"/>
+                <w:lang w:val="en-US" w:eastAsia="da-DK"/>
+              </w:rPr>
+              <w:t>ecide</w:t>
+            </w:r>
+            <w:proofErr w:type="spellEnd"/>
+            <w:r>
+              <w:rPr>
+                <w:rFonts w:ascii="Calibri" w:eastAsia="Times New Roman" w:hAnsi="Calibri" w:cs="Calibri"/>
+                <w:color w:val="000000"/>
+                <w:lang w:val="en-US" w:eastAsia="da-DK"/>
+              </w:rPr>
+              <w:t xml:space="preserve"> system shall be connected to a cloud-based database.  </w:t>
             </w:r>
           </w:p>
         </w:tc>
@@ -2883,7 +3617,7 @@
                 <w:color w:val="000000"/>
                 <w:lang w:eastAsia="da-DK"/>
               </w:rPr>
-              <w:t>UD-SRS-18</w:t>
+              <w:t>UD-SRS-19</w:t>
             </w:r>
           </w:p>
         </w:tc>
@@ -2913,73 +3647,25 @@
                 <w:color w:val="000000"/>
                 <w:lang w:val="en-US" w:eastAsia="da-DK"/>
               </w:rPr>
-              <w:t xml:space="preserve">The Udecide system shall be connected to a cloud-based database.  </w:t>
-            </w:r>
-          </w:p>
-        </w:tc>
-      </w:tr>
-      <w:tr>
-        <w:trPr>
-          <w:trHeight w:val="454"/>
-        </w:trPr>
-        <w:tc>
-          <w:tcPr>
-            <w:tcW w:w="0" w:type="auto"/>
-            <w:tcBorders>
-              <w:top w:val="nil"/>
-              <w:left w:val="single" w:sz="4" w:space="0" w:color="auto"/>
-              <w:bottom w:val="single" w:sz="4" w:space="0" w:color="auto"/>
-              <w:right w:val="single" w:sz="4" w:space="0" w:color="auto"/>
-            </w:tcBorders>
-            <w:shd w:val="clear" w:color="000000" w:fill="D9E1F2"/>
-            <w:noWrap/>
-            <w:hideMark/>
-          </w:tcPr>
-          <w:p>
-            <w:pPr>
-              <w:rPr>
-                <w:rFonts w:ascii="Calibri" w:eastAsia="Times New Roman" w:hAnsi="Calibri" w:cs="Calibri"/>
-                <w:color w:val="000000"/>
-                <w:lang w:eastAsia="da-DK"/>
-              </w:rPr>
-            </w:pPr>
-            <w:r>
-              <w:rPr>
-                <w:rFonts w:ascii="Calibri" w:eastAsia="Times New Roman" w:hAnsi="Calibri" w:cs="Calibri"/>
-                <w:color w:val="000000"/>
-                <w:lang w:eastAsia="da-DK"/>
-              </w:rPr>
-              <w:t>UD-SRS-19</w:t>
-            </w:r>
-          </w:p>
-        </w:tc>
-        <w:tc>
-          <w:tcPr>
-            <w:tcW w:w="8255" w:type="dxa"/>
-            <w:tcBorders>
-              <w:top w:val="nil"/>
-              <w:left w:val="nil"/>
-              <w:bottom w:val="single" w:sz="4" w:space="0" w:color="auto"/>
-              <w:right w:val="single" w:sz="4" w:space="0" w:color="auto"/>
-            </w:tcBorders>
-            <w:shd w:val="clear" w:color="000000" w:fill="D9E1F2"/>
-            <w:hideMark/>
-          </w:tcPr>
-          <w:p>
-            <w:pPr>
-              <w:rPr>
-                <w:rFonts w:ascii="Calibri" w:eastAsia="Times New Roman" w:hAnsi="Calibri" w:cs="Calibri"/>
-                <w:color w:val="000000"/>
-                <w:lang w:val="en-US" w:eastAsia="da-DK"/>
-              </w:rPr>
-            </w:pPr>
-            <w:r>
-              <w:rPr>
-                <w:rFonts w:ascii="Calibri" w:eastAsia="Times New Roman" w:hAnsi="Calibri" w:cs="Calibri"/>
-                <w:color w:val="000000"/>
-                <w:lang w:val="en-US" w:eastAsia="da-DK"/>
-              </w:rPr>
-              <w:t>The UDecide system shall be able to update the algorithm with new data on the research field periodically.</w:t>
+              <w:t xml:space="preserve">The </w:t>
+            </w:r>
+            <w:proofErr w:type="spellStart"/>
+            <w:r>
+              <w:rPr>
+                <w:rFonts w:ascii="Calibri" w:eastAsia="Times New Roman" w:hAnsi="Calibri" w:cs="Calibri"/>
+                <w:color w:val="000000"/>
+                <w:lang w:val="en-US" w:eastAsia="da-DK"/>
+              </w:rPr>
+              <w:t>UDecide</w:t>
+            </w:r>
+            <w:proofErr w:type="spellEnd"/>
+            <w:r>
+              <w:rPr>
+                <w:rFonts w:ascii="Calibri" w:eastAsia="Times New Roman" w:hAnsi="Calibri" w:cs="Calibri"/>
+                <w:color w:val="000000"/>
+                <w:lang w:val="en-US" w:eastAsia="da-DK"/>
+              </w:rPr>
+              <w:t xml:space="preserve"> system shall be able to update the algorithm with new data on the research field periodically.</w:t>
             </w:r>
           </w:p>
         </w:tc>
@@ -3144,7 +3830,51 @@
                 <w:color w:val="000000"/>
                 <w:lang w:eastAsia="da-DK"/>
               </w:rPr>
-              <w:t xml:space="preserve">Non-functional requirement </w:t>
+              <w:t>Non-</w:t>
+            </w:r>
+            <w:proofErr w:type="spellStart"/>
+            <w:r>
+              <w:rPr>
+                <w:rFonts w:ascii="Calibri" w:eastAsia="Times New Roman" w:hAnsi="Calibri" w:cs="Calibri"/>
+                <w:b/>
+                <w:bCs/>
+                <w:color w:val="000000"/>
+                <w:lang w:eastAsia="da-DK"/>
+              </w:rPr>
+              <w:t>functional</w:t>
+            </w:r>
+            <w:proofErr w:type="spellEnd"/>
+            <w:r>
+              <w:rPr>
+                <w:rFonts w:ascii="Calibri" w:eastAsia="Times New Roman" w:hAnsi="Calibri" w:cs="Calibri"/>
+                <w:b/>
+                <w:bCs/>
+                <w:color w:val="000000"/>
+                <w:lang w:eastAsia="da-DK"/>
+              </w:rPr>
+              <w:t xml:space="preserve"> </w:t>
+            </w:r>
+            <w:proofErr w:type="spellStart"/>
+            <w:r>
+              <w:rPr>
+                <w:rFonts w:ascii="Calibri" w:eastAsia="Times New Roman" w:hAnsi="Calibri" w:cs="Calibri"/>
+                <w:b/>
+                <w:bCs/>
+                <w:color w:val="000000"/>
+                <w:lang w:eastAsia="da-DK"/>
+              </w:rPr>
+              <w:t>requirement</w:t>
+            </w:r>
+            <w:proofErr w:type="spellEnd"/>
+            <w:r>
+              <w:rPr>
+                <w:rFonts w:ascii="Calibri" w:eastAsia="Times New Roman" w:hAnsi="Calibri" w:cs="Calibri"/>
+                <w:b/>
+                <w:bCs/>
+                <w:color w:val="000000"/>
+                <w:lang w:eastAsia="da-DK"/>
+              </w:rPr>
+              <w:t xml:space="preserve"> </w:t>
             </w:r>
           </w:p>
         </w:tc>
@@ -3210,7 +3940,41 @@
                 <w:color w:val="000000"/>
                 <w:lang w:val="en-US" w:eastAsia="da-DK"/>
               </w:rPr>
-              <w:t xml:space="preserve">The Udecide system shall be compatible with a computer </w:t>
+              <w:t xml:space="preserve">The </w:t>
+            </w:r>
+            <w:proofErr w:type="spellStart"/>
+            <w:r>
+              <w:rPr>
+                <w:rFonts w:ascii="Calibri" w:eastAsia="Times New Roman" w:hAnsi="Calibri" w:cs="Calibri"/>
+                <w:color w:val="000000"/>
+                <w:lang w:val="en-US" w:eastAsia="da-DK"/>
+              </w:rPr>
+              <w:t>U</w:t>
+            </w:r>
+            <w:r>
+              <w:rPr>
+                <w:rFonts w:ascii="Calibri" w:eastAsia="Times New Roman" w:hAnsi="Calibri" w:cs="Calibri"/>
+                <w:color w:val="000000"/>
+                <w:lang w:val="en-US" w:eastAsia="da-DK"/>
+              </w:rPr>
+              <w:t>D</w:t>
+            </w:r>
+            <w:r>
+              <w:rPr>
+                <w:rFonts w:ascii="Calibri" w:eastAsia="Times New Roman" w:hAnsi="Calibri" w:cs="Calibri"/>
+                <w:color w:val="000000"/>
+                <w:lang w:val="en-US" w:eastAsia="da-DK"/>
+              </w:rPr>
+              <w:t>ecide</w:t>
+            </w:r>
+            <w:proofErr w:type="spellEnd"/>
+            <w:r>
+              <w:rPr>
+                <w:rFonts w:ascii="Calibri" w:eastAsia="Times New Roman" w:hAnsi="Calibri" w:cs="Calibri"/>
+                <w:color w:val="000000"/>
+                <w:lang w:val="en-US" w:eastAsia="da-DK"/>
+              </w:rPr>
+              <w:t xml:space="preserve"> system shall be compatible with a computer </w:t>
             </w:r>
           </w:p>
         </w:tc>
@@ -3342,7 +4106,59 @@
                 <w:color w:val="000000"/>
                 <w:lang w:val="en-US" w:eastAsia="da-DK"/>
               </w:rPr>
-              <w:t xml:space="preserve">The Udecide system shall handle patient data in accordance to general data protection regulation (GDPR) </w:t>
+              <w:t xml:space="preserve">The </w:t>
+            </w:r>
+            <w:proofErr w:type="spellStart"/>
+            <w:r>
+              <w:rPr>
+                <w:rFonts w:ascii="Calibri" w:eastAsia="Times New Roman" w:hAnsi="Calibri" w:cs="Calibri"/>
+                <w:color w:val="000000"/>
+                <w:lang w:val="en-US" w:eastAsia="da-DK"/>
+              </w:rPr>
+              <w:t>U</w:t>
+            </w:r>
+            <w:r>
+              <w:rPr>
+                <w:rFonts w:ascii="Calibri" w:eastAsia="Times New Roman" w:hAnsi="Calibri" w:cs="Calibri"/>
+                <w:color w:val="000000"/>
+                <w:lang w:val="en-US" w:eastAsia="da-DK"/>
+              </w:rPr>
+              <w:t>D</w:t>
+            </w:r>
+            <w:r>
+              <w:rPr>
+                <w:rFonts w:ascii="Calibri" w:eastAsia="Times New Roman" w:hAnsi="Calibri" w:cs="Calibri"/>
+                <w:color w:val="000000"/>
+                <w:lang w:val="en-US" w:eastAsia="da-DK"/>
+              </w:rPr>
+              <w:t>ecide</w:t>
+            </w:r>
+            <w:proofErr w:type="spellEnd"/>
+            <w:r>
+              <w:rPr>
+                <w:rFonts w:ascii="Calibri" w:eastAsia="Times New Roman" w:hAnsi="Calibri" w:cs="Calibri"/>
+                <w:color w:val="000000"/>
+                <w:lang w:val="en-US" w:eastAsia="da-DK"/>
+              </w:rPr>
+              <w:t xml:space="preserve"> system shall handle patient data in accordance </w:t>
+            </w:r>
+            <w:proofErr w:type="gramStart"/>
+            <w:r>
+              <w:rPr>
+                <w:rFonts w:ascii="Calibri" w:eastAsia="Times New Roman" w:hAnsi="Calibri" w:cs="Calibri"/>
+                <w:color w:val="000000"/>
+                <w:lang w:val="en-US" w:eastAsia="da-DK"/>
+              </w:rPr>
+              <w:t>to</w:t>
+            </w:r>
+            <w:proofErr w:type="gramEnd"/>
+            <w:r>
+              <w:rPr>
+                <w:rFonts w:ascii="Calibri" w:eastAsia="Times New Roman" w:hAnsi="Calibri" w:cs="Calibri"/>
+                <w:color w:val="000000"/>
+                <w:lang w:val="en-US" w:eastAsia="da-DK"/>
+              </w:rPr>
+              <w:t xml:space="preserve"> general data protection regulation (GDPR) </w:t>
             </w:r>
           </w:p>
         </w:tc>

</xml_diff>